<commit_message>
Play function Class diagram
</commit_message>
<xml_diff>
--- a/Documents/DesignDocument/EECS2311_Group6_TAB2XML_DesignDocument.docx
+++ b/Documents/DesignDocument/EECS2311_Group6_TAB2XML_DesignDocument.docx
@@ -58,7 +58,7 @@
                             <pic:cNvPicPr preferRelativeResize="0"/>
                           </pic:nvPicPr>
                           <pic:blipFill rotWithShape="1">
-                            <a:blip r:embed="rId7">
+                            <a:blip r:embed="rId8">
                               <a:alphaModFix/>
                             </a:blip>
                             <a:srcRect l="19382" r="29825" b="24351"/>
@@ -125,8 +125,8 @@
           </mc:Choice>
           <mc:Fallback>
             <w:pict>
-              <v:group w14:anchorId="56805364" id="Group 1" o:spid="_x0000_s1026" style="position:absolute;margin-left:-1in;margin-top:-1in;width:597pt;height:843pt;z-index:-251658240;mso-wrap-distance-top:9pt;mso-wrap-distance-bottom:9pt;mso-position-horizontal-relative:margin;mso-position-vertical-relative:margin" coordorigin="" coordsize="38100,53188" o:gfxdata="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">
-                <v:group id="Group 2" o:spid="_x0000_s1027" style="position:absolute;width:38099;height:53188" coordorigin="6293,2333" coordsize="37152,54180" o:gfxdata="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">
+              <v:group w14:anchorId="56805364" id="Group 1" o:spid="_x0000_s1026" style="position:absolute;margin-left:-1in;margin-top:-1in;width:597pt;height:843pt;z-index:-251658240;mso-wrap-distance-top:9pt;mso-wrap-distance-bottom:9pt;mso-position-horizontal-relative:margin;mso-position-vertical-relative:margin" coordorigin="" coordsize="38100,53188" o:gfxdata="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">
+                <v:group id="Group 2" o:spid="_x0000_s1027" style="position:absolute;width:38099;height:53188" coordorigin="6293,2333" coordsize="37152,54180" o:gfxdata="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">
                   <v:shapetype id="_x0000_t75" coordsize="21600,21600" o:spt="75" o:preferrelative="t" path="m@4@5l@4@11@9@11@9@5xe" filled="f" stroked="f">
                     <v:stroke joinstyle="miter"/>
                     <v:formulas>
@@ -146,10 +146,10 @@
                     <v:path o:extrusionok="f" gradientshapeok="t" o:connecttype="rect"/>
                     <o:lock v:ext="edit" aspectratio="t"/>
                   </v:shapetype>
-                  <v:shape id="Shape 3" o:spid="_x0000_s1028" type="#_x0000_t75" alt="18240-61143.jpg" style="position:absolute;left:6293;top:2333;width:37152;height:36876;visibility:visible;mso-wrap-style:square" o:preferrelative="f" o:gfxdata="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">
-                    <v:imagedata r:id="rId8" o:title="18240-61143" cropbottom="15959f" cropleft="12702f" cropright="19546f"/>
+                  <v:shape id="Shape 3" o:spid="_x0000_s1028" type="#_x0000_t75" alt="18240-61143.jpg" style="position:absolute;left:6293;top:2333;width:37152;height:36876;visibility:visible;mso-wrap-style:square" o:preferrelative="f" o:gfxdata="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">
+                    <v:imagedata r:id="rId9" o:title="18240-61143" cropbottom="15959f" cropleft="12702f" cropright="19546f"/>
                   </v:shape>
-                  <v:rect id="Rectangle 4" o:spid="_x0000_s1029" style="position:absolute;left:6293;top:39209;width:37152;height:17304;visibility:visible;mso-wrap-style:square;v-text-anchor:middle" o:gfxdata="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" fillcolor="#900">
+                  <v:rect id="Rectangle 4" o:spid="_x0000_s1029" style="position:absolute;left:6293;top:39209;width:37152;height:17304;visibility:visible;mso-wrap-style:square;v-text-anchor:middle" o:gfxdata="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" fillcolor="#900">
                     <v:stroke startarrowwidth="narrow" startarrowlength="short" endarrowwidth="narrow" endarrowlength="short" joinstyle="round"/>
                     <v:textbox inset="2.53958mm,2.53958mm,2.53958mm,2.53958mm">
                       <w:txbxContent>
@@ -243,7 +243,7 @@
           </mc:Choice>
           <mc:Fallback>
             <w:pict>
-              <v:rect w14:anchorId="2D5D90E1" id="Rectangle 5" o:spid="_x0000_s1030" style="position:absolute;margin-left:46.5pt;margin-top:89.25pt;width:298.5pt;height:655.5pt;z-index:-251657216;visibility:visible;mso-wrap-style:square;mso-wrap-distance-left:9pt;mso-wrap-distance-top:9pt;mso-wrap-distance-right:9pt;mso-wrap-distance-bottom:9pt;mso-position-horizontal:absolute;mso-position-horizontal-relative:page;mso-position-vertical:absolute;mso-position-vertical-relative:page;v-text-anchor:middle" o:gfxdata="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">
+              <v:rect w14:anchorId="2D5D90E1" id="Rectangle 5" o:spid="_x0000_s1030" style="position:absolute;margin-left:46.5pt;margin-top:89.25pt;width:298.5pt;height:655.5pt;z-index:-251657216;visibility:visible;mso-wrap-style:square;mso-wrap-distance-left:9pt;mso-wrap-distance-top:9pt;mso-wrap-distance-right:9pt;mso-wrap-distance-bottom:9pt;mso-position-horizontal:absolute;mso-position-horizontal-relative:page;mso-position-vertical:absolute;mso-position-vertical-relative:page;v-text-anchor:middle" o:gfxdata="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">
                 <v:stroke startarrowwidth="narrow" startarrowlength="short" endarrowwidth="narrow" endarrowlength="short" joinstyle="round"/>
                 <v:textbox inset="2.53958mm,2.53958mm,2.53958mm,2.53958mm">
                   <w:txbxContent>
@@ -409,12 +409,12 @@
           </mc:Choice>
           <mc:Fallback>
             <w:pict>
-              <v:group w14:anchorId="01D6306E" id="Group 12" o:spid="_x0000_s1031" style="position:absolute;margin-left:48pt;margin-top:123.7pt;width:295.25pt;height:118.15pt;z-index:251660288;mso-wrap-distance-top:9pt;mso-wrap-distance-bottom:9pt;mso-position-horizontal-relative:page;mso-position-vertical-relative:page" coordorigin="9920,7607" coordsize="34594,13723" o:gfxdata="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">
+              <v:group w14:anchorId="01D6306E" id="Group 12" o:spid="_x0000_s1031" style="position:absolute;margin-left:48pt;margin-top:123.7pt;width:295.25pt;height:118.15pt;z-index:251660288;mso-wrap-distance-top:9pt;mso-wrap-distance-bottom:9pt;mso-position-horizontal-relative:page;mso-position-vertical-relative:page" coordorigin="9920,7607" coordsize="34594,13723" o:gfxdata="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">
                 <v:shapetype id="_x0000_t202" coordsize="21600,21600" o:spt="202" path="m,l,21600r21600,l21600,xe">
                   <v:stroke joinstyle="miter"/>
                   <v:path gradientshapeok="t" o:connecttype="rect"/>
                 </v:shapetype>
-                <v:shape id="Text Box 6" o:spid="_x0000_s1032" type="#_x0000_t202" style="position:absolute;left:10018;top:7607;width:34497;height:10223;visibility:visible;mso-wrap-style:square;v-text-anchor:top" o:gfxdata="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" filled="f" stroked="f">
+                <v:shape id="Text Box 6" o:spid="_x0000_s1032" type="#_x0000_t202" style="position:absolute;left:10018;top:7607;width:34497;height:10223;visibility:visible;mso-wrap-style:square;v-text-anchor:top" o:gfxdata="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" filled="f" stroked="f">
                   <v:textbox style="mso-fit-shape-to-text:t" inset="2.53958mm,2.53958mm,2.53958mm,2.53958mm">
                     <w:txbxContent>
                       <w:p>
@@ -451,7 +451,7 @@
                     </w:txbxContent>
                   </v:textbox>
                 </v:shape>
-                <v:rect id="Rectangle 7" o:spid="_x0000_s1033" style="position:absolute;left:9920;top:20154;width:34506;height:1176;visibility:visible;mso-wrap-style:square;v-text-anchor:middle" o:gfxdata="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" fillcolor="#900">
+                <v:rect id="Rectangle 7" o:spid="_x0000_s1033" style="position:absolute;left:9920;top:20154;width:34506;height:1176;visibility:visible;mso-wrap-style:square;v-text-anchor:middle" o:gfxdata="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" fillcolor="#900">
                   <v:stroke startarrowwidth="narrow" startarrowlength="short" endarrowwidth="narrow" endarrowlength="short" joinstyle="round"/>
                   <v:textbox inset="2.53958mm,2.53958mm,2.53958mm,2.53958mm">
                     <w:txbxContent>
@@ -708,7 +708,7 @@
           </mc:Choice>
           <mc:Fallback>
             <w:pict>
-              <v:shape w14:anchorId="2D4A51FC" id="Text Box 9" o:spid="_x0000_s1034" type="#_x0000_t202" style="position:absolute;margin-left:1in;margin-top:301.9pt;width:208.25pt;height:175.95pt;z-index:251661312;visibility:visible;mso-wrap-style:square;mso-wrap-distance-left:9pt;mso-wrap-distance-top:9pt;mso-wrap-distance-right:9pt;mso-wrap-distance-bottom:9pt;mso-position-horizontal:absolute;mso-position-horizontal-relative:page;mso-position-vertical:absolute;mso-position-vertical-relative:page;v-text-anchor:top" o:gfxdata="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" filled="f" stroked="f">
+              <v:shape w14:anchorId="2D4A51FC" id="Text Box 9" o:spid="_x0000_s1034" type="#_x0000_t202" style="position:absolute;margin-left:1in;margin-top:301.9pt;width:208.25pt;height:175.95pt;z-index:251661312;visibility:visible;mso-wrap-style:square;mso-wrap-distance-left:9pt;mso-wrap-distance-top:9pt;mso-wrap-distance-right:9pt;mso-wrap-distance-bottom:9pt;mso-position-horizontal:absolute;mso-position-horizontal-relative:page;mso-position-vertical:absolute;mso-position-vertical-relative:page;v-text-anchor:top" o:gfxdata="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" filled="f" stroked="f">
                 <v:textbox style="mso-fit-shape-to-text:t" inset="2.53958mm,2.53958mm,2.53958mm,2.53958mm">
                   <w:txbxContent>
                     <w:p>
@@ -908,7 +908,7 @@
           </mc:Choice>
           <mc:Fallback>
             <w:pict>
-              <v:shape w14:anchorId="56F9E2ED" id="Text Box 8" o:spid="_x0000_s1035" type="#_x0000_t202" style="position:absolute;margin-left:121.5pt;margin-top:679.6pt;width:150pt;height:40.5pt;z-index:251662336;visibility:visible;mso-wrap-style:square;mso-wrap-distance-left:9pt;mso-wrap-distance-top:9pt;mso-wrap-distance-right:9pt;mso-wrap-distance-bottom:9pt;mso-position-horizontal:absolute;mso-position-horizontal-relative:page;mso-position-vertical:absolute;mso-position-vertical-relative:page;v-text-anchor:top" o:gfxdata="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" filled="f" stroked="f">
+              <v:shape w14:anchorId="56F9E2ED" id="Text Box 8" o:spid="_x0000_s1035" type="#_x0000_t202" style="position:absolute;margin-left:121.5pt;margin-top:679.6pt;width:150pt;height:40.5pt;z-index:251662336;visibility:visible;mso-wrap-style:square;mso-wrap-distance-left:9pt;mso-wrap-distance-top:9pt;mso-wrap-distance-right:9pt;mso-wrap-distance-bottom:9pt;mso-position-horizontal:absolute;mso-position-horizontal-relative:page;mso-position-vertical:absolute;mso-position-vertical-relative:page;v-text-anchor:top" o:gfxdata="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" filled="f" stroked="f">
                 <v:textbox style="mso-fit-shape-to-text:t" inset="2.53958mm,2.53958mm,2.53958mm,2.53958mm">
                   <w:txbxContent>
                     <w:p>
@@ -960,7 +960,7 @@
                     <pic:cNvPicPr preferRelativeResize="0"/>
                   </pic:nvPicPr>
                   <pic:blipFill>
-                    <a:blip r:embed="rId9"/>
+                    <a:blip r:embed="rId10"/>
                     <a:srcRect t="14911" b="23815"/>
                     <a:stretch>
                       <a:fillRect/>
@@ -1119,12 +1119,12 @@
           </mc:Choice>
           <mc:Fallback>
             <w:pict>
-              <v:group w14:anchorId="6D327F1A" id="Group 10" o:spid="_x0000_s1036" style="position:absolute;margin-left:-69.2pt;margin-top:72.4pt;width:355pt;height:210pt;z-index:-251652096;mso-wrap-distance-top:9pt;mso-wrap-distance-bottom:9pt;mso-position-vertical-relative:page;mso-width-relative:margin;mso-height-relative:margin" coordorigin="9626,18390" coordsize="46857,26344" o:gfxdata="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">
+              <v:group w14:anchorId="6D327F1A" id="Group 10" o:spid="_x0000_s1036" style="position:absolute;margin-left:-69.2pt;margin-top:72.4pt;width:355pt;height:210pt;z-index:-251652096;mso-wrap-distance-top:9pt;mso-wrap-distance-bottom:9pt;mso-position-vertical-relative:page;mso-width-relative:margin;mso-height-relative:margin" coordorigin="9626,18390" coordsize="46857,26344" o:gfxdata="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">
                 <v:shapetype id="_x0000_t177" coordsize="21600,21600" o:spt="177" path="m,l21600,r,17255l10800,21600,,17255xe">
                   <v:stroke joinstyle="miter"/>
                   <v:path gradientshapeok="t" o:connecttype="rect" textboxrect="0,0,21600,17255"/>
                 </v:shapetype>
-                <v:shape id="Flowchart: Off-page Connector 11" o:spid="_x0000_s1037" type="#_x0000_t177" style="position:absolute;left:26977;top:1039;width:12155;height:46857;rotation:-90;visibility:visible;mso-wrap-style:square;v-text-anchor:middle" o:gfxdata="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" fillcolor="#900">
+                <v:shape id="Flowchart: Off-page Connector 11" o:spid="_x0000_s1037" type="#_x0000_t177" style="position:absolute;left:26977;top:1039;width:12155;height:46857;rotation:-90;visibility:visible;mso-wrap-style:square;v-text-anchor:middle" o:gfxdata="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" fillcolor="#900">
                   <v:stroke startarrowwidth="narrow" startarrowlength="short" endarrowwidth="narrow" endarrowlength="short" joinstyle="round"/>
                   <v:textbox inset="2.53958mm,2.53958mm,2.53958mm,2.53958mm">
                     <w:txbxContent>
@@ -1137,7 +1137,7 @@
                     </w:txbxContent>
                   </v:textbox>
                 </v:shape>
-                <v:shape id="Text Box 14" o:spid="_x0000_s1038" type="#_x0000_t202" style="position:absolute;left:11979;top:21234;width:33524;height:23500;visibility:visible;mso-wrap-style:square;v-text-anchor:top" o:gfxdata="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" filled="f" stroked="f">
+                <v:shape id="Text Box 14" o:spid="_x0000_s1038" type="#_x0000_t202" style="position:absolute;left:11979;top:21234;width:33524;height:23500;visibility:visible;mso-wrap-style:square;v-text-anchor:top" o:gfxdata="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" filled="f" stroked="f">
                   <v:textbox inset="2.53958mm,2.53958mm,2.53958mm,2.53958mm">
                     <w:txbxContent>
                       <w:p>
@@ -1921,7 +1921,39 @@
                 <w:rFonts w:asciiTheme="majorBidi" w:hAnsiTheme="majorBidi" w:cstheme="majorBidi"/>
                 <w:noProof/>
               </w:rPr>
-              <w:t>Instrument: Guitar</w:t>
+              <w:t>Instrume</w:t>
+            </w:r>
+            <w:r>
+              <w:rPr>
+                <w:rStyle w:val="Hyperlink"/>
+                <w:rFonts w:asciiTheme="majorBidi" w:hAnsiTheme="majorBidi" w:cstheme="majorBidi"/>
+                <w:noProof/>
+              </w:rPr>
+              <w:t>n</w:t>
+            </w:r>
+            <w:r>
+              <w:rPr>
+                <w:rStyle w:val="Hyperlink"/>
+                <w:rFonts w:asciiTheme="majorBidi" w:hAnsiTheme="majorBidi" w:cstheme="majorBidi"/>
+                <w:noProof/>
+              </w:rPr>
+              <w:t xml:space="preserve">t: </w:t>
+            </w:r>
+            <w:r>
+              <w:rPr>
+                <w:rStyle w:val="Hyperlink"/>
+                <w:rFonts w:asciiTheme="majorBidi" w:hAnsiTheme="majorBidi" w:cstheme="majorBidi"/>
+                <w:noProof/>
+              </w:rPr>
+              <w:t>G</w:t>
+            </w:r>
+            <w:r>
+              <w:rPr>
+                <w:rStyle w:val="Hyperlink"/>
+                <w:rFonts w:asciiTheme="majorBidi" w:hAnsiTheme="majorBidi" w:cstheme="majorBidi"/>
+                <w:noProof/>
+              </w:rPr>
+              <w:t>uitar</w:t>
             </w:r>
             <w:r>
               <w:rPr>
@@ -2097,7 +2129,23 @@
                 <w:rFonts w:asciiTheme="majorBidi" w:hAnsiTheme="majorBidi" w:cstheme="majorBidi"/>
                 <w:noProof/>
               </w:rPr>
-              <w:t>Instrument: Bass</w:t>
+              <w:t>Instrument: B</w:t>
+            </w:r>
+            <w:r>
+              <w:rPr>
+                <w:rStyle w:val="Hyperlink"/>
+                <w:rFonts w:asciiTheme="majorBidi" w:hAnsiTheme="majorBidi" w:cstheme="majorBidi"/>
+                <w:noProof/>
+              </w:rPr>
+              <w:t>a</w:t>
+            </w:r>
+            <w:r>
+              <w:rPr>
+                <w:rStyle w:val="Hyperlink"/>
+                <w:rFonts w:asciiTheme="majorBidi" w:hAnsiTheme="majorBidi" w:cstheme="majorBidi"/>
+                <w:noProof/>
+              </w:rPr>
+              <w:t>ss</w:t>
             </w:r>
             <w:r>
               <w:rPr>
@@ -2570,7 +2618,7 @@
           </mc:Choice>
           <mc:Fallback>
             <w:pict>
-              <v:shape w14:anchorId="3520378A" id="Flowchart: Off-page Connector 15" o:spid="_x0000_s1039" type="#_x0000_t177" style="position:absolute;margin-left:0;margin-top:-128.45pt;width:95.8pt;height:355.15pt;rotation:-90;z-index:-251651072;visibility:visible;mso-wrap-style:square;mso-width-percent:0;mso-height-percent:0;mso-wrap-distance-left:9pt;mso-wrap-distance-top:9pt;mso-wrap-distance-right:9pt;mso-wrap-distance-bottom:9pt;mso-position-horizontal:left;mso-position-horizontal-relative:page;mso-position-vertical:absolute;mso-position-vertical-relative:margin;mso-width-percent:0;mso-height-percent:0;mso-width-relative:margin;mso-height-relative:margin;v-text-anchor:middle" o:gfxdata="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" fillcolor="#900">
+              <v:shape w14:anchorId="3520378A" id="Flowchart: Off-page Connector 15" o:spid="_x0000_s1039" type="#_x0000_t177" style="position:absolute;margin-left:0;margin-top:-128.45pt;width:95.8pt;height:355.15pt;rotation:-90;z-index:-251651072;visibility:visible;mso-wrap-style:square;mso-width-percent:0;mso-height-percent:0;mso-wrap-distance-left:9pt;mso-wrap-distance-top:9pt;mso-wrap-distance-right:9pt;mso-wrap-distance-bottom:9pt;mso-position-horizontal:left;mso-position-horizontal-relative:page;mso-position-vertical:absolute;mso-position-vertical-relative:margin;mso-width-percent:0;mso-height-percent:0;mso-width-relative:margin;mso-height-relative:margin;v-text-anchor:middle" o:gfxdata="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" fillcolor="#900">
                 <v:stroke startarrowwidth="narrow" startarrowlength="short" endarrowwidth="narrow" endarrowlength="short" joinstyle="round"/>
                 <v:textbox inset="2.53958mm,2.53958mm,2.53958mm,2.53958mm">
                   <w:txbxContent>
@@ -2796,7 +2844,7 @@
                     <pic:cNvPicPr/>
                   </pic:nvPicPr>
                   <pic:blipFill>
-                    <a:blip r:embed="rId10" cstate="print">
+                    <a:blip r:embed="rId11" cstate="print">
                       <a:extLst>
                         <a:ext uri="{28A0092B-C50C-407E-A947-70E740481C1C}">
                           <a14:useLocalDpi xmlns:a14="http://schemas.microsoft.com/office/drawing/2010/main" val="0"/>
@@ -2925,7 +2973,7 @@
                     <pic:cNvPicPr/>
                   </pic:nvPicPr>
                   <pic:blipFill>
-                    <a:blip r:embed="rId11" cstate="print">
+                    <a:blip r:embed="rId12" cstate="print">
                       <a:extLst>
                         <a:ext uri="{28A0092B-C50C-407E-A947-70E740481C1C}">
                           <a14:useLocalDpi xmlns:a14="http://schemas.microsoft.com/office/drawing/2010/main" val="0"/>
@@ -3017,14 +3065,7 @@
           <w:color w:val="auto"/>
         </w:rPr>
         <w:lastRenderedPageBreak/>
-        <w:t xml:space="preserve">Instrument: </w:t>
-      </w:r>
-      <w:r>
-        <w:rPr>
-          <w:rFonts w:asciiTheme="majorBidi" w:hAnsiTheme="majorBidi" w:cstheme="majorBidi"/>
-          <w:color w:val="auto"/>
-        </w:rPr>
-        <w:t>Drum</w:t>
+        <w:t>Instrument: Drum</w:t>
       </w:r>
       <w:bookmarkEnd w:id="4"/>
     </w:p>
@@ -3046,14 +3087,7 @@
           <w:rFonts w:asciiTheme="majorBidi" w:hAnsiTheme="majorBidi" w:cstheme="majorBidi"/>
           <w:color w:val="auto"/>
         </w:rPr>
-        <w:t xml:space="preserve">Instrument: </w:t>
-      </w:r>
-      <w:r>
-        <w:rPr>
-          <w:rFonts w:asciiTheme="majorBidi" w:hAnsiTheme="majorBidi" w:cstheme="majorBidi"/>
-          <w:color w:val="auto"/>
-        </w:rPr>
-        <w:t>Bass</w:t>
+        <w:t>Instrument: Bass</w:t>
       </w:r>
       <w:bookmarkEnd w:id="5"/>
     </w:p>
@@ -3098,15 +3132,75 @@
           <w:color w:val="auto"/>
         </w:rPr>
       </w:pPr>
-      <w:bookmarkStart w:id="7" w:name="_Toc99158547"/>
       <w:r>
         <w:rPr>
           <w:rFonts w:asciiTheme="majorBidi" w:hAnsiTheme="majorBidi" w:cstheme="majorBidi"/>
           <w:color w:val="auto"/>
         </w:rPr>
-        <w:t>Instrument: Guitar</w:t>
+        <w:t xml:space="preserve">UML </w:t>
       </w:r>
-      <w:bookmarkEnd w:id="7"/>
+      <w:r>
+        <w:rPr>
+          <w:rFonts w:asciiTheme="majorBidi" w:hAnsiTheme="majorBidi" w:cstheme="majorBidi"/>
+          <w:color w:val="auto"/>
+        </w:rPr>
+        <w:t>Class diagram</w:t>
+      </w:r>
+    </w:p>
+    <w:p>
+      <w:r>
+        <w:rPr>
+          <w:noProof/>
+        </w:rPr>
+        <w:drawing>
+          <wp:inline distT="0" distB="0" distL="0" distR="0" wp14:anchorId="790E27F8" wp14:editId="3120006F">
+            <wp:extent cx="5813586" cy="4381500"/>
+            <wp:effectExtent l="0" t="0" r="3175" b="0"/>
+            <wp:docPr id="17" name="Picture 17" descr="Diagram&#10;&#10;Description automatically generated"/>
+            <wp:cNvGraphicFramePr>
+              <a:graphicFrameLocks xmlns:a="http://schemas.openxmlformats.org/drawingml/2006/main" noChangeAspect="1"/>
+            </wp:cNvGraphicFramePr>
+            <a:graphic xmlns:a="http://schemas.openxmlformats.org/drawingml/2006/main">
+              <a:graphicData uri="http://schemas.openxmlformats.org/drawingml/2006/picture">
+                <pic:pic xmlns:pic="http://schemas.openxmlformats.org/drawingml/2006/picture">
+                  <pic:nvPicPr>
+                    <pic:cNvPr id="17" name="Picture 17" descr="Diagram&#10;&#10;Description automatically generated"/>
+                    <pic:cNvPicPr/>
+                  </pic:nvPicPr>
+                  <pic:blipFill>
+                    <a:blip r:embed="rId13">
+                      <a:extLst>
+                        <a:ext uri="{28A0092B-C50C-407E-A947-70E740481C1C}">
+                          <a14:useLocalDpi xmlns:a14="http://schemas.microsoft.com/office/drawing/2010/main" val="0"/>
+                        </a:ext>
+                      </a:extLst>
+                    </a:blip>
+                    <a:stretch>
+                      <a:fillRect/>
+                    </a:stretch>
+                  </pic:blipFill>
+                  <pic:spPr>
+                    <a:xfrm>
+                      <a:off x="0" y="0"/>
+                      <a:ext cx="5832925" cy="4396075"/>
+                    </a:xfrm>
+                    <a:prstGeom prst="rect">
+                      <a:avLst/>
+                    </a:prstGeom>
+                  </pic:spPr>
+                </pic:pic>
+              </a:graphicData>
+            </a:graphic>
+          </wp:inline>
+        </w:drawing>
+      </w:r>
+    </w:p>
+    <w:p>
+      <w:pPr>
+        <w:rPr>
+          <w:rFonts w:asciiTheme="majorBidi" w:hAnsiTheme="majorBidi" w:cstheme="majorBidi"/>
+        </w:rPr>
+      </w:pPr>
     </w:p>
     <w:p>
       <w:pPr>
@@ -3120,58 +3214,20 @@
           <w:color w:val="auto"/>
         </w:rPr>
       </w:pPr>
-      <w:bookmarkStart w:id="8" w:name="_Toc99158548"/>
       <w:r>
         <w:rPr>
           <w:rFonts w:asciiTheme="majorBidi" w:hAnsiTheme="majorBidi" w:cstheme="majorBidi"/>
           <w:color w:val="auto"/>
         </w:rPr>
-        <w:t xml:space="preserve">Instrument: </w:t>
+        <w:t xml:space="preserve">Sequence </w:t>
       </w:r>
       <w:r>
         <w:rPr>
           <w:rFonts w:asciiTheme="majorBidi" w:hAnsiTheme="majorBidi" w:cstheme="majorBidi"/>
           <w:color w:val="auto"/>
         </w:rPr>
-        <w:t>Drum</w:t>
+        <w:t>diagram</w:t>
       </w:r>
-      <w:bookmarkEnd w:id="8"/>
-    </w:p>
-    <w:p>
-      <w:pPr>
-        <w:pStyle w:val="Heading3"/>
-        <w:numPr>
-          <w:ilvl w:val="1"/>
-          <w:numId w:val="12"/>
-        </w:numPr>
-        <w:rPr>
-          <w:rFonts w:asciiTheme="majorBidi" w:hAnsiTheme="majorBidi" w:cstheme="majorBidi"/>
-          <w:color w:val="auto"/>
-        </w:rPr>
-      </w:pPr>
-      <w:bookmarkStart w:id="9" w:name="_Toc99158549"/>
-      <w:r>
-        <w:rPr>
-          <w:rFonts w:asciiTheme="majorBidi" w:hAnsiTheme="majorBidi" w:cstheme="majorBidi"/>
-          <w:color w:val="auto"/>
-        </w:rPr>
-        <w:t xml:space="preserve">Instrument: </w:t>
-      </w:r>
-      <w:r>
-        <w:rPr>
-          <w:rFonts w:asciiTheme="majorBidi" w:hAnsiTheme="majorBidi" w:cstheme="majorBidi"/>
-          <w:color w:val="auto"/>
-        </w:rPr>
-        <w:t>Bass</w:t>
-      </w:r>
-      <w:bookmarkEnd w:id="9"/>
-    </w:p>
-    <w:p>
-      <w:pPr>
-        <w:rPr>
-          <w:rFonts w:asciiTheme="majorBidi" w:hAnsiTheme="majorBidi" w:cstheme="majorBidi"/>
-        </w:rPr>
-      </w:pPr>
     </w:p>
     <w:p>
       <w:pPr>
@@ -3199,7 +3255,7 @@
           <w:b/>
         </w:rPr>
       </w:pPr>
-      <w:bookmarkStart w:id="10" w:name="_Toc99158550"/>
+      <w:bookmarkStart w:id="7" w:name="_Toc99158550"/>
       <w:r>
         <w:rPr>
           <w:rFonts w:asciiTheme="majorBidi" w:eastAsia="Times New Roman" w:hAnsiTheme="majorBidi" w:cstheme="majorBidi"/>
@@ -3207,7 +3263,7 @@
         </w:rPr>
         <w:t>Printing the Music sheet</w:t>
       </w:r>
-      <w:bookmarkEnd w:id="10"/>
+      <w:bookmarkEnd w:id="7"/>
     </w:p>
     <w:p>
       <w:pPr>
@@ -3221,7 +3277,7 @@
           <w:b/>
         </w:rPr>
       </w:pPr>
-      <w:bookmarkStart w:id="11" w:name="_Toc99158551"/>
+      <w:bookmarkStart w:id="8" w:name="_Toc99158551"/>
       <w:r>
         <w:rPr>
           <w:rFonts w:asciiTheme="majorBidi" w:eastAsia="Times New Roman" w:hAnsiTheme="majorBidi" w:cstheme="majorBidi"/>
@@ -3229,7 +3285,7 @@
         </w:rPr>
         <w:t>Go to measure</w:t>
       </w:r>
-      <w:bookmarkEnd w:id="11"/>
+      <w:bookmarkEnd w:id="8"/>
       <w:r>
         <w:rPr>
           <w:rFonts w:asciiTheme="majorBidi" w:hAnsiTheme="majorBidi" w:cstheme="majorBidi"/>
@@ -3484,7 +3540,7 @@
           </mc:Choice>
           <mc:Fallback>
             <w:pict>
-              <v:shape w14:anchorId="735B5852" id="Text Box 16" o:spid="_x0000_s1040" type="#_x0000_t202" style="position:absolute;left:0;text-align:left;margin-left:2in;margin-top:987.7pt;width:208.25pt;height:175.95pt;z-index:251670528;visibility:visible;mso-wrap-style:square;mso-wrap-distance-left:9pt;mso-wrap-distance-top:9pt;mso-wrap-distance-right:9pt;mso-wrap-distance-bottom:9pt;mso-position-horizontal:absolute;mso-position-horizontal-relative:page;mso-position-vertical:absolute;mso-position-vertical-relative:page;v-text-anchor:top" o:gfxdata="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" filled="f" stroked="f">
+              <v:shape w14:anchorId="735B5852" id="Text Box 16" o:spid="_x0000_s1040" type="#_x0000_t202" style="position:absolute;left:0;text-align:left;margin-left:2in;margin-top:987.7pt;width:208.25pt;height:175.95pt;z-index:251670528;visibility:visible;mso-wrap-style:square;mso-wrap-distance-left:9pt;mso-wrap-distance-top:9pt;mso-wrap-distance-right:9pt;mso-wrap-distance-bottom:9pt;mso-position-horizontal:absolute;mso-position-horizontal-relative:page;mso-position-vertical:absolute;mso-position-vertical-relative:page;v-text-anchor:top" o:gfxdata="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" filled="f" stroked="f">
                 <v:textbox style="mso-fit-shape-to-text:t" inset="2.53958mm,2.53958mm,2.53958mm,2.53958mm">
                   <w:txbxContent>
                     <w:p>
@@ -3598,9 +3654,8 @@
       </w:r>
     </w:p>
     <w:sectPr>
-      <w:headerReference w:type="default" r:id="rId12"/>
-      <w:footerReference w:type="default" r:id="rId13"/>
-      <w:footerReference w:type="first" r:id="rId14"/>
+      <w:headerReference w:type="default" r:id="rId14"/>
+      <w:footerReference w:type="default" r:id="rId15"/>
       <w:pgSz w:w="11909" w:h="16834"/>
       <w:pgMar w:top="1440" w:right="1440" w:bottom="1440" w:left="1440" w:header="720" w:footer="720" w:gutter="0"/>
       <w:pgNumType w:start="0"/>
@@ -3661,12 +3716,6 @@
       <w:fldChar w:fldCharType="end"/>
     </w:r>
   </w:p>
-</w:ftr>
-</file>
-
-<file path=word/footer2.xml><?xml version="1.0" encoding="utf-8"?>
-<w:ftr xmlns:wpc="http://schemas.microsoft.com/office/word/2010/wordprocessingCanvas" xmlns:cx="http://schemas.microsoft.com/office/drawing/2014/chartex" xmlns:cx1="http://schemas.microsoft.com/office/drawing/2015/9/8/chartex" xmlns:cx2="http://schemas.microsoft.com/office/drawing/2015/10/21/chartex" xmlns:cx3="http://schemas.microsoft.com/office/drawing/2016/5/9/chartex" xmlns:cx4="http://schemas.microsoft.com/office/drawing/2016/5/10/chartex" xmlns:cx5="http://schemas.microsoft.com/office/drawing/2016/5/11/chartex" xmlns:cx6="http://schemas.microsoft.com/office/drawing/2016/5/12/chartex" xmlns:cx7="http://schemas.microsoft.com/office/drawing/2016/5/13/chartex" xmlns:cx8="http://schemas.microsoft.com/office/drawing/2016/5/14/chartex" xmlns:mc="http://schemas.openxmlformats.org/markup-compatibility/2006" xmlns:aink="http://schemas.microsoft.com/office/drawing/2016/ink" xmlns:am3d="http://schemas.microsoft.com/office/drawing/2017/model3d" xmlns:o="urn:schemas-microsoft-com:office:office" xmlns:r="http://schemas.openxmlformats.org/officeDocument/2006/relationships" xmlns:m="http://schemas.openxmlformats.org/officeDocument/2006/math" xmlns:v="urn:schemas-microsoft-com:vml" xmlns:wp14="http://schemas.microsoft.com/office/word/2010/wordprocessingDrawing" xmlns:wp="http://schemas.openxmlformats.org/drawingml/2006/wordprocessingDrawing" xmlns:w10="urn:schemas-microsoft-com:office:word" xmlns:w="http://schemas.openxmlformats.org/wordprocessingml/2006/main" xmlns:w14="http://schemas.microsoft.com/office/word/2010/wordml" xmlns:w15="http://schemas.microsoft.com/office/word/2012/wordml" xmlns:w16cex="http://schemas.microsoft.com/office/word/2018/wordml/cex" xmlns:w16cid="http://schemas.microsoft.com/office/word/2016/wordml/cid" xmlns:w16="http://schemas.microsoft.com/office/word/2018/wordml" xmlns:w16sdtdh="http://schemas.microsoft.com/office/word/2020/wordml/sdtdatahash" xmlns:w16se="http://schemas.microsoft.com/office/word/2015/wordml/symex" xmlns:wpg="http://schemas.microsoft.com/office/word/2010/wordprocessingGroup" xmlns:wpi="http://schemas.microsoft.com/office/word/2010/wordprocessingInk" xmlns:wne="http://schemas.microsoft.com/office/word/2006/wordml" xmlns:wps="http://schemas.microsoft.com/office/word/2010/wordprocessingShape" mc:Ignorable="w14 w15 w16se w16cid w16 w16cex w16sdtdh wp14">
-  <w:p/>
 </w:ftr>
 </file>
 
@@ -5762,6 +5811,50 @@
       <w:contextualSpacing/>
     </w:pPr>
   </w:style>
+  <w:style w:type="paragraph" w:styleId="Header">
+    <w:name w:val="header"/>
+    <w:basedOn w:val="Normal"/>
+    <w:link w:val="HeaderChar"/>
+    <w:uiPriority w:val="99"/>
+    <w:unhideWhenUsed/>
+    <w:rsid w:val="004A09C4"/>
+    <w:pPr>
+      <w:tabs>
+        <w:tab w:val="center" w:pos="4680"/>
+        <w:tab w:val="right" w:pos="9360"/>
+      </w:tabs>
+      <w:spacing w:line="240" w:lineRule="auto"/>
+    </w:pPr>
+  </w:style>
+  <w:style w:type="character" w:customStyle="1" w:styleId="HeaderChar">
+    <w:name w:val="Header Char"/>
+    <w:basedOn w:val="DefaultParagraphFont"/>
+    <w:link w:val="Header"/>
+    <w:uiPriority w:val="99"/>
+    <w:rsid w:val="004A09C4"/>
+  </w:style>
+  <w:style w:type="paragraph" w:styleId="Footer">
+    <w:name w:val="footer"/>
+    <w:basedOn w:val="Normal"/>
+    <w:link w:val="FooterChar"/>
+    <w:uiPriority w:val="99"/>
+    <w:unhideWhenUsed/>
+    <w:rsid w:val="004A09C4"/>
+    <w:pPr>
+      <w:tabs>
+        <w:tab w:val="center" w:pos="4680"/>
+        <w:tab w:val="right" w:pos="9360"/>
+      </w:tabs>
+      <w:spacing w:line="240" w:lineRule="auto"/>
+    </w:pPr>
+  </w:style>
+  <w:style w:type="character" w:customStyle="1" w:styleId="FooterChar">
+    <w:name w:val="Footer Char"/>
+    <w:basedOn w:val="DefaultParagraphFont"/>
+    <w:link w:val="Footer"/>
+    <w:uiPriority w:val="99"/>
+    <w:rsid w:val="004A09C4"/>
+  </w:style>
 </w:styles>
 </file>
 
@@ -6083,4 +6176,16 @@
   </a:objectDefaults>
   <a:extraClrSchemeLst/>
 </a:theme>
+</file>
+
+<file path=customXml/item1.xml><?xml version="1.0" encoding="utf-8"?>
+<b:Sources xmlns:b="http://schemas.openxmlformats.org/officeDocument/2006/bibliography" xmlns="http://schemas.openxmlformats.org/officeDocument/2006/bibliography" SelectedStyle="/APASixthEditionOfficeOnline.xsl" StyleName="APA" Version="6"/>
+</file>
+
+<file path=customXml/itemProps1.xml><?xml version="1.0" encoding="utf-8"?>
+<ds:datastoreItem xmlns:ds="http://schemas.openxmlformats.org/officeDocument/2006/customXml" ds:itemID="{DF0E85A7-376F-C845-A8C8-8D24907207C2}">
+  <ds:schemaRefs>
+    <ds:schemaRef ds:uri="http://schemas.openxmlformats.org/officeDocument/2006/bibliography"/>
+  </ds:schemaRefs>
+</ds:datastoreItem>
 </file>
</xml_diff>

<commit_message>
Play function guitar class diagram
</commit_message>
<xml_diff>
--- a/Documents/DesignDocument/EECS2311_Group6_TAB2XML_DesignDocument.docx
+++ b/Documents/DesignDocument/EECS2311_Group6_TAB2XML_DesignDocument.docx
@@ -58,7 +58,7 @@
                             <pic:cNvPicPr preferRelativeResize="0"/>
                           </pic:nvPicPr>
                           <pic:blipFill rotWithShape="1">
-                            <a:blip r:embed="rId8">
+                            <a:blip r:embed="rId7">
                               <a:alphaModFix/>
                             </a:blip>
                             <a:srcRect l="19382" r="29825" b="24351"/>
@@ -125,8 +125,8 @@
           </mc:Choice>
           <mc:Fallback>
             <w:pict>
-              <v:group w14:anchorId="56805364" id="Group 1" o:spid="_x0000_s1026" style="position:absolute;margin-left:-1in;margin-top:-1in;width:597pt;height:843pt;z-index:-251658240;mso-wrap-distance-top:9pt;mso-wrap-distance-bottom:9pt;mso-position-horizontal-relative:margin;mso-position-vertical-relative:margin" coordorigin="" coordsize="38100,53188" o:gfxdata="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">
-                <v:group id="Group 2" o:spid="_x0000_s1027" style="position:absolute;width:38099;height:53188" coordorigin="6293,2333" coordsize="37152,54180" o:gfxdata="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">
+              <v:group w14:anchorId="56805364" id="Group 1" o:spid="_x0000_s1026" style="position:absolute;margin-left:-1in;margin-top:-1in;width:597pt;height:843pt;z-index:-251658240;mso-wrap-distance-top:9pt;mso-wrap-distance-bottom:9pt;mso-position-horizontal-relative:margin;mso-position-vertical-relative:margin" coordorigin="" coordsize="38100,53188" o:gfxdata="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">
+                <v:group id="Group 2" o:spid="_x0000_s1027" style="position:absolute;width:38099;height:53188" coordorigin="6293,2333" coordsize="37152,54180" o:gfxdata="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">
                   <v:shapetype id="_x0000_t75" coordsize="21600,21600" o:spt="75" o:preferrelative="t" path="m@4@5l@4@11@9@11@9@5xe" filled="f" stroked="f">
                     <v:stroke joinstyle="miter"/>
                     <v:formulas>
@@ -146,10 +146,10 @@
                     <v:path o:extrusionok="f" gradientshapeok="t" o:connecttype="rect"/>
                     <o:lock v:ext="edit" aspectratio="t"/>
                   </v:shapetype>
-                  <v:shape id="Shape 3" o:spid="_x0000_s1028" type="#_x0000_t75" alt="18240-61143.jpg" style="position:absolute;left:6293;top:2333;width:37152;height:36876;visibility:visible;mso-wrap-style:square" o:preferrelative="f" o:gfxdata="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">
-                    <v:imagedata r:id="rId9" o:title="18240-61143" cropbottom="15959f" cropleft="12702f" cropright="19546f"/>
+                  <v:shape id="Shape 3" o:spid="_x0000_s1028" type="#_x0000_t75" alt="18240-61143.jpg" style="position:absolute;left:6293;top:2333;width:37152;height:36876;visibility:visible;mso-wrap-style:square" o:preferrelative="f" o:gfxdata="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">
+                    <v:imagedata r:id="rId8" o:title="18240-61143" cropbottom="15959f" cropleft="12702f" cropright="19546f"/>
                   </v:shape>
-                  <v:rect id="Rectangle 4" o:spid="_x0000_s1029" style="position:absolute;left:6293;top:39209;width:37152;height:17304;visibility:visible;mso-wrap-style:square;v-text-anchor:middle" o:gfxdata="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" fillcolor="#900">
+                  <v:rect id="Rectangle 4" o:spid="_x0000_s1029" style="position:absolute;left:6293;top:39209;width:37152;height:17304;visibility:visible;mso-wrap-style:square;v-text-anchor:middle" o:gfxdata="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" fillcolor="#900">
                     <v:stroke startarrowwidth="narrow" startarrowlength="short" endarrowwidth="narrow" endarrowlength="short" joinstyle="round"/>
                     <v:textbox inset="2.53958mm,2.53958mm,2.53958mm,2.53958mm">
                       <w:txbxContent>
@@ -243,7 +243,7 @@
           </mc:Choice>
           <mc:Fallback>
             <w:pict>
-              <v:rect w14:anchorId="2D5D90E1" id="Rectangle 5" o:spid="_x0000_s1030" style="position:absolute;margin-left:46.5pt;margin-top:89.25pt;width:298.5pt;height:655.5pt;z-index:-251657216;visibility:visible;mso-wrap-style:square;mso-wrap-distance-left:9pt;mso-wrap-distance-top:9pt;mso-wrap-distance-right:9pt;mso-wrap-distance-bottom:9pt;mso-position-horizontal:absolute;mso-position-horizontal-relative:page;mso-position-vertical:absolute;mso-position-vertical-relative:page;v-text-anchor:middle" o:gfxdata="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">
+              <v:rect w14:anchorId="2D5D90E1" id="Rectangle 5" o:spid="_x0000_s1030" style="position:absolute;margin-left:46.5pt;margin-top:89.25pt;width:298.5pt;height:655.5pt;z-index:-251657216;visibility:visible;mso-wrap-style:square;mso-wrap-distance-left:9pt;mso-wrap-distance-top:9pt;mso-wrap-distance-right:9pt;mso-wrap-distance-bottom:9pt;mso-position-horizontal:absolute;mso-position-horizontal-relative:page;mso-position-vertical:absolute;mso-position-vertical-relative:page;v-text-anchor:middle" o:gfxdata="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">
                 <v:stroke startarrowwidth="narrow" startarrowlength="short" endarrowwidth="narrow" endarrowlength="short" joinstyle="round"/>
                 <v:textbox inset="2.53958mm,2.53958mm,2.53958mm,2.53958mm">
                   <w:txbxContent>
@@ -409,12 +409,12 @@
           </mc:Choice>
           <mc:Fallback>
             <w:pict>
-              <v:group w14:anchorId="01D6306E" id="Group 12" o:spid="_x0000_s1031" style="position:absolute;margin-left:48pt;margin-top:123.7pt;width:295.25pt;height:118.15pt;z-index:251660288;mso-wrap-distance-top:9pt;mso-wrap-distance-bottom:9pt;mso-position-horizontal-relative:page;mso-position-vertical-relative:page" coordorigin="9920,7607" coordsize="34594,13723" o:gfxdata="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">
+              <v:group w14:anchorId="01D6306E" id="Group 12" o:spid="_x0000_s1031" style="position:absolute;margin-left:48pt;margin-top:123.7pt;width:295.25pt;height:118.15pt;z-index:251660288;mso-wrap-distance-top:9pt;mso-wrap-distance-bottom:9pt;mso-position-horizontal-relative:page;mso-position-vertical-relative:page" coordorigin="9920,7607" coordsize="34594,13723" o:gfxdata="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">
                 <v:shapetype id="_x0000_t202" coordsize="21600,21600" o:spt="202" path="m,l,21600r21600,l21600,xe">
                   <v:stroke joinstyle="miter"/>
                   <v:path gradientshapeok="t" o:connecttype="rect"/>
                 </v:shapetype>
-                <v:shape id="Text Box 6" o:spid="_x0000_s1032" type="#_x0000_t202" style="position:absolute;left:10018;top:7607;width:34497;height:10223;visibility:visible;mso-wrap-style:square;v-text-anchor:top" o:gfxdata="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" filled="f" stroked="f">
+                <v:shape id="Text Box 6" o:spid="_x0000_s1032" type="#_x0000_t202" style="position:absolute;left:10018;top:7607;width:34497;height:10223;visibility:visible;mso-wrap-style:square;v-text-anchor:top" o:gfxdata="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" filled="f" stroked="f">
                   <v:textbox style="mso-fit-shape-to-text:t" inset="2.53958mm,2.53958mm,2.53958mm,2.53958mm">
                     <w:txbxContent>
                       <w:p>
@@ -451,7 +451,7 @@
                     </w:txbxContent>
                   </v:textbox>
                 </v:shape>
-                <v:rect id="Rectangle 7" o:spid="_x0000_s1033" style="position:absolute;left:9920;top:20154;width:34506;height:1176;visibility:visible;mso-wrap-style:square;v-text-anchor:middle" o:gfxdata="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" fillcolor="#900">
+                <v:rect id="Rectangle 7" o:spid="_x0000_s1033" style="position:absolute;left:9920;top:20154;width:34506;height:1176;visibility:visible;mso-wrap-style:square;v-text-anchor:middle" o:gfxdata="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" fillcolor="#900">
                   <v:stroke startarrowwidth="narrow" startarrowlength="short" endarrowwidth="narrow" endarrowlength="short" joinstyle="round"/>
                   <v:textbox inset="2.53958mm,2.53958mm,2.53958mm,2.53958mm">
                     <w:txbxContent>
@@ -708,7 +708,7 @@
           </mc:Choice>
           <mc:Fallback>
             <w:pict>
-              <v:shape w14:anchorId="2D4A51FC" id="Text Box 9" o:spid="_x0000_s1034" type="#_x0000_t202" style="position:absolute;margin-left:1in;margin-top:301.9pt;width:208.25pt;height:175.95pt;z-index:251661312;visibility:visible;mso-wrap-style:square;mso-wrap-distance-left:9pt;mso-wrap-distance-top:9pt;mso-wrap-distance-right:9pt;mso-wrap-distance-bottom:9pt;mso-position-horizontal:absolute;mso-position-horizontal-relative:page;mso-position-vertical:absolute;mso-position-vertical-relative:page;v-text-anchor:top" o:gfxdata="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" filled="f" stroked="f">
+              <v:shape w14:anchorId="2D4A51FC" id="Text Box 9" o:spid="_x0000_s1034" type="#_x0000_t202" style="position:absolute;margin-left:1in;margin-top:301.9pt;width:208.25pt;height:175.95pt;z-index:251661312;visibility:visible;mso-wrap-style:square;mso-wrap-distance-left:9pt;mso-wrap-distance-top:9pt;mso-wrap-distance-right:9pt;mso-wrap-distance-bottom:9pt;mso-position-horizontal:absolute;mso-position-horizontal-relative:page;mso-position-vertical:absolute;mso-position-vertical-relative:page;v-text-anchor:top" o:gfxdata="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" filled="f" stroked="f">
                 <v:textbox style="mso-fit-shape-to-text:t" inset="2.53958mm,2.53958mm,2.53958mm,2.53958mm">
                   <w:txbxContent>
                     <w:p>
@@ -908,7 +908,7 @@
           </mc:Choice>
           <mc:Fallback>
             <w:pict>
-              <v:shape w14:anchorId="56F9E2ED" id="Text Box 8" o:spid="_x0000_s1035" type="#_x0000_t202" style="position:absolute;margin-left:121.5pt;margin-top:679.6pt;width:150pt;height:40.5pt;z-index:251662336;visibility:visible;mso-wrap-style:square;mso-wrap-distance-left:9pt;mso-wrap-distance-top:9pt;mso-wrap-distance-right:9pt;mso-wrap-distance-bottom:9pt;mso-position-horizontal:absolute;mso-position-horizontal-relative:page;mso-position-vertical:absolute;mso-position-vertical-relative:page;v-text-anchor:top" o:gfxdata="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" filled="f" stroked="f">
+              <v:shape w14:anchorId="56F9E2ED" id="Text Box 8" o:spid="_x0000_s1035" type="#_x0000_t202" style="position:absolute;margin-left:121.5pt;margin-top:679.6pt;width:150pt;height:40.5pt;z-index:251662336;visibility:visible;mso-wrap-style:square;mso-wrap-distance-left:9pt;mso-wrap-distance-top:9pt;mso-wrap-distance-right:9pt;mso-wrap-distance-bottom:9pt;mso-position-horizontal:absolute;mso-position-horizontal-relative:page;mso-position-vertical:absolute;mso-position-vertical-relative:page;v-text-anchor:top" o:gfxdata="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" filled="f" stroked="f">
                 <v:textbox style="mso-fit-shape-to-text:t" inset="2.53958mm,2.53958mm,2.53958mm,2.53958mm">
                   <w:txbxContent>
                     <w:p>
@@ -960,7 +960,7 @@
                     <pic:cNvPicPr preferRelativeResize="0"/>
                   </pic:nvPicPr>
                   <pic:blipFill>
-                    <a:blip r:embed="rId10"/>
+                    <a:blip r:embed="rId9"/>
                     <a:srcRect t="14911" b="23815"/>
                     <a:stretch>
                       <a:fillRect/>
@@ -1119,12 +1119,12 @@
           </mc:Choice>
           <mc:Fallback>
             <w:pict>
-              <v:group w14:anchorId="6D327F1A" id="Group 10" o:spid="_x0000_s1036" style="position:absolute;margin-left:-69.2pt;margin-top:72.4pt;width:355pt;height:210pt;z-index:-251652096;mso-wrap-distance-top:9pt;mso-wrap-distance-bottom:9pt;mso-position-vertical-relative:page;mso-width-relative:margin;mso-height-relative:margin" coordorigin="9626,18390" coordsize="46857,26344" o:gfxdata="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">
+              <v:group w14:anchorId="6D327F1A" id="Group 10" o:spid="_x0000_s1036" style="position:absolute;margin-left:-69.2pt;margin-top:72.4pt;width:355pt;height:210pt;z-index:-251652096;mso-wrap-distance-top:9pt;mso-wrap-distance-bottom:9pt;mso-position-vertical-relative:page;mso-width-relative:margin;mso-height-relative:margin" coordorigin="9626,18390" coordsize="46857,26344" o:gfxdata="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">
                 <v:shapetype id="_x0000_t177" coordsize="21600,21600" o:spt="177" path="m,l21600,r,17255l10800,21600,,17255xe">
                   <v:stroke joinstyle="miter"/>
                   <v:path gradientshapeok="t" o:connecttype="rect" textboxrect="0,0,21600,17255"/>
                 </v:shapetype>
-                <v:shape id="Flowchart: Off-page Connector 11" o:spid="_x0000_s1037" type="#_x0000_t177" style="position:absolute;left:26977;top:1039;width:12155;height:46857;rotation:-90;visibility:visible;mso-wrap-style:square;v-text-anchor:middle" o:gfxdata="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" fillcolor="#900">
+                <v:shape id="Flowchart: Off-page Connector 11" o:spid="_x0000_s1037" type="#_x0000_t177" style="position:absolute;left:26977;top:1039;width:12155;height:46857;rotation:-90;visibility:visible;mso-wrap-style:square;v-text-anchor:middle" o:gfxdata="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" fillcolor="#900">
                   <v:stroke startarrowwidth="narrow" startarrowlength="short" endarrowwidth="narrow" endarrowlength="short" joinstyle="round"/>
                   <v:textbox inset="2.53958mm,2.53958mm,2.53958mm,2.53958mm">
                     <w:txbxContent>
@@ -1137,7 +1137,7 @@
                     </w:txbxContent>
                   </v:textbox>
                 </v:shape>
-                <v:shape id="Text Box 14" o:spid="_x0000_s1038" type="#_x0000_t202" style="position:absolute;left:11979;top:21234;width:33524;height:23500;visibility:visible;mso-wrap-style:square;v-text-anchor:top" o:gfxdata="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" filled="f" stroked="f">
+                <v:shape id="Text Box 14" o:spid="_x0000_s1038" type="#_x0000_t202" style="position:absolute;left:11979;top:21234;width:33524;height:23500;visibility:visible;mso-wrap-style:square;v-text-anchor:top" o:gfxdata="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" filled="f" stroked="f">
                   <v:textbox inset="2.53958mm,2.53958mm,2.53958mm,2.53958mm">
                     <w:txbxContent>
                       <w:p>
@@ -1921,39 +1921,7 @@
                 <w:rFonts w:asciiTheme="majorBidi" w:hAnsiTheme="majorBidi" w:cstheme="majorBidi"/>
                 <w:noProof/>
               </w:rPr>
-              <w:t>Instrume</w:t>
-            </w:r>
-            <w:r>
-              <w:rPr>
-                <w:rStyle w:val="Hyperlink"/>
-                <w:rFonts w:asciiTheme="majorBidi" w:hAnsiTheme="majorBidi" w:cstheme="majorBidi"/>
-                <w:noProof/>
-              </w:rPr>
-              <w:t>n</w:t>
-            </w:r>
-            <w:r>
-              <w:rPr>
-                <w:rStyle w:val="Hyperlink"/>
-                <w:rFonts w:asciiTheme="majorBidi" w:hAnsiTheme="majorBidi" w:cstheme="majorBidi"/>
-                <w:noProof/>
-              </w:rPr>
-              <w:t xml:space="preserve">t: </w:t>
-            </w:r>
-            <w:r>
-              <w:rPr>
-                <w:rStyle w:val="Hyperlink"/>
-                <w:rFonts w:asciiTheme="majorBidi" w:hAnsiTheme="majorBidi" w:cstheme="majorBidi"/>
-                <w:noProof/>
-              </w:rPr>
-              <w:t>G</w:t>
-            </w:r>
-            <w:r>
-              <w:rPr>
-                <w:rStyle w:val="Hyperlink"/>
-                <w:rFonts w:asciiTheme="majorBidi" w:hAnsiTheme="majorBidi" w:cstheme="majorBidi"/>
-                <w:noProof/>
-              </w:rPr>
-              <w:t>uitar</w:t>
+              <w:t>Instrument: Guitar</w:t>
             </w:r>
             <w:r>
               <w:rPr>
@@ -2129,23 +2097,7 @@
                 <w:rFonts w:asciiTheme="majorBidi" w:hAnsiTheme="majorBidi" w:cstheme="majorBidi"/>
                 <w:noProof/>
               </w:rPr>
-              <w:t>Instrument: B</w:t>
-            </w:r>
-            <w:r>
-              <w:rPr>
-                <w:rStyle w:val="Hyperlink"/>
-                <w:rFonts w:asciiTheme="majorBidi" w:hAnsiTheme="majorBidi" w:cstheme="majorBidi"/>
-                <w:noProof/>
-              </w:rPr>
-              <w:t>a</w:t>
-            </w:r>
-            <w:r>
-              <w:rPr>
-                <w:rStyle w:val="Hyperlink"/>
-                <w:rFonts w:asciiTheme="majorBidi" w:hAnsiTheme="majorBidi" w:cstheme="majorBidi"/>
-                <w:noProof/>
-              </w:rPr>
-              <w:t>ss</w:t>
+              <w:t>Instrument: Bass</w:t>
             </w:r>
             <w:r>
               <w:rPr>
@@ -2618,7 +2570,7 @@
           </mc:Choice>
           <mc:Fallback>
             <w:pict>
-              <v:shape w14:anchorId="3520378A" id="Flowchart: Off-page Connector 15" o:spid="_x0000_s1039" type="#_x0000_t177" style="position:absolute;margin-left:0;margin-top:-128.45pt;width:95.8pt;height:355.15pt;rotation:-90;z-index:-251651072;visibility:visible;mso-wrap-style:square;mso-width-percent:0;mso-height-percent:0;mso-wrap-distance-left:9pt;mso-wrap-distance-top:9pt;mso-wrap-distance-right:9pt;mso-wrap-distance-bottom:9pt;mso-position-horizontal:left;mso-position-horizontal-relative:page;mso-position-vertical:absolute;mso-position-vertical-relative:margin;mso-width-percent:0;mso-height-percent:0;mso-width-relative:margin;mso-height-relative:margin;v-text-anchor:middle" o:gfxdata="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" fillcolor="#900">
+              <v:shape w14:anchorId="3520378A" id="Flowchart: Off-page Connector 15" o:spid="_x0000_s1039" type="#_x0000_t177" style="position:absolute;margin-left:0;margin-top:-128.45pt;width:95.8pt;height:355.15pt;rotation:-90;z-index:-251651072;visibility:visible;mso-wrap-style:square;mso-width-percent:0;mso-height-percent:0;mso-wrap-distance-left:9pt;mso-wrap-distance-top:9pt;mso-wrap-distance-right:9pt;mso-wrap-distance-bottom:9pt;mso-position-horizontal:left;mso-position-horizontal-relative:page;mso-position-vertical:absolute;mso-position-vertical-relative:margin;mso-width-percent:0;mso-height-percent:0;mso-width-relative:margin;mso-height-relative:margin;v-text-anchor:middle" o:gfxdata="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" fillcolor="#900">
                 <v:stroke startarrowwidth="narrow" startarrowlength="short" endarrowwidth="narrow" endarrowlength="short" joinstyle="round"/>
                 <v:textbox inset="2.53958mm,2.53958mm,2.53958mm,2.53958mm">
                   <w:txbxContent>
@@ -2844,7 +2796,7 @@
                     <pic:cNvPicPr/>
                   </pic:nvPicPr>
                   <pic:blipFill>
-                    <a:blip r:embed="rId11" cstate="print">
+                    <a:blip r:embed="rId10" cstate="print">
                       <a:extLst>
                         <a:ext uri="{28A0092B-C50C-407E-A947-70E740481C1C}">
                           <a14:useLocalDpi xmlns:a14="http://schemas.microsoft.com/office/drawing/2010/main" val="0"/>
@@ -2973,7 +2925,7 @@
                     <pic:cNvPicPr/>
                   </pic:nvPicPr>
                   <pic:blipFill>
-                    <a:blip r:embed="rId12" cstate="print">
+                    <a:blip r:embed="rId11" cstate="print">
                       <a:extLst>
                         <a:ext uri="{28A0092B-C50C-407E-A947-70E740481C1C}">
                           <a14:useLocalDpi xmlns:a14="http://schemas.microsoft.com/office/drawing/2010/main" val="0"/>
@@ -3065,7 +3017,14 @@
           <w:color w:val="auto"/>
         </w:rPr>
         <w:lastRenderedPageBreak/>
-        <w:t>Instrument: Drum</w:t>
+        <w:t xml:space="preserve">Instrument: </w:t>
+      </w:r>
+      <w:r>
+        <w:rPr>
+          <w:rFonts w:asciiTheme="majorBidi" w:hAnsiTheme="majorBidi" w:cstheme="majorBidi"/>
+          <w:color w:val="auto"/>
+        </w:rPr>
+        <w:t>Drum</w:t>
       </w:r>
       <w:bookmarkEnd w:id="4"/>
     </w:p>
@@ -3087,7 +3046,14 @@
           <w:rFonts w:asciiTheme="majorBidi" w:hAnsiTheme="majorBidi" w:cstheme="majorBidi"/>
           <w:color w:val="auto"/>
         </w:rPr>
-        <w:t>Instrument: Bass</w:t>
+        <w:t xml:space="preserve">Instrument: </w:t>
+      </w:r>
+      <w:r>
+        <w:rPr>
+          <w:rFonts w:asciiTheme="majorBidi" w:hAnsiTheme="majorBidi" w:cstheme="majorBidi"/>
+          <w:color w:val="auto"/>
+        </w:rPr>
+        <w:t>Bass</w:t>
       </w:r>
       <w:bookmarkEnd w:id="5"/>
     </w:p>
@@ -3132,75 +3098,15 @@
           <w:color w:val="auto"/>
         </w:rPr>
       </w:pPr>
+      <w:bookmarkStart w:id="7" w:name="_Toc99158547"/>
       <w:r>
         <w:rPr>
           <w:rFonts w:asciiTheme="majorBidi" w:hAnsiTheme="majorBidi" w:cstheme="majorBidi"/>
           <w:color w:val="auto"/>
         </w:rPr>
-        <w:t xml:space="preserve">UML </w:t>
+        <w:t>Instrument: Guitar</w:t>
       </w:r>
-      <w:r>
-        <w:rPr>
-          <w:rFonts w:asciiTheme="majorBidi" w:hAnsiTheme="majorBidi" w:cstheme="majorBidi"/>
-          <w:color w:val="auto"/>
-        </w:rPr>
-        <w:t>Class diagram</w:t>
-      </w:r>
-    </w:p>
-    <w:p>
-      <w:r>
-        <w:rPr>
-          <w:noProof/>
-        </w:rPr>
-        <w:drawing>
-          <wp:inline distT="0" distB="0" distL="0" distR="0" wp14:anchorId="790E27F8" wp14:editId="3120006F">
-            <wp:extent cx="5813586" cy="4381500"/>
-            <wp:effectExtent l="0" t="0" r="3175" b="0"/>
-            <wp:docPr id="17" name="Picture 17" descr="Diagram&#10;&#10;Description automatically generated"/>
-            <wp:cNvGraphicFramePr>
-              <a:graphicFrameLocks xmlns:a="http://schemas.openxmlformats.org/drawingml/2006/main" noChangeAspect="1"/>
-            </wp:cNvGraphicFramePr>
-            <a:graphic xmlns:a="http://schemas.openxmlformats.org/drawingml/2006/main">
-              <a:graphicData uri="http://schemas.openxmlformats.org/drawingml/2006/picture">
-                <pic:pic xmlns:pic="http://schemas.openxmlformats.org/drawingml/2006/picture">
-                  <pic:nvPicPr>
-                    <pic:cNvPr id="17" name="Picture 17" descr="Diagram&#10;&#10;Description automatically generated"/>
-                    <pic:cNvPicPr/>
-                  </pic:nvPicPr>
-                  <pic:blipFill>
-                    <a:blip r:embed="rId13">
-                      <a:extLst>
-                        <a:ext uri="{28A0092B-C50C-407E-A947-70E740481C1C}">
-                          <a14:useLocalDpi xmlns:a14="http://schemas.microsoft.com/office/drawing/2010/main" val="0"/>
-                        </a:ext>
-                      </a:extLst>
-                    </a:blip>
-                    <a:stretch>
-                      <a:fillRect/>
-                    </a:stretch>
-                  </pic:blipFill>
-                  <pic:spPr>
-                    <a:xfrm>
-                      <a:off x="0" y="0"/>
-                      <a:ext cx="5832925" cy="4396075"/>
-                    </a:xfrm>
-                    <a:prstGeom prst="rect">
-                      <a:avLst/>
-                    </a:prstGeom>
-                  </pic:spPr>
-                </pic:pic>
-              </a:graphicData>
-            </a:graphic>
-          </wp:inline>
-        </w:drawing>
-      </w:r>
-    </w:p>
-    <w:p>
-      <w:pPr>
-        <w:rPr>
-          <w:rFonts w:asciiTheme="majorBidi" w:hAnsiTheme="majorBidi" w:cstheme="majorBidi"/>
-        </w:rPr>
-      </w:pPr>
+      <w:bookmarkEnd w:id="7"/>
     </w:p>
     <w:p>
       <w:pPr>
@@ -3214,20 +3120,58 @@
           <w:color w:val="auto"/>
         </w:rPr>
       </w:pPr>
+      <w:bookmarkStart w:id="8" w:name="_Toc99158548"/>
       <w:r>
         <w:rPr>
           <w:rFonts w:asciiTheme="majorBidi" w:hAnsiTheme="majorBidi" w:cstheme="majorBidi"/>
           <w:color w:val="auto"/>
         </w:rPr>
-        <w:t xml:space="preserve">Sequence </w:t>
+        <w:t xml:space="preserve">Instrument: </w:t>
       </w:r>
       <w:r>
         <w:rPr>
           <w:rFonts w:asciiTheme="majorBidi" w:hAnsiTheme="majorBidi" w:cstheme="majorBidi"/>
           <w:color w:val="auto"/>
         </w:rPr>
-        <w:t>diagram</w:t>
+        <w:t>Drum</w:t>
       </w:r>
+      <w:bookmarkEnd w:id="8"/>
+    </w:p>
+    <w:p>
+      <w:pPr>
+        <w:pStyle w:val="Heading3"/>
+        <w:numPr>
+          <w:ilvl w:val="1"/>
+          <w:numId w:val="12"/>
+        </w:numPr>
+        <w:rPr>
+          <w:rFonts w:asciiTheme="majorBidi" w:hAnsiTheme="majorBidi" w:cstheme="majorBidi"/>
+          <w:color w:val="auto"/>
+        </w:rPr>
+      </w:pPr>
+      <w:bookmarkStart w:id="9" w:name="_Toc99158549"/>
+      <w:r>
+        <w:rPr>
+          <w:rFonts w:asciiTheme="majorBidi" w:hAnsiTheme="majorBidi" w:cstheme="majorBidi"/>
+          <w:color w:val="auto"/>
+        </w:rPr>
+        <w:t xml:space="preserve">Instrument: </w:t>
+      </w:r>
+      <w:r>
+        <w:rPr>
+          <w:rFonts w:asciiTheme="majorBidi" w:hAnsiTheme="majorBidi" w:cstheme="majorBidi"/>
+          <w:color w:val="auto"/>
+        </w:rPr>
+        <w:t>Bass</w:t>
+      </w:r>
+      <w:bookmarkEnd w:id="9"/>
+    </w:p>
+    <w:p>
+      <w:pPr>
+        <w:rPr>
+          <w:rFonts w:asciiTheme="majorBidi" w:hAnsiTheme="majorBidi" w:cstheme="majorBidi"/>
+        </w:rPr>
+      </w:pPr>
     </w:p>
     <w:p>
       <w:pPr>
@@ -3255,7 +3199,7 @@
           <w:b/>
         </w:rPr>
       </w:pPr>
-      <w:bookmarkStart w:id="7" w:name="_Toc99158550"/>
+      <w:bookmarkStart w:id="10" w:name="_Toc99158550"/>
       <w:r>
         <w:rPr>
           <w:rFonts w:asciiTheme="majorBidi" w:eastAsia="Times New Roman" w:hAnsiTheme="majorBidi" w:cstheme="majorBidi"/>
@@ -3263,7 +3207,7 @@
         </w:rPr>
         <w:t>Printing the Music sheet</w:t>
       </w:r>
-      <w:bookmarkEnd w:id="7"/>
+      <w:bookmarkEnd w:id="10"/>
     </w:p>
     <w:p>
       <w:pPr>
@@ -3277,7 +3221,7 @@
           <w:b/>
         </w:rPr>
       </w:pPr>
-      <w:bookmarkStart w:id="8" w:name="_Toc99158551"/>
+      <w:bookmarkStart w:id="11" w:name="_Toc99158551"/>
       <w:r>
         <w:rPr>
           <w:rFonts w:asciiTheme="majorBidi" w:eastAsia="Times New Roman" w:hAnsiTheme="majorBidi" w:cstheme="majorBidi"/>
@@ -3285,7 +3229,7 @@
         </w:rPr>
         <w:t>Go to measure</w:t>
       </w:r>
-      <w:bookmarkEnd w:id="8"/>
+      <w:bookmarkEnd w:id="11"/>
       <w:r>
         <w:rPr>
           <w:rFonts w:asciiTheme="majorBidi" w:hAnsiTheme="majorBidi" w:cstheme="majorBidi"/>
@@ -3540,7 +3484,7 @@
           </mc:Choice>
           <mc:Fallback>
             <w:pict>
-              <v:shape w14:anchorId="735B5852" id="Text Box 16" o:spid="_x0000_s1040" type="#_x0000_t202" style="position:absolute;left:0;text-align:left;margin-left:2in;margin-top:987.7pt;width:208.25pt;height:175.95pt;z-index:251670528;visibility:visible;mso-wrap-style:square;mso-wrap-distance-left:9pt;mso-wrap-distance-top:9pt;mso-wrap-distance-right:9pt;mso-wrap-distance-bottom:9pt;mso-position-horizontal:absolute;mso-position-horizontal-relative:page;mso-position-vertical:absolute;mso-position-vertical-relative:page;v-text-anchor:top" o:gfxdata="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" filled="f" stroked="f">
+              <v:shape w14:anchorId="735B5852" id="Text Box 16" o:spid="_x0000_s1040" type="#_x0000_t202" style="position:absolute;left:0;text-align:left;margin-left:2in;margin-top:987.7pt;width:208.25pt;height:175.95pt;z-index:251670528;visibility:visible;mso-wrap-style:square;mso-wrap-distance-left:9pt;mso-wrap-distance-top:9pt;mso-wrap-distance-right:9pt;mso-wrap-distance-bottom:9pt;mso-position-horizontal:absolute;mso-position-horizontal-relative:page;mso-position-vertical:absolute;mso-position-vertical-relative:page;v-text-anchor:top" o:gfxdata="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" filled="f" stroked="f">
                 <v:textbox style="mso-fit-shape-to-text:t" inset="2.53958mm,2.53958mm,2.53958mm,2.53958mm">
                   <w:txbxContent>
                     <w:p>
@@ -3654,8 +3598,9 @@
       </w:r>
     </w:p>
     <w:sectPr>
-      <w:headerReference w:type="default" r:id="rId14"/>
-      <w:footerReference w:type="default" r:id="rId15"/>
+      <w:headerReference w:type="default" r:id="rId12"/>
+      <w:footerReference w:type="default" r:id="rId13"/>
+      <w:footerReference w:type="first" r:id="rId14"/>
       <w:pgSz w:w="11909" w:h="16834"/>
       <w:pgMar w:top="1440" w:right="1440" w:bottom="1440" w:left="1440" w:header="720" w:footer="720" w:gutter="0"/>
       <w:pgNumType w:start="0"/>
@@ -3716,6 +3661,12 @@
       <w:fldChar w:fldCharType="end"/>
     </w:r>
   </w:p>
+</w:ftr>
+</file>
+
+<file path=word/footer2.xml><?xml version="1.0" encoding="utf-8"?>
+<w:ftr xmlns:wpc="http://schemas.microsoft.com/office/word/2010/wordprocessingCanvas" xmlns:cx="http://schemas.microsoft.com/office/drawing/2014/chartex" xmlns:cx1="http://schemas.microsoft.com/office/drawing/2015/9/8/chartex" xmlns:cx2="http://schemas.microsoft.com/office/drawing/2015/10/21/chartex" xmlns:cx3="http://schemas.microsoft.com/office/drawing/2016/5/9/chartex" xmlns:cx4="http://schemas.microsoft.com/office/drawing/2016/5/10/chartex" xmlns:cx5="http://schemas.microsoft.com/office/drawing/2016/5/11/chartex" xmlns:cx6="http://schemas.microsoft.com/office/drawing/2016/5/12/chartex" xmlns:cx7="http://schemas.microsoft.com/office/drawing/2016/5/13/chartex" xmlns:cx8="http://schemas.microsoft.com/office/drawing/2016/5/14/chartex" xmlns:mc="http://schemas.openxmlformats.org/markup-compatibility/2006" xmlns:aink="http://schemas.microsoft.com/office/drawing/2016/ink" xmlns:am3d="http://schemas.microsoft.com/office/drawing/2017/model3d" xmlns:o="urn:schemas-microsoft-com:office:office" xmlns:r="http://schemas.openxmlformats.org/officeDocument/2006/relationships" xmlns:m="http://schemas.openxmlformats.org/officeDocument/2006/math" xmlns:v="urn:schemas-microsoft-com:vml" xmlns:wp14="http://schemas.microsoft.com/office/word/2010/wordprocessingDrawing" xmlns:wp="http://schemas.openxmlformats.org/drawingml/2006/wordprocessingDrawing" xmlns:w10="urn:schemas-microsoft-com:office:word" xmlns:w="http://schemas.openxmlformats.org/wordprocessingml/2006/main" xmlns:w14="http://schemas.microsoft.com/office/word/2010/wordml" xmlns:w15="http://schemas.microsoft.com/office/word/2012/wordml" xmlns:w16cex="http://schemas.microsoft.com/office/word/2018/wordml/cex" xmlns:w16cid="http://schemas.microsoft.com/office/word/2016/wordml/cid" xmlns:w16="http://schemas.microsoft.com/office/word/2018/wordml" xmlns:w16sdtdh="http://schemas.microsoft.com/office/word/2020/wordml/sdtdatahash" xmlns:w16se="http://schemas.microsoft.com/office/word/2015/wordml/symex" xmlns:wpg="http://schemas.microsoft.com/office/word/2010/wordprocessingGroup" xmlns:wpi="http://schemas.microsoft.com/office/word/2010/wordprocessingInk" xmlns:wne="http://schemas.microsoft.com/office/word/2006/wordml" xmlns:wps="http://schemas.microsoft.com/office/word/2010/wordprocessingShape" mc:Ignorable="w14 w15 w16se w16cid w16 w16cex w16sdtdh wp14">
+  <w:p/>
 </w:ftr>
 </file>
 
@@ -5811,50 +5762,6 @@
       <w:contextualSpacing/>
     </w:pPr>
   </w:style>
-  <w:style w:type="paragraph" w:styleId="Header">
-    <w:name w:val="header"/>
-    <w:basedOn w:val="Normal"/>
-    <w:link w:val="HeaderChar"/>
-    <w:uiPriority w:val="99"/>
-    <w:unhideWhenUsed/>
-    <w:rsid w:val="004A09C4"/>
-    <w:pPr>
-      <w:tabs>
-        <w:tab w:val="center" w:pos="4680"/>
-        <w:tab w:val="right" w:pos="9360"/>
-      </w:tabs>
-      <w:spacing w:line="240" w:lineRule="auto"/>
-    </w:pPr>
-  </w:style>
-  <w:style w:type="character" w:customStyle="1" w:styleId="HeaderChar">
-    <w:name w:val="Header Char"/>
-    <w:basedOn w:val="DefaultParagraphFont"/>
-    <w:link w:val="Header"/>
-    <w:uiPriority w:val="99"/>
-    <w:rsid w:val="004A09C4"/>
-  </w:style>
-  <w:style w:type="paragraph" w:styleId="Footer">
-    <w:name w:val="footer"/>
-    <w:basedOn w:val="Normal"/>
-    <w:link w:val="FooterChar"/>
-    <w:uiPriority w:val="99"/>
-    <w:unhideWhenUsed/>
-    <w:rsid w:val="004A09C4"/>
-    <w:pPr>
-      <w:tabs>
-        <w:tab w:val="center" w:pos="4680"/>
-        <w:tab w:val="right" w:pos="9360"/>
-      </w:tabs>
-      <w:spacing w:line="240" w:lineRule="auto"/>
-    </w:pPr>
-  </w:style>
-  <w:style w:type="character" w:customStyle="1" w:styleId="FooterChar">
-    <w:name w:val="Footer Char"/>
-    <w:basedOn w:val="DefaultParagraphFont"/>
-    <w:link w:val="Footer"/>
-    <w:uiPriority w:val="99"/>
-    <w:rsid w:val="004A09C4"/>
-  </w:style>
 </w:styles>
 </file>
 
@@ -6176,16 +6083,4 @@
   </a:objectDefaults>
   <a:extraClrSchemeLst/>
 </a:theme>
-</file>
-
-<file path=customXml/item1.xml><?xml version="1.0" encoding="utf-8"?>
-<b:Sources xmlns:b="http://schemas.openxmlformats.org/officeDocument/2006/bibliography" xmlns="http://schemas.openxmlformats.org/officeDocument/2006/bibliography" SelectedStyle="/APASixthEditionOfficeOnline.xsl" StyleName="APA" Version="6"/>
-</file>
-
-<file path=customXml/itemProps1.xml><?xml version="1.0" encoding="utf-8"?>
-<ds:datastoreItem xmlns:ds="http://schemas.openxmlformats.org/officeDocument/2006/customXml" ds:itemID="{DF0E85A7-376F-C845-A8C8-8D24907207C2}">
-  <ds:schemaRefs>
-    <ds:schemaRef ds:uri="http://schemas.openxmlformats.org/officeDocument/2006/bibliography"/>
-  </ds:schemaRefs>
-</ds:datastoreItem>
 </file>
</xml_diff>

<commit_message>
Play function Drum class diagram
</commit_message>
<xml_diff>
--- a/Documents/DesignDocument/EECS2311_Group6_TAB2XML_DesignDocument.docx
+++ b/Documents/DesignDocument/EECS2311_Group6_TAB2XML_DesignDocument.docx
@@ -3095,15 +3095,26 @@
       <w:bookmarkEnd w:id="7"/>
     </w:p>
     <w:p>
+      <w:pPr>
+        <w:pStyle w:val="ListParagraph"/>
+        <w:spacing w:line="240" w:lineRule="auto"/>
+        <w:ind w:left="432"/>
+        <w:rPr>
+          <w:rFonts w:ascii="Times New Roman" w:eastAsia="Times New Roman" w:hAnsi="Times New Roman" w:cs="Times New Roman"/>
+          <w:sz w:val="24"/>
+          <w:szCs w:val="24"/>
+          <w:lang w:val="en-CA" w:eastAsia="zh-CN"/>
+        </w:rPr>
+      </w:pPr>
       <w:r>
         <w:rPr>
           <w:noProof/>
         </w:rPr>
         <w:drawing>
-          <wp:inline distT="0" distB="0" distL="0" distR="0" wp14:anchorId="320D1D96" wp14:editId="1622DE03">
-            <wp:extent cx="5826692" cy="4391378"/>
-            <wp:effectExtent l="0" t="0" r="3175" b="3175"/>
-            <wp:docPr id="17" name="Picture 17" descr="Diagram&#10;&#10;Description automatically generated"/>
+          <wp:inline distT="0" distB="0" distL="0" distR="0" wp14:anchorId="0FE4BB7F" wp14:editId="4CE2ABA5">
+            <wp:extent cx="5733415" cy="4368165"/>
+            <wp:effectExtent l="0" t="0" r="0" b="0"/>
+            <wp:docPr id="20" name="Picture 20" descr="Graphical user interface, application&#10;&#10;Description automatically generated"/>
             <wp:cNvGraphicFramePr>
               <a:graphicFrameLocks xmlns:a="http://schemas.openxmlformats.org/drawingml/2006/main" noChangeAspect="1"/>
             </wp:cNvGraphicFramePr>
@@ -3111,29 +3122,36 @@
               <a:graphicData uri="http://schemas.openxmlformats.org/drawingml/2006/picture">
                 <pic:pic xmlns:pic="http://schemas.openxmlformats.org/drawingml/2006/picture">
                   <pic:nvPicPr>
-                    <pic:cNvPr id="17" name="Picture 17" descr="Diagram&#10;&#10;Description automatically generated"/>
-                    <pic:cNvPicPr/>
+                    <pic:cNvPr id="20" name="Picture 20" descr="Graphical user interface, application&#10;&#10;Description automatically generated"/>
+                    <pic:cNvPicPr>
+                      <a:picLocks noChangeAspect="1" noChangeArrowheads="1"/>
+                    </pic:cNvPicPr>
                   </pic:nvPicPr>
                   <pic:blipFill>
-                    <a:blip r:embed="rId12">
+                    <a:blip r:embed="rId12" cstate="print">
                       <a:extLst>
                         <a:ext uri="{28A0092B-C50C-407E-A947-70E740481C1C}">
                           <a14:useLocalDpi xmlns:a14="http://schemas.microsoft.com/office/drawing/2010/main" val="0"/>
                         </a:ext>
                       </a:extLst>
                     </a:blip>
+                    <a:srcRect/>
                     <a:stretch>
                       <a:fillRect/>
                     </a:stretch>
                   </pic:blipFill>
-                  <pic:spPr>
+                  <pic:spPr bwMode="auto">
                     <a:xfrm>
                       <a:off x="0" y="0"/>
-                      <a:ext cx="5844153" cy="4404538"/>
+                      <a:ext cx="5733415" cy="4368165"/>
                     </a:xfrm>
                     <a:prstGeom prst="rect">
                       <a:avLst/>
                     </a:prstGeom>
+                    <a:noFill/>
+                    <a:ln>
+                      <a:noFill/>
+                    </a:ln>
                   </pic:spPr>
                 </pic:pic>
               </a:graphicData>
@@ -3142,6 +3160,7 @@
         </w:drawing>
       </w:r>
     </w:p>
+    <w:p/>
     <w:p>
       <w:pPr>
         <w:pStyle w:val="Heading3"/>
@@ -3160,9 +3179,76 @@
           <w:rFonts w:asciiTheme="majorBidi" w:hAnsiTheme="majorBidi" w:cstheme="majorBidi"/>
           <w:color w:val="auto"/>
         </w:rPr>
+        <w:lastRenderedPageBreak/>
         <w:t>Instrument: Drum</w:t>
       </w:r>
       <w:bookmarkEnd w:id="8"/>
+    </w:p>
+    <w:p>
+      <w:pPr>
+        <w:pStyle w:val="ListParagraph"/>
+        <w:spacing w:line="240" w:lineRule="auto"/>
+        <w:ind w:left="432"/>
+        <w:rPr>
+          <w:rFonts w:ascii="Times New Roman" w:eastAsia="Times New Roman" w:hAnsi="Times New Roman" w:cs="Times New Roman"/>
+          <w:sz w:val="24"/>
+          <w:szCs w:val="24"/>
+          <w:lang w:val="en-CA" w:eastAsia="zh-CN"/>
+        </w:rPr>
+      </w:pPr>
+      <w:r>
+        <w:rPr>
+          <w:noProof/>
+        </w:rPr>
+        <w:drawing>
+          <wp:inline distT="0" distB="0" distL="0" distR="0" wp14:anchorId="68BD4C2B" wp14:editId="4849819A">
+            <wp:extent cx="5733415" cy="4368165"/>
+            <wp:effectExtent l="0" t="0" r="0" b="0"/>
+            <wp:docPr id="21" name="Picture 21" descr="Graphical user interface, application&#10;&#10;Description automatically generated"/>
+            <wp:cNvGraphicFramePr>
+              <a:graphicFrameLocks xmlns:a="http://schemas.openxmlformats.org/drawingml/2006/main" noChangeAspect="1"/>
+            </wp:cNvGraphicFramePr>
+            <a:graphic xmlns:a="http://schemas.openxmlformats.org/drawingml/2006/main">
+              <a:graphicData uri="http://schemas.openxmlformats.org/drawingml/2006/picture">
+                <pic:pic xmlns:pic="http://schemas.openxmlformats.org/drawingml/2006/picture">
+                  <pic:nvPicPr>
+                    <pic:cNvPr id="21" name="Picture 21" descr="Graphical user interface, application&#10;&#10;Description automatically generated"/>
+                    <pic:cNvPicPr>
+                      <a:picLocks noChangeAspect="1" noChangeArrowheads="1"/>
+                    </pic:cNvPicPr>
+                  </pic:nvPicPr>
+                  <pic:blipFill>
+                    <a:blip r:embed="rId13" cstate="print">
+                      <a:extLst>
+                        <a:ext uri="{28A0092B-C50C-407E-A947-70E740481C1C}">
+                          <a14:useLocalDpi xmlns:a14="http://schemas.microsoft.com/office/drawing/2010/main" val="0"/>
+                        </a:ext>
+                      </a:extLst>
+                    </a:blip>
+                    <a:srcRect/>
+                    <a:stretch>
+                      <a:fillRect/>
+                    </a:stretch>
+                  </pic:blipFill>
+                  <pic:spPr bwMode="auto">
+                    <a:xfrm>
+                      <a:off x="0" y="0"/>
+                      <a:ext cx="5733415" cy="4368165"/>
+                    </a:xfrm>
+                    <a:prstGeom prst="rect">
+                      <a:avLst/>
+                    </a:prstGeom>
+                    <a:noFill/>
+                    <a:ln>
+                      <a:noFill/>
+                    </a:ln>
+                  </pic:spPr>
+                </pic:pic>
+              </a:graphicData>
+            </a:graphic>
+          </wp:inline>
+        </w:drawing>
+      </w:r>
     </w:p>
     <w:p>
       <w:pPr>
@@ -3225,7 +3311,6 @@
           <w:rFonts w:asciiTheme="majorBidi" w:eastAsia="Times New Roman" w:hAnsiTheme="majorBidi" w:cstheme="majorBidi"/>
           <w:b/>
         </w:rPr>
-        <w:lastRenderedPageBreak/>
         <w:t>Printing the Music sheet</w:t>
       </w:r>
       <w:bookmarkEnd w:id="10"/>
@@ -3619,9 +3704,9 @@
       </w:r>
     </w:p>
     <w:sectPr>
-      <w:headerReference w:type="default" r:id="rId13"/>
-      <w:footerReference w:type="default" r:id="rId14"/>
-      <w:footerReference w:type="first" r:id="rId15"/>
+      <w:headerReference w:type="default" r:id="rId14"/>
+      <w:footerReference w:type="default" r:id="rId15"/>
+      <w:footerReference w:type="first" r:id="rId16"/>
       <w:pgSz w:w="11909" w:h="16834"/>
       <w:pgMar w:top="1440" w:right="1440" w:bottom="1440" w:left="1440" w:header="720" w:footer="720" w:gutter="0"/>
       <w:pgNumType w:start="0"/>

</xml_diff>

<commit_message>
Play function activity diagram
</commit_message>
<xml_diff>
--- a/Documents/DesignDocument/EECS2311_Group6_TAB2XML_DesignDocument.docx
+++ b/Documents/DesignDocument/EECS2311_Group6_TAB2XML_DesignDocument.docx
@@ -3095,6 +3095,14 @@
       <w:bookmarkEnd w:id="7"/>
     </w:p>
     <w:p>
+      <w:r>
+        <w:t xml:space="preserve">2.1.1 UML </w:t>
+      </w:r>
+      <w:r>
+        <w:t>class diagram</w:t>
+      </w:r>
+    </w:p>
+    <w:p>
       <w:pPr>
         <w:pStyle w:val="ListParagraph"/>
         <w:spacing w:line="240" w:lineRule="auto"/>
@@ -3179,10 +3187,20 @@
           <w:rFonts w:asciiTheme="majorBidi" w:hAnsiTheme="majorBidi" w:cstheme="majorBidi"/>
           <w:color w:val="auto"/>
         </w:rPr>
-        <w:lastRenderedPageBreak/>
         <w:t>Instrument: Drum</w:t>
       </w:r>
       <w:bookmarkEnd w:id="8"/>
+    </w:p>
+    <w:p>
+      <w:r>
+        <w:t>2.</w:t>
+      </w:r>
+      <w:r>
+        <w:t>2</w:t>
+      </w:r>
+      <w:r>
+        <w:t>.1 UML class diagram</w:t>
+      </w:r>
     </w:p>
     <w:p>
       <w:pPr>
@@ -3200,6 +3218,7 @@
         <w:rPr>
           <w:noProof/>
         </w:rPr>
+        <w:lastRenderedPageBreak/>
         <w:drawing>
           <wp:inline distT="0" distB="0" distL="0" distR="0" wp14:anchorId="68BD4C2B" wp14:editId="4849819A">
             <wp:extent cx="5733415" cy="4368165"/>
@@ -3249,6 +3268,164 @@
           </wp:inline>
         </w:drawing>
       </w:r>
+    </w:p>
+    <w:p>
+      <w:pPr>
+        <w:pStyle w:val="ListParagraph"/>
+        <w:spacing w:line="240" w:lineRule="auto"/>
+        <w:ind w:left="432"/>
+        <w:rPr>
+          <w:rFonts w:ascii="Times New Roman" w:eastAsia="Times New Roman" w:hAnsi="Times New Roman" w:cs="Times New Roman"/>
+          <w:sz w:val="24"/>
+          <w:szCs w:val="24"/>
+          <w:lang w:val="en-CA" w:eastAsia="zh-CN"/>
+        </w:rPr>
+      </w:pPr>
+      <w:r>
+        <w:rPr>
+          <w:rFonts w:ascii="Times New Roman" w:eastAsia="Times New Roman" w:hAnsi="Times New Roman" w:cs="Times New Roman"/>
+          <w:sz w:val="24"/>
+          <w:szCs w:val="24"/>
+          <w:lang w:val="en-CA" w:eastAsia="zh-CN"/>
+        </w:rPr>
+        <w:t xml:space="preserve"> </w:t>
+      </w:r>
+    </w:p>
+    <w:p>
+      <w:pPr>
+        <w:spacing w:line="240" w:lineRule="auto"/>
+        <w:rPr>
+          <w:rFonts w:ascii="Times New Roman" w:eastAsia="Times New Roman" w:hAnsi="Times New Roman" w:cs="Times New Roman"/>
+          <w:sz w:val="24"/>
+          <w:szCs w:val="24"/>
+          <w:lang w:val="en-CA" w:eastAsia="zh-CN"/>
+        </w:rPr>
+      </w:pPr>
+      <w:r>
+        <w:rPr>
+          <w:rFonts w:ascii="Times New Roman" w:eastAsia="Times New Roman" w:hAnsi="Times New Roman" w:cs="Times New Roman"/>
+          <w:sz w:val="24"/>
+          <w:szCs w:val="24"/>
+          <w:lang w:val="en-CA" w:eastAsia="zh-CN"/>
+        </w:rPr>
+        <w:lastRenderedPageBreak/>
+        <w:t>2.1</w:t>
+      </w:r>
+      <w:r>
+        <w:rPr>
+          <w:rFonts w:ascii="Times New Roman" w:eastAsia="Times New Roman" w:hAnsi="Times New Roman" w:cs="Times New Roman"/>
+          <w:sz w:val="24"/>
+          <w:szCs w:val="24"/>
+          <w:lang w:val="en-CA" w:eastAsia="zh-CN"/>
+        </w:rPr>
+        <w:t>-</w:t>
+      </w:r>
+      <w:r>
+        <w:rPr>
+          <w:rFonts w:ascii="Times New Roman" w:eastAsia="Times New Roman" w:hAnsi="Times New Roman" w:cs="Times New Roman"/>
+          <w:sz w:val="24"/>
+          <w:szCs w:val="24"/>
+          <w:lang w:val="en-CA" w:eastAsia="zh-CN"/>
+        </w:rPr>
+        <w:t>2</w:t>
+      </w:r>
+      <w:r>
+        <w:rPr>
+          <w:rFonts w:ascii="Times New Roman" w:eastAsia="Times New Roman" w:hAnsi="Times New Roman" w:cs="Times New Roman"/>
+          <w:sz w:val="24"/>
+          <w:szCs w:val="24"/>
+          <w:lang w:val="en-CA" w:eastAsia="zh-CN"/>
+        </w:rPr>
+        <w:t>.</w:t>
+      </w:r>
+      <w:r>
+        <w:rPr>
+          <w:rFonts w:ascii="Times New Roman" w:eastAsia="Times New Roman" w:hAnsi="Times New Roman" w:cs="Times New Roman"/>
+          <w:sz w:val="24"/>
+          <w:szCs w:val="24"/>
+          <w:lang w:val="en-CA" w:eastAsia="zh-CN"/>
+        </w:rPr>
+        <w:t>2</w:t>
+      </w:r>
+      <w:r>
+        <w:rPr>
+          <w:rFonts w:ascii="Times New Roman" w:eastAsia="Times New Roman" w:hAnsi="Times New Roman" w:cs="Times New Roman"/>
+          <w:sz w:val="24"/>
+          <w:szCs w:val="24"/>
+          <w:lang w:val="en-CA" w:eastAsia="zh-CN"/>
+        </w:rPr>
+        <w:t xml:space="preserve"> Activity diagram</w:t>
+      </w:r>
+      <w:r>
+        <w:rPr>
+          <w:rFonts w:ascii="Times New Roman" w:eastAsia="Times New Roman" w:hAnsi="Times New Roman" w:cs="Times New Roman"/>
+          <w:noProof/>
+          <w:sz w:val="24"/>
+          <w:szCs w:val="24"/>
+          <w:lang w:val="en-CA" w:eastAsia="zh-CN"/>
+        </w:rPr>
+        <w:drawing>
+          <wp:inline distT="0" distB="0" distL="0" distR="0" wp14:anchorId="3D9672D7" wp14:editId="1E4F6D7B">
+            <wp:extent cx="5012267" cy="8523174"/>
+            <wp:effectExtent l="0" t="0" r="0" b="0"/>
+            <wp:docPr id="17" name="Picture 17" descr="A screenshot of a computer screen&#10;&#10;Description automatically generated with low confidence"/>
+            <wp:cNvGraphicFramePr>
+              <a:graphicFrameLocks xmlns:a="http://schemas.openxmlformats.org/drawingml/2006/main" noChangeAspect="1"/>
+            </wp:cNvGraphicFramePr>
+            <a:graphic xmlns:a="http://schemas.openxmlformats.org/drawingml/2006/main">
+              <a:graphicData uri="http://schemas.openxmlformats.org/drawingml/2006/picture">
+                <pic:pic xmlns:pic="http://schemas.openxmlformats.org/drawingml/2006/picture">
+                  <pic:nvPicPr>
+                    <pic:cNvPr id="17" name="Picture 17" descr="A screenshot of a computer screen&#10;&#10;Description automatically generated with low confidence"/>
+                    <pic:cNvPicPr>
+                      <a:picLocks noChangeAspect="1" noChangeArrowheads="1"/>
+                    </pic:cNvPicPr>
+                  </pic:nvPicPr>
+                  <pic:blipFill>
+                    <a:blip r:embed="rId14" cstate="print">
+                      <a:extLst>
+                        <a:ext uri="{28A0092B-C50C-407E-A947-70E740481C1C}">
+                          <a14:useLocalDpi xmlns:a14="http://schemas.microsoft.com/office/drawing/2010/main" val="0"/>
+                        </a:ext>
+                      </a:extLst>
+                    </a:blip>
+                    <a:srcRect/>
+                    <a:stretch>
+                      <a:fillRect/>
+                    </a:stretch>
+                  </pic:blipFill>
+                  <pic:spPr bwMode="auto">
+                    <a:xfrm>
+                      <a:off x="0" y="0"/>
+                      <a:ext cx="5054967" cy="8595783"/>
+                    </a:xfrm>
+                    <a:prstGeom prst="rect">
+                      <a:avLst/>
+                    </a:prstGeom>
+                    <a:noFill/>
+                    <a:ln>
+                      <a:noFill/>
+                    </a:ln>
+                  </pic:spPr>
+                </pic:pic>
+              </a:graphicData>
+            </a:graphic>
+          </wp:inline>
+        </w:drawing>
+      </w:r>
+    </w:p>
+    <w:p>
+      <w:pPr>
+        <w:pStyle w:val="ListParagraph"/>
+        <w:spacing w:line="240" w:lineRule="auto"/>
+        <w:ind w:left="432"/>
+        <w:rPr>
+          <w:rFonts w:ascii="Times New Roman" w:eastAsia="Times New Roman" w:hAnsi="Times New Roman" w:cs="Times New Roman"/>
+          <w:sz w:val="24"/>
+          <w:szCs w:val="24"/>
+          <w:lang w:val="en-CA" w:eastAsia="zh-CN"/>
+        </w:rPr>
+      </w:pPr>
     </w:p>
     <w:p>
       <w:pPr>
@@ -3704,9 +3881,9 @@
       </w:r>
     </w:p>
     <w:sectPr>
-      <w:headerReference w:type="default" r:id="rId14"/>
-      <w:footerReference w:type="default" r:id="rId15"/>
-      <w:footerReference w:type="first" r:id="rId16"/>
+      <w:headerReference w:type="default" r:id="rId15"/>
+      <w:footerReference w:type="default" r:id="rId16"/>
+      <w:footerReference w:type="first" r:id="rId17"/>
       <w:pgSz w:w="11909" w:h="16834"/>
       <w:pgMar w:top="1440" w:right="1440" w:bottom="1440" w:left="1440" w:header="720" w:footer="720" w:gutter="0"/>
       <w:pgNumType w:start="0"/>

</xml_diff>

<commit_message>
Added UML activity diagram for drawing drum notes
</commit_message>
<xml_diff>
--- a/Documents/DesignDocument/EECS2311_Group6_TAB2XML_DesignDocument.docx
+++ b/Documents/DesignDocument/EECS2311_Group6_TAB2XML_DesignDocument.docx
@@ -3022,6 +3022,57 @@
       <w:bookmarkEnd w:id="4"/>
     </w:p>
     <w:p>
+      <w:r>
+        <w:rPr>
+          <w:noProof/>
+        </w:rPr>
+        <w:drawing>
+          <wp:inline distT="0" distB="0" distL="0" distR="0" wp14:anchorId="31BE78C0" wp14:editId="4E720E13">
+            <wp:extent cx="5732990" cy="6303818"/>
+            <wp:effectExtent l="0" t="0" r="1270" b="0"/>
+            <wp:docPr id="25" name="Graphic 25"/>
+            <wp:cNvGraphicFramePr>
+              <a:graphicFrameLocks xmlns:a="http://schemas.openxmlformats.org/drawingml/2006/main" noChangeAspect="1"/>
+            </wp:cNvGraphicFramePr>
+            <a:graphic xmlns:a="http://schemas.openxmlformats.org/drawingml/2006/main">
+              <a:graphicData uri="http://schemas.openxmlformats.org/drawingml/2006/picture">
+                <pic:pic xmlns:pic="http://schemas.openxmlformats.org/drawingml/2006/picture">
+                  <pic:nvPicPr>
+                    <pic:cNvPr id="25" name="Graphic 25"/>
+                    <pic:cNvPicPr/>
+                  </pic:nvPicPr>
+                  <pic:blipFill>
+                    <a:blip r:embed="rId12" cstate="print">
+                      <a:extLst>
+                        <a:ext uri="{28A0092B-C50C-407E-A947-70E740481C1C}">
+                          <a14:useLocalDpi xmlns:a14="http://schemas.microsoft.com/office/drawing/2010/main" val="0"/>
+                        </a:ext>
+                        <a:ext uri="{96DAC541-7B7A-43D3-8B79-37D633B846F1}">
+                          <asvg:svgBlip xmlns:asvg="http://schemas.microsoft.com/office/drawing/2016/SVG/main" r:embed="rId13"/>
+                        </a:ext>
+                      </a:extLst>
+                    </a:blip>
+                    <a:stretch>
+                      <a:fillRect/>
+                    </a:stretch>
+                  </pic:blipFill>
+                  <pic:spPr>
+                    <a:xfrm>
+                      <a:off x="0" y="0"/>
+                      <a:ext cx="5737057" cy="6308290"/>
+                    </a:xfrm>
+                    <a:prstGeom prst="rect">
+                      <a:avLst/>
+                    </a:prstGeom>
+                  </pic:spPr>
+                </pic:pic>
+              </a:graphicData>
+            </a:graphic>
+          </wp:inline>
+        </w:drawing>
+      </w:r>
+    </w:p>
+    <w:p>
       <w:pPr>
         <w:pStyle w:val="Heading3"/>
         <w:numPr>
@@ -3118,6 +3169,7 @@
         <w:rPr>
           <w:noProof/>
         </w:rPr>
+        <w:lastRenderedPageBreak/>
         <w:drawing>
           <wp:inline distT="0" distB="0" distL="0" distR="0" wp14:anchorId="0FE4BB7F" wp14:editId="4CE2ABA5">
             <wp:extent cx="5733415" cy="4368165"/>
@@ -3136,7 +3188,7 @@
                     </pic:cNvPicPr>
                   </pic:nvPicPr>
                   <pic:blipFill>
-                    <a:blip r:embed="rId12" cstate="print">
+                    <a:blip r:embed="rId14" cstate="print">
                       <a:extLst>
                         <a:ext uri="{28A0092B-C50C-407E-A947-70E740481C1C}">
                           <a14:useLocalDpi xmlns:a14="http://schemas.microsoft.com/office/drawing/2010/main" val="0"/>
@@ -3193,13 +3245,7 @@
     </w:p>
     <w:p>
       <w:r>
-        <w:t>2.</w:t>
-      </w:r>
-      <w:r>
-        <w:t>2</w:t>
-      </w:r>
-      <w:r>
-        <w:t>.1 UML class diagram</w:t>
+        <w:t>2.2.1 UML class diagram</w:t>
       </w:r>
     </w:p>
     <w:p>
@@ -3237,7 +3283,7 @@
                     </pic:cNvPicPr>
                   </pic:nvPicPr>
                   <pic:blipFill>
-                    <a:blip r:embed="rId13" cstate="print">
+                    <a:blip r:embed="rId15" cstate="print">
                       <a:extLst>
                         <a:ext uri="{28A0092B-C50C-407E-A947-70E740481C1C}">
                           <a14:useLocalDpi xmlns:a14="http://schemas.microsoft.com/office/drawing/2010/main" val="0"/>
@@ -3382,7 +3428,7 @@
                     </pic:cNvPicPr>
                   </pic:nvPicPr>
                   <pic:blipFill>
-                    <a:blip r:embed="rId14" cstate="print">
+                    <a:blip r:embed="rId16" cstate="print">
                       <a:extLst>
                         <a:ext uri="{28A0092B-C50C-407E-A947-70E740481C1C}">
                           <a14:useLocalDpi xmlns:a14="http://schemas.microsoft.com/office/drawing/2010/main" val="0"/>
@@ -3881,9 +3927,9 @@
       </w:r>
     </w:p>
     <w:sectPr>
-      <w:headerReference w:type="default" r:id="rId15"/>
-      <w:footerReference w:type="default" r:id="rId16"/>
-      <w:footerReference w:type="first" r:id="rId17"/>
+      <w:headerReference w:type="default" r:id="rId17"/>
+      <w:footerReference w:type="default" r:id="rId18"/>
+      <w:footerReference w:type="first" r:id="rId19"/>
       <w:pgSz w:w="11909" w:h="16834"/>
       <w:pgMar w:top="1440" w:right="1440" w:bottom="1440" w:left="1440" w:header="720" w:footer="720" w:gutter="0"/>
       <w:pgNumType w:start="0"/>

</xml_diff>

<commit_message>
Added printer activity and sequence diagram
</commit_message>
<xml_diff>
--- a/Documents/DesignDocument/EECS2311_Group6_TAB2XML_DesignDocument.docx
+++ b/Documents/DesignDocument/EECS2311_Group6_TAB2XML_DesignDocument.docx
@@ -1000,7 +1000,6 @@
           <w:rFonts w:asciiTheme="majorBidi" w:hAnsiTheme="majorBidi" w:cstheme="majorBidi"/>
           <w:noProof/>
         </w:rPr>
-        <w:lastRenderedPageBreak/>
         <mc:AlternateContent>
           <mc:Choice Requires="wpg">
             <w:drawing>
@@ -2501,7 +2500,6 @@
           <w:rFonts w:asciiTheme="majorBidi" w:eastAsia="Times New Roman" w:hAnsiTheme="majorBidi" w:cstheme="majorBidi"/>
           <w:noProof/>
         </w:rPr>
-        <w:lastRenderedPageBreak/>
         <mc:AlternateContent>
           <mc:Choice Requires="wps">
             <w:drawing>
@@ -2886,7 +2884,6 @@
           <w:rFonts w:asciiTheme="majorBidi" w:hAnsiTheme="majorBidi" w:cstheme="majorBidi"/>
           <w:color w:val="auto"/>
         </w:rPr>
-        <w:lastRenderedPageBreak/>
         <w:t>UML Class diagram</w:t>
       </w:r>
       <w:bookmarkEnd w:id="3"/>
@@ -3016,7 +3013,6 @@
           <w:rFonts w:asciiTheme="majorBidi" w:hAnsiTheme="majorBidi" w:cstheme="majorBidi"/>
           <w:color w:val="auto"/>
         </w:rPr>
-        <w:lastRenderedPageBreak/>
         <w:t>Instrument: Drum</w:t>
       </w:r>
       <w:bookmarkEnd w:id="4"/>
@@ -3169,7 +3165,6 @@
         <w:rPr>
           <w:noProof/>
         </w:rPr>
-        <w:lastRenderedPageBreak/>
         <w:drawing>
           <wp:inline distT="0" distB="0" distL="0" distR="0" wp14:anchorId="0FE4BB7F" wp14:editId="4CE2ABA5">
             <wp:extent cx="5733415" cy="4368165"/>
@@ -3264,7 +3259,6 @@
         <w:rPr>
           <w:noProof/>
         </w:rPr>
-        <w:lastRenderedPageBreak/>
         <w:drawing>
           <wp:inline distT="0" distB="0" distL="0" distR="0" wp14:anchorId="68BD4C2B" wp14:editId="4849819A">
             <wp:extent cx="5733415" cy="4368165"/>
@@ -3354,7 +3348,6 @@
           <w:szCs w:val="24"/>
           <w:lang w:val="en-CA" w:eastAsia="zh-CN"/>
         </w:rPr>
-        <w:lastRenderedPageBreak/>
         <w:t>2.1</w:t>
       </w:r>
       <w:r>
@@ -3538,6 +3531,169 @@
       </w:r>
       <w:bookmarkEnd w:id="10"/>
     </w:p>
+    <w:p>
+      <w:pPr>
+        <w:jc w:val="center"/>
+        <w:rPr>
+          <w:noProof/>
+        </w:rPr>
+      </w:pPr>
+      <w:r>
+        <w:rPr>
+          <w:noProof/>
+        </w:rPr>
+        <w:t>Printing Sequence Diagram</w:t>
+      </w:r>
+    </w:p>
+    <w:p>
+      <w:pPr>
+        <w:jc w:val="center"/>
+        <w:rPr>
+          <w:noProof/>
+        </w:rPr>
+      </w:pPr>
+    </w:p>
+    <w:p>
+      <w:pPr>
+        <w:jc w:val="center"/>
+        <w:rPr>
+          <w:noProof/>
+        </w:rPr>
+      </w:pPr>
+      <w:r>
+        <w:rPr>
+          <w:noProof/>
+        </w:rPr>
+        <w:drawing>
+          <wp:inline distT="0" distB="0" distL="0" distR="0" wp14:anchorId="567EFB48" wp14:editId="1BA59432">
+            <wp:extent cx="5920162" cy="2079171"/>
+            <wp:effectExtent l="0" t="0" r="4445" b="0"/>
+            <wp:docPr id="27" name="Picture 27" descr="A picture containing diagram&#10;&#10;Description automatically generated"/>
+            <wp:cNvGraphicFramePr>
+              <a:graphicFrameLocks xmlns:a="http://schemas.openxmlformats.org/drawingml/2006/main" noChangeAspect="1"/>
+            </wp:cNvGraphicFramePr>
+            <a:graphic xmlns:a="http://schemas.openxmlformats.org/drawingml/2006/main">
+              <a:graphicData uri="http://schemas.openxmlformats.org/drawingml/2006/picture">
+                <pic:pic xmlns:pic="http://schemas.openxmlformats.org/drawingml/2006/picture">
+                  <pic:nvPicPr>
+                    <pic:cNvPr id="27" name="Picture 27" descr="A picture containing diagram&#10;&#10;Description automatically generated"/>
+                    <pic:cNvPicPr/>
+                  </pic:nvPicPr>
+                  <pic:blipFill>
+                    <a:blip r:embed="rId17" cstate="print">
+                      <a:extLst>
+                        <a:ext uri="{28A0092B-C50C-407E-A947-70E740481C1C}">
+                          <a14:useLocalDpi xmlns:a14="http://schemas.microsoft.com/office/drawing/2010/main" val="0"/>
+                        </a:ext>
+                      </a:extLst>
+                    </a:blip>
+                    <a:stretch>
+                      <a:fillRect/>
+                    </a:stretch>
+                  </pic:blipFill>
+                  <pic:spPr>
+                    <a:xfrm>
+                      <a:off x="0" y="0"/>
+                      <a:ext cx="5939867" cy="2086092"/>
+                    </a:xfrm>
+                    <a:prstGeom prst="rect">
+                      <a:avLst/>
+                    </a:prstGeom>
+                  </pic:spPr>
+                </pic:pic>
+              </a:graphicData>
+            </a:graphic>
+          </wp:inline>
+        </w:drawing>
+      </w:r>
+    </w:p>
+    <w:p>
+      <w:pPr>
+        <w:jc w:val="center"/>
+        <w:rPr>
+          <w:noProof/>
+        </w:rPr>
+      </w:pPr>
+    </w:p>
+    <w:p>
+      <w:pPr>
+        <w:rPr>
+          <w:noProof/>
+        </w:rPr>
+      </w:pPr>
+      <w:r>
+        <w:rPr>
+          <w:noProof/>
+        </w:rPr>
+        <w:br w:type="page"/>
+      </w:r>
+    </w:p>
+    <w:p>
+      <w:pPr>
+        <w:jc w:val="center"/>
+      </w:pPr>
+      <w:r>
+        <w:rPr>
+          <w:noProof/>
+        </w:rPr>
+        <w:t>Printing Activity Diagram</w:t>
+      </w:r>
+    </w:p>
+    <w:p/>
+    <w:p>
+      <w:r>
+        <w:rPr>
+          <w:noProof/>
+        </w:rPr>
+        <w:drawing>
+          <wp:inline distT="0" distB="0" distL="0" distR="0" wp14:anchorId="7675FAD9" wp14:editId="51CE9CBA">
+            <wp:extent cx="5733415" cy="4606290"/>
+            <wp:effectExtent l="0" t="0" r="635" b="3810"/>
+            <wp:docPr id="23" name="Picture 23" descr="Diagram&#10;&#10;Description automatically generated"/>
+            <wp:cNvGraphicFramePr>
+              <a:graphicFrameLocks xmlns:a="http://schemas.openxmlformats.org/drawingml/2006/main" noChangeAspect="1"/>
+            </wp:cNvGraphicFramePr>
+            <a:graphic xmlns:a="http://schemas.openxmlformats.org/drawingml/2006/main">
+              <a:graphicData uri="http://schemas.openxmlformats.org/drawingml/2006/picture">
+                <pic:pic xmlns:pic="http://schemas.openxmlformats.org/drawingml/2006/picture">
+                  <pic:nvPicPr>
+                    <pic:cNvPr id="23" name="Picture 23" descr="Diagram&#10;&#10;Description automatically generated"/>
+                    <pic:cNvPicPr/>
+                  </pic:nvPicPr>
+                  <pic:blipFill>
+                    <a:blip r:embed="rId18">
+                      <a:extLst>
+                        <a:ext uri="{28A0092B-C50C-407E-A947-70E740481C1C}">
+                          <a14:useLocalDpi xmlns:a14="http://schemas.microsoft.com/office/drawing/2010/main" val="0"/>
+                        </a:ext>
+                      </a:extLst>
+                    </a:blip>
+                    <a:stretch>
+                      <a:fillRect/>
+                    </a:stretch>
+                  </pic:blipFill>
+                  <pic:spPr>
+                    <a:xfrm>
+                      <a:off x="0" y="0"/>
+                      <a:ext cx="5733415" cy="4606290"/>
+                    </a:xfrm>
+                    <a:prstGeom prst="rect">
+                      <a:avLst/>
+                    </a:prstGeom>
+                  </pic:spPr>
+                </pic:pic>
+              </a:graphicData>
+            </a:graphic>
+          </wp:inline>
+        </w:drawing>
+      </w:r>
+    </w:p>
+    <w:p/>
+    <w:p/>
+    <w:p/>
+    <w:p/>
+    <w:p/>
+    <w:p/>
     <w:p>
       <w:pPr>
         <w:pStyle w:val="Heading1"/>
@@ -3927,9 +4083,9 @@
       </w:r>
     </w:p>
     <w:sectPr>
-      <w:headerReference w:type="default" r:id="rId17"/>
-      <w:footerReference w:type="default" r:id="rId18"/>
-      <w:footerReference w:type="first" r:id="rId19"/>
+      <w:headerReference w:type="default" r:id="rId19"/>
+      <w:footerReference w:type="default" r:id="rId20"/>
+      <w:footerReference w:type="first" r:id="rId21"/>
       <w:pgSz w:w="11909" w:h="16834"/>
       <w:pgMar w:top="1440" w:right="1440" w:bottom="1440" w:left="1440" w:header="720" w:footer="720" w:gutter="0"/>
       <w:pgNumType w:start="0"/>

</xml_diff>

<commit_message>
Added activity and sequence diagram for printing
</commit_message>
<xml_diff>
--- a/Documents/DesignDocument/EECS2311_Group6_TAB2XML_DesignDocument.docx
+++ b/Documents/DesignDocument/EECS2311_Group6_TAB2XML_DesignDocument.docx
@@ -1000,7 +1000,6 @@
           <w:rFonts w:asciiTheme="majorBidi" w:hAnsiTheme="majorBidi" w:cstheme="majorBidi"/>
           <w:noProof/>
         </w:rPr>
-        <w:lastRenderedPageBreak/>
         <mc:AlternateContent>
           <mc:Choice Requires="wpg">
             <w:drawing>
@@ -2501,7 +2500,6 @@
           <w:rFonts w:asciiTheme="majorBidi" w:eastAsia="Times New Roman" w:hAnsiTheme="majorBidi" w:cstheme="majorBidi"/>
           <w:noProof/>
         </w:rPr>
-        <w:lastRenderedPageBreak/>
         <mc:AlternateContent>
           <mc:Choice Requires="wps">
             <w:drawing>
@@ -2886,7 +2884,6 @@
           <w:rFonts w:asciiTheme="majorBidi" w:hAnsiTheme="majorBidi" w:cstheme="majorBidi"/>
           <w:color w:val="auto"/>
         </w:rPr>
-        <w:lastRenderedPageBreak/>
         <w:t>UML Class diagram</w:t>
       </w:r>
       <w:bookmarkEnd w:id="3"/>
@@ -3016,17 +3013,60 @@
           <w:rFonts w:asciiTheme="majorBidi" w:hAnsiTheme="majorBidi" w:cstheme="majorBidi"/>
           <w:color w:val="auto"/>
         </w:rPr>
-        <w:lastRenderedPageBreak/>
-        <w:t xml:space="preserve">Instrument: </w:t>
-      </w:r>
-      <w:r>
-        <w:rPr>
-          <w:rFonts w:asciiTheme="majorBidi" w:hAnsiTheme="majorBidi" w:cstheme="majorBidi"/>
-          <w:color w:val="auto"/>
-        </w:rPr>
-        <w:t>Drum</w:t>
+        <w:t>Instrument: Drum</w:t>
       </w:r>
       <w:bookmarkEnd w:id="4"/>
+    </w:p>
+    <w:p>
+      <w:r>
+        <w:rPr>
+          <w:noProof/>
+        </w:rPr>
+        <w:drawing>
+          <wp:inline distT="0" distB="0" distL="0" distR="0" wp14:anchorId="31BE78C0" wp14:editId="4E720E13">
+            <wp:extent cx="5732990" cy="6303818"/>
+            <wp:effectExtent l="0" t="0" r="1270" b="0"/>
+            <wp:docPr id="25" name="Graphic 25"/>
+            <wp:cNvGraphicFramePr>
+              <a:graphicFrameLocks xmlns:a="http://schemas.openxmlformats.org/drawingml/2006/main" noChangeAspect="1"/>
+            </wp:cNvGraphicFramePr>
+            <a:graphic xmlns:a="http://schemas.openxmlformats.org/drawingml/2006/main">
+              <a:graphicData uri="http://schemas.openxmlformats.org/drawingml/2006/picture">
+                <pic:pic xmlns:pic="http://schemas.openxmlformats.org/drawingml/2006/picture">
+                  <pic:nvPicPr>
+                    <pic:cNvPr id="25" name="Graphic 25"/>
+                    <pic:cNvPicPr/>
+                  </pic:nvPicPr>
+                  <pic:blipFill>
+                    <a:blip r:embed="rId12" cstate="print">
+                      <a:extLst>
+                        <a:ext uri="{28A0092B-C50C-407E-A947-70E740481C1C}">
+                          <a14:useLocalDpi xmlns:a14="http://schemas.microsoft.com/office/drawing/2010/main" val="0"/>
+                        </a:ext>
+                        <a:ext uri="{96DAC541-7B7A-43D3-8B79-37D633B846F1}">
+                          <asvg:svgBlip xmlns:asvg="http://schemas.microsoft.com/office/drawing/2016/SVG/main" r:embed="rId13"/>
+                        </a:ext>
+                      </a:extLst>
+                    </a:blip>
+                    <a:stretch>
+                      <a:fillRect/>
+                    </a:stretch>
+                  </pic:blipFill>
+                  <pic:spPr>
+                    <a:xfrm>
+                      <a:off x="0" y="0"/>
+                      <a:ext cx="5737057" cy="6308290"/>
+                    </a:xfrm>
+                    <a:prstGeom prst="rect">
+                      <a:avLst/>
+                    </a:prstGeom>
+                  </pic:spPr>
+                </pic:pic>
+              </a:graphicData>
+            </a:graphic>
+          </wp:inline>
+        </w:drawing>
+      </w:r>
     </w:p>
     <w:p>
       <w:pPr>
@@ -3046,14 +3086,7 @@
           <w:rFonts w:asciiTheme="majorBidi" w:hAnsiTheme="majorBidi" w:cstheme="majorBidi"/>
           <w:color w:val="auto"/>
         </w:rPr>
-        <w:t xml:space="preserve">Instrument: </w:t>
-      </w:r>
-      <w:r>
-        <w:rPr>
-          <w:rFonts w:asciiTheme="majorBidi" w:hAnsiTheme="majorBidi" w:cstheme="majorBidi"/>
-          <w:color w:val="auto"/>
-        </w:rPr>
-        <w:t>Bass</w:t>
+        <w:t>Instrument: Bass</w:t>
       </w:r>
       <w:bookmarkEnd w:id="5"/>
     </w:p>
@@ -3109,6 +3142,81 @@
       <w:bookmarkEnd w:id="7"/>
     </w:p>
     <w:p>
+      <w:r>
+        <w:t xml:space="preserve">2.1.1 UML </w:t>
+      </w:r>
+      <w:r>
+        <w:t>class diagram</w:t>
+      </w:r>
+    </w:p>
+    <w:p>
+      <w:pPr>
+        <w:pStyle w:val="ListParagraph"/>
+        <w:spacing w:line="240" w:lineRule="auto"/>
+        <w:ind w:left="432"/>
+        <w:rPr>
+          <w:rFonts w:ascii="Times New Roman" w:eastAsia="Times New Roman" w:hAnsi="Times New Roman" w:cs="Times New Roman"/>
+          <w:sz w:val="24"/>
+          <w:szCs w:val="24"/>
+          <w:lang w:val="en-CA" w:eastAsia="zh-CN"/>
+        </w:rPr>
+      </w:pPr>
+      <w:r>
+        <w:rPr>
+          <w:noProof/>
+        </w:rPr>
+        <w:drawing>
+          <wp:inline distT="0" distB="0" distL="0" distR="0" wp14:anchorId="0FE4BB7F" wp14:editId="4CE2ABA5">
+            <wp:extent cx="5733415" cy="4368165"/>
+            <wp:effectExtent l="0" t="0" r="0" b="0"/>
+            <wp:docPr id="20" name="Picture 20" descr="Graphical user interface, application&#10;&#10;Description automatically generated"/>
+            <wp:cNvGraphicFramePr>
+              <a:graphicFrameLocks xmlns:a="http://schemas.openxmlformats.org/drawingml/2006/main" noChangeAspect="1"/>
+            </wp:cNvGraphicFramePr>
+            <a:graphic xmlns:a="http://schemas.openxmlformats.org/drawingml/2006/main">
+              <a:graphicData uri="http://schemas.openxmlformats.org/drawingml/2006/picture">
+                <pic:pic xmlns:pic="http://schemas.openxmlformats.org/drawingml/2006/picture">
+                  <pic:nvPicPr>
+                    <pic:cNvPr id="20" name="Picture 20" descr="Graphical user interface, application&#10;&#10;Description automatically generated"/>
+                    <pic:cNvPicPr>
+                      <a:picLocks noChangeAspect="1" noChangeArrowheads="1"/>
+                    </pic:cNvPicPr>
+                  </pic:nvPicPr>
+                  <pic:blipFill>
+                    <a:blip r:embed="rId14" cstate="print">
+                      <a:extLst>
+                        <a:ext uri="{28A0092B-C50C-407E-A947-70E740481C1C}">
+                          <a14:useLocalDpi xmlns:a14="http://schemas.microsoft.com/office/drawing/2010/main" val="0"/>
+                        </a:ext>
+                      </a:extLst>
+                    </a:blip>
+                    <a:srcRect/>
+                    <a:stretch>
+                      <a:fillRect/>
+                    </a:stretch>
+                  </pic:blipFill>
+                  <pic:spPr bwMode="auto">
+                    <a:xfrm>
+                      <a:off x="0" y="0"/>
+                      <a:ext cx="5733415" cy="4368165"/>
+                    </a:xfrm>
+                    <a:prstGeom prst="rect">
+                      <a:avLst/>
+                    </a:prstGeom>
+                    <a:noFill/>
+                    <a:ln>
+                      <a:noFill/>
+                    </a:ln>
+                  </pic:spPr>
+                </pic:pic>
+              </a:graphicData>
+            </a:graphic>
+          </wp:inline>
+        </w:drawing>
+      </w:r>
+    </w:p>
+    <w:p/>
+    <w:p>
       <w:pPr>
         <w:pStyle w:val="Heading3"/>
         <w:numPr>
@@ -3126,16 +3234,237 @@
           <w:rFonts w:asciiTheme="majorBidi" w:hAnsiTheme="majorBidi" w:cstheme="majorBidi"/>
           <w:color w:val="auto"/>
         </w:rPr>
-        <w:t xml:space="preserve">Instrument: </w:t>
+        <w:t>Instrument: Drum</w:t>
+      </w:r>
+      <w:bookmarkEnd w:id="8"/>
+    </w:p>
+    <w:p>
+      <w:r>
+        <w:t>2.2.1 UML class diagram</w:t>
+      </w:r>
+    </w:p>
+    <w:p>
+      <w:pPr>
+        <w:pStyle w:val="ListParagraph"/>
+        <w:spacing w:line="240" w:lineRule="auto"/>
+        <w:ind w:left="432"/>
+        <w:rPr>
+          <w:rFonts w:ascii="Times New Roman" w:eastAsia="Times New Roman" w:hAnsi="Times New Roman" w:cs="Times New Roman"/>
+          <w:sz w:val="24"/>
+          <w:szCs w:val="24"/>
+          <w:lang w:val="en-CA" w:eastAsia="zh-CN"/>
+        </w:rPr>
+      </w:pPr>
+      <w:r>
+        <w:rPr>
+          <w:noProof/>
+        </w:rPr>
+        <w:drawing>
+          <wp:inline distT="0" distB="0" distL="0" distR="0" wp14:anchorId="68BD4C2B" wp14:editId="4849819A">
+            <wp:extent cx="5733415" cy="4368165"/>
+            <wp:effectExtent l="0" t="0" r="0" b="0"/>
+            <wp:docPr id="21" name="Picture 21" descr="Graphical user interface, application&#10;&#10;Description automatically generated"/>
+            <wp:cNvGraphicFramePr>
+              <a:graphicFrameLocks xmlns:a="http://schemas.openxmlformats.org/drawingml/2006/main" noChangeAspect="1"/>
+            </wp:cNvGraphicFramePr>
+            <a:graphic xmlns:a="http://schemas.openxmlformats.org/drawingml/2006/main">
+              <a:graphicData uri="http://schemas.openxmlformats.org/drawingml/2006/picture">
+                <pic:pic xmlns:pic="http://schemas.openxmlformats.org/drawingml/2006/picture">
+                  <pic:nvPicPr>
+                    <pic:cNvPr id="21" name="Picture 21" descr="Graphical user interface, application&#10;&#10;Description automatically generated"/>
+                    <pic:cNvPicPr>
+                      <a:picLocks noChangeAspect="1" noChangeArrowheads="1"/>
+                    </pic:cNvPicPr>
+                  </pic:nvPicPr>
+                  <pic:blipFill>
+                    <a:blip r:embed="rId15" cstate="print">
+                      <a:extLst>
+                        <a:ext uri="{28A0092B-C50C-407E-A947-70E740481C1C}">
+                          <a14:useLocalDpi xmlns:a14="http://schemas.microsoft.com/office/drawing/2010/main" val="0"/>
+                        </a:ext>
+                      </a:extLst>
+                    </a:blip>
+                    <a:srcRect/>
+                    <a:stretch>
+                      <a:fillRect/>
+                    </a:stretch>
+                  </pic:blipFill>
+                  <pic:spPr bwMode="auto">
+                    <a:xfrm>
+                      <a:off x="0" y="0"/>
+                      <a:ext cx="5733415" cy="4368165"/>
+                    </a:xfrm>
+                    <a:prstGeom prst="rect">
+                      <a:avLst/>
+                    </a:prstGeom>
+                    <a:noFill/>
+                    <a:ln>
+                      <a:noFill/>
+                    </a:ln>
+                  </pic:spPr>
+                </pic:pic>
+              </a:graphicData>
+            </a:graphic>
+          </wp:inline>
+        </w:drawing>
+      </w:r>
+    </w:p>
+    <w:p>
+      <w:pPr>
+        <w:pStyle w:val="ListParagraph"/>
+        <w:spacing w:line="240" w:lineRule="auto"/>
+        <w:ind w:left="432"/>
+        <w:rPr>
+          <w:rFonts w:ascii="Times New Roman" w:eastAsia="Times New Roman" w:hAnsi="Times New Roman" w:cs="Times New Roman"/>
+          <w:sz w:val="24"/>
+          <w:szCs w:val="24"/>
+          <w:lang w:val="en-CA" w:eastAsia="zh-CN"/>
+        </w:rPr>
+      </w:pPr>
+      <w:r>
+        <w:rPr>
+          <w:rFonts w:ascii="Times New Roman" w:eastAsia="Times New Roman" w:hAnsi="Times New Roman" w:cs="Times New Roman"/>
+          <w:sz w:val="24"/>
+          <w:szCs w:val="24"/>
+          <w:lang w:val="en-CA" w:eastAsia="zh-CN"/>
+        </w:rPr>
+        <w:t xml:space="preserve"> </w:t>
+      </w:r>
+    </w:p>
+    <w:p>
+      <w:pPr>
+        <w:spacing w:line="240" w:lineRule="auto"/>
+        <w:rPr>
+          <w:rFonts w:ascii="Times New Roman" w:eastAsia="Times New Roman" w:hAnsi="Times New Roman" w:cs="Times New Roman"/>
+          <w:sz w:val="24"/>
+          <w:szCs w:val="24"/>
+          <w:lang w:val="en-CA" w:eastAsia="zh-CN"/>
+        </w:rPr>
+      </w:pPr>
+      <w:r>
+        <w:rPr>
+          <w:rFonts w:ascii="Times New Roman" w:eastAsia="Times New Roman" w:hAnsi="Times New Roman" w:cs="Times New Roman"/>
+          <w:sz w:val="24"/>
+          <w:szCs w:val="24"/>
+          <w:lang w:val="en-CA" w:eastAsia="zh-CN"/>
+        </w:rPr>
+        <w:t>2.1</w:t>
       </w:r>
       <w:r>
         <w:rPr>
-          <w:rFonts w:asciiTheme="majorBidi" w:hAnsiTheme="majorBidi" w:cstheme="majorBidi"/>
-          <w:color w:val="auto"/>
-        </w:rPr>
-        <w:t>Drum</w:t>
+          <w:rFonts w:ascii="Times New Roman" w:eastAsia="Times New Roman" w:hAnsi="Times New Roman" w:cs="Times New Roman"/>
+          <w:sz w:val="24"/>
+          <w:szCs w:val="24"/>
+          <w:lang w:val="en-CA" w:eastAsia="zh-CN"/>
+        </w:rPr>
+        <w:t>-</w:t>
       </w:r>
-      <w:bookmarkEnd w:id="8"/>
+      <w:r>
+        <w:rPr>
+          <w:rFonts w:ascii="Times New Roman" w:eastAsia="Times New Roman" w:hAnsi="Times New Roman" w:cs="Times New Roman"/>
+          <w:sz w:val="24"/>
+          <w:szCs w:val="24"/>
+          <w:lang w:val="en-CA" w:eastAsia="zh-CN"/>
+        </w:rPr>
+        <w:t>2</w:t>
+      </w:r>
+      <w:r>
+        <w:rPr>
+          <w:rFonts w:ascii="Times New Roman" w:eastAsia="Times New Roman" w:hAnsi="Times New Roman" w:cs="Times New Roman"/>
+          <w:sz w:val="24"/>
+          <w:szCs w:val="24"/>
+          <w:lang w:val="en-CA" w:eastAsia="zh-CN"/>
+        </w:rPr>
+        <w:t>.</w:t>
+      </w:r>
+      <w:r>
+        <w:rPr>
+          <w:rFonts w:ascii="Times New Roman" w:eastAsia="Times New Roman" w:hAnsi="Times New Roman" w:cs="Times New Roman"/>
+          <w:sz w:val="24"/>
+          <w:szCs w:val="24"/>
+          <w:lang w:val="en-CA" w:eastAsia="zh-CN"/>
+        </w:rPr>
+        <w:t>2</w:t>
+      </w:r>
+      <w:r>
+        <w:rPr>
+          <w:rFonts w:ascii="Times New Roman" w:eastAsia="Times New Roman" w:hAnsi="Times New Roman" w:cs="Times New Roman"/>
+          <w:sz w:val="24"/>
+          <w:szCs w:val="24"/>
+          <w:lang w:val="en-CA" w:eastAsia="zh-CN"/>
+        </w:rPr>
+        <w:t xml:space="preserve"> Activity diagram</w:t>
+      </w:r>
+      <w:r>
+        <w:rPr>
+          <w:rFonts w:ascii="Times New Roman" w:eastAsia="Times New Roman" w:hAnsi="Times New Roman" w:cs="Times New Roman"/>
+          <w:noProof/>
+          <w:sz w:val="24"/>
+          <w:szCs w:val="24"/>
+          <w:lang w:val="en-CA" w:eastAsia="zh-CN"/>
+        </w:rPr>
+        <w:drawing>
+          <wp:inline distT="0" distB="0" distL="0" distR="0" wp14:anchorId="3D9672D7" wp14:editId="1E4F6D7B">
+            <wp:extent cx="5012267" cy="8523174"/>
+            <wp:effectExtent l="0" t="0" r="0" b="0"/>
+            <wp:docPr id="17" name="Picture 17" descr="A screenshot of a computer screen&#10;&#10;Description automatically generated with low confidence"/>
+            <wp:cNvGraphicFramePr>
+              <a:graphicFrameLocks xmlns:a="http://schemas.openxmlformats.org/drawingml/2006/main" noChangeAspect="1"/>
+            </wp:cNvGraphicFramePr>
+            <a:graphic xmlns:a="http://schemas.openxmlformats.org/drawingml/2006/main">
+              <a:graphicData uri="http://schemas.openxmlformats.org/drawingml/2006/picture">
+                <pic:pic xmlns:pic="http://schemas.openxmlformats.org/drawingml/2006/picture">
+                  <pic:nvPicPr>
+                    <pic:cNvPr id="17" name="Picture 17" descr="A screenshot of a computer screen&#10;&#10;Description automatically generated with low confidence"/>
+                    <pic:cNvPicPr>
+                      <a:picLocks noChangeAspect="1" noChangeArrowheads="1"/>
+                    </pic:cNvPicPr>
+                  </pic:nvPicPr>
+                  <pic:blipFill>
+                    <a:blip r:embed="rId16" cstate="print">
+                      <a:extLst>
+                        <a:ext uri="{28A0092B-C50C-407E-A947-70E740481C1C}">
+                          <a14:useLocalDpi xmlns:a14="http://schemas.microsoft.com/office/drawing/2010/main" val="0"/>
+                        </a:ext>
+                      </a:extLst>
+                    </a:blip>
+                    <a:srcRect/>
+                    <a:stretch>
+                      <a:fillRect/>
+                    </a:stretch>
+                  </pic:blipFill>
+                  <pic:spPr bwMode="auto">
+                    <a:xfrm>
+                      <a:off x="0" y="0"/>
+                      <a:ext cx="5054967" cy="8595783"/>
+                    </a:xfrm>
+                    <a:prstGeom prst="rect">
+                      <a:avLst/>
+                    </a:prstGeom>
+                    <a:noFill/>
+                    <a:ln>
+                      <a:noFill/>
+                    </a:ln>
+                  </pic:spPr>
+                </pic:pic>
+              </a:graphicData>
+            </a:graphic>
+          </wp:inline>
+        </w:drawing>
+      </w:r>
+    </w:p>
+    <w:p>
+      <w:pPr>
+        <w:pStyle w:val="ListParagraph"/>
+        <w:spacing w:line="240" w:lineRule="auto"/>
+        <w:ind w:left="432"/>
+        <w:rPr>
+          <w:rFonts w:ascii="Times New Roman" w:eastAsia="Times New Roman" w:hAnsi="Times New Roman" w:cs="Times New Roman"/>
+          <w:sz w:val="24"/>
+          <w:szCs w:val="24"/>
+          <w:lang w:val="en-CA" w:eastAsia="zh-CN"/>
+        </w:rPr>
+      </w:pPr>
     </w:p>
     <w:p>
       <w:pPr>
@@ -3155,14 +3484,7 @@
           <w:rFonts w:asciiTheme="majorBidi" w:hAnsiTheme="majorBidi" w:cstheme="majorBidi"/>
           <w:color w:val="auto"/>
         </w:rPr>
-        <w:t xml:space="preserve">Instrument: </w:t>
-      </w:r>
-      <w:r>
-        <w:rPr>
-          <w:rFonts w:asciiTheme="majorBidi" w:hAnsiTheme="majorBidi" w:cstheme="majorBidi"/>
-          <w:color w:val="auto"/>
-        </w:rPr>
-        <w:t>Bass</w:t>
+        <w:t>Instrument: Bass</w:t>
       </w:r>
       <w:bookmarkEnd w:id="9"/>
     </w:p>
@@ -3208,6 +3530,139 @@
         <w:t>Printing the Music sheet</w:t>
       </w:r>
       <w:bookmarkEnd w:id="10"/>
+    </w:p>
+    <w:p>
+      <w:pPr>
+        <w:jc w:val="center"/>
+      </w:pPr>
+      <w:r>
+        <w:t>Printer Sequence Diagram</w:t>
+      </w:r>
+    </w:p>
+    <w:p>
+      <w:pPr>
+        <w:jc w:val="center"/>
+      </w:pPr>
+    </w:p>
+    <w:p>
+      <w:pPr>
+        <w:jc w:val="center"/>
+      </w:pPr>
+      <w:r>
+        <w:rPr>
+          <w:noProof/>
+        </w:rPr>
+        <w:drawing>
+          <wp:inline distT="0" distB="0" distL="0" distR="0" wp14:anchorId="7CA1F0DC" wp14:editId="702094BF">
+            <wp:extent cx="6044145" cy="2122714"/>
+            <wp:effectExtent l="0" t="0" r="0" b="0"/>
+            <wp:docPr id="22" name="Picture 22" descr="A picture containing diagram&#10;&#10;Description automatically generated"/>
+            <wp:cNvGraphicFramePr>
+              <a:graphicFrameLocks xmlns:a="http://schemas.openxmlformats.org/drawingml/2006/main" noChangeAspect="1"/>
+            </wp:cNvGraphicFramePr>
+            <a:graphic xmlns:a="http://schemas.openxmlformats.org/drawingml/2006/main">
+              <a:graphicData uri="http://schemas.openxmlformats.org/drawingml/2006/picture">
+                <pic:pic xmlns:pic="http://schemas.openxmlformats.org/drawingml/2006/picture">
+                  <pic:nvPicPr>
+                    <pic:cNvPr id="22" name="Picture 22" descr="A picture containing diagram&#10;&#10;Description automatically generated"/>
+                    <pic:cNvPicPr/>
+                  </pic:nvPicPr>
+                  <pic:blipFill>
+                    <a:blip r:embed="rId17" cstate="print">
+                      <a:extLst>
+                        <a:ext uri="{28A0092B-C50C-407E-A947-70E740481C1C}">
+                          <a14:useLocalDpi xmlns:a14="http://schemas.microsoft.com/office/drawing/2010/main" val="0"/>
+                        </a:ext>
+                      </a:extLst>
+                    </a:blip>
+                    <a:stretch>
+                      <a:fillRect/>
+                    </a:stretch>
+                  </pic:blipFill>
+                  <pic:spPr>
+                    <a:xfrm>
+                      <a:off x="0" y="0"/>
+                      <a:ext cx="6064990" cy="2130035"/>
+                    </a:xfrm>
+                    <a:prstGeom prst="rect">
+                      <a:avLst/>
+                    </a:prstGeom>
+                  </pic:spPr>
+                </pic:pic>
+              </a:graphicData>
+            </a:graphic>
+          </wp:inline>
+        </w:drawing>
+      </w:r>
+    </w:p>
+    <w:p>
+      <w:r>
+        <w:br w:type="page"/>
+      </w:r>
+    </w:p>
+    <w:p>
+      <w:pPr>
+        <w:jc w:val="center"/>
+      </w:pPr>
+      <w:r>
+        <w:t>Printer Activity Diagram</w:t>
+      </w:r>
+    </w:p>
+    <w:p>
+      <w:pPr>
+        <w:jc w:val="center"/>
+      </w:pPr>
+    </w:p>
+    <w:p>
+      <w:pPr>
+        <w:jc w:val="center"/>
+      </w:pPr>
+      <w:r>
+        <w:rPr>
+          <w:noProof/>
+        </w:rPr>
+        <w:drawing>
+          <wp:inline distT="0" distB="0" distL="0" distR="0" wp14:anchorId="534FAB69" wp14:editId="27A687DE">
+            <wp:extent cx="5733415" cy="4606290"/>
+            <wp:effectExtent l="0" t="0" r="635" b="3810"/>
+            <wp:docPr id="23" name="Picture 23" descr="Diagram&#10;&#10;Description automatically generated"/>
+            <wp:cNvGraphicFramePr>
+              <a:graphicFrameLocks xmlns:a="http://schemas.openxmlformats.org/drawingml/2006/main" noChangeAspect="1"/>
+            </wp:cNvGraphicFramePr>
+            <a:graphic xmlns:a="http://schemas.openxmlformats.org/drawingml/2006/main">
+              <a:graphicData uri="http://schemas.openxmlformats.org/drawingml/2006/picture">
+                <pic:pic xmlns:pic="http://schemas.openxmlformats.org/drawingml/2006/picture">
+                  <pic:nvPicPr>
+                    <pic:cNvPr id="23" name="Picture 23" descr="Diagram&#10;&#10;Description automatically generated"/>
+                    <pic:cNvPicPr/>
+                  </pic:nvPicPr>
+                  <pic:blipFill>
+                    <a:blip r:embed="rId18">
+                      <a:extLst>
+                        <a:ext uri="{28A0092B-C50C-407E-A947-70E740481C1C}">
+                          <a14:useLocalDpi xmlns:a14="http://schemas.microsoft.com/office/drawing/2010/main" val="0"/>
+                        </a:ext>
+                      </a:extLst>
+                    </a:blip>
+                    <a:stretch>
+                      <a:fillRect/>
+                    </a:stretch>
+                  </pic:blipFill>
+                  <pic:spPr>
+                    <a:xfrm>
+                      <a:off x="0" y="0"/>
+                      <a:ext cx="5733415" cy="4606290"/>
+                    </a:xfrm>
+                    <a:prstGeom prst="rect">
+                      <a:avLst/>
+                    </a:prstGeom>
+                  </pic:spPr>
+                </pic:pic>
+              </a:graphicData>
+            </a:graphic>
+          </wp:inline>
+        </w:drawing>
+      </w:r>
     </w:p>
     <w:p>
       <w:pPr>
@@ -3598,9 +4053,9 @@
       </w:r>
     </w:p>
     <w:sectPr>
-      <w:headerReference w:type="default" r:id="rId12"/>
-      <w:footerReference w:type="default" r:id="rId13"/>
-      <w:footerReference w:type="first" r:id="rId14"/>
+      <w:headerReference w:type="default" r:id="rId19"/>
+      <w:footerReference w:type="default" r:id="rId20"/>
+      <w:footerReference w:type="first" r:id="rId21"/>
       <w:pgSz w:w="11909" w:h="16834"/>
       <w:pgMar w:top="1440" w:right="1440" w:bottom="1440" w:left="1440" w:header="720" w:footer="720" w:gutter="0"/>
       <w:pgNumType w:start="0"/>

</xml_diff>

<commit_message>
Added another activity diagram for drum drawing and added class diagram for Drumset
</commit_message>
<xml_diff>
--- a/Documents/DesignDocument/EECS2311_Group6_TAB2XML_DesignDocument.docx
+++ b/Documents/DesignDocument/EECS2311_Group6_TAB2XML_DesignDocument.docx
@@ -1000,6 +1000,7 @@
           <w:rFonts w:asciiTheme="majorBidi" w:hAnsiTheme="majorBidi" w:cstheme="majorBidi"/>
           <w:noProof/>
         </w:rPr>
+        <w:lastRenderedPageBreak/>
         <mc:AlternateContent>
           <mc:Choice Requires="wpg">
             <w:drawing>
@@ -2500,6 +2501,7 @@
           <w:rFonts w:asciiTheme="majorBidi" w:eastAsia="Times New Roman" w:hAnsiTheme="majorBidi" w:cstheme="majorBidi"/>
           <w:noProof/>
         </w:rPr>
+        <w:lastRenderedPageBreak/>
         <mc:AlternateContent>
           <mc:Choice Requires="wps">
             <w:drawing>
@@ -2884,6 +2886,7 @@
           <w:rFonts w:asciiTheme="majorBidi" w:hAnsiTheme="majorBidi" w:cstheme="majorBidi"/>
           <w:color w:val="auto"/>
         </w:rPr>
+        <w:lastRenderedPageBreak/>
         <w:t>UML Class diagram</w:t>
       </w:r>
       <w:bookmarkEnd w:id="3"/>
@@ -3013,9 +3016,15 @@
           <w:rFonts w:asciiTheme="majorBidi" w:hAnsiTheme="majorBidi" w:cstheme="majorBidi"/>
           <w:color w:val="auto"/>
         </w:rPr>
+        <w:lastRenderedPageBreak/>
         <w:t>Instrument: Drum</w:t>
       </w:r>
       <w:bookmarkEnd w:id="4"/>
+    </w:p>
+    <w:p>
+      <w:r>
+        <w:t>(I think this diagram may be too cluttered, so I made a second version below)</w:t>
+      </w:r>
     </w:p>
     <w:p>
       <w:r>
@@ -3069,6 +3078,110 @@
       </w:r>
     </w:p>
     <w:p>
+      <w:r>
+        <w:rPr>
+          <w:noProof/>
+        </w:rPr>
+        <w:lastRenderedPageBreak/>
+        <w:drawing>
+          <wp:inline distT="0" distB="0" distL="0" distR="0" wp14:anchorId="6A00F5D6" wp14:editId="678BE4A6">
+            <wp:extent cx="5733415" cy="5360670"/>
+            <wp:effectExtent l="0" t="0" r="635" b="0"/>
+            <wp:docPr id="26" name="Graphic 26"/>
+            <wp:cNvGraphicFramePr>
+              <a:graphicFrameLocks xmlns:a="http://schemas.openxmlformats.org/drawingml/2006/main" noChangeAspect="1"/>
+            </wp:cNvGraphicFramePr>
+            <a:graphic xmlns:a="http://schemas.openxmlformats.org/drawingml/2006/main">
+              <a:graphicData uri="http://schemas.openxmlformats.org/drawingml/2006/picture">
+                <pic:pic xmlns:pic="http://schemas.openxmlformats.org/drawingml/2006/picture">
+                  <pic:nvPicPr>
+                    <pic:cNvPr id="26" name="Graphic 26"/>
+                    <pic:cNvPicPr/>
+                  </pic:nvPicPr>
+                  <pic:blipFill>
+                    <a:blip r:embed="rId14">
+                      <a:extLst>
+                        <a:ext uri="{28A0092B-C50C-407E-A947-70E740481C1C}">
+                          <a14:useLocalDpi xmlns:a14="http://schemas.microsoft.com/office/drawing/2010/main" val="0"/>
+                        </a:ext>
+                        <a:ext uri="{96DAC541-7B7A-43D3-8B79-37D633B846F1}">
+                          <asvg:svgBlip xmlns:asvg="http://schemas.microsoft.com/office/drawing/2016/SVG/main" r:embed="rId15"/>
+                        </a:ext>
+                      </a:extLst>
+                    </a:blip>
+                    <a:stretch>
+                      <a:fillRect/>
+                    </a:stretch>
+                  </pic:blipFill>
+                  <pic:spPr>
+                    <a:xfrm>
+                      <a:off x="0" y="0"/>
+                      <a:ext cx="5733415" cy="5360670"/>
+                    </a:xfrm>
+                    <a:prstGeom prst="rect">
+                      <a:avLst/>
+                    </a:prstGeom>
+                  </pic:spPr>
+                </pic:pic>
+              </a:graphicData>
+            </a:graphic>
+          </wp:inline>
+        </w:drawing>
+      </w:r>
+    </w:p>
+    <w:p>
+      <w:r>
+        <w:rPr>
+          <w:noProof/>
+        </w:rPr>
+        <w:lastRenderedPageBreak/>
+        <w:drawing>
+          <wp:inline distT="0" distB="0" distL="0" distR="0" wp14:anchorId="02874AFD" wp14:editId="7B7369D2">
+            <wp:extent cx="5731994" cy="3609109"/>
+            <wp:effectExtent l="0" t="0" r="2540" b="0"/>
+            <wp:docPr id="29" name="Graphic 29"/>
+            <wp:cNvGraphicFramePr>
+              <a:graphicFrameLocks xmlns:a="http://schemas.openxmlformats.org/drawingml/2006/main" noChangeAspect="1"/>
+            </wp:cNvGraphicFramePr>
+            <a:graphic xmlns:a="http://schemas.openxmlformats.org/drawingml/2006/main">
+              <a:graphicData uri="http://schemas.openxmlformats.org/drawingml/2006/picture">
+                <pic:pic xmlns:pic="http://schemas.openxmlformats.org/drawingml/2006/picture">
+                  <pic:nvPicPr>
+                    <pic:cNvPr id="29" name="Graphic 29"/>
+                    <pic:cNvPicPr/>
+                  </pic:nvPicPr>
+                  <pic:blipFill>
+                    <a:blip r:embed="rId16">
+                      <a:extLst>
+                        <a:ext uri="{28A0092B-C50C-407E-A947-70E740481C1C}">
+                          <a14:useLocalDpi xmlns:a14="http://schemas.microsoft.com/office/drawing/2010/main" val="0"/>
+                        </a:ext>
+                        <a:ext uri="{96DAC541-7B7A-43D3-8B79-37D633B846F1}">
+                          <asvg:svgBlip xmlns:asvg="http://schemas.microsoft.com/office/drawing/2016/SVG/main" r:embed="rId17"/>
+                        </a:ext>
+                      </a:extLst>
+                    </a:blip>
+                    <a:stretch>
+                      <a:fillRect/>
+                    </a:stretch>
+                  </pic:blipFill>
+                  <pic:spPr>
+                    <a:xfrm>
+                      <a:off x="0" y="0"/>
+                      <a:ext cx="5731994" cy="3609109"/>
+                    </a:xfrm>
+                    <a:prstGeom prst="rect">
+                      <a:avLst/>
+                    </a:prstGeom>
+                  </pic:spPr>
+                </pic:pic>
+              </a:graphicData>
+            </a:graphic>
+          </wp:inline>
+        </w:drawing>
+      </w:r>
+    </w:p>
+    <w:p>
       <w:pPr>
         <w:pStyle w:val="Heading3"/>
         <w:numPr>
@@ -3165,6 +3278,7 @@
         <w:rPr>
           <w:noProof/>
         </w:rPr>
+        <w:lastRenderedPageBreak/>
         <w:drawing>
           <wp:inline distT="0" distB="0" distL="0" distR="0" wp14:anchorId="0FE4BB7F" wp14:editId="4CE2ABA5">
             <wp:extent cx="5733415" cy="4368165"/>
@@ -3183,7 +3297,7 @@
                     </pic:cNvPicPr>
                   </pic:nvPicPr>
                   <pic:blipFill>
-                    <a:blip r:embed="rId14" cstate="print">
+                    <a:blip r:embed="rId18" cstate="print">
                       <a:extLst>
                         <a:ext uri="{28A0092B-C50C-407E-A947-70E740481C1C}">
                           <a14:useLocalDpi xmlns:a14="http://schemas.microsoft.com/office/drawing/2010/main" val="0"/>
@@ -3259,6 +3373,7 @@
         <w:rPr>
           <w:noProof/>
         </w:rPr>
+        <w:lastRenderedPageBreak/>
         <w:drawing>
           <wp:inline distT="0" distB="0" distL="0" distR="0" wp14:anchorId="68BD4C2B" wp14:editId="4849819A">
             <wp:extent cx="5733415" cy="4368165"/>
@@ -3277,7 +3392,7 @@
                     </pic:cNvPicPr>
                   </pic:nvPicPr>
                   <pic:blipFill>
-                    <a:blip r:embed="rId15" cstate="print">
+                    <a:blip r:embed="rId19" cstate="print">
                       <a:extLst>
                         <a:ext uri="{28A0092B-C50C-407E-A947-70E740481C1C}">
                           <a14:useLocalDpi xmlns:a14="http://schemas.microsoft.com/office/drawing/2010/main" val="0"/>
@@ -3348,6 +3463,7 @@
           <w:szCs w:val="24"/>
           <w:lang w:val="en-CA" w:eastAsia="zh-CN"/>
         </w:rPr>
+        <w:lastRenderedPageBreak/>
         <w:t>2.1</w:t>
       </w:r>
       <w:r>
@@ -3421,7 +3537,7 @@
                     </pic:cNvPicPr>
                   </pic:nvPicPr>
                   <pic:blipFill>
-                    <a:blip r:embed="rId16" cstate="print">
+                    <a:blip r:embed="rId20" cstate="print">
                       <a:extLst>
                         <a:ext uri="{28A0092B-C50C-407E-A947-70E740481C1C}">
                           <a14:useLocalDpi xmlns:a14="http://schemas.microsoft.com/office/drawing/2010/main" val="0"/>
@@ -3568,7 +3684,7 @@
                     <pic:cNvPicPr/>
                   </pic:nvPicPr>
                   <pic:blipFill>
-                    <a:blip r:embed="rId17" cstate="print">
+                    <a:blip r:embed="rId21" cstate="print">
                       <a:extLst>
                         <a:ext uri="{28A0092B-C50C-407E-A947-70E740481C1C}">
                           <a14:useLocalDpi xmlns:a14="http://schemas.microsoft.com/office/drawing/2010/main" val="0"/>
@@ -3605,6 +3721,7 @@
         <w:jc w:val="center"/>
       </w:pPr>
       <w:r>
+        <w:lastRenderedPageBreak/>
         <w:t>Printer Activity Diagram</w:t>
       </w:r>
     </w:p>
@@ -3637,7 +3754,7 @@
                     <pic:cNvPicPr/>
                   </pic:nvPicPr>
                   <pic:blipFill>
-                    <a:blip r:embed="rId18">
+                    <a:blip r:embed="rId22">
                       <a:extLst>
                         <a:ext uri="{28A0092B-C50C-407E-A947-70E740481C1C}">
                           <a14:useLocalDpi xmlns:a14="http://schemas.microsoft.com/office/drawing/2010/main" val="0"/>
@@ -4053,9 +4170,9 @@
       </w:r>
     </w:p>
     <w:sectPr>
-      <w:headerReference w:type="default" r:id="rId19"/>
-      <w:footerReference w:type="default" r:id="rId20"/>
-      <w:footerReference w:type="first" r:id="rId21"/>
+      <w:headerReference w:type="default" r:id="rId23"/>
+      <w:footerReference w:type="default" r:id="rId24"/>
+      <w:footerReference w:type="first" r:id="rId25"/>
       <w:pgSz w:w="11909" w:h="16834"/>
       <w:pgMar w:top="1440" w:right="1440" w:bottom="1440" w:left="1440" w:header="720" w:footer="720" w:gutter="0"/>
       <w:pgNumType w:start="0"/>

</xml_diff>

<commit_message>
added a overall activity diagram for visualization of note
</commit_message>
<xml_diff>
--- a/Documents/DesignDocument/EECS2311_Group6_TAB2XML_DesignDocument.docx
+++ b/Documents/DesignDocument/EECS2311_Group6_TAB2XML_DesignDocument.docx
@@ -1280,7 +1280,7 @@
             </w:rPr>
             <w:fldChar w:fldCharType="separate"/>
           </w:r>
-          <w:hyperlink w:anchor="_Toc99158540" w:history="1">
+          <w:hyperlink w:anchor="_Toc99372103" w:history="1">
             <w:r>
               <w:rPr>
                 <w:rStyle w:val="Hyperlink"/>
@@ -1325,7 +1325,7 @@
                 <w:noProof/>
                 <w:webHidden/>
               </w:rPr>
-              <w:instrText xml:space="preserve"> PAGEREF _Toc99158540 \h </w:instrText>
+              <w:instrText xml:space="preserve"> PAGEREF _Toc99372103 \h </w:instrText>
             </w:r>
             <w:r>
               <w:rPr>
@@ -1345,7 +1345,7 @@
                 <w:noProof/>
                 <w:webHidden/>
               </w:rPr>
-              <w:t>3</w:t>
+              <w:t>2</w:t>
             </w:r>
             <w:r>
               <w:rPr>
@@ -1369,7 +1369,7 @@
               <w:lang w:val="en-CA"/>
             </w:rPr>
           </w:pPr>
-          <w:hyperlink w:anchor="_Toc99158541" w:history="1">
+          <w:hyperlink w:anchor="_Toc99372104" w:history="1">
             <w:r>
               <w:rPr>
                 <w:rStyle w:val="Hyperlink"/>
@@ -1413,7 +1413,7 @@
                 <w:noProof/>
                 <w:webHidden/>
               </w:rPr>
-              <w:instrText xml:space="preserve"> PAGEREF _Toc99158541 \h </w:instrText>
+              <w:instrText xml:space="preserve"> PAGEREF _Toc99372104 \h </w:instrText>
             </w:r>
             <w:r>
               <w:rPr>
@@ -1433,7 +1433,7 @@
                 <w:noProof/>
                 <w:webHidden/>
               </w:rPr>
-              <w:t>3</w:t>
+              <w:t>2</w:t>
             </w:r>
             <w:r>
               <w:rPr>
@@ -1457,7 +1457,7 @@
               <w:lang w:val="en-CA"/>
             </w:rPr>
           </w:pPr>
-          <w:hyperlink w:anchor="_Toc99158542" w:history="1">
+          <w:hyperlink w:anchor="_Toc99372105" w:history="1">
             <w:r>
               <w:rPr>
                 <w:rStyle w:val="Hyperlink"/>
@@ -1501,7 +1501,7 @@
                 <w:noProof/>
                 <w:webHidden/>
               </w:rPr>
-              <w:instrText xml:space="preserve"> PAGEREF _Toc99158542 \h </w:instrText>
+              <w:instrText xml:space="preserve"> PAGEREF _Toc99372105 \h </w:instrText>
             </w:r>
             <w:r>
               <w:rPr>
@@ -1521,7 +1521,7 @@
                 <w:noProof/>
                 <w:webHidden/>
               </w:rPr>
-              <w:t>3</w:t>
+              <w:t>2</w:t>
             </w:r>
             <w:r>
               <w:rPr>
@@ -1545,7 +1545,7 @@
               <w:lang w:val="en-CA"/>
             </w:rPr>
           </w:pPr>
-          <w:hyperlink w:anchor="_Toc99158543" w:history="1">
+          <w:hyperlink w:anchor="_Toc99372106" w:history="1">
             <w:r>
               <w:rPr>
                 <w:rStyle w:val="Hyperlink"/>
@@ -1589,7 +1589,7 @@
                 <w:noProof/>
                 <w:webHidden/>
               </w:rPr>
-              <w:instrText xml:space="preserve"> PAGEREF _Toc99158543 \h </w:instrText>
+              <w:instrText xml:space="preserve"> PAGEREF _Toc99372106 \h </w:instrText>
             </w:r>
             <w:r>
               <w:rPr>
@@ -1609,7 +1609,7 @@
                 <w:noProof/>
                 <w:webHidden/>
               </w:rPr>
-              <w:t>4</w:t>
+              <w:t>3</w:t>
             </w:r>
             <w:r>
               <w:rPr>
@@ -1633,7 +1633,7 @@
               <w:lang w:val="en-CA"/>
             </w:rPr>
           </w:pPr>
-          <w:hyperlink w:anchor="_Toc99158544" w:history="1">
+          <w:hyperlink w:anchor="_Toc99372107" w:history="1">
             <w:r>
               <w:rPr>
                 <w:rStyle w:val="Hyperlink"/>
@@ -1677,7 +1677,7 @@
                 <w:noProof/>
                 <w:webHidden/>
               </w:rPr>
-              <w:instrText xml:space="preserve"> PAGEREF _Toc99158544 \h </w:instrText>
+              <w:instrText xml:space="preserve"> PAGEREF _Toc99372107 \h </w:instrText>
             </w:r>
             <w:r>
               <w:rPr>
@@ -1697,7 +1697,7 @@
                 <w:noProof/>
                 <w:webHidden/>
               </w:rPr>
-              <w:t>5</w:t>
+              <w:t>4</w:t>
             </w:r>
             <w:r>
               <w:rPr>
@@ -1721,7 +1721,7 @@
               <w:lang w:val="en-CA"/>
             </w:rPr>
           </w:pPr>
-          <w:hyperlink w:anchor="_Toc99158545" w:history="1">
+          <w:hyperlink w:anchor="_Toc99372108" w:history="1">
             <w:r>
               <w:rPr>
                 <w:rStyle w:val="Hyperlink"/>
@@ -1765,7 +1765,7 @@
                 <w:noProof/>
                 <w:webHidden/>
               </w:rPr>
-              <w:instrText xml:space="preserve"> PAGEREF _Toc99158545 \h </w:instrText>
+              <w:instrText xml:space="preserve"> PAGEREF _Toc99372108 \h </w:instrText>
             </w:r>
             <w:r>
               <w:rPr>
@@ -1785,7 +1785,7 @@
                 <w:noProof/>
                 <w:webHidden/>
               </w:rPr>
-              <w:t>5</w:t>
+              <w:t>6</w:t>
             </w:r>
             <w:r>
               <w:rPr>
@@ -1809,7 +1809,7 @@
               <w:lang w:val="en-CA"/>
             </w:rPr>
           </w:pPr>
-          <w:hyperlink w:anchor="_Toc99158546" w:history="1">
+          <w:hyperlink w:anchor="_Toc99372109" w:history="1">
             <w:r>
               <w:rPr>
                 <w:rStyle w:val="Hyperlink"/>
@@ -1854,7 +1854,7 @@
                 <w:noProof/>
                 <w:webHidden/>
               </w:rPr>
-              <w:instrText xml:space="preserve"> PAGEREF _Toc99158546 \h </w:instrText>
+              <w:instrText xml:space="preserve"> PAGEREF _Toc99372109 \h </w:instrText>
             </w:r>
             <w:r>
               <w:rPr>
@@ -1874,7 +1874,7 @@
                 <w:noProof/>
                 <w:webHidden/>
               </w:rPr>
-              <w:t>5</w:t>
+              <w:t>6</w:t>
             </w:r>
             <w:r>
               <w:rPr>
@@ -1898,7 +1898,7 @@
               <w:lang w:val="en-CA"/>
             </w:rPr>
           </w:pPr>
-          <w:hyperlink w:anchor="_Toc99158547" w:history="1">
+          <w:hyperlink w:anchor="_Toc99372110" w:history="1">
             <w:r>
               <w:rPr>
                 <w:rStyle w:val="Hyperlink"/>
@@ -1942,7 +1942,7 @@
                 <w:noProof/>
                 <w:webHidden/>
               </w:rPr>
-              <w:instrText xml:space="preserve"> PAGEREF _Toc99158547 \h </w:instrText>
+              <w:instrText xml:space="preserve"> PAGEREF _Toc99372110 \h </w:instrText>
             </w:r>
             <w:r>
               <w:rPr>
@@ -1962,7 +1962,7 @@
                 <w:noProof/>
                 <w:webHidden/>
               </w:rPr>
-              <w:t>5</w:t>
+              <w:t>6</w:t>
             </w:r>
             <w:r>
               <w:rPr>
@@ -1986,7 +1986,7 @@
               <w:lang w:val="en-CA"/>
             </w:rPr>
           </w:pPr>
-          <w:hyperlink w:anchor="_Toc99158548" w:history="1">
+          <w:hyperlink w:anchor="_Toc99372111" w:history="1">
             <w:r>
               <w:rPr>
                 <w:rStyle w:val="Hyperlink"/>
@@ -2030,7 +2030,7 @@
                 <w:noProof/>
                 <w:webHidden/>
               </w:rPr>
-              <w:instrText xml:space="preserve"> PAGEREF _Toc99158548 \h </w:instrText>
+              <w:instrText xml:space="preserve"> PAGEREF _Toc99372111 \h </w:instrText>
             </w:r>
             <w:r>
               <w:rPr>
@@ -2050,7 +2050,7 @@
                 <w:noProof/>
                 <w:webHidden/>
               </w:rPr>
-              <w:t>5</w:t>
+              <w:t>7</w:t>
             </w:r>
             <w:r>
               <w:rPr>
@@ -2074,7 +2074,7 @@
               <w:lang w:val="en-CA"/>
             </w:rPr>
           </w:pPr>
-          <w:hyperlink w:anchor="_Toc99158549" w:history="1">
+          <w:hyperlink w:anchor="_Toc99372112" w:history="1">
             <w:r>
               <w:rPr>
                 <w:rStyle w:val="Hyperlink"/>
@@ -2118,7 +2118,7 @@
                 <w:noProof/>
                 <w:webHidden/>
               </w:rPr>
-              <w:instrText xml:space="preserve"> PAGEREF _Toc99158549 \h </w:instrText>
+              <w:instrText xml:space="preserve"> PAGEREF _Toc99372112 \h </w:instrText>
             </w:r>
             <w:r>
               <w:rPr>
@@ -2138,7 +2138,7 @@
                 <w:noProof/>
                 <w:webHidden/>
               </w:rPr>
-              <w:t>5</w:t>
+              <w:t>10</w:t>
             </w:r>
             <w:r>
               <w:rPr>
@@ -2162,7 +2162,7 @@
               <w:lang w:val="en-CA"/>
             </w:rPr>
           </w:pPr>
-          <w:hyperlink w:anchor="_Toc99158550" w:history="1">
+          <w:hyperlink w:anchor="_Toc99372113" w:history="1">
             <w:r>
               <w:rPr>
                 <w:rStyle w:val="Hyperlink"/>
@@ -2207,7 +2207,7 @@
                 <w:noProof/>
                 <w:webHidden/>
               </w:rPr>
-              <w:instrText xml:space="preserve"> PAGEREF _Toc99158550 \h </w:instrText>
+              <w:instrText xml:space="preserve"> PAGEREF _Toc99372113 \h </w:instrText>
             </w:r>
             <w:r>
               <w:rPr>
@@ -2227,7 +2227,7 @@
                 <w:noProof/>
                 <w:webHidden/>
               </w:rPr>
-              <w:t>5</w:t>
+              <w:t>10</w:t>
             </w:r>
             <w:r>
               <w:rPr>
@@ -2251,7 +2251,7 @@
               <w:lang w:val="en-CA"/>
             </w:rPr>
           </w:pPr>
-          <w:hyperlink w:anchor="_Toc99158551" w:history="1">
+          <w:hyperlink w:anchor="_Toc99372114" w:history="1">
             <w:r>
               <w:rPr>
                 <w:rStyle w:val="Hyperlink"/>
@@ -2296,7 +2296,7 @@
                 <w:noProof/>
                 <w:webHidden/>
               </w:rPr>
-              <w:instrText xml:space="preserve"> PAGEREF _Toc99158551 \h </w:instrText>
+              <w:instrText xml:space="preserve"> PAGEREF _Toc99372114 \h </w:instrText>
             </w:r>
             <w:r>
               <w:rPr>
@@ -2316,7 +2316,7 @@
                 <w:noProof/>
                 <w:webHidden/>
               </w:rPr>
-              <w:t>5</w:t>
+              <w:t>11</w:t>
             </w:r>
             <w:r>
               <w:rPr>
@@ -2603,7 +2603,7 @@
           <w:color w:val="FFFFFF" w:themeColor="background1"/>
         </w:rPr>
       </w:pPr>
-      <w:bookmarkStart w:id="0" w:name="_Toc99158540"/>
+      <w:bookmarkStart w:id="0" w:name="_Toc99372103"/>
       <w:r>
         <w:rPr>
           <w:rFonts w:asciiTheme="majorBidi" w:eastAsia="Times New Roman" w:hAnsiTheme="majorBidi" w:cstheme="majorBidi"/>
@@ -2680,97 +2680,14 @@
     </w:p>
     <w:p>
       <w:pPr>
-        <w:pStyle w:val="Heading3"/>
-        <w:numPr>
-          <w:ilvl w:val="1"/>
-          <w:numId w:val="10"/>
-        </w:numPr>
-        <w:rPr>
-          <w:rFonts w:asciiTheme="majorBidi" w:hAnsiTheme="majorBidi" w:cstheme="majorBidi"/>
-          <w:color w:val="auto"/>
-        </w:rPr>
-      </w:pPr>
-      <w:bookmarkStart w:id="1" w:name="_Toc99158541"/>
-      <w:r>
-        <w:rPr>
-          <w:rFonts w:asciiTheme="majorBidi" w:hAnsiTheme="majorBidi" w:cstheme="majorBidi"/>
-          <w:color w:val="auto"/>
-        </w:rPr>
-        <w:t>Instrument: Guitar</w:t>
-      </w:r>
-      <w:bookmarkEnd w:id="1"/>
-    </w:p>
-    <w:p>
-      <w:pPr>
-        <w:rPr>
-          <w:rFonts w:asciiTheme="majorBidi" w:hAnsiTheme="majorBidi" w:cstheme="majorBidi"/>
-        </w:rPr>
-      </w:pPr>
-    </w:p>
-    <w:p>
-      <w:pPr>
-        <w:rPr>
-          <w:rFonts w:asciiTheme="majorBidi" w:eastAsia="Times New Roman" w:hAnsiTheme="majorBidi" w:cstheme="majorBidi"/>
-        </w:rPr>
-      </w:pPr>
-      <w:r>
-        <w:rPr>
-          <w:rFonts w:asciiTheme="majorBidi" w:eastAsia="Times New Roman" w:hAnsiTheme="majorBidi" w:cstheme="majorBidi"/>
-        </w:rPr>
-        <w:t>If the instrument of the tablature is a guitar, then a guitar class is instantiated</w:t>
-      </w:r>
-      <w:r>
-        <w:rPr>
-          <w:rFonts w:asciiTheme="majorBidi" w:eastAsia="Times New Roman" w:hAnsiTheme="majorBidi" w:cstheme="majorBidi"/>
-        </w:rPr>
-        <w:t xml:space="preserve">. </w:t>
-      </w:r>
-    </w:p>
-    <w:p>
-      <w:pPr>
-        <w:rPr>
-          <w:rFonts w:asciiTheme="majorBidi" w:eastAsia="Times New Roman" w:hAnsiTheme="majorBidi" w:cstheme="majorBidi"/>
-        </w:rPr>
-      </w:pPr>
-    </w:p>
-    <w:p>
-      <w:pPr>
-        <w:pStyle w:val="Heading4"/>
-        <w:numPr>
-          <w:ilvl w:val="2"/>
-          <w:numId w:val="11"/>
-        </w:numPr>
-        <w:rPr>
-          <w:rFonts w:asciiTheme="majorBidi" w:hAnsiTheme="majorBidi" w:cstheme="majorBidi"/>
-          <w:color w:val="auto"/>
-        </w:rPr>
-      </w:pPr>
-      <w:bookmarkStart w:id="2" w:name="_Toc99158542"/>
-      <w:r>
-        <w:rPr>
-          <w:rFonts w:asciiTheme="majorBidi" w:hAnsiTheme="majorBidi" w:cstheme="majorBidi"/>
-          <w:color w:val="auto"/>
-        </w:rPr>
-        <w:t>Sequence diagram</w:t>
-      </w:r>
-      <w:bookmarkEnd w:id="2"/>
-    </w:p>
-    <w:p>
-      <w:pPr>
-        <w:rPr>
-          <w:rFonts w:asciiTheme="majorBidi" w:hAnsiTheme="majorBidi" w:cstheme="majorBidi"/>
-        </w:rPr>
-      </w:pPr>
-    </w:p>
-    <w:p>
-      <w:pPr>
-        <w:rPr>
-          <w:rFonts w:asciiTheme="majorBidi" w:hAnsiTheme="majorBidi" w:cstheme="majorBidi"/>
-        </w:rPr>
-      </w:pPr>
-    </w:p>
-    <w:p>
-      <w:pPr>
+        <w:rPr>
+          <w:rFonts w:asciiTheme="majorBidi" w:hAnsiTheme="majorBidi" w:cstheme="majorBidi"/>
+        </w:rPr>
+      </w:pPr>
+    </w:p>
+    <w:p>
+      <w:pPr>
+        <w:jc w:val="center"/>
         <w:rPr>
           <w:rFonts w:asciiTheme="majorBidi" w:hAnsiTheme="majorBidi" w:cstheme="majorBidi"/>
         </w:rPr>
@@ -2781,10 +2698,10 @@
           <w:noProof/>
         </w:rPr>
         <w:drawing>
-          <wp:inline distT="0" distB="0" distL="0" distR="0" wp14:anchorId="7C062788" wp14:editId="3395C212">
-            <wp:extent cx="5733415" cy="2644775"/>
-            <wp:effectExtent l="0" t="0" r="635" b="3175"/>
-            <wp:docPr id="19" name="Picture 19" descr="Diagram&#10;&#10;Description automatically generated with medium confidence"/>
+          <wp:inline distT="0" distB="0" distL="0" distR="0" wp14:anchorId="2F2E25EE" wp14:editId="68EED1EB">
+            <wp:extent cx="3962958" cy="6003471"/>
+            <wp:effectExtent l="0" t="0" r="0" b="0"/>
+            <wp:docPr id="24" name="Picture 24" descr="Diagram&#10;&#10;Description automatically generated"/>
             <wp:cNvGraphicFramePr>
               <a:graphicFrameLocks xmlns:a="http://schemas.openxmlformats.org/drawingml/2006/main" noChangeAspect="1"/>
             </wp:cNvGraphicFramePr>
@@ -2792,7 +2709,7 @@
               <a:graphicData uri="http://schemas.openxmlformats.org/drawingml/2006/picture">
                 <pic:pic xmlns:pic="http://schemas.openxmlformats.org/drawingml/2006/picture">
                   <pic:nvPicPr>
-                    <pic:cNvPr id="19" name="Picture 19" descr="Diagram&#10;&#10;Description automatically generated with medium confidence"/>
+                    <pic:cNvPr id="24" name="Picture 24" descr="Diagram&#10;&#10;Description automatically generated"/>
                     <pic:cNvPicPr/>
                   </pic:nvPicPr>
                   <pic:blipFill>
@@ -2810,7 +2727,7 @@
                   <pic:spPr>
                     <a:xfrm>
                       <a:off x="0" y="0"/>
-                      <a:ext cx="5733415" cy="2644775"/>
+                      <a:ext cx="3966435" cy="6008739"/>
                     </a:xfrm>
                     <a:prstGeom prst="rect">
                       <a:avLst/>
@@ -2828,45 +2745,183 @@
         <w:jc w:val="center"/>
         <w:rPr>
           <w:rFonts w:asciiTheme="majorBidi" w:hAnsiTheme="majorBidi" w:cstheme="majorBidi"/>
-          <w:sz w:val="20"/>
-          <w:szCs w:val="20"/>
-        </w:rPr>
-      </w:pPr>
-    </w:p>
-    <w:p>
-      <w:pPr>
-        <w:jc w:val="center"/>
-        <w:rPr>
-          <w:rFonts w:asciiTheme="majorBidi" w:hAnsiTheme="majorBidi" w:cstheme="majorBidi"/>
-          <w:sz w:val="20"/>
-          <w:szCs w:val="20"/>
-        </w:rPr>
-      </w:pPr>
-      <w:r>
-        <w:rPr>
-          <w:rFonts w:asciiTheme="majorBidi" w:hAnsiTheme="majorBidi" w:cstheme="majorBidi"/>
-          <w:sz w:val="20"/>
-          <w:szCs w:val="20"/>
-        </w:rPr>
-        <w:t>Figure1. Sequence diagram of displaying guitar tablature.</w:t>
-      </w:r>
-    </w:p>
-    <w:p>
-      <w:pPr>
-        <w:rPr>
-          <w:rFonts w:asciiTheme="majorBidi" w:hAnsiTheme="majorBidi" w:cstheme="majorBidi"/>
-          <w:sz w:val="20"/>
-          <w:szCs w:val="20"/>
-        </w:rPr>
-      </w:pPr>
-      <w:r>
-        <w:rPr>
-          <w:rFonts w:asciiTheme="majorBidi" w:hAnsiTheme="majorBidi" w:cstheme="majorBidi"/>
-          <w:sz w:val="20"/>
-          <w:szCs w:val="20"/>
-        </w:rPr>
-        <w:br w:type="page"/>
-      </w:r>
+          <w:sz w:val="18"/>
+          <w:szCs w:val="18"/>
+        </w:rPr>
+      </w:pPr>
+      <w:r>
+        <w:rPr>
+          <w:rFonts w:asciiTheme="majorBidi" w:hAnsiTheme="majorBidi" w:cstheme="majorBidi"/>
+          <w:sz w:val="18"/>
+          <w:szCs w:val="18"/>
+        </w:rPr>
+        <w:t>Figure #. Overall activity diagram of the visualizing</w:t>
+      </w:r>
+      <w:r>
+        <w:rPr>
+          <w:rFonts w:asciiTheme="majorBidi" w:hAnsiTheme="majorBidi" w:cstheme="majorBidi"/>
+          <w:sz w:val="18"/>
+          <w:szCs w:val="18"/>
+        </w:rPr>
+        <w:t xml:space="preserve"> a tablature as a music sheet.</w:t>
+      </w:r>
+    </w:p>
+    <w:p>
+      <w:pPr>
+        <w:pStyle w:val="Heading3"/>
+        <w:numPr>
+          <w:ilvl w:val="1"/>
+          <w:numId w:val="10"/>
+        </w:numPr>
+        <w:rPr>
+          <w:rFonts w:asciiTheme="majorBidi" w:hAnsiTheme="majorBidi" w:cstheme="majorBidi"/>
+          <w:b/>
+          <w:bCs/>
+          <w:color w:val="000000" w:themeColor="text1"/>
+        </w:rPr>
+      </w:pPr>
+      <w:bookmarkStart w:id="1" w:name="_Toc99372104"/>
+      <w:r>
+        <w:rPr>
+          <w:rFonts w:asciiTheme="majorBidi" w:hAnsiTheme="majorBidi" w:cstheme="majorBidi"/>
+          <w:b/>
+          <w:bCs/>
+          <w:color w:val="000000" w:themeColor="text1"/>
+        </w:rPr>
+        <w:lastRenderedPageBreak/>
+        <w:t>Instrument: Guitar</w:t>
+      </w:r>
+      <w:bookmarkEnd w:id="1"/>
+    </w:p>
+    <w:p>
+      <w:pPr>
+        <w:rPr>
+          <w:rFonts w:asciiTheme="majorBidi" w:hAnsiTheme="majorBidi" w:cstheme="majorBidi"/>
+        </w:rPr>
+      </w:pPr>
+    </w:p>
+    <w:p>
+      <w:pPr>
+        <w:rPr>
+          <w:rFonts w:asciiTheme="majorBidi" w:hAnsiTheme="majorBidi" w:cstheme="majorBidi"/>
+        </w:rPr>
+      </w:pPr>
+    </w:p>
+    <w:p>
+      <w:pPr>
+        <w:jc w:val="both"/>
+        <w:rPr>
+          <w:rFonts w:asciiTheme="majorBidi" w:hAnsiTheme="majorBidi" w:cstheme="majorBidi"/>
+        </w:rPr>
+      </w:pPr>
+      <w:r>
+        <w:rPr>
+          <w:rFonts w:asciiTheme="majorBidi" w:hAnsiTheme="majorBidi" w:cstheme="majorBidi"/>
+        </w:rPr>
+        <w:t xml:space="preserve">If the input tablature is a guitar tablature, then a Guitar class is instantiated. The creation and displaying the elements of the tablature in form of music sheet is done through the </w:t>
+      </w:r>
+      <w:proofErr w:type="spellStart"/>
+      <w:r>
+        <w:rPr>
+          <w:rFonts w:asciiTheme="majorBidi" w:hAnsiTheme="majorBidi" w:cstheme="majorBidi"/>
+        </w:rPr>
+        <w:t>drawGuitar</w:t>
+      </w:r>
+      <w:proofErr w:type="spellEnd"/>
+      <w:r>
+        <w:rPr>
+          <w:rFonts w:asciiTheme="majorBidi" w:hAnsiTheme="majorBidi" w:cstheme="majorBidi"/>
+        </w:rPr>
+        <w:t xml:space="preserve"> method. In the section </w:t>
+      </w:r>
+      <w:r>
+        <w:rPr>
+          <w:rFonts w:asciiTheme="majorBidi" w:hAnsiTheme="majorBidi" w:cstheme="majorBidi"/>
+        </w:rPr>
+        <w:t xml:space="preserve">1.1.1 </w:t>
+      </w:r>
+      <w:r>
+        <w:rPr>
+          <w:rFonts w:asciiTheme="majorBidi" w:hAnsiTheme="majorBidi" w:cstheme="majorBidi"/>
+        </w:rPr>
+        <w:t>you can find two sequence diagrams. An overall view of the steps taken to display the music score elements to the user followed by a more detailed sequence diagram on steps</w:t>
+      </w:r>
+      <w:r>
+        <w:rPr>
+          <w:rFonts w:asciiTheme="majorBidi" w:hAnsiTheme="majorBidi" w:cstheme="majorBidi"/>
+        </w:rPr>
+        <w:t xml:space="preserve"> taken to </w:t>
+      </w:r>
+      <w:proofErr w:type="gramStart"/>
+      <w:r>
+        <w:rPr>
+          <w:rFonts w:asciiTheme="majorBidi" w:hAnsiTheme="majorBidi" w:cstheme="majorBidi"/>
+        </w:rPr>
+        <w:t>actually create</w:t>
+      </w:r>
+      <w:proofErr w:type="gramEnd"/>
+      <w:r>
+        <w:rPr>
+          <w:rFonts w:asciiTheme="majorBidi" w:hAnsiTheme="majorBidi" w:cstheme="majorBidi"/>
+        </w:rPr>
+        <w:t xml:space="preserve"> the elements. </w:t>
+      </w:r>
+    </w:p>
+    <w:p>
+      <w:pPr>
+        <w:jc w:val="both"/>
+        <w:rPr>
+          <w:rFonts w:asciiTheme="majorBidi" w:hAnsiTheme="majorBidi" w:cstheme="majorBidi"/>
+        </w:rPr>
+      </w:pPr>
+    </w:p>
+    <w:p>
+      <w:pPr>
+        <w:jc w:val="both"/>
+        <w:rPr>
+          <w:rFonts w:asciiTheme="majorBidi" w:hAnsiTheme="majorBidi" w:cstheme="majorBidi"/>
+        </w:rPr>
+      </w:pPr>
+      <w:r>
+        <w:rPr>
+          <w:rFonts w:asciiTheme="majorBidi" w:hAnsiTheme="majorBidi" w:cstheme="majorBidi"/>
+        </w:rPr>
+        <w:t xml:space="preserve">In section 1.1.2, we will discuss a UML Class diagram of the Guitar class and its interactions with various classes and finally in section 1.1.3 </w:t>
+      </w:r>
+      <w:r>
+        <w:rPr>
+          <w:rFonts w:asciiTheme="majorBidi" w:hAnsiTheme="majorBidi" w:cstheme="majorBidi"/>
+        </w:rPr>
+        <w:t>we end</w:t>
+      </w:r>
+      <w:r>
+        <w:rPr>
+          <w:rFonts w:asciiTheme="majorBidi" w:hAnsiTheme="majorBidi" w:cstheme="majorBidi"/>
+        </w:rPr>
+        <w:t xml:space="preserve"> section 1.1 with an activity diagram of the visualizing guitar tablatures.</w:t>
+      </w:r>
+    </w:p>
+    <w:p>
+      <w:pPr>
+        <w:jc w:val="both"/>
+        <w:rPr>
+          <w:rFonts w:asciiTheme="majorBidi" w:hAnsiTheme="majorBidi" w:cstheme="majorBidi"/>
+        </w:rPr>
+      </w:pPr>
+      <w:r>
+        <w:rPr>
+          <w:rFonts w:asciiTheme="majorBidi" w:hAnsiTheme="majorBidi" w:cstheme="majorBidi"/>
+        </w:rPr>
+        <w:t xml:space="preserve"> </w:t>
+      </w:r>
+    </w:p>
+    <w:p>
+      <w:pPr>
+        <w:jc w:val="both"/>
+        <w:rPr>
+          <w:rFonts w:asciiTheme="majorBidi" w:eastAsia="Times New Roman" w:hAnsiTheme="majorBidi" w:cstheme="majorBidi"/>
+        </w:rPr>
+      </w:pPr>
     </w:p>
     <w:p>
       <w:pPr>
@@ -2877,13 +2932,210 @@
         </w:numPr>
         <w:rPr>
           <w:rFonts w:asciiTheme="majorBidi" w:hAnsiTheme="majorBidi" w:cstheme="majorBidi"/>
+          <w:b/>
+          <w:bCs/>
           <w:color w:val="auto"/>
         </w:rPr>
       </w:pPr>
-      <w:bookmarkStart w:id="3" w:name="_Toc99158543"/>
-      <w:r>
-        <w:rPr>
-          <w:rFonts w:asciiTheme="majorBidi" w:hAnsiTheme="majorBidi" w:cstheme="majorBidi"/>
+      <w:bookmarkStart w:id="2" w:name="_Toc99372105"/>
+      <w:r>
+        <w:rPr>
+          <w:rFonts w:asciiTheme="majorBidi" w:hAnsiTheme="majorBidi" w:cstheme="majorBidi"/>
+          <w:b/>
+          <w:bCs/>
+          <w:color w:val="auto"/>
+        </w:rPr>
+        <w:t xml:space="preserve">Overall </w:t>
+      </w:r>
+      <w:r>
+        <w:rPr>
+          <w:rFonts w:asciiTheme="majorBidi" w:hAnsiTheme="majorBidi" w:cstheme="majorBidi"/>
+          <w:b/>
+          <w:bCs/>
+          <w:color w:val="auto"/>
+        </w:rPr>
+        <w:t xml:space="preserve">Sequence </w:t>
+      </w:r>
+      <w:r>
+        <w:rPr>
+          <w:rFonts w:asciiTheme="majorBidi" w:hAnsiTheme="majorBidi" w:cstheme="majorBidi"/>
+          <w:b/>
+          <w:bCs/>
+          <w:color w:val="auto"/>
+        </w:rPr>
+        <w:t>D</w:t>
+      </w:r>
+      <w:r>
+        <w:rPr>
+          <w:rFonts w:asciiTheme="majorBidi" w:hAnsiTheme="majorBidi" w:cstheme="majorBidi"/>
+          <w:b/>
+          <w:bCs/>
+          <w:color w:val="auto"/>
+        </w:rPr>
+        <w:t>iagram</w:t>
+      </w:r>
+      <w:bookmarkEnd w:id="2"/>
+    </w:p>
+    <w:p/>
+    <w:p/>
+    <w:p>
+      <w:pPr>
+        <w:rPr>
+          <w:rFonts w:asciiTheme="majorBidi" w:hAnsiTheme="majorBidi" w:cstheme="majorBidi"/>
+        </w:rPr>
+      </w:pPr>
+    </w:p>
+    <w:p>
+      <w:pPr>
+        <w:rPr>
+          <w:rFonts w:asciiTheme="majorBidi" w:hAnsiTheme="majorBidi" w:cstheme="majorBidi"/>
+        </w:rPr>
+      </w:pPr>
+      <w:r>
+        <w:rPr>
+          <w:rFonts w:asciiTheme="majorBidi" w:hAnsiTheme="majorBidi" w:cstheme="majorBidi"/>
+          <w:noProof/>
+        </w:rPr>
+        <w:drawing>
+          <wp:inline distT="0" distB="0" distL="0" distR="0" wp14:anchorId="52A4A0C8" wp14:editId="1C2FFFFB">
+            <wp:extent cx="5733415" cy="2653665"/>
+            <wp:effectExtent l="0" t="0" r="635" b="0"/>
+            <wp:docPr id="27" name="Picture 27" descr="Diagram, text&#10;&#10;Description automatically generated"/>
+            <wp:cNvGraphicFramePr>
+              <a:graphicFrameLocks xmlns:a="http://schemas.openxmlformats.org/drawingml/2006/main" noChangeAspect="1"/>
+            </wp:cNvGraphicFramePr>
+            <a:graphic xmlns:a="http://schemas.openxmlformats.org/drawingml/2006/main">
+              <a:graphicData uri="http://schemas.openxmlformats.org/drawingml/2006/picture">
+                <pic:pic xmlns:pic="http://schemas.openxmlformats.org/drawingml/2006/picture">
+                  <pic:nvPicPr>
+                    <pic:cNvPr id="27" name="Picture 27" descr="Diagram, text&#10;&#10;Description automatically generated"/>
+                    <pic:cNvPicPr/>
+                  </pic:nvPicPr>
+                  <pic:blipFill>
+                    <a:blip r:embed="rId11" cstate="print">
+                      <a:extLst>
+                        <a:ext uri="{28A0092B-C50C-407E-A947-70E740481C1C}">
+                          <a14:useLocalDpi xmlns:a14="http://schemas.microsoft.com/office/drawing/2010/main" val="0"/>
+                        </a:ext>
+                      </a:extLst>
+                    </a:blip>
+                    <a:stretch>
+                      <a:fillRect/>
+                    </a:stretch>
+                  </pic:blipFill>
+                  <pic:spPr>
+                    <a:xfrm>
+                      <a:off x="0" y="0"/>
+                      <a:ext cx="5733415" cy="2653665"/>
+                    </a:xfrm>
+                    <a:prstGeom prst="rect">
+                      <a:avLst/>
+                    </a:prstGeom>
+                  </pic:spPr>
+                </pic:pic>
+              </a:graphicData>
+            </a:graphic>
+          </wp:inline>
+        </w:drawing>
+      </w:r>
+    </w:p>
+    <w:p>
+      <w:pPr>
+        <w:jc w:val="center"/>
+        <w:rPr>
+          <w:rFonts w:asciiTheme="majorBidi" w:hAnsiTheme="majorBidi" w:cstheme="majorBidi"/>
+          <w:sz w:val="20"/>
+          <w:szCs w:val="20"/>
+        </w:rPr>
+      </w:pPr>
+    </w:p>
+    <w:p>
+      <w:pPr>
+        <w:jc w:val="center"/>
+        <w:rPr>
+          <w:rFonts w:asciiTheme="majorBidi" w:hAnsiTheme="majorBidi" w:cstheme="majorBidi"/>
+          <w:sz w:val="18"/>
+          <w:szCs w:val="18"/>
+        </w:rPr>
+      </w:pPr>
+      <w:r>
+        <w:rPr>
+          <w:rFonts w:asciiTheme="majorBidi" w:hAnsiTheme="majorBidi" w:cstheme="majorBidi"/>
+          <w:sz w:val="18"/>
+          <w:szCs w:val="18"/>
+        </w:rPr>
+        <w:t>Figure</w:t>
+      </w:r>
+      <w:r>
+        <w:rPr>
+          <w:rFonts w:asciiTheme="majorBidi" w:hAnsiTheme="majorBidi" w:cstheme="majorBidi"/>
+          <w:sz w:val="18"/>
+          <w:szCs w:val="18"/>
+        </w:rPr>
+        <w:t>#</w:t>
+      </w:r>
+      <w:r>
+        <w:rPr>
+          <w:rFonts w:asciiTheme="majorBidi" w:hAnsiTheme="majorBidi" w:cstheme="majorBidi"/>
+          <w:sz w:val="18"/>
+          <w:szCs w:val="18"/>
+        </w:rPr>
+        <w:t xml:space="preserve">. </w:t>
+      </w:r>
+      <w:r>
+        <w:rPr>
+          <w:rFonts w:asciiTheme="majorBidi" w:hAnsiTheme="majorBidi" w:cstheme="majorBidi"/>
+          <w:sz w:val="18"/>
+          <w:szCs w:val="18"/>
+        </w:rPr>
+        <w:t xml:space="preserve">Overall </w:t>
+      </w:r>
+      <w:r>
+        <w:rPr>
+          <w:rFonts w:asciiTheme="majorBidi" w:hAnsiTheme="majorBidi" w:cstheme="majorBidi"/>
+          <w:sz w:val="18"/>
+          <w:szCs w:val="18"/>
+        </w:rPr>
+        <w:t>Sequence diagram of displaying guitar tablature.</w:t>
+      </w:r>
+    </w:p>
+    <w:p>
+      <w:pPr>
+        <w:rPr>
+          <w:rFonts w:asciiTheme="majorBidi" w:hAnsiTheme="majorBidi" w:cstheme="majorBidi"/>
+          <w:sz w:val="20"/>
+          <w:szCs w:val="20"/>
+        </w:rPr>
+      </w:pPr>
+      <w:r>
+        <w:rPr>
+          <w:rFonts w:asciiTheme="majorBidi" w:hAnsiTheme="majorBidi" w:cstheme="majorBidi"/>
+          <w:sz w:val="20"/>
+          <w:szCs w:val="20"/>
+        </w:rPr>
+        <w:br w:type="page"/>
+      </w:r>
+    </w:p>
+    <w:p>
+      <w:pPr>
+        <w:pStyle w:val="Heading4"/>
+        <w:numPr>
+          <w:ilvl w:val="2"/>
+          <w:numId w:val="11"/>
+        </w:numPr>
+        <w:rPr>
+          <w:rFonts w:asciiTheme="majorBidi" w:hAnsiTheme="majorBidi" w:cstheme="majorBidi"/>
+          <w:b/>
+          <w:bCs/>
+          <w:color w:val="auto"/>
+        </w:rPr>
+      </w:pPr>
+      <w:bookmarkStart w:id="3" w:name="_Toc99372106"/>
+      <w:r>
+        <w:rPr>
+          <w:rFonts w:asciiTheme="majorBidi" w:hAnsiTheme="majorBidi" w:cstheme="majorBidi"/>
+          <w:b/>
+          <w:bCs/>
           <w:color w:val="auto"/>
         </w:rPr>
         <w:lastRenderedPageBreak/>
@@ -2925,7 +3177,7 @@
                     <pic:cNvPicPr/>
                   </pic:nvPicPr>
                   <pic:blipFill>
-                    <a:blip r:embed="rId11" cstate="print">
+                    <a:blip r:embed="rId12" cstate="print">
                       <a:extLst>
                         <a:ext uri="{28A0092B-C50C-407E-A947-70E740481C1C}">
                           <a14:useLocalDpi xmlns:a14="http://schemas.microsoft.com/office/drawing/2010/main" val="0"/>
@@ -3010,7 +3262,7 @@
           <w:color w:val="auto"/>
         </w:rPr>
       </w:pPr>
-      <w:bookmarkStart w:id="4" w:name="_Toc99158544"/>
+      <w:bookmarkStart w:id="4" w:name="_Toc99372107"/>
       <w:r>
         <w:rPr>
           <w:rFonts w:asciiTheme="majorBidi" w:hAnsiTheme="majorBidi" w:cstheme="majorBidi"/>
@@ -3047,13 +3299,13 @@
                     <pic:cNvPicPr/>
                   </pic:nvPicPr>
                   <pic:blipFill>
-                    <a:blip r:embed="rId12" cstate="print">
+                    <a:blip r:embed="rId13" cstate="print">
                       <a:extLst>
                         <a:ext uri="{28A0092B-C50C-407E-A947-70E740481C1C}">
                           <a14:useLocalDpi xmlns:a14="http://schemas.microsoft.com/office/drawing/2010/main" val="0"/>
                         </a:ext>
                         <a:ext uri="{96DAC541-7B7A-43D3-8B79-37D633B846F1}">
-                          <asvg:svgBlip xmlns:asvg="http://schemas.microsoft.com/office/drawing/2016/SVG/main" r:embed="rId13"/>
+                          <asvg:svgBlip xmlns:asvg="http://schemas.microsoft.com/office/drawing/2016/SVG/main" r:embed="rId14"/>
                         </a:ext>
                       </a:extLst>
                     </a:blip>
@@ -3099,13 +3351,13 @@
                     <pic:cNvPicPr/>
                   </pic:nvPicPr>
                   <pic:blipFill>
-                    <a:blip r:embed="rId14">
+                    <a:blip r:embed="rId15">
                       <a:extLst>
                         <a:ext uri="{28A0092B-C50C-407E-A947-70E740481C1C}">
                           <a14:useLocalDpi xmlns:a14="http://schemas.microsoft.com/office/drawing/2010/main" val="0"/>
                         </a:ext>
                         <a:ext uri="{96DAC541-7B7A-43D3-8B79-37D633B846F1}">
-                          <asvg:svgBlip xmlns:asvg="http://schemas.microsoft.com/office/drawing/2016/SVG/main" r:embed="rId15"/>
+                          <asvg:svgBlip xmlns:asvg="http://schemas.microsoft.com/office/drawing/2016/SVG/main" r:embed="rId16"/>
                         </a:ext>
                       </a:extLst>
                     </a:blip>
@@ -3151,13 +3403,13 @@
                     <pic:cNvPicPr/>
                   </pic:nvPicPr>
                   <pic:blipFill>
-                    <a:blip r:embed="rId16">
+                    <a:blip r:embed="rId17">
                       <a:extLst>
                         <a:ext uri="{28A0092B-C50C-407E-A947-70E740481C1C}">
                           <a14:useLocalDpi xmlns:a14="http://schemas.microsoft.com/office/drawing/2010/main" val="0"/>
                         </a:ext>
                         <a:ext uri="{96DAC541-7B7A-43D3-8B79-37D633B846F1}">
-                          <asvg:svgBlip xmlns:asvg="http://schemas.microsoft.com/office/drawing/2016/SVG/main" r:embed="rId17"/>
+                          <asvg:svgBlip xmlns:asvg="http://schemas.microsoft.com/office/drawing/2016/SVG/main" r:embed="rId18"/>
                         </a:ext>
                       </a:extLst>
                     </a:blip>
@@ -3193,7 +3445,7 @@
           <w:color w:val="auto"/>
         </w:rPr>
       </w:pPr>
-      <w:bookmarkStart w:id="5" w:name="_Toc99158545"/>
+      <w:bookmarkStart w:id="5" w:name="_Toc99372108"/>
       <w:r>
         <w:rPr>
           <w:rFonts w:asciiTheme="majorBidi" w:hAnsiTheme="majorBidi" w:cstheme="majorBidi"/>
@@ -3222,7 +3474,7 @@
           <w:b/>
         </w:rPr>
       </w:pPr>
-      <w:bookmarkStart w:id="6" w:name="_Toc99158546"/>
+      <w:bookmarkStart w:id="6" w:name="_Toc99372109"/>
       <w:r>
         <w:rPr>
           <w:rFonts w:asciiTheme="majorBidi" w:eastAsia="Times New Roman" w:hAnsiTheme="majorBidi" w:cstheme="majorBidi"/>
@@ -3244,7 +3496,7 @@
           <w:color w:val="auto"/>
         </w:rPr>
       </w:pPr>
-      <w:bookmarkStart w:id="7" w:name="_Toc99158547"/>
+      <w:bookmarkStart w:id="7" w:name="_Toc99372110"/>
       <w:r>
         <w:rPr>
           <w:rFonts w:asciiTheme="majorBidi" w:hAnsiTheme="majorBidi" w:cstheme="majorBidi"/>
@@ -3292,101 +3544,6 @@
                 <pic:pic xmlns:pic="http://schemas.openxmlformats.org/drawingml/2006/picture">
                   <pic:nvPicPr>
                     <pic:cNvPr id="20" name="Picture 20" descr="Graphical user interface, application&#10;&#10;Description automatically generated"/>
-                    <pic:cNvPicPr>
-                      <a:picLocks noChangeAspect="1" noChangeArrowheads="1"/>
-                    </pic:cNvPicPr>
-                  </pic:nvPicPr>
-                  <pic:blipFill>
-                    <a:blip r:embed="rId18" cstate="print">
-                      <a:extLst>
-                        <a:ext uri="{28A0092B-C50C-407E-A947-70E740481C1C}">
-                          <a14:useLocalDpi xmlns:a14="http://schemas.microsoft.com/office/drawing/2010/main" val="0"/>
-                        </a:ext>
-                      </a:extLst>
-                    </a:blip>
-                    <a:srcRect/>
-                    <a:stretch>
-                      <a:fillRect/>
-                    </a:stretch>
-                  </pic:blipFill>
-                  <pic:spPr bwMode="auto">
-                    <a:xfrm>
-                      <a:off x="0" y="0"/>
-                      <a:ext cx="5733415" cy="4368165"/>
-                    </a:xfrm>
-                    <a:prstGeom prst="rect">
-                      <a:avLst/>
-                    </a:prstGeom>
-                    <a:noFill/>
-                    <a:ln>
-                      <a:noFill/>
-                    </a:ln>
-                  </pic:spPr>
-                </pic:pic>
-              </a:graphicData>
-            </a:graphic>
-          </wp:inline>
-        </w:drawing>
-      </w:r>
-    </w:p>
-    <w:p/>
-    <w:p>
-      <w:pPr>
-        <w:pStyle w:val="Heading3"/>
-        <w:numPr>
-          <w:ilvl w:val="1"/>
-          <w:numId w:val="12"/>
-        </w:numPr>
-        <w:rPr>
-          <w:rFonts w:asciiTheme="majorBidi" w:hAnsiTheme="majorBidi" w:cstheme="majorBidi"/>
-          <w:color w:val="auto"/>
-        </w:rPr>
-      </w:pPr>
-      <w:bookmarkStart w:id="8" w:name="_Toc99158548"/>
-      <w:r>
-        <w:rPr>
-          <w:rFonts w:asciiTheme="majorBidi" w:hAnsiTheme="majorBidi" w:cstheme="majorBidi"/>
-          <w:color w:val="auto"/>
-        </w:rPr>
-        <w:t>Instrument: Drum</w:t>
-      </w:r>
-      <w:bookmarkEnd w:id="8"/>
-    </w:p>
-    <w:p>
-      <w:r>
-        <w:t>2.2.1 UML class diagram</w:t>
-      </w:r>
-    </w:p>
-    <w:p>
-      <w:pPr>
-        <w:pStyle w:val="ListParagraph"/>
-        <w:spacing w:line="240" w:lineRule="auto"/>
-        <w:ind w:left="432"/>
-        <w:rPr>
-          <w:rFonts w:ascii="Times New Roman" w:eastAsia="Times New Roman" w:hAnsi="Times New Roman" w:cs="Times New Roman"/>
-          <w:sz w:val="24"/>
-          <w:szCs w:val="24"/>
-          <w:lang w:val="en-CA" w:eastAsia="zh-CN"/>
-        </w:rPr>
-      </w:pPr>
-      <w:r>
-        <w:rPr>
-          <w:noProof/>
-        </w:rPr>
-        <w:lastRenderedPageBreak/>
-        <w:drawing>
-          <wp:inline distT="0" distB="0" distL="0" distR="0" wp14:anchorId="68BD4C2B" wp14:editId="4849819A">
-            <wp:extent cx="5733415" cy="4368165"/>
-            <wp:effectExtent l="0" t="0" r="0" b="0"/>
-            <wp:docPr id="21" name="Picture 21" descr="Graphical user interface, application&#10;&#10;Description automatically generated"/>
-            <wp:cNvGraphicFramePr>
-              <a:graphicFrameLocks xmlns:a="http://schemas.openxmlformats.org/drawingml/2006/main" noChangeAspect="1"/>
-            </wp:cNvGraphicFramePr>
-            <a:graphic xmlns:a="http://schemas.openxmlformats.org/drawingml/2006/main">
-              <a:graphicData uri="http://schemas.openxmlformats.org/drawingml/2006/picture">
-                <pic:pic xmlns:pic="http://schemas.openxmlformats.org/drawingml/2006/picture">
-                  <pic:nvPicPr>
-                    <pic:cNvPr id="21" name="Picture 21" descr="Graphical user interface, application&#10;&#10;Description automatically generated"/>
                     <pic:cNvPicPr>
                       <a:picLocks noChangeAspect="1" noChangeArrowheads="1"/>
                     </pic:cNvPicPr>
@@ -3424,6 +3581,101 @@
         </w:drawing>
       </w:r>
     </w:p>
+    <w:p/>
+    <w:p>
+      <w:pPr>
+        <w:pStyle w:val="Heading3"/>
+        <w:numPr>
+          <w:ilvl w:val="1"/>
+          <w:numId w:val="12"/>
+        </w:numPr>
+        <w:rPr>
+          <w:rFonts w:asciiTheme="majorBidi" w:hAnsiTheme="majorBidi" w:cstheme="majorBidi"/>
+          <w:color w:val="auto"/>
+        </w:rPr>
+      </w:pPr>
+      <w:bookmarkStart w:id="8" w:name="_Toc99372111"/>
+      <w:r>
+        <w:rPr>
+          <w:rFonts w:asciiTheme="majorBidi" w:hAnsiTheme="majorBidi" w:cstheme="majorBidi"/>
+          <w:color w:val="auto"/>
+        </w:rPr>
+        <w:t>Instrument: Drum</w:t>
+      </w:r>
+      <w:bookmarkEnd w:id="8"/>
+    </w:p>
+    <w:p>
+      <w:r>
+        <w:t>2.2.1 UML class diagram</w:t>
+      </w:r>
+    </w:p>
+    <w:p>
+      <w:pPr>
+        <w:pStyle w:val="ListParagraph"/>
+        <w:spacing w:line="240" w:lineRule="auto"/>
+        <w:ind w:left="432"/>
+        <w:rPr>
+          <w:rFonts w:ascii="Times New Roman" w:eastAsia="Times New Roman" w:hAnsi="Times New Roman" w:cs="Times New Roman"/>
+          <w:sz w:val="24"/>
+          <w:szCs w:val="24"/>
+          <w:lang w:val="en-CA" w:eastAsia="zh-CN"/>
+        </w:rPr>
+      </w:pPr>
+      <w:r>
+        <w:rPr>
+          <w:noProof/>
+        </w:rPr>
+        <w:lastRenderedPageBreak/>
+        <w:drawing>
+          <wp:inline distT="0" distB="0" distL="0" distR="0" wp14:anchorId="68BD4C2B" wp14:editId="4849819A">
+            <wp:extent cx="5733415" cy="4368165"/>
+            <wp:effectExtent l="0" t="0" r="0" b="0"/>
+            <wp:docPr id="21" name="Picture 21" descr="Graphical user interface, application&#10;&#10;Description automatically generated"/>
+            <wp:cNvGraphicFramePr>
+              <a:graphicFrameLocks xmlns:a="http://schemas.openxmlformats.org/drawingml/2006/main" noChangeAspect="1"/>
+            </wp:cNvGraphicFramePr>
+            <a:graphic xmlns:a="http://schemas.openxmlformats.org/drawingml/2006/main">
+              <a:graphicData uri="http://schemas.openxmlformats.org/drawingml/2006/picture">
+                <pic:pic xmlns:pic="http://schemas.openxmlformats.org/drawingml/2006/picture">
+                  <pic:nvPicPr>
+                    <pic:cNvPr id="21" name="Picture 21" descr="Graphical user interface, application&#10;&#10;Description automatically generated"/>
+                    <pic:cNvPicPr>
+                      <a:picLocks noChangeAspect="1" noChangeArrowheads="1"/>
+                    </pic:cNvPicPr>
+                  </pic:nvPicPr>
+                  <pic:blipFill>
+                    <a:blip r:embed="rId20" cstate="print">
+                      <a:extLst>
+                        <a:ext uri="{28A0092B-C50C-407E-A947-70E740481C1C}">
+                          <a14:useLocalDpi xmlns:a14="http://schemas.microsoft.com/office/drawing/2010/main" val="0"/>
+                        </a:ext>
+                      </a:extLst>
+                    </a:blip>
+                    <a:srcRect/>
+                    <a:stretch>
+                      <a:fillRect/>
+                    </a:stretch>
+                  </pic:blipFill>
+                  <pic:spPr bwMode="auto">
+                    <a:xfrm>
+                      <a:off x="0" y="0"/>
+                      <a:ext cx="5733415" cy="4368165"/>
+                    </a:xfrm>
+                    <a:prstGeom prst="rect">
+                      <a:avLst/>
+                    </a:prstGeom>
+                    <a:noFill/>
+                    <a:ln>
+                      <a:noFill/>
+                    </a:ln>
+                  </pic:spPr>
+                </pic:pic>
+              </a:graphicData>
+            </a:graphic>
+          </wp:inline>
+        </w:drawing>
+      </w:r>
+    </w:p>
     <w:p>
       <w:pPr>
         <w:pStyle w:val="ListParagraph"/>
@@ -3537,7 +3789,7 @@
                     </pic:cNvPicPr>
                   </pic:nvPicPr>
                   <pic:blipFill>
-                    <a:blip r:embed="rId20" cstate="print">
+                    <a:blip r:embed="rId21" cstate="print">
                       <a:extLst>
                         <a:ext uri="{28A0092B-C50C-407E-A947-70E740481C1C}">
                           <a14:useLocalDpi xmlns:a14="http://schemas.microsoft.com/office/drawing/2010/main" val="0"/>
@@ -3594,7 +3846,7 @@
           <w:color w:val="auto"/>
         </w:rPr>
       </w:pPr>
-      <w:bookmarkStart w:id="9" w:name="_Toc99158549"/>
+      <w:bookmarkStart w:id="9" w:name="_Toc99372112"/>
       <w:r>
         <w:rPr>
           <w:rFonts w:asciiTheme="majorBidi" w:hAnsiTheme="majorBidi" w:cstheme="majorBidi"/>
@@ -3637,7 +3889,7 @@
           <w:b/>
         </w:rPr>
       </w:pPr>
-      <w:bookmarkStart w:id="10" w:name="_Toc99158550"/>
+      <w:bookmarkStart w:id="10" w:name="_Toc99372113"/>
       <w:r>
         <w:rPr>
           <w:rFonts w:asciiTheme="majorBidi" w:eastAsia="Times New Roman" w:hAnsiTheme="majorBidi" w:cstheme="majorBidi"/>
@@ -3684,7 +3936,7 @@
                     <pic:cNvPicPr/>
                   </pic:nvPicPr>
                   <pic:blipFill>
-                    <a:blip r:embed="rId21" cstate="print">
+                    <a:blip r:embed="rId22" cstate="print">
                       <a:extLst>
                         <a:ext uri="{28A0092B-C50C-407E-A947-70E740481C1C}">
                           <a14:useLocalDpi xmlns:a14="http://schemas.microsoft.com/office/drawing/2010/main" val="0"/>
@@ -3754,7 +4006,7 @@
                     <pic:cNvPicPr/>
                   </pic:nvPicPr>
                   <pic:blipFill>
-                    <a:blip r:embed="rId22">
+                    <a:blip r:embed="rId23">
                       <a:extLst>
                         <a:ext uri="{28A0092B-C50C-407E-A947-70E740481C1C}">
                           <a14:useLocalDpi xmlns:a14="http://schemas.microsoft.com/office/drawing/2010/main" val="0"/>
@@ -3793,7 +4045,7 @@
           <w:b/>
         </w:rPr>
       </w:pPr>
-      <w:bookmarkStart w:id="11" w:name="_Toc99158551"/>
+      <w:bookmarkStart w:id="11" w:name="_Toc99372114"/>
       <w:r>
         <w:rPr>
           <w:rFonts w:asciiTheme="majorBidi" w:eastAsia="Times New Roman" w:hAnsiTheme="majorBidi" w:cstheme="majorBidi"/>
@@ -4170,9 +4422,9 @@
       </w:r>
     </w:p>
     <w:sectPr>
-      <w:headerReference w:type="default" r:id="rId23"/>
-      <w:footerReference w:type="default" r:id="rId24"/>
-      <w:footerReference w:type="first" r:id="rId25"/>
+      <w:headerReference w:type="default" r:id="rId24"/>
+      <w:footerReference w:type="default" r:id="rId25"/>
+      <w:footerReference w:type="first" r:id="rId26"/>
       <w:pgSz w:w="11909" w:h="16834"/>
       <w:pgMar w:top="1440" w:right="1440" w:bottom="1440" w:left="1440" w:header="720" w:footer="720" w:gutter="0"/>
       <w:pgNumType w:start="0"/>

</xml_diff>

<commit_message>
Added more sequence diagrams for visualization of guitar tabs
</commit_message>
<xml_diff>
--- a/Documents/DesignDocument/EECS2311_Group6_TAB2XML_DesignDocument.docx
+++ b/Documents/DesignDocument/EECS2311_Group6_TAB2XML_DesignDocument.docx
@@ -1280,7 +1280,7 @@
             </w:rPr>
             <w:fldChar w:fldCharType="separate"/>
           </w:r>
-          <w:hyperlink w:anchor="_Toc99372103" w:history="1">
+          <w:hyperlink w:anchor="_Toc99480109" w:history="1">
             <w:r>
               <w:rPr>
                 <w:rStyle w:val="Hyperlink"/>
@@ -1325,7 +1325,7 @@
                 <w:noProof/>
                 <w:webHidden/>
               </w:rPr>
-              <w:instrText xml:space="preserve"> PAGEREF _Toc99372103 \h </w:instrText>
+              <w:instrText xml:space="preserve"> PAGEREF _Toc99480109 \h </w:instrText>
             </w:r>
             <w:r>
               <w:rPr>
@@ -1369,11 +1369,13 @@
               <w:lang w:val="en-CA"/>
             </w:rPr>
           </w:pPr>
-          <w:hyperlink w:anchor="_Toc99372104" w:history="1">
+          <w:hyperlink w:anchor="_Toc99480110" w:history="1">
             <w:r>
               <w:rPr>
                 <w:rStyle w:val="Hyperlink"/>
                 <w:rFonts w:asciiTheme="majorBidi" w:hAnsiTheme="majorBidi" w:cstheme="majorBidi"/>
+                <w:b/>
+                <w:bCs/>
                 <w:noProof/>
               </w:rPr>
               <w:t>1.1.</w:t>
@@ -1390,6 +1392,8 @@
               <w:rPr>
                 <w:rStyle w:val="Hyperlink"/>
                 <w:rFonts w:asciiTheme="majorBidi" w:hAnsiTheme="majorBidi" w:cstheme="majorBidi"/>
+                <w:b/>
+                <w:bCs/>
                 <w:noProof/>
               </w:rPr>
               <w:t>Instrument: Guitar</w:t>
@@ -1413,7 +1417,7 @@
                 <w:noProof/>
                 <w:webHidden/>
               </w:rPr>
-              <w:instrText xml:space="preserve"> PAGEREF _Toc99372104 \h </w:instrText>
+              <w:instrText xml:space="preserve"> PAGEREF _Toc99480110 \h </w:instrText>
             </w:r>
             <w:r>
               <w:rPr>
@@ -1433,7 +1437,7 @@
                 <w:noProof/>
                 <w:webHidden/>
               </w:rPr>
-              <w:t>2</w:t>
+              <w:t>3</w:t>
             </w:r>
             <w:r>
               <w:rPr>
@@ -1457,11 +1461,13 @@
               <w:lang w:val="en-CA"/>
             </w:rPr>
           </w:pPr>
-          <w:hyperlink w:anchor="_Toc99372105" w:history="1">
+          <w:hyperlink w:anchor="_Toc99480111" w:history="1">
             <w:r>
               <w:rPr>
                 <w:rStyle w:val="Hyperlink"/>
                 <w:rFonts w:asciiTheme="majorBidi" w:hAnsiTheme="majorBidi" w:cstheme="majorBidi"/>
+                <w:b/>
+                <w:bCs/>
                 <w:noProof/>
               </w:rPr>
               <w:t>1.1.1</w:t>
@@ -1478,9 +1484,11 @@
               <w:rPr>
                 <w:rStyle w:val="Hyperlink"/>
                 <w:rFonts w:asciiTheme="majorBidi" w:hAnsiTheme="majorBidi" w:cstheme="majorBidi"/>
-                <w:noProof/>
-              </w:rPr>
-              <w:t>Sequence diagram</w:t>
+                <w:b/>
+                <w:bCs/>
+                <w:noProof/>
+              </w:rPr>
+              <w:t>Sequence Diagram</w:t>
             </w:r>
             <w:r>
               <w:rPr>
@@ -1501,7 +1509,7 @@
                 <w:noProof/>
                 <w:webHidden/>
               </w:rPr>
-              <w:instrText xml:space="preserve"> PAGEREF _Toc99372105 \h </w:instrText>
+              <w:instrText xml:space="preserve"> PAGEREF _Toc99480111 \h </w:instrText>
             </w:r>
             <w:r>
               <w:rPr>
@@ -1521,7 +1529,7 @@
                 <w:noProof/>
                 <w:webHidden/>
               </w:rPr>
-              <w:t>2</w:t>
+              <w:t>3</w:t>
             </w:r>
             <w:r>
               <w:rPr>
@@ -1545,11 +1553,13 @@
               <w:lang w:val="en-CA"/>
             </w:rPr>
           </w:pPr>
-          <w:hyperlink w:anchor="_Toc99372106" w:history="1">
+          <w:hyperlink w:anchor="_Toc99480112" w:history="1">
             <w:r>
               <w:rPr>
                 <w:rStyle w:val="Hyperlink"/>
                 <w:rFonts w:asciiTheme="majorBidi" w:hAnsiTheme="majorBidi" w:cstheme="majorBidi"/>
+                <w:b/>
+                <w:bCs/>
                 <w:noProof/>
               </w:rPr>
               <w:t>1.1.2</w:t>
@@ -1566,6 +1576,8 @@
               <w:rPr>
                 <w:rStyle w:val="Hyperlink"/>
                 <w:rFonts w:asciiTheme="majorBidi" w:hAnsiTheme="majorBidi" w:cstheme="majorBidi"/>
+                <w:b/>
+                <w:bCs/>
                 <w:noProof/>
               </w:rPr>
               <w:t>UML Class diagram</w:t>
@@ -1589,7 +1601,7 @@
                 <w:noProof/>
                 <w:webHidden/>
               </w:rPr>
-              <w:instrText xml:space="preserve"> PAGEREF _Toc99372106 \h </w:instrText>
+              <w:instrText xml:space="preserve"> PAGEREF _Toc99480112 \h </w:instrText>
             </w:r>
             <w:r>
               <w:rPr>
@@ -1609,7 +1621,7 @@
                 <w:noProof/>
                 <w:webHidden/>
               </w:rPr>
-              <w:t>3</w:t>
+              <w:t>6</w:t>
             </w:r>
             <w:r>
               <w:rPr>
@@ -1633,7 +1645,7 @@
               <w:lang w:val="en-CA"/>
             </w:rPr>
           </w:pPr>
-          <w:hyperlink w:anchor="_Toc99372107" w:history="1">
+          <w:hyperlink w:anchor="_Toc99480113" w:history="1">
             <w:r>
               <w:rPr>
                 <w:rStyle w:val="Hyperlink"/>
@@ -1677,7 +1689,7 @@
                 <w:noProof/>
                 <w:webHidden/>
               </w:rPr>
-              <w:instrText xml:space="preserve"> PAGEREF _Toc99372107 \h </w:instrText>
+              <w:instrText xml:space="preserve"> PAGEREF _Toc99480113 \h </w:instrText>
             </w:r>
             <w:r>
               <w:rPr>
@@ -1697,7 +1709,7 @@
                 <w:noProof/>
                 <w:webHidden/>
               </w:rPr>
-              <w:t>4</w:t>
+              <w:t>7</w:t>
             </w:r>
             <w:r>
               <w:rPr>
@@ -1721,7 +1733,7 @@
               <w:lang w:val="en-CA"/>
             </w:rPr>
           </w:pPr>
-          <w:hyperlink w:anchor="_Toc99372108" w:history="1">
+          <w:hyperlink w:anchor="_Toc99480114" w:history="1">
             <w:r>
               <w:rPr>
                 <w:rStyle w:val="Hyperlink"/>
@@ -1765,7 +1777,7 @@
                 <w:noProof/>
                 <w:webHidden/>
               </w:rPr>
-              <w:instrText xml:space="preserve"> PAGEREF _Toc99372108 \h </w:instrText>
+              <w:instrText xml:space="preserve"> PAGEREF _Toc99480114 \h </w:instrText>
             </w:r>
             <w:r>
               <w:rPr>
@@ -1785,7 +1797,7 @@
                 <w:noProof/>
                 <w:webHidden/>
               </w:rPr>
-              <w:t>6</w:t>
+              <w:t>9</w:t>
             </w:r>
             <w:r>
               <w:rPr>
@@ -1809,7 +1821,7 @@
               <w:lang w:val="en-CA"/>
             </w:rPr>
           </w:pPr>
-          <w:hyperlink w:anchor="_Toc99372109" w:history="1">
+          <w:hyperlink w:anchor="_Toc99480115" w:history="1">
             <w:r>
               <w:rPr>
                 <w:rStyle w:val="Hyperlink"/>
@@ -1854,7 +1866,7 @@
                 <w:noProof/>
                 <w:webHidden/>
               </w:rPr>
-              <w:instrText xml:space="preserve"> PAGEREF _Toc99372109 \h </w:instrText>
+              <w:instrText xml:space="preserve"> PAGEREF _Toc99480115 \h </w:instrText>
             </w:r>
             <w:r>
               <w:rPr>
@@ -1874,7 +1886,7 @@
                 <w:noProof/>
                 <w:webHidden/>
               </w:rPr>
-              <w:t>6</w:t>
+              <w:t>9</w:t>
             </w:r>
             <w:r>
               <w:rPr>
@@ -1898,7 +1910,7 @@
               <w:lang w:val="en-CA"/>
             </w:rPr>
           </w:pPr>
-          <w:hyperlink w:anchor="_Toc99372110" w:history="1">
+          <w:hyperlink w:anchor="_Toc99480116" w:history="1">
             <w:r>
               <w:rPr>
                 <w:rStyle w:val="Hyperlink"/>
@@ -1942,7 +1954,7 @@
                 <w:noProof/>
                 <w:webHidden/>
               </w:rPr>
-              <w:instrText xml:space="preserve"> PAGEREF _Toc99372110 \h </w:instrText>
+              <w:instrText xml:space="preserve"> PAGEREF _Toc99480116 \h </w:instrText>
             </w:r>
             <w:r>
               <w:rPr>
@@ -1962,7 +1974,7 @@
                 <w:noProof/>
                 <w:webHidden/>
               </w:rPr>
-              <w:t>6</w:t>
+              <w:t>9</w:t>
             </w:r>
             <w:r>
               <w:rPr>
@@ -1986,7 +1998,7 @@
               <w:lang w:val="en-CA"/>
             </w:rPr>
           </w:pPr>
-          <w:hyperlink w:anchor="_Toc99372111" w:history="1">
+          <w:hyperlink w:anchor="_Toc99480117" w:history="1">
             <w:r>
               <w:rPr>
                 <w:rStyle w:val="Hyperlink"/>
@@ -2030,7 +2042,7 @@
                 <w:noProof/>
                 <w:webHidden/>
               </w:rPr>
-              <w:instrText xml:space="preserve"> PAGEREF _Toc99372111 \h </w:instrText>
+              <w:instrText xml:space="preserve"> PAGEREF _Toc99480117 \h </w:instrText>
             </w:r>
             <w:r>
               <w:rPr>
@@ -2050,7 +2062,7 @@
                 <w:noProof/>
                 <w:webHidden/>
               </w:rPr>
-              <w:t>7</w:t>
+              <w:t>10</w:t>
             </w:r>
             <w:r>
               <w:rPr>
@@ -2074,7 +2086,7 @@
               <w:lang w:val="en-CA"/>
             </w:rPr>
           </w:pPr>
-          <w:hyperlink w:anchor="_Toc99372112" w:history="1">
+          <w:hyperlink w:anchor="_Toc99480118" w:history="1">
             <w:r>
               <w:rPr>
                 <w:rStyle w:val="Hyperlink"/>
@@ -2118,7 +2130,7 @@
                 <w:noProof/>
                 <w:webHidden/>
               </w:rPr>
-              <w:instrText xml:space="preserve"> PAGEREF _Toc99372112 \h </w:instrText>
+              <w:instrText xml:space="preserve"> PAGEREF _Toc99480118 \h </w:instrText>
             </w:r>
             <w:r>
               <w:rPr>
@@ -2138,7 +2150,7 @@
                 <w:noProof/>
                 <w:webHidden/>
               </w:rPr>
-              <w:t>10</w:t>
+              <w:t>13</w:t>
             </w:r>
             <w:r>
               <w:rPr>
@@ -2162,7 +2174,7 @@
               <w:lang w:val="en-CA"/>
             </w:rPr>
           </w:pPr>
-          <w:hyperlink w:anchor="_Toc99372113" w:history="1">
+          <w:hyperlink w:anchor="_Toc99480119" w:history="1">
             <w:r>
               <w:rPr>
                 <w:rStyle w:val="Hyperlink"/>
@@ -2207,7 +2219,7 @@
                 <w:noProof/>
                 <w:webHidden/>
               </w:rPr>
-              <w:instrText xml:space="preserve"> PAGEREF _Toc99372113 \h </w:instrText>
+              <w:instrText xml:space="preserve"> PAGEREF _Toc99480119 \h </w:instrText>
             </w:r>
             <w:r>
               <w:rPr>
@@ -2227,7 +2239,7 @@
                 <w:noProof/>
                 <w:webHidden/>
               </w:rPr>
-              <w:t>10</w:t>
+              <w:t>13</w:t>
             </w:r>
             <w:r>
               <w:rPr>
@@ -2251,7 +2263,7 @@
               <w:lang w:val="en-CA"/>
             </w:rPr>
           </w:pPr>
-          <w:hyperlink w:anchor="_Toc99372114" w:history="1">
+          <w:hyperlink w:anchor="_Toc99480120" w:history="1">
             <w:r>
               <w:rPr>
                 <w:rStyle w:val="Hyperlink"/>
@@ -2296,7 +2308,7 @@
                 <w:noProof/>
                 <w:webHidden/>
               </w:rPr>
-              <w:instrText xml:space="preserve"> PAGEREF _Toc99372114 \h </w:instrText>
+              <w:instrText xml:space="preserve"> PAGEREF _Toc99480120 \h </w:instrText>
             </w:r>
             <w:r>
               <w:rPr>
@@ -2316,7 +2328,7 @@
                 <w:noProof/>
                 <w:webHidden/>
               </w:rPr>
-              <w:t>11</w:t>
+              <w:t>14</w:t>
             </w:r>
             <w:r>
               <w:rPr>
@@ -2603,7 +2615,7 @@
           <w:color w:val="FFFFFF" w:themeColor="background1"/>
         </w:rPr>
       </w:pPr>
-      <w:bookmarkStart w:id="0" w:name="_Toc99372103"/>
+      <w:bookmarkStart w:id="0" w:name="_Toc99480109"/>
       <w:r>
         <w:rPr>
           <w:rFonts w:asciiTheme="majorBidi" w:eastAsia="Times New Roman" w:hAnsiTheme="majorBidi" w:cstheme="majorBidi"/>
@@ -2755,7 +2767,23 @@
           <w:sz w:val="18"/>
           <w:szCs w:val="18"/>
         </w:rPr>
-        <w:t>Figure #. Overall activity diagram of the visualizing</w:t>
+        <w:t xml:space="preserve">Figure </w:t>
+      </w:r>
+      <w:r>
+        <w:rPr>
+          <w:rFonts w:asciiTheme="majorBidi" w:hAnsiTheme="majorBidi" w:cstheme="majorBidi"/>
+          <w:sz w:val="18"/>
+          <w:szCs w:val="18"/>
+        </w:rPr>
+        <w:t>1</w:t>
+      </w:r>
+      <w:r>
+        <w:rPr>
+          <w:rFonts w:asciiTheme="majorBidi" w:hAnsiTheme="majorBidi" w:cstheme="majorBidi"/>
+          <w:sz w:val="18"/>
+          <w:szCs w:val="18"/>
+        </w:rPr>
+        <w:t>. Overall activity diagram of the visualizing</w:t>
       </w:r>
       <w:r>
         <w:rPr>
@@ -2780,7 +2808,7 @@
           <w:color w:val="000000" w:themeColor="text1"/>
         </w:rPr>
       </w:pPr>
-      <w:bookmarkStart w:id="1" w:name="_Toc99372104"/>
+      <w:bookmarkStart w:id="1" w:name="_Toc99480110"/>
       <w:r>
         <w:rPr>
           <w:rFonts w:asciiTheme="majorBidi" w:hAnsiTheme="majorBidi" w:cstheme="majorBidi"/>
@@ -2802,13 +2830,6 @@
     </w:p>
     <w:p>
       <w:pPr>
-        <w:rPr>
-          <w:rFonts w:asciiTheme="majorBidi" w:hAnsiTheme="majorBidi" w:cstheme="majorBidi"/>
-        </w:rPr>
-      </w:pPr>
-    </w:p>
-    <w:p>
-      <w:pPr>
         <w:jc w:val="both"/>
         <w:rPr>
           <w:rFonts w:asciiTheme="majorBidi" w:hAnsiTheme="majorBidi" w:cstheme="majorBidi"/>
@@ -2832,7 +2853,29 @@
         <w:rPr>
           <w:rFonts w:asciiTheme="majorBidi" w:hAnsiTheme="majorBidi" w:cstheme="majorBidi"/>
         </w:rPr>
-        <w:t xml:space="preserve"> method. In the section </w:t>
+        <w:t xml:space="preserve"> method. </w:t>
+      </w:r>
+    </w:p>
+    <w:p>
+      <w:pPr>
+        <w:jc w:val="both"/>
+        <w:rPr>
+          <w:rFonts w:asciiTheme="majorBidi" w:hAnsiTheme="majorBidi" w:cstheme="majorBidi"/>
+        </w:rPr>
+      </w:pPr>
+    </w:p>
+    <w:p>
+      <w:pPr>
+        <w:jc w:val="both"/>
+        <w:rPr>
+          <w:rFonts w:asciiTheme="majorBidi" w:hAnsiTheme="majorBidi" w:cstheme="majorBidi"/>
+        </w:rPr>
+      </w:pPr>
+      <w:r>
+        <w:rPr>
+          <w:rFonts w:asciiTheme="majorBidi" w:hAnsiTheme="majorBidi" w:cstheme="majorBidi"/>
+        </w:rPr>
+        <w:t xml:space="preserve">In the section </w:t>
       </w:r>
       <w:r>
         <w:rPr>
@@ -2844,27 +2887,7 @@
         <w:rPr>
           <w:rFonts w:asciiTheme="majorBidi" w:hAnsiTheme="majorBidi" w:cstheme="majorBidi"/>
         </w:rPr>
-        <w:t>you can find two sequence diagrams. An overall view of the steps taken to display the music score elements to the user followed by a more detailed sequence diagram on steps</w:t>
-      </w:r>
-      <w:r>
-        <w:rPr>
-          <w:rFonts w:asciiTheme="majorBidi" w:hAnsiTheme="majorBidi" w:cstheme="majorBidi"/>
-        </w:rPr>
-        <w:t xml:space="preserve"> taken to </w:t>
-      </w:r>
-      <w:proofErr w:type="gramStart"/>
-      <w:r>
-        <w:rPr>
-          <w:rFonts w:asciiTheme="majorBidi" w:hAnsiTheme="majorBidi" w:cstheme="majorBidi"/>
-        </w:rPr>
-        <w:t>actually create</w:t>
-      </w:r>
-      <w:proofErr w:type="gramEnd"/>
-      <w:r>
-        <w:rPr>
-          <w:rFonts w:asciiTheme="majorBidi" w:hAnsiTheme="majorBidi" w:cstheme="majorBidi"/>
-        </w:rPr>
-        <w:t xml:space="preserve"> the elements. </w:t>
+        <w:t xml:space="preserve">the sequence diagrams depicting the sequence of events taken to visualize guitar notes can be found. The Diagrams are broken down in parts to both ease the understanding and visualization of the sequence of events. </w:t>
       </w:r>
     </w:p>
     <w:p>
@@ -2886,42 +2909,14 @@
         <w:rPr>
           <w:rFonts w:asciiTheme="majorBidi" w:hAnsiTheme="majorBidi" w:cstheme="majorBidi"/>
         </w:rPr>
-        <w:t xml:space="preserve">In section 1.1.2, we will discuss a UML Class diagram of the Guitar class and its interactions with various classes and finally in section 1.1.3 </w:t>
-      </w:r>
-      <w:r>
-        <w:rPr>
-          <w:rFonts w:asciiTheme="majorBidi" w:hAnsiTheme="majorBidi" w:cstheme="majorBidi"/>
-        </w:rPr>
-        <w:t>we end</w:t>
-      </w:r>
-      <w:r>
-        <w:rPr>
-          <w:rFonts w:asciiTheme="majorBidi" w:hAnsiTheme="majorBidi" w:cstheme="majorBidi"/>
-        </w:rPr>
-        <w:t xml:space="preserve"> section 1.1 with an activity diagram of the visualizing guitar tablatures.</w:t>
-      </w:r>
-    </w:p>
-    <w:p>
-      <w:pPr>
-        <w:jc w:val="both"/>
-        <w:rPr>
-          <w:rFonts w:asciiTheme="majorBidi" w:hAnsiTheme="majorBidi" w:cstheme="majorBidi"/>
-        </w:rPr>
-      </w:pPr>
-      <w:r>
-        <w:rPr>
-          <w:rFonts w:asciiTheme="majorBidi" w:hAnsiTheme="majorBidi" w:cstheme="majorBidi"/>
-        </w:rPr>
-        <w:t xml:space="preserve"> </w:t>
-      </w:r>
-    </w:p>
-    <w:p>
-      <w:pPr>
-        <w:jc w:val="both"/>
-        <w:rPr>
-          <w:rFonts w:asciiTheme="majorBidi" w:eastAsia="Times New Roman" w:hAnsiTheme="majorBidi" w:cstheme="majorBidi"/>
-        </w:rPr>
-      </w:pPr>
+        <w:t>In section 1.1.2, we will discuss a UML Class diagram of the Guitar class and its interactions with various classes</w:t>
+      </w:r>
+      <w:r>
+        <w:rPr>
+          <w:rFonts w:asciiTheme="majorBidi" w:hAnsiTheme="majorBidi" w:cstheme="majorBidi"/>
+        </w:rPr>
+        <w:t>.</w:t>
+      </w:r>
     </w:p>
     <w:p>
       <w:pPr>
@@ -2937,7 +2932,7 @@
           <w:color w:val="auto"/>
         </w:rPr>
       </w:pPr>
-      <w:bookmarkStart w:id="2" w:name="_Toc99372105"/>
+      <w:bookmarkStart w:id="2" w:name="_Toc99480111"/>
       <w:r>
         <w:rPr>
           <w:rFonts w:asciiTheme="majorBidi" w:hAnsiTheme="majorBidi" w:cstheme="majorBidi"/>
@@ -2945,7 +2940,7 @@
           <w:bCs/>
           <w:color w:val="auto"/>
         </w:rPr>
-        <w:t xml:space="preserve">Overall </w:t>
+        <w:t xml:space="preserve">Sequence </w:t>
       </w:r>
       <w:r>
         <w:rPr>
@@ -2954,7 +2949,7 @@
           <w:bCs/>
           <w:color w:val="auto"/>
         </w:rPr>
-        <w:t xml:space="preserve">Sequence </w:t>
+        <w:t>D</w:t>
       </w:r>
       <w:r>
         <w:rPr>
@@ -2963,30 +2958,20 @@
           <w:bCs/>
           <w:color w:val="auto"/>
         </w:rPr>
-        <w:t>D</w:t>
-      </w:r>
-      <w:r>
-        <w:rPr>
-          <w:rFonts w:asciiTheme="majorBidi" w:hAnsiTheme="majorBidi" w:cstheme="majorBidi"/>
-          <w:b/>
-          <w:bCs/>
-          <w:color w:val="auto"/>
-        </w:rPr>
         <w:t>iagram</w:t>
       </w:r>
       <w:bookmarkEnd w:id="2"/>
     </w:p>
-    <w:p/>
-    <w:p/>
-    <w:p>
-      <w:pPr>
-        <w:rPr>
-          <w:rFonts w:asciiTheme="majorBidi" w:hAnsiTheme="majorBidi" w:cstheme="majorBidi"/>
-        </w:rPr>
-      </w:pPr>
-    </w:p>
-    <w:p>
-      <w:pPr>
+    <w:p>
+      <w:pPr>
+        <w:rPr>
+          <w:rFonts w:asciiTheme="majorBidi" w:hAnsiTheme="majorBidi" w:cstheme="majorBidi"/>
+        </w:rPr>
+      </w:pPr>
+    </w:p>
+    <w:p>
+      <w:pPr>
+        <w:jc w:val="center"/>
         <w:rPr>
           <w:rFonts w:asciiTheme="majorBidi" w:hAnsiTheme="majorBidi" w:cstheme="majorBidi"/>
         </w:rPr>
@@ -2997,9 +2982,9 @@
           <w:noProof/>
         </w:rPr>
         <w:drawing>
-          <wp:inline distT="0" distB="0" distL="0" distR="0" wp14:anchorId="52A4A0C8" wp14:editId="1C2FFFFB">
-            <wp:extent cx="5733415" cy="2653665"/>
-            <wp:effectExtent l="0" t="0" r="635" b="0"/>
+          <wp:inline distT="0" distB="0" distL="0" distR="0" wp14:anchorId="52A4A0C8" wp14:editId="157D29C4">
+            <wp:extent cx="4213860" cy="1950351"/>
+            <wp:effectExtent l="0" t="0" r="0" b="0"/>
             <wp:docPr id="27" name="Picture 27" descr="Diagram, text&#10;&#10;Description automatically generated"/>
             <wp:cNvGraphicFramePr>
               <a:graphicFrameLocks xmlns:a="http://schemas.openxmlformats.org/drawingml/2006/main" noChangeAspect="1"/>
@@ -3026,7 +3011,7 @@
                   <pic:spPr>
                     <a:xfrm>
                       <a:off x="0" y="0"/>
-                      <a:ext cx="5733415" cy="2653665"/>
+                      <a:ext cx="4227035" cy="1956449"/>
                     </a:xfrm>
                     <a:prstGeom prst="rect">
                       <a:avLst/>
@@ -3044,16 +3029,6 @@
         <w:jc w:val="center"/>
         <w:rPr>
           <w:rFonts w:asciiTheme="majorBidi" w:hAnsiTheme="majorBidi" w:cstheme="majorBidi"/>
-          <w:sz w:val="20"/>
-          <w:szCs w:val="20"/>
-        </w:rPr>
-      </w:pPr>
-    </w:p>
-    <w:p>
-      <w:pPr>
-        <w:jc w:val="center"/>
-        <w:rPr>
-          <w:rFonts w:asciiTheme="majorBidi" w:hAnsiTheme="majorBidi" w:cstheme="majorBidi"/>
           <w:sz w:val="18"/>
           <w:szCs w:val="18"/>
         </w:rPr>
@@ -3072,7 +3047,7 @@
           <w:sz w:val="18"/>
           <w:szCs w:val="18"/>
         </w:rPr>
-        <w:t>#</w:t>
+        <w:t xml:space="preserve"> 2</w:t>
       </w:r>
       <w:r>
         <w:rPr>
@@ -3101,20 +3076,635 @@
     </w:p>
     <w:p>
       <w:pPr>
-        <w:rPr>
-          <w:rFonts w:asciiTheme="majorBidi" w:hAnsiTheme="majorBidi" w:cstheme="majorBidi"/>
-          <w:sz w:val="20"/>
-          <w:szCs w:val="20"/>
-        </w:rPr>
-      </w:pPr>
-      <w:r>
-        <w:rPr>
-          <w:rFonts w:asciiTheme="majorBidi" w:hAnsiTheme="majorBidi" w:cstheme="majorBidi"/>
-          <w:sz w:val="20"/>
-          <w:szCs w:val="20"/>
-        </w:rPr>
-        <w:br w:type="page"/>
-      </w:r>
+        <w:jc w:val="center"/>
+        <w:rPr>
+          <w:rFonts w:asciiTheme="majorBidi" w:hAnsiTheme="majorBidi" w:cstheme="majorBidi"/>
+          <w:sz w:val="18"/>
+          <w:szCs w:val="18"/>
+        </w:rPr>
+      </w:pPr>
+    </w:p>
+    <w:p>
+      <w:pPr>
+        <w:jc w:val="center"/>
+        <w:rPr>
+          <w:rFonts w:asciiTheme="majorBidi" w:hAnsiTheme="majorBidi" w:cstheme="majorBidi"/>
+          <w:sz w:val="18"/>
+          <w:szCs w:val="18"/>
+        </w:rPr>
+      </w:pPr>
+      <w:r>
+        <w:rPr>
+          <w:rFonts w:asciiTheme="majorBidi" w:hAnsiTheme="majorBidi" w:cstheme="majorBidi"/>
+          <w:noProof/>
+          <w:sz w:val="18"/>
+          <w:szCs w:val="18"/>
+        </w:rPr>
+        <w:drawing>
+          <wp:inline distT="0" distB="0" distL="0" distR="0" wp14:anchorId="2B50DED3" wp14:editId="48051143">
+            <wp:extent cx="4297680" cy="3491837"/>
+            <wp:effectExtent l="0" t="0" r="7620" b="0"/>
+            <wp:docPr id="30" name="Picture 30" descr="Graphical user interface&#10;&#10;Description automatically generated"/>
+            <wp:cNvGraphicFramePr>
+              <a:graphicFrameLocks xmlns:a="http://schemas.openxmlformats.org/drawingml/2006/main" noChangeAspect="1"/>
+            </wp:cNvGraphicFramePr>
+            <a:graphic xmlns:a="http://schemas.openxmlformats.org/drawingml/2006/main">
+              <a:graphicData uri="http://schemas.openxmlformats.org/drawingml/2006/picture">
+                <pic:pic xmlns:pic="http://schemas.openxmlformats.org/drawingml/2006/picture">
+                  <pic:nvPicPr>
+                    <pic:cNvPr id="30" name="Picture 30" descr="Graphical user interface&#10;&#10;Description automatically generated"/>
+                    <pic:cNvPicPr/>
+                  </pic:nvPicPr>
+                  <pic:blipFill>
+                    <a:blip r:embed="rId12" cstate="print">
+                      <a:extLst>
+                        <a:ext uri="{28A0092B-C50C-407E-A947-70E740481C1C}">
+                          <a14:useLocalDpi xmlns:a14="http://schemas.microsoft.com/office/drawing/2010/main" val="0"/>
+                        </a:ext>
+                      </a:extLst>
+                    </a:blip>
+                    <a:stretch>
+                      <a:fillRect/>
+                    </a:stretch>
+                  </pic:blipFill>
+                  <pic:spPr>
+                    <a:xfrm>
+                      <a:off x="0" y="0"/>
+                      <a:ext cx="4318944" cy="3509114"/>
+                    </a:xfrm>
+                    <a:prstGeom prst="rect">
+                      <a:avLst/>
+                    </a:prstGeom>
+                  </pic:spPr>
+                </pic:pic>
+              </a:graphicData>
+            </a:graphic>
+          </wp:inline>
+        </w:drawing>
+      </w:r>
+    </w:p>
+    <w:p>
+      <w:pPr>
+        <w:jc w:val="center"/>
+        <w:rPr>
+          <w:rFonts w:asciiTheme="majorBidi" w:hAnsiTheme="majorBidi" w:cstheme="majorBidi"/>
+          <w:sz w:val="18"/>
+          <w:szCs w:val="18"/>
+        </w:rPr>
+      </w:pPr>
+      <w:r>
+        <w:rPr>
+          <w:rFonts w:asciiTheme="majorBidi" w:hAnsiTheme="majorBidi" w:cstheme="majorBidi"/>
+          <w:sz w:val="18"/>
+          <w:szCs w:val="18"/>
+        </w:rPr>
+        <w:t xml:space="preserve">Figure </w:t>
+      </w:r>
+      <w:r>
+        <w:rPr>
+          <w:rFonts w:asciiTheme="majorBidi" w:hAnsiTheme="majorBidi" w:cstheme="majorBidi"/>
+          <w:sz w:val="18"/>
+          <w:szCs w:val="18"/>
+        </w:rPr>
+        <w:t>3</w:t>
+      </w:r>
+      <w:r>
+        <w:rPr>
+          <w:rFonts w:asciiTheme="majorBidi" w:hAnsiTheme="majorBidi" w:cstheme="majorBidi"/>
+          <w:sz w:val="18"/>
+          <w:szCs w:val="18"/>
+        </w:rPr>
+        <w:t xml:space="preserve">. </w:t>
+      </w:r>
+      <w:r>
+        <w:rPr>
+          <w:rFonts w:asciiTheme="majorBidi" w:hAnsiTheme="majorBidi" w:cstheme="majorBidi"/>
+          <w:sz w:val="18"/>
+          <w:szCs w:val="18"/>
+        </w:rPr>
+        <w:t>Sequence diagram</w:t>
+      </w:r>
+      <w:r>
+        <w:rPr>
+          <w:rFonts w:asciiTheme="majorBidi" w:hAnsiTheme="majorBidi" w:cstheme="majorBidi"/>
+          <w:sz w:val="18"/>
+          <w:szCs w:val="18"/>
+        </w:rPr>
+        <w:t xml:space="preserve"> describing the events taken in </w:t>
+      </w:r>
+      <w:proofErr w:type="spellStart"/>
+      <w:r>
+        <w:rPr>
+          <w:rFonts w:asciiTheme="majorBidi" w:hAnsiTheme="majorBidi" w:cstheme="majorBidi"/>
+          <w:sz w:val="18"/>
+          <w:szCs w:val="18"/>
+        </w:rPr>
+        <w:t>drawGuitar</w:t>
+      </w:r>
+      <w:proofErr w:type="spellEnd"/>
+      <w:r>
+        <w:rPr>
+          <w:rFonts w:asciiTheme="majorBidi" w:hAnsiTheme="majorBidi" w:cstheme="majorBidi"/>
+          <w:sz w:val="18"/>
+          <w:szCs w:val="18"/>
+        </w:rPr>
+        <w:t xml:space="preserve"> method of Guitar class. </w:t>
+      </w:r>
+    </w:p>
+    <w:p>
+      <w:pPr>
+        <w:jc w:val="center"/>
+        <w:rPr>
+          <w:rFonts w:asciiTheme="majorBidi" w:hAnsiTheme="majorBidi" w:cstheme="majorBidi"/>
+          <w:sz w:val="18"/>
+          <w:szCs w:val="18"/>
+        </w:rPr>
+      </w:pPr>
+      <w:r>
+        <w:rPr>
+          <w:rFonts w:asciiTheme="majorBidi" w:hAnsiTheme="majorBidi" w:cstheme="majorBidi"/>
+          <w:noProof/>
+          <w:sz w:val="18"/>
+          <w:szCs w:val="18"/>
+        </w:rPr>
+        <w:lastRenderedPageBreak/>
+        <w:drawing>
+          <wp:inline distT="0" distB="0" distL="0" distR="0" wp14:anchorId="67C967A9" wp14:editId="65FC7E52">
+            <wp:extent cx="5733415" cy="3038475"/>
+            <wp:effectExtent l="0" t="0" r="635" b="9525"/>
+            <wp:docPr id="33" name="Picture 33" descr="Diagram&#10;&#10;Description automatically generated"/>
+            <wp:cNvGraphicFramePr>
+              <a:graphicFrameLocks xmlns:a="http://schemas.openxmlformats.org/drawingml/2006/main" noChangeAspect="1"/>
+            </wp:cNvGraphicFramePr>
+            <a:graphic xmlns:a="http://schemas.openxmlformats.org/drawingml/2006/main">
+              <a:graphicData uri="http://schemas.openxmlformats.org/drawingml/2006/picture">
+                <pic:pic xmlns:pic="http://schemas.openxmlformats.org/drawingml/2006/picture">
+                  <pic:nvPicPr>
+                    <pic:cNvPr id="33" name="Picture 33" descr="Diagram&#10;&#10;Description automatically generated"/>
+                    <pic:cNvPicPr/>
+                  </pic:nvPicPr>
+                  <pic:blipFill>
+                    <a:blip r:embed="rId13" cstate="print">
+                      <a:extLst>
+                        <a:ext uri="{28A0092B-C50C-407E-A947-70E740481C1C}">
+                          <a14:useLocalDpi xmlns:a14="http://schemas.microsoft.com/office/drawing/2010/main" val="0"/>
+                        </a:ext>
+                      </a:extLst>
+                    </a:blip>
+                    <a:stretch>
+                      <a:fillRect/>
+                    </a:stretch>
+                  </pic:blipFill>
+                  <pic:spPr>
+                    <a:xfrm>
+                      <a:off x="0" y="0"/>
+                      <a:ext cx="5733415" cy="3038475"/>
+                    </a:xfrm>
+                    <a:prstGeom prst="rect">
+                      <a:avLst/>
+                    </a:prstGeom>
+                  </pic:spPr>
+                </pic:pic>
+              </a:graphicData>
+            </a:graphic>
+          </wp:inline>
+        </w:drawing>
+      </w:r>
+    </w:p>
+    <w:p>
+      <w:pPr>
+        <w:jc w:val="center"/>
+        <w:rPr>
+          <w:rFonts w:asciiTheme="majorBidi" w:hAnsiTheme="majorBidi" w:cstheme="majorBidi"/>
+          <w:sz w:val="18"/>
+          <w:szCs w:val="18"/>
+        </w:rPr>
+      </w:pPr>
+    </w:p>
+    <w:p>
+      <w:pPr>
+        <w:jc w:val="both"/>
+        <w:rPr>
+          <w:rFonts w:asciiTheme="majorBidi" w:hAnsiTheme="majorBidi" w:cstheme="majorBidi"/>
+          <w:sz w:val="18"/>
+          <w:szCs w:val="18"/>
+        </w:rPr>
+      </w:pPr>
+      <w:r>
+        <w:rPr>
+          <w:rFonts w:asciiTheme="majorBidi" w:hAnsiTheme="majorBidi" w:cstheme="majorBidi"/>
+          <w:sz w:val="18"/>
+          <w:szCs w:val="18"/>
+        </w:rPr>
+        <w:t xml:space="preserve">Figure 4.  part A dictates the events taken place inside a method that draws the notes inside a given Measure object. For each given Note object in the Measure, if note has a </w:t>
+      </w:r>
+      <w:r>
+        <w:rPr>
+          <w:rFonts w:asciiTheme="majorBidi" w:hAnsiTheme="majorBidi" w:cstheme="majorBidi"/>
+          <w:sz w:val="18"/>
+          <w:szCs w:val="18"/>
+        </w:rPr>
+        <w:t>technical</w:t>
+      </w:r>
+      <w:r>
+        <w:rPr>
+          <w:rFonts w:asciiTheme="majorBidi" w:hAnsiTheme="majorBidi" w:cstheme="majorBidi"/>
+          <w:sz w:val="18"/>
+          <w:szCs w:val="18"/>
+        </w:rPr>
+        <w:t xml:space="preserve"> </w:t>
+      </w:r>
+      <w:r>
+        <w:rPr>
+          <w:rFonts w:asciiTheme="majorBidi" w:hAnsiTheme="majorBidi" w:cstheme="majorBidi"/>
+          <w:sz w:val="18"/>
+          <w:szCs w:val="18"/>
+        </w:rPr>
+        <w:t>tag,</w:t>
+      </w:r>
+      <w:r>
+        <w:rPr>
+          <w:rFonts w:asciiTheme="majorBidi" w:hAnsiTheme="majorBidi" w:cstheme="majorBidi"/>
+          <w:sz w:val="18"/>
+          <w:szCs w:val="18"/>
+        </w:rPr>
+        <w:t xml:space="preserve"> then drawNoteWithTechnical method is used to draw/ display the note. Part B shows events taken place inside the previously mentioned method and </w:t>
+      </w:r>
+      <w:r>
+        <w:rPr>
+          <w:rFonts w:asciiTheme="majorBidi" w:hAnsiTheme="majorBidi" w:cstheme="majorBidi"/>
+          <w:sz w:val="18"/>
+          <w:szCs w:val="18"/>
+        </w:rPr>
+        <w:t>indicates which methods are used based on whether the given note has Chord and/or grace tag respectively.</w:t>
+      </w:r>
+    </w:p>
+    <w:p>
+      <w:pPr>
+        <w:jc w:val="both"/>
+        <w:rPr>
+          <w:rFonts w:asciiTheme="majorBidi" w:hAnsiTheme="majorBidi" w:cstheme="majorBidi"/>
+          <w:sz w:val="18"/>
+          <w:szCs w:val="18"/>
+        </w:rPr>
+      </w:pPr>
+    </w:p>
+    <w:p>
+      <w:pPr>
+        <w:jc w:val="center"/>
+        <w:rPr>
+          <w:rFonts w:asciiTheme="majorBidi" w:hAnsiTheme="majorBidi" w:cstheme="majorBidi"/>
+          <w:sz w:val="18"/>
+          <w:szCs w:val="18"/>
+        </w:rPr>
+      </w:pPr>
+    </w:p>
+    <w:p>
+      <w:pPr>
+        <w:jc w:val="center"/>
+        <w:rPr>
+          <w:rFonts w:asciiTheme="majorBidi" w:hAnsiTheme="majorBidi" w:cstheme="majorBidi"/>
+          <w:sz w:val="18"/>
+          <w:szCs w:val="18"/>
+        </w:rPr>
+      </w:pPr>
+    </w:p>
+    <w:p>
+      <w:pPr>
+        <w:jc w:val="center"/>
+        <w:rPr>
+          <w:rFonts w:asciiTheme="majorBidi" w:hAnsiTheme="majorBidi" w:cstheme="majorBidi"/>
+          <w:sz w:val="18"/>
+          <w:szCs w:val="18"/>
+        </w:rPr>
+      </w:pPr>
+      <w:r>
+        <w:rPr>
+          <w:rFonts w:asciiTheme="majorBidi" w:hAnsiTheme="majorBidi" w:cstheme="majorBidi"/>
+          <w:noProof/>
+          <w:sz w:val="18"/>
+          <w:szCs w:val="18"/>
+        </w:rPr>
+        <w:drawing>
+          <wp:inline distT="0" distB="0" distL="0" distR="0" wp14:anchorId="66276189" wp14:editId="0F401E5C">
+            <wp:extent cx="4914357" cy="3360420"/>
+            <wp:effectExtent l="0" t="0" r="635" b="0"/>
+            <wp:docPr id="32" name="Picture 32" descr="Diagram&#10;&#10;Description automatically generated"/>
+            <wp:cNvGraphicFramePr>
+              <a:graphicFrameLocks xmlns:a="http://schemas.openxmlformats.org/drawingml/2006/main" noChangeAspect="1"/>
+            </wp:cNvGraphicFramePr>
+            <a:graphic xmlns:a="http://schemas.openxmlformats.org/drawingml/2006/main">
+              <a:graphicData uri="http://schemas.openxmlformats.org/drawingml/2006/picture">
+                <pic:pic xmlns:pic="http://schemas.openxmlformats.org/drawingml/2006/picture">
+                  <pic:nvPicPr>
+                    <pic:cNvPr id="32" name="Picture 32" descr="Diagram&#10;&#10;Description automatically generated"/>
+                    <pic:cNvPicPr/>
+                  </pic:nvPicPr>
+                  <pic:blipFill>
+                    <a:blip r:embed="rId14" cstate="print">
+                      <a:extLst>
+                        <a:ext uri="{28A0092B-C50C-407E-A947-70E740481C1C}">
+                          <a14:useLocalDpi xmlns:a14="http://schemas.microsoft.com/office/drawing/2010/main" val="0"/>
+                        </a:ext>
+                      </a:extLst>
+                    </a:blip>
+                    <a:stretch>
+                      <a:fillRect/>
+                    </a:stretch>
+                  </pic:blipFill>
+                  <pic:spPr>
+                    <a:xfrm>
+                      <a:off x="0" y="0"/>
+                      <a:ext cx="4919233" cy="3363754"/>
+                    </a:xfrm>
+                    <a:prstGeom prst="rect">
+                      <a:avLst/>
+                    </a:prstGeom>
+                  </pic:spPr>
+                </pic:pic>
+              </a:graphicData>
+            </a:graphic>
+          </wp:inline>
+        </w:drawing>
+      </w:r>
+    </w:p>
+    <w:p>
+      <w:pPr>
+        <w:jc w:val="center"/>
+        <w:rPr>
+          <w:rFonts w:asciiTheme="majorBidi" w:hAnsiTheme="majorBidi" w:cstheme="majorBidi"/>
+          <w:sz w:val="18"/>
+          <w:szCs w:val="18"/>
+        </w:rPr>
+      </w:pPr>
+    </w:p>
+    <w:p>
+      <w:pPr>
+        <w:jc w:val="both"/>
+        <w:rPr>
+          <w:rFonts w:asciiTheme="majorBidi" w:hAnsiTheme="majorBidi" w:cstheme="majorBidi"/>
+          <w:sz w:val="18"/>
+          <w:szCs w:val="18"/>
+        </w:rPr>
+      </w:pPr>
+    </w:p>
+    <w:p>
+      <w:pPr>
+        <w:jc w:val="both"/>
+        <w:rPr>
+          <w:rFonts w:asciiTheme="majorBidi" w:hAnsiTheme="majorBidi" w:cstheme="majorBidi"/>
+          <w:sz w:val="18"/>
+          <w:szCs w:val="18"/>
+        </w:rPr>
+      </w:pPr>
+      <w:r>
+        <w:rPr>
+          <w:rFonts w:asciiTheme="majorBidi" w:hAnsiTheme="majorBidi" w:cstheme="majorBidi"/>
+          <w:sz w:val="18"/>
+          <w:szCs w:val="18"/>
+        </w:rPr>
+        <w:t xml:space="preserve">Figure 5. The sequence diagram of the four self-calls depicted on figure 4. B in more details and their interaction with DrawNote class to display </w:t>
+      </w:r>
+      <w:r>
+        <w:rPr>
+          <w:rFonts w:asciiTheme="majorBidi" w:hAnsiTheme="majorBidi" w:cstheme="majorBidi"/>
+          <w:sz w:val="18"/>
+          <w:szCs w:val="18"/>
+        </w:rPr>
+        <w:t>their</w:t>
+      </w:r>
+      <w:r>
+        <w:rPr>
+          <w:rFonts w:asciiTheme="majorBidi" w:hAnsiTheme="majorBidi" w:cstheme="majorBidi"/>
+          <w:sz w:val="18"/>
+          <w:szCs w:val="18"/>
+        </w:rPr>
+        <w:t xml:space="preserve"> respective notes</w:t>
+      </w:r>
+      <w:r>
+        <w:rPr>
+          <w:rFonts w:asciiTheme="majorBidi" w:hAnsiTheme="majorBidi" w:cstheme="majorBidi"/>
+          <w:sz w:val="18"/>
+          <w:szCs w:val="18"/>
+        </w:rPr>
+        <w:t xml:space="preserve"> on screen. Diagram A indicates the events that results in grace notes, Diagram B, the ones that results in regular notes, </w:t>
+      </w:r>
+      <w:r>
+        <w:rPr>
+          <w:rFonts w:asciiTheme="majorBidi" w:hAnsiTheme="majorBidi" w:cstheme="majorBidi"/>
+          <w:sz w:val="18"/>
+          <w:szCs w:val="18"/>
+        </w:rPr>
+        <w:t>diagram</w:t>
+      </w:r>
+      <w:r>
+        <w:rPr>
+          <w:rFonts w:asciiTheme="majorBidi" w:hAnsiTheme="majorBidi" w:cstheme="majorBidi"/>
+          <w:sz w:val="18"/>
+          <w:szCs w:val="18"/>
+        </w:rPr>
+        <w:t xml:space="preserve"> C ones that results in grace chord and finally diagram D the</w:t>
+      </w:r>
+      <w:r>
+        <w:rPr>
+          <w:rFonts w:asciiTheme="majorBidi" w:hAnsiTheme="majorBidi" w:cstheme="majorBidi"/>
+          <w:sz w:val="18"/>
+          <w:szCs w:val="18"/>
+        </w:rPr>
+        <w:t xml:space="preserve"> ones that result in regular</w:t>
+      </w:r>
+      <w:r>
+        <w:rPr>
+          <w:rFonts w:asciiTheme="majorBidi" w:hAnsiTheme="majorBidi" w:cstheme="majorBidi"/>
+          <w:sz w:val="18"/>
+          <w:szCs w:val="18"/>
+        </w:rPr>
+        <w:t xml:space="preserve"> chords</w:t>
+      </w:r>
+      <w:r>
+        <w:rPr>
+          <w:rFonts w:asciiTheme="majorBidi" w:hAnsiTheme="majorBidi" w:cstheme="majorBidi"/>
+          <w:sz w:val="18"/>
+          <w:szCs w:val="18"/>
+        </w:rPr>
+        <w:t xml:space="preserve"> being displayed on the screen.  </w:t>
+      </w:r>
+    </w:p>
+    <w:p>
+      <w:pPr>
+        <w:jc w:val="both"/>
+        <w:rPr>
+          <w:rFonts w:asciiTheme="majorBidi" w:hAnsiTheme="majorBidi" w:cstheme="majorBidi"/>
+          <w:sz w:val="18"/>
+          <w:szCs w:val="18"/>
+        </w:rPr>
+      </w:pPr>
+    </w:p>
+    <w:p>
+      <w:pPr>
+        <w:jc w:val="both"/>
+        <w:rPr>
+          <w:rFonts w:asciiTheme="majorBidi" w:hAnsiTheme="majorBidi" w:cstheme="majorBidi"/>
+          <w:sz w:val="18"/>
+          <w:szCs w:val="18"/>
+        </w:rPr>
+      </w:pPr>
+    </w:p>
+    <w:p>
+      <w:pPr>
+        <w:jc w:val="both"/>
+        <w:rPr>
+          <w:rFonts w:asciiTheme="majorBidi" w:hAnsiTheme="majorBidi" w:cstheme="majorBidi"/>
+          <w:sz w:val="18"/>
+          <w:szCs w:val="18"/>
+        </w:rPr>
+      </w:pPr>
+    </w:p>
+    <w:p>
+      <w:pPr>
+        <w:jc w:val="both"/>
+        <w:rPr>
+          <w:rFonts w:asciiTheme="majorBidi" w:hAnsiTheme="majorBidi" w:cstheme="majorBidi"/>
+          <w:sz w:val="18"/>
+          <w:szCs w:val="18"/>
+        </w:rPr>
+      </w:pPr>
+    </w:p>
+    <w:p>
+      <w:pPr>
+        <w:jc w:val="center"/>
+        <w:rPr>
+          <w:rFonts w:asciiTheme="majorBidi" w:hAnsiTheme="majorBidi" w:cstheme="majorBidi"/>
+          <w:sz w:val="18"/>
+          <w:szCs w:val="18"/>
+        </w:rPr>
+      </w:pPr>
+      <w:r>
+        <w:rPr>
+          <w:rFonts w:asciiTheme="majorBidi" w:hAnsiTheme="majorBidi" w:cstheme="majorBidi"/>
+          <w:noProof/>
+          <w:sz w:val="18"/>
+          <w:szCs w:val="18"/>
+        </w:rPr>
+        <w:drawing>
+          <wp:inline distT="0" distB="0" distL="0" distR="0" wp14:anchorId="5EA993D7" wp14:editId="1B3003F3">
+            <wp:extent cx="4163291" cy="8105842"/>
+            <wp:effectExtent l="0" t="0" r="8890" b="0"/>
+            <wp:docPr id="34" name="Picture 34" descr="Graphical user interface&#10;&#10;Description automatically generated"/>
+            <wp:cNvGraphicFramePr>
+              <a:graphicFrameLocks xmlns:a="http://schemas.openxmlformats.org/drawingml/2006/main" noChangeAspect="1"/>
+            </wp:cNvGraphicFramePr>
+            <a:graphic xmlns:a="http://schemas.openxmlformats.org/drawingml/2006/main">
+              <a:graphicData uri="http://schemas.openxmlformats.org/drawingml/2006/picture">
+                <pic:pic xmlns:pic="http://schemas.openxmlformats.org/drawingml/2006/picture">
+                  <pic:nvPicPr>
+                    <pic:cNvPr id="34" name="Picture 34" descr="Graphical user interface&#10;&#10;Description automatically generated"/>
+                    <pic:cNvPicPr/>
+                  </pic:nvPicPr>
+                  <pic:blipFill>
+                    <a:blip r:embed="rId15" cstate="print">
+                      <a:extLst>
+                        <a:ext uri="{28A0092B-C50C-407E-A947-70E740481C1C}">
+                          <a14:useLocalDpi xmlns:a14="http://schemas.microsoft.com/office/drawing/2010/main" val="0"/>
+                        </a:ext>
+                      </a:extLst>
+                    </a:blip>
+                    <a:stretch>
+                      <a:fillRect/>
+                    </a:stretch>
+                  </pic:blipFill>
+                  <pic:spPr>
+                    <a:xfrm>
+                      <a:off x="0" y="0"/>
+                      <a:ext cx="4163291" cy="8105842"/>
+                    </a:xfrm>
+                    <a:prstGeom prst="rect">
+                      <a:avLst/>
+                    </a:prstGeom>
+                  </pic:spPr>
+                </pic:pic>
+              </a:graphicData>
+            </a:graphic>
+          </wp:inline>
+        </w:drawing>
+      </w:r>
+    </w:p>
+    <w:p>
+      <w:pPr>
+        <w:jc w:val="center"/>
+        <w:rPr>
+          <w:rFonts w:asciiTheme="majorBidi" w:hAnsiTheme="majorBidi" w:cstheme="majorBidi"/>
+          <w:sz w:val="18"/>
+          <w:szCs w:val="18"/>
+        </w:rPr>
+      </w:pPr>
+    </w:p>
+    <w:p>
+      <w:pPr>
+        <w:jc w:val="center"/>
+        <w:rPr>
+          <w:rFonts w:asciiTheme="majorBidi" w:hAnsiTheme="majorBidi" w:cstheme="majorBidi"/>
+          <w:sz w:val="18"/>
+          <w:szCs w:val="18"/>
+        </w:rPr>
+      </w:pPr>
+      <w:r>
+        <w:rPr>
+          <w:rFonts w:asciiTheme="majorBidi" w:hAnsiTheme="majorBidi" w:cstheme="majorBidi"/>
+          <w:sz w:val="18"/>
+          <w:szCs w:val="18"/>
+        </w:rPr>
+        <w:t xml:space="preserve">Figure 6. </w:t>
+      </w:r>
+      <w:r>
+        <w:rPr>
+          <w:rFonts w:asciiTheme="majorBidi" w:hAnsiTheme="majorBidi" w:cstheme="majorBidi"/>
+          <w:sz w:val="18"/>
+          <w:szCs w:val="18"/>
+        </w:rPr>
+        <w:t xml:space="preserve">Detailed sequence diagram </w:t>
+      </w:r>
+      <w:r>
+        <w:rPr>
+          <w:rFonts w:asciiTheme="majorBidi" w:hAnsiTheme="majorBidi" w:cstheme="majorBidi"/>
+          <w:sz w:val="18"/>
+          <w:szCs w:val="18"/>
+        </w:rPr>
+        <w:t>of draw</w:t>
+      </w:r>
+      <w:r>
+        <w:rPr>
+          <w:rFonts w:asciiTheme="majorBidi" w:hAnsiTheme="majorBidi" w:cstheme="majorBidi"/>
+          <w:sz w:val="18"/>
+          <w:szCs w:val="18"/>
+        </w:rPr>
+        <w:t xml:space="preserve"> </w:t>
+      </w:r>
+      <w:r>
+        <w:rPr>
+          <w:rFonts w:asciiTheme="majorBidi" w:hAnsiTheme="majorBidi" w:cstheme="majorBidi"/>
+          <w:sz w:val="18"/>
+          <w:szCs w:val="18"/>
+        </w:rPr>
+        <w:t>Type self-call on Guitar class</w:t>
+      </w:r>
+      <w:r>
+        <w:rPr>
+          <w:rFonts w:asciiTheme="majorBidi" w:hAnsiTheme="majorBidi" w:cstheme="majorBidi"/>
+          <w:sz w:val="18"/>
+          <w:szCs w:val="18"/>
+        </w:rPr>
+        <w:t>.</w:t>
+      </w:r>
+    </w:p>
+    <w:p>
+      <w:pPr>
+        <w:rPr>
+          <w:rFonts w:asciiTheme="majorBidi" w:hAnsiTheme="majorBidi" w:cstheme="majorBidi"/>
+          <w:sz w:val="18"/>
+          <w:szCs w:val="18"/>
+        </w:rPr>
+      </w:pPr>
     </w:p>
     <w:p>
       <w:pPr>
@@ -3130,7 +3720,7 @@
           <w:color w:val="auto"/>
         </w:rPr>
       </w:pPr>
-      <w:bookmarkStart w:id="3" w:name="_Toc99372106"/>
+      <w:bookmarkStart w:id="3" w:name="_Toc99480112"/>
       <w:r>
         <w:rPr>
           <w:rFonts w:asciiTheme="majorBidi" w:hAnsiTheme="majorBidi" w:cstheme="majorBidi"/>
@@ -3138,7 +3728,6 @@
           <w:bCs/>
           <w:color w:val="auto"/>
         </w:rPr>
-        <w:lastRenderedPageBreak/>
         <w:t>UML Class diagram</w:t>
       </w:r>
       <w:bookmarkEnd w:id="3"/>
@@ -3177,7 +3766,7 @@
                     <pic:cNvPicPr/>
                   </pic:nvPicPr>
                   <pic:blipFill>
-                    <a:blip r:embed="rId12" cstate="print">
+                    <a:blip r:embed="rId16" cstate="print">
                       <a:extLst>
                         <a:ext uri="{28A0092B-C50C-407E-A947-70E740481C1C}">
                           <a14:useLocalDpi xmlns:a14="http://schemas.microsoft.com/office/drawing/2010/main" val="0"/>
@@ -3262,21 +3851,15 @@
           <w:color w:val="auto"/>
         </w:rPr>
       </w:pPr>
-      <w:bookmarkStart w:id="4" w:name="_Toc99372107"/>
+      <w:bookmarkStart w:id="4" w:name="_Toc99480113"/>
       <w:r>
         <w:rPr>
           <w:rFonts w:asciiTheme="majorBidi" w:hAnsiTheme="majorBidi" w:cstheme="majorBidi"/>
           <w:color w:val="auto"/>
         </w:rPr>
-        <w:lastRenderedPageBreak/>
         <w:t>Instrument: Drum</w:t>
       </w:r>
       <w:bookmarkEnd w:id="4"/>
-    </w:p>
-    <w:p>
-      <w:r>
-        <w:t>(I think this diagram may be too cluttered, so I made a second version below)</w:t>
-      </w:r>
     </w:p>
     <w:p>
       <w:r>
@@ -3299,13 +3882,13 @@
                     <pic:cNvPicPr/>
                   </pic:nvPicPr>
                   <pic:blipFill>
-                    <a:blip r:embed="rId13" cstate="print">
+                    <a:blip r:embed="rId17" cstate="print">
                       <a:extLst>
                         <a:ext uri="{28A0092B-C50C-407E-A947-70E740481C1C}">
                           <a14:useLocalDpi xmlns:a14="http://schemas.microsoft.com/office/drawing/2010/main" val="0"/>
                         </a:ext>
                         <a:ext uri="{96DAC541-7B7A-43D3-8B79-37D633B846F1}">
-                          <asvg:svgBlip xmlns:asvg="http://schemas.microsoft.com/office/drawing/2016/SVG/main" r:embed="rId14"/>
+                          <asvg:svgBlip xmlns:asvg="http://schemas.microsoft.com/office/drawing/2016/SVG/main" r:embed="rId18"/>
                         </a:ext>
                       </a:extLst>
                     </a:blip>
@@ -3351,13 +3934,13 @@
                     <pic:cNvPicPr/>
                   </pic:nvPicPr>
                   <pic:blipFill>
-                    <a:blip r:embed="rId15">
+                    <a:blip r:embed="rId19">
                       <a:extLst>
                         <a:ext uri="{28A0092B-C50C-407E-A947-70E740481C1C}">
                           <a14:useLocalDpi xmlns:a14="http://schemas.microsoft.com/office/drawing/2010/main" val="0"/>
                         </a:ext>
                         <a:ext uri="{96DAC541-7B7A-43D3-8B79-37D633B846F1}">
-                          <asvg:svgBlip xmlns:asvg="http://schemas.microsoft.com/office/drawing/2016/SVG/main" r:embed="rId16"/>
+                          <asvg:svgBlip xmlns:asvg="http://schemas.microsoft.com/office/drawing/2016/SVG/main" r:embed="rId20"/>
                         </a:ext>
                       </a:extLst>
                     </a:blip>
@@ -3403,13 +3986,13 @@
                     <pic:cNvPicPr/>
                   </pic:nvPicPr>
                   <pic:blipFill>
-                    <a:blip r:embed="rId17">
+                    <a:blip r:embed="rId21">
                       <a:extLst>
                         <a:ext uri="{28A0092B-C50C-407E-A947-70E740481C1C}">
                           <a14:useLocalDpi xmlns:a14="http://schemas.microsoft.com/office/drawing/2010/main" val="0"/>
                         </a:ext>
                         <a:ext uri="{96DAC541-7B7A-43D3-8B79-37D633B846F1}">
-                          <asvg:svgBlip xmlns:asvg="http://schemas.microsoft.com/office/drawing/2016/SVG/main" r:embed="rId18"/>
+                          <asvg:svgBlip xmlns:asvg="http://schemas.microsoft.com/office/drawing/2016/SVG/main" r:embed="rId22"/>
                         </a:ext>
                       </a:extLst>
                     </a:blip>
@@ -3445,7 +4028,7 @@
           <w:color w:val="auto"/>
         </w:rPr>
       </w:pPr>
-      <w:bookmarkStart w:id="5" w:name="_Toc99372108"/>
+      <w:bookmarkStart w:id="5" w:name="_Toc99480114"/>
       <w:r>
         <w:rPr>
           <w:rFonts w:asciiTheme="majorBidi" w:hAnsiTheme="majorBidi" w:cstheme="majorBidi"/>
@@ -3474,7 +4057,7 @@
           <w:b/>
         </w:rPr>
       </w:pPr>
-      <w:bookmarkStart w:id="6" w:name="_Toc99372109"/>
+      <w:bookmarkStart w:id="6" w:name="_Toc99480115"/>
       <w:r>
         <w:rPr>
           <w:rFonts w:asciiTheme="majorBidi" w:eastAsia="Times New Roman" w:hAnsiTheme="majorBidi" w:cstheme="majorBidi"/>
@@ -3496,7 +4079,7 @@
           <w:color w:val="auto"/>
         </w:rPr>
       </w:pPr>
-      <w:bookmarkStart w:id="7" w:name="_Toc99372110"/>
+      <w:bookmarkStart w:id="7" w:name="_Toc99480116"/>
       <w:r>
         <w:rPr>
           <w:rFonts w:asciiTheme="majorBidi" w:hAnsiTheme="majorBidi" w:cstheme="majorBidi"/>
@@ -3549,7 +4132,7 @@
                     </pic:cNvPicPr>
                   </pic:nvPicPr>
                   <pic:blipFill>
-                    <a:blip r:embed="rId19" cstate="print">
+                    <a:blip r:embed="rId23" cstate="print">
                       <a:extLst>
                         <a:ext uri="{28A0092B-C50C-407E-A947-70E740481C1C}">
                           <a14:useLocalDpi xmlns:a14="http://schemas.microsoft.com/office/drawing/2010/main" val="0"/>
@@ -3594,7 +4177,7 @@
           <w:color w:val="auto"/>
         </w:rPr>
       </w:pPr>
-      <w:bookmarkStart w:id="8" w:name="_Toc99372111"/>
+      <w:bookmarkStart w:id="8" w:name="_Toc99480117"/>
       <w:r>
         <w:rPr>
           <w:rFonts w:asciiTheme="majorBidi" w:hAnsiTheme="majorBidi" w:cstheme="majorBidi"/>
@@ -3644,7 +4227,7 @@
                     </pic:cNvPicPr>
                   </pic:nvPicPr>
                   <pic:blipFill>
-                    <a:blip r:embed="rId20" cstate="print">
+                    <a:blip r:embed="rId24" cstate="print">
                       <a:extLst>
                         <a:ext uri="{28A0092B-C50C-407E-A947-70E740481C1C}">
                           <a14:useLocalDpi xmlns:a14="http://schemas.microsoft.com/office/drawing/2010/main" val="0"/>
@@ -3789,7 +4372,7 @@
                     </pic:cNvPicPr>
                   </pic:nvPicPr>
                   <pic:blipFill>
-                    <a:blip r:embed="rId21" cstate="print">
+                    <a:blip r:embed="rId25" cstate="print">
                       <a:extLst>
                         <a:ext uri="{28A0092B-C50C-407E-A947-70E740481C1C}">
                           <a14:useLocalDpi xmlns:a14="http://schemas.microsoft.com/office/drawing/2010/main" val="0"/>
@@ -3846,7 +4429,7 @@
           <w:color w:val="auto"/>
         </w:rPr>
       </w:pPr>
-      <w:bookmarkStart w:id="9" w:name="_Toc99372112"/>
+      <w:bookmarkStart w:id="9" w:name="_Toc99480118"/>
       <w:r>
         <w:rPr>
           <w:rFonts w:asciiTheme="majorBidi" w:hAnsiTheme="majorBidi" w:cstheme="majorBidi"/>
@@ -3889,7 +4472,7 @@
           <w:b/>
         </w:rPr>
       </w:pPr>
-      <w:bookmarkStart w:id="10" w:name="_Toc99372113"/>
+      <w:bookmarkStart w:id="10" w:name="_Toc99480119"/>
       <w:r>
         <w:rPr>
           <w:rFonts w:asciiTheme="majorBidi" w:eastAsia="Times New Roman" w:hAnsiTheme="majorBidi" w:cstheme="majorBidi"/>
@@ -3936,7 +4519,7 @@
                     <pic:cNvPicPr/>
                   </pic:nvPicPr>
                   <pic:blipFill>
-                    <a:blip r:embed="rId22" cstate="print">
+                    <a:blip r:embed="rId26" cstate="print">
                       <a:extLst>
                         <a:ext uri="{28A0092B-C50C-407E-A947-70E740481C1C}">
                           <a14:useLocalDpi xmlns:a14="http://schemas.microsoft.com/office/drawing/2010/main" val="0"/>
@@ -4006,7 +4589,7 @@
                     <pic:cNvPicPr/>
                   </pic:nvPicPr>
                   <pic:blipFill>
-                    <a:blip r:embed="rId23">
+                    <a:blip r:embed="rId27">
                       <a:extLst>
                         <a:ext uri="{28A0092B-C50C-407E-A947-70E740481C1C}">
                           <a14:useLocalDpi xmlns:a14="http://schemas.microsoft.com/office/drawing/2010/main" val="0"/>
@@ -4045,7 +4628,7 @@
           <w:b/>
         </w:rPr>
       </w:pPr>
-      <w:bookmarkStart w:id="11" w:name="_Toc99372114"/>
+      <w:bookmarkStart w:id="11" w:name="_Toc99480120"/>
       <w:r>
         <w:rPr>
           <w:rFonts w:asciiTheme="majorBidi" w:eastAsia="Times New Roman" w:hAnsiTheme="majorBidi" w:cstheme="majorBidi"/>
@@ -4422,9 +5005,8 @@
       </w:r>
     </w:p>
     <w:sectPr>
-      <w:headerReference w:type="default" r:id="rId24"/>
-      <w:footerReference w:type="default" r:id="rId25"/>
-      <w:footerReference w:type="first" r:id="rId26"/>
+      <w:headerReference w:type="default" r:id="rId28"/>
+      <w:footerReference w:type="default" r:id="rId29"/>
       <w:pgSz w:w="11909" w:h="16834"/>
       <w:pgMar w:top="1440" w:right="1440" w:bottom="1440" w:left="1440" w:header="720" w:footer="720" w:gutter="0"/>
       <w:pgNumType w:start="0"/>
@@ -4488,12 +5070,6 @@
 </w:ftr>
 </file>
 
-<file path=word/footer2.xml><?xml version="1.0" encoding="utf-8"?>
-<w:ftr xmlns:wpc="http://schemas.microsoft.com/office/word/2010/wordprocessingCanvas" xmlns:cx="http://schemas.microsoft.com/office/drawing/2014/chartex" xmlns:cx1="http://schemas.microsoft.com/office/drawing/2015/9/8/chartex" xmlns:cx2="http://schemas.microsoft.com/office/drawing/2015/10/21/chartex" xmlns:cx3="http://schemas.microsoft.com/office/drawing/2016/5/9/chartex" xmlns:cx4="http://schemas.microsoft.com/office/drawing/2016/5/10/chartex" xmlns:cx5="http://schemas.microsoft.com/office/drawing/2016/5/11/chartex" xmlns:cx6="http://schemas.microsoft.com/office/drawing/2016/5/12/chartex" xmlns:cx7="http://schemas.microsoft.com/office/drawing/2016/5/13/chartex" xmlns:cx8="http://schemas.microsoft.com/office/drawing/2016/5/14/chartex" xmlns:mc="http://schemas.openxmlformats.org/markup-compatibility/2006" xmlns:aink="http://schemas.microsoft.com/office/drawing/2016/ink" xmlns:am3d="http://schemas.microsoft.com/office/drawing/2017/model3d" xmlns:o="urn:schemas-microsoft-com:office:office" xmlns:r="http://schemas.openxmlformats.org/officeDocument/2006/relationships" xmlns:m="http://schemas.openxmlformats.org/officeDocument/2006/math" xmlns:v="urn:schemas-microsoft-com:vml" xmlns:wp14="http://schemas.microsoft.com/office/word/2010/wordprocessingDrawing" xmlns:wp="http://schemas.openxmlformats.org/drawingml/2006/wordprocessingDrawing" xmlns:w10="urn:schemas-microsoft-com:office:word" xmlns:w="http://schemas.openxmlformats.org/wordprocessingml/2006/main" xmlns:w14="http://schemas.microsoft.com/office/word/2010/wordml" xmlns:w15="http://schemas.microsoft.com/office/word/2012/wordml" xmlns:w16cex="http://schemas.microsoft.com/office/word/2018/wordml/cex" xmlns:w16cid="http://schemas.microsoft.com/office/word/2016/wordml/cid" xmlns:w16="http://schemas.microsoft.com/office/word/2018/wordml" xmlns:w16sdtdh="http://schemas.microsoft.com/office/word/2020/wordml/sdtdatahash" xmlns:w16se="http://schemas.microsoft.com/office/word/2015/wordml/symex" xmlns:wpg="http://schemas.microsoft.com/office/word/2010/wordprocessingGroup" xmlns:wpi="http://schemas.microsoft.com/office/word/2010/wordprocessingInk" xmlns:wne="http://schemas.microsoft.com/office/word/2006/wordml" xmlns:wps="http://schemas.microsoft.com/office/word/2010/wordprocessingShape" mc:Ignorable="w14 w15 w16se w16cid w16 w16cex w16sdtdh wp14">
-  <w:p/>
-</w:ftr>
-</file>
-
 <file path=word/footnotes.xml><?xml version="1.0" encoding="utf-8"?>
 <w:footnotes xmlns:wpc="http://schemas.microsoft.com/office/word/2010/wordprocessingCanvas" xmlns:cx="http://schemas.microsoft.com/office/drawing/2014/chartex" xmlns:cx1="http://schemas.microsoft.com/office/drawing/2015/9/8/chartex" xmlns:cx2="http://schemas.microsoft.com/office/drawing/2015/10/21/chartex" xmlns:cx3="http://schemas.microsoft.com/office/drawing/2016/5/9/chartex" xmlns:cx4="http://schemas.microsoft.com/office/drawing/2016/5/10/chartex" xmlns:cx5="http://schemas.microsoft.com/office/drawing/2016/5/11/chartex" xmlns:cx6="http://schemas.microsoft.com/office/drawing/2016/5/12/chartex" xmlns:cx7="http://schemas.microsoft.com/office/drawing/2016/5/13/chartex" xmlns:cx8="http://schemas.microsoft.com/office/drawing/2016/5/14/chartex" xmlns:mc="http://schemas.openxmlformats.org/markup-compatibility/2006" xmlns:aink="http://schemas.microsoft.com/office/drawing/2016/ink" xmlns:am3d="http://schemas.microsoft.com/office/drawing/2017/model3d" xmlns:o="urn:schemas-microsoft-com:office:office" xmlns:r="http://schemas.openxmlformats.org/officeDocument/2006/relationships" xmlns:m="http://schemas.openxmlformats.org/officeDocument/2006/math" xmlns:v="urn:schemas-microsoft-com:vml" xmlns:wp14="http://schemas.microsoft.com/office/word/2010/wordprocessingDrawing" xmlns:wp="http://schemas.openxmlformats.org/drawingml/2006/wordprocessingDrawing" xmlns:w10="urn:schemas-microsoft-com:office:word" xmlns:w="http://schemas.openxmlformats.org/wordprocessingml/2006/main" xmlns:w14="http://schemas.microsoft.com/office/word/2010/wordml" xmlns:w15="http://schemas.microsoft.com/office/word/2012/wordml" xmlns:w16cex="http://schemas.microsoft.com/office/word/2018/wordml/cex" xmlns:w16cid="http://schemas.microsoft.com/office/word/2016/wordml/cid" xmlns:w16="http://schemas.microsoft.com/office/word/2018/wordml" xmlns:w16sdtdh="http://schemas.microsoft.com/office/word/2020/wordml/sdtdatahash" xmlns:w16se="http://schemas.microsoft.com/office/word/2015/wordml/symex" xmlns:wpg="http://schemas.microsoft.com/office/word/2010/wordprocessingGroup" xmlns:wpi="http://schemas.microsoft.com/office/word/2010/wordprocessingInk" xmlns:wne="http://schemas.microsoft.com/office/word/2006/wordml" xmlns:wps="http://schemas.microsoft.com/office/word/2010/wordprocessingShape" mc:Ignorable="w14 w15 w16se w16cid w16 w16cex w16sdtdh wp14">
   <w:footnote w:type="separator" w:id="-1">
@@ -4523,7 +5099,13 @@
 <w:hdr xmlns:wpc="http://schemas.microsoft.com/office/word/2010/wordprocessingCanvas" xmlns:cx="http://schemas.microsoft.com/office/drawing/2014/chartex" xmlns:cx1="http://schemas.microsoft.com/office/drawing/2015/9/8/chartex" xmlns:cx2="http://schemas.microsoft.com/office/drawing/2015/10/21/chartex" xmlns:cx3="http://schemas.microsoft.com/office/drawing/2016/5/9/chartex" xmlns:cx4="http://schemas.microsoft.com/office/drawing/2016/5/10/chartex" xmlns:cx5="http://schemas.microsoft.com/office/drawing/2016/5/11/chartex" xmlns:cx6="http://schemas.microsoft.com/office/drawing/2016/5/12/chartex" xmlns:cx7="http://schemas.microsoft.com/office/drawing/2016/5/13/chartex" xmlns:cx8="http://schemas.microsoft.com/office/drawing/2016/5/14/chartex" xmlns:mc="http://schemas.openxmlformats.org/markup-compatibility/2006" xmlns:aink="http://schemas.microsoft.com/office/drawing/2016/ink" xmlns:am3d="http://schemas.microsoft.com/office/drawing/2017/model3d" xmlns:o="urn:schemas-microsoft-com:office:office" xmlns:r="http://schemas.openxmlformats.org/officeDocument/2006/relationships" xmlns:m="http://schemas.openxmlformats.org/officeDocument/2006/math" xmlns:v="urn:schemas-microsoft-com:vml" xmlns:wp14="http://schemas.microsoft.com/office/word/2010/wordprocessingDrawing" xmlns:wp="http://schemas.openxmlformats.org/drawingml/2006/wordprocessingDrawing" xmlns:w10="urn:schemas-microsoft-com:office:word" xmlns:w="http://schemas.openxmlformats.org/wordprocessingml/2006/main" xmlns:w14="http://schemas.microsoft.com/office/word/2010/wordml" xmlns:w15="http://schemas.microsoft.com/office/word/2012/wordml" xmlns:w16cex="http://schemas.microsoft.com/office/word/2018/wordml/cex" xmlns:w16cid="http://schemas.microsoft.com/office/word/2016/wordml/cid" xmlns:w16="http://schemas.microsoft.com/office/word/2018/wordml" xmlns:w16sdtdh="http://schemas.microsoft.com/office/word/2020/wordml/sdtdatahash" xmlns:w16se="http://schemas.microsoft.com/office/word/2015/wordml/symex" xmlns:wpg="http://schemas.microsoft.com/office/word/2010/wordprocessingGroup" xmlns:wpi="http://schemas.microsoft.com/office/word/2010/wordprocessingInk" xmlns:wne="http://schemas.microsoft.com/office/word/2006/wordml" xmlns:wps="http://schemas.microsoft.com/office/word/2010/wordprocessingShape" mc:Ignorable="w14 w15 w16se w16cid w16 w16cex w16sdtdh wp14">
   <w:p>
     <w:r>
-      <w:t>TAB2XML: Requirements Document</w:t>
+      <w:t xml:space="preserve">TAB2XML: </w:t>
+    </w:r>
+    <w:r>
+      <w:t>Design</w:t>
+    </w:r>
+    <w:r>
+      <w:t xml:space="preserve"> Document</w:t>
     </w:r>
     <w:r>
       <w:tab/>
@@ -6586,6 +7168,50 @@
       <w:contextualSpacing/>
     </w:pPr>
   </w:style>
+  <w:style w:type="paragraph" w:styleId="Header">
+    <w:name w:val="header"/>
+    <w:basedOn w:val="Normal"/>
+    <w:link w:val="HeaderChar"/>
+    <w:uiPriority w:val="99"/>
+    <w:unhideWhenUsed/>
+    <w:rsid w:val="002A3286"/>
+    <w:pPr>
+      <w:tabs>
+        <w:tab w:val="center" w:pos="4680"/>
+        <w:tab w:val="right" w:pos="9360"/>
+      </w:tabs>
+      <w:spacing w:line="240" w:lineRule="auto"/>
+    </w:pPr>
+  </w:style>
+  <w:style w:type="character" w:customStyle="1" w:styleId="HeaderChar">
+    <w:name w:val="Header Char"/>
+    <w:basedOn w:val="DefaultParagraphFont"/>
+    <w:link w:val="Header"/>
+    <w:uiPriority w:val="99"/>
+    <w:rsid w:val="002A3286"/>
+  </w:style>
+  <w:style w:type="paragraph" w:styleId="Footer">
+    <w:name w:val="footer"/>
+    <w:basedOn w:val="Normal"/>
+    <w:link w:val="FooterChar"/>
+    <w:uiPriority w:val="99"/>
+    <w:unhideWhenUsed/>
+    <w:rsid w:val="002A3286"/>
+    <w:pPr>
+      <w:tabs>
+        <w:tab w:val="center" w:pos="4680"/>
+        <w:tab w:val="right" w:pos="9360"/>
+      </w:tabs>
+      <w:spacing w:line="240" w:lineRule="auto"/>
+    </w:pPr>
+  </w:style>
+  <w:style w:type="character" w:customStyle="1" w:styleId="FooterChar">
+    <w:name w:val="Footer Char"/>
+    <w:basedOn w:val="DefaultParagraphFont"/>
+    <w:link w:val="Footer"/>
+    <w:uiPriority w:val="99"/>
+    <w:rsid w:val="002A3286"/>
+  </w:style>
 </w:styles>
 </file>
 

</xml_diff>

<commit_message>
added more sequence diagram+updated class diagram for Guitar tabs.
</commit_message>
<xml_diff>
--- a/Documents/DesignDocument/EECS2311_Group6_TAB2XML_DesignDocument.docx
+++ b/Documents/DesignDocument/EECS2311_Group6_TAB2XML_DesignDocument.docx
@@ -1280,7 +1280,7 @@
             </w:rPr>
             <w:fldChar w:fldCharType="separate"/>
           </w:r>
-          <w:hyperlink w:anchor="_Toc99480109" w:history="1">
+          <w:hyperlink w:anchor="_Toc99491845" w:history="1">
             <w:r>
               <w:rPr>
                 <w:rStyle w:val="Hyperlink"/>
@@ -1325,7 +1325,7 @@
                 <w:noProof/>
                 <w:webHidden/>
               </w:rPr>
-              <w:instrText xml:space="preserve"> PAGEREF _Toc99480109 \h </w:instrText>
+              <w:instrText xml:space="preserve"> PAGEREF _Toc99491845 \h </w:instrText>
             </w:r>
             <w:r>
               <w:rPr>
@@ -1369,7 +1369,7 @@
               <w:lang w:val="en-CA"/>
             </w:rPr>
           </w:pPr>
-          <w:hyperlink w:anchor="_Toc99480110" w:history="1">
+          <w:hyperlink w:anchor="_Toc99491846" w:history="1">
             <w:r>
               <w:rPr>
                 <w:rStyle w:val="Hyperlink"/>
@@ -1396,7 +1396,19 @@
                 <w:bCs/>
                 <w:noProof/>
               </w:rPr>
-              <w:t>Instrument: Guitar</w:t>
+              <w:t xml:space="preserve">Instrument: </w:t>
+            </w:r>
+            <w:r>
+              <w:rPr>
+                <w:rStyle w:val="Hyperlink"/>
+                <w:rFonts w:asciiTheme="majorBidi" w:hAnsiTheme="majorBidi" w:cstheme="majorBidi"/>
+                <w:b/>
+                <w:bCs/>
+                <w:i/>
+                <w:iCs/>
+                <w:noProof/>
+              </w:rPr>
+              <w:t>Guitar</w:t>
             </w:r>
             <w:r>
               <w:rPr>
@@ -1417,7 +1429,7 @@
                 <w:noProof/>
                 <w:webHidden/>
               </w:rPr>
-              <w:instrText xml:space="preserve"> PAGEREF _Toc99480110 \h </w:instrText>
+              <w:instrText xml:space="preserve"> PAGEREF _Toc99491846 \h </w:instrText>
             </w:r>
             <w:r>
               <w:rPr>
@@ -1461,7 +1473,7 @@
               <w:lang w:val="en-CA"/>
             </w:rPr>
           </w:pPr>
-          <w:hyperlink w:anchor="_Toc99480111" w:history="1">
+          <w:hyperlink w:anchor="_Toc99491847" w:history="1">
             <w:r>
               <w:rPr>
                 <w:rStyle w:val="Hyperlink"/>
@@ -1509,7 +1521,7 @@
                 <w:noProof/>
                 <w:webHidden/>
               </w:rPr>
-              <w:instrText xml:space="preserve"> PAGEREF _Toc99480111 \h </w:instrText>
+              <w:instrText xml:space="preserve"> PAGEREF _Toc99491847 \h </w:instrText>
             </w:r>
             <w:r>
               <w:rPr>
@@ -1553,7 +1565,7 @@
               <w:lang w:val="en-CA"/>
             </w:rPr>
           </w:pPr>
-          <w:hyperlink w:anchor="_Toc99480112" w:history="1">
+          <w:hyperlink w:anchor="_Toc99491848" w:history="1">
             <w:r>
               <w:rPr>
                 <w:rStyle w:val="Hyperlink"/>
@@ -1601,7 +1613,7 @@
                 <w:noProof/>
                 <w:webHidden/>
               </w:rPr>
-              <w:instrText xml:space="preserve"> PAGEREF _Toc99480112 \h </w:instrText>
+              <w:instrText xml:space="preserve"> PAGEREF _Toc99491848 \h </w:instrText>
             </w:r>
             <w:r>
               <w:rPr>
@@ -1621,7 +1633,7 @@
                 <w:noProof/>
                 <w:webHidden/>
               </w:rPr>
-              <w:t>6</w:t>
+              <w:t>7</w:t>
             </w:r>
             <w:r>
               <w:rPr>
@@ -1645,11 +1657,13 @@
               <w:lang w:val="en-CA"/>
             </w:rPr>
           </w:pPr>
-          <w:hyperlink w:anchor="_Toc99480113" w:history="1">
+          <w:hyperlink w:anchor="_Toc99491849" w:history="1">
             <w:r>
               <w:rPr>
                 <w:rStyle w:val="Hyperlink"/>
                 <w:rFonts w:asciiTheme="majorBidi" w:hAnsiTheme="majorBidi" w:cstheme="majorBidi"/>
+                <w:b/>
+                <w:bCs/>
                 <w:noProof/>
               </w:rPr>
               <w:t>1.2.</w:t>
@@ -1666,9 +1680,23 @@
               <w:rPr>
                 <w:rStyle w:val="Hyperlink"/>
                 <w:rFonts w:asciiTheme="majorBidi" w:hAnsiTheme="majorBidi" w:cstheme="majorBidi"/>
-                <w:noProof/>
-              </w:rPr>
-              <w:t>Instrument: Drum</w:t>
+                <w:b/>
+                <w:bCs/>
+                <w:noProof/>
+              </w:rPr>
+              <w:t xml:space="preserve">Instrument: </w:t>
+            </w:r>
+            <w:r>
+              <w:rPr>
+                <w:rStyle w:val="Hyperlink"/>
+                <w:rFonts w:asciiTheme="majorBidi" w:hAnsiTheme="majorBidi" w:cstheme="majorBidi"/>
+                <w:b/>
+                <w:bCs/>
+                <w:i/>
+                <w:iCs/>
+                <w:noProof/>
+              </w:rPr>
+              <w:t>Drum</w:t>
             </w:r>
             <w:r>
               <w:rPr>
@@ -1689,7 +1717,7 @@
                 <w:noProof/>
                 <w:webHidden/>
               </w:rPr>
-              <w:instrText xml:space="preserve"> PAGEREF _Toc99480113 \h </w:instrText>
+              <w:instrText xml:space="preserve"> PAGEREF _Toc99491849 \h </w:instrText>
             </w:r>
             <w:r>
               <w:rPr>
@@ -1709,7 +1737,7 @@
                 <w:noProof/>
                 <w:webHidden/>
               </w:rPr>
-              <w:t>7</w:t>
+              <w:t>8</w:t>
             </w:r>
             <w:r>
               <w:rPr>
@@ -1733,11 +1761,13 @@
               <w:lang w:val="en-CA"/>
             </w:rPr>
           </w:pPr>
-          <w:hyperlink w:anchor="_Toc99480114" w:history="1">
+          <w:hyperlink w:anchor="_Toc99491850" w:history="1">
             <w:r>
               <w:rPr>
                 <w:rStyle w:val="Hyperlink"/>
                 <w:rFonts w:asciiTheme="majorBidi" w:hAnsiTheme="majorBidi" w:cstheme="majorBidi"/>
+                <w:b/>
+                <w:bCs/>
                 <w:noProof/>
               </w:rPr>
               <w:t>1.3.</w:t>
@@ -1754,9 +1784,23 @@
               <w:rPr>
                 <w:rStyle w:val="Hyperlink"/>
                 <w:rFonts w:asciiTheme="majorBidi" w:hAnsiTheme="majorBidi" w:cstheme="majorBidi"/>
-                <w:noProof/>
-              </w:rPr>
-              <w:t>Instrument: Bass</w:t>
+                <w:b/>
+                <w:bCs/>
+                <w:noProof/>
+              </w:rPr>
+              <w:t xml:space="preserve">Instrument: </w:t>
+            </w:r>
+            <w:r>
+              <w:rPr>
+                <w:rStyle w:val="Hyperlink"/>
+                <w:rFonts w:asciiTheme="majorBidi" w:hAnsiTheme="majorBidi" w:cstheme="majorBidi"/>
+                <w:b/>
+                <w:bCs/>
+                <w:i/>
+                <w:iCs/>
+                <w:noProof/>
+              </w:rPr>
+              <w:t>Bass</w:t>
             </w:r>
             <w:r>
               <w:rPr>
@@ -1777,7 +1821,7 @@
                 <w:noProof/>
                 <w:webHidden/>
               </w:rPr>
-              <w:instrText xml:space="preserve"> PAGEREF _Toc99480114 \h </w:instrText>
+              <w:instrText xml:space="preserve"> PAGEREF _Toc99491850 \h </w:instrText>
             </w:r>
             <w:r>
               <w:rPr>
@@ -1797,7 +1841,7 @@
                 <w:noProof/>
                 <w:webHidden/>
               </w:rPr>
-              <w:t>9</w:t>
+              <w:t>10</w:t>
             </w:r>
             <w:r>
               <w:rPr>
@@ -1821,11 +1865,13 @@
               <w:lang w:val="en-CA"/>
             </w:rPr>
           </w:pPr>
-          <w:hyperlink w:anchor="_Toc99480115" w:history="1">
+          <w:hyperlink w:anchor="_Toc99491851" w:history="1">
             <w:r>
               <w:rPr>
                 <w:rStyle w:val="Hyperlink"/>
+                <w:rFonts w:asciiTheme="majorBidi" w:hAnsiTheme="majorBidi" w:cstheme="majorBidi"/>
                 <w:b/>
+                <w:bCs/>
                 <w:noProof/>
               </w:rPr>
               <w:t>2.</w:t>
@@ -1841,8 +1887,9 @@
             <w:r>
               <w:rPr>
                 <w:rStyle w:val="Hyperlink"/>
-                <w:rFonts w:asciiTheme="majorBidi" w:eastAsia="Times New Roman" w:hAnsiTheme="majorBidi" w:cstheme="majorBidi"/>
+                <w:rFonts w:asciiTheme="majorBidi" w:hAnsiTheme="majorBidi" w:cstheme="majorBidi"/>
                 <w:b/>
+                <w:bCs/>
                 <w:noProof/>
               </w:rPr>
               <w:t>Playing the tablature</w:t>
@@ -1866,7 +1913,7 @@
                 <w:noProof/>
                 <w:webHidden/>
               </w:rPr>
-              <w:instrText xml:space="preserve"> PAGEREF _Toc99480115 \h </w:instrText>
+              <w:instrText xml:space="preserve"> PAGEREF _Toc99491851 \h </w:instrText>
             </w:r>
             <w:r>
               <w:rPr>
@@ -1886,7 +1933,7 @@
                 <w:noProof/>
                 <w:webHidden/>
               </w:rPr>
-              <w:t>9</w:t>
+              <w:t>11</w:t>
             </w:r>
             <w:r>
               <w:rPr>
@@ -1910,11 +1957,13 @@
               <w:lang w:val="en-CA"/>
             </w:rPr>
           </w:pPr>
-          <w:hyperlink w:anchor="_Toc99480116" w:history="1">
+          <w:hyperlink w:anchor="_Toc99491852" w:history="1">
             <w:r>
               <w:rPr>
                 <w:rStyle w:val="Hyperlink"/>
                 <w:rFonts w:asciiTheme="majorBidi" w:hAnsiTheme="majorBidi" w:cstheme="majorBidi"/>
+                <w:b/>
+                <w:bCs/>
                 <w:noProof/>
               </w:rPr>
               <w:t>2.1.</w:t>
@@ -1931,9 +1980,11 @@
               <w:rPr>
                 <w:rStyle w:val="Hyperlink"/>
                 <w:rFonts w:asciiTheme="majorBidi" w:hAnsiTheme="majorBidi" w:cstheme="majorBidi"/>
-                <w:noProof/>
-              </w:rPr>
-              <w:t>Instrument: Guitar</w:t>
+                <w:b/>
+                <w:bCs/>
+                <w:noProof/>
+              </w:rPr>
+              <w:t>Activity Diagram</w:t>
             </w:r>
             <w:r>
               <w:rPr>
@@ -1954,7 +2005,7 @@
                 <w:noProof/>
                 <w:webHidden/>
               </w:rPr>
-              <w:instrText xml:space="preserve"> PAGEREF _Toc99480116 \h </w:instrText>
+              <w:instrText xml:space="preserve"> PAGEREF _Toc99491852 \h </w:instrText>
             </w:r>
             <w:r>
               <w:rPr>
@@ -1974,7 +2025,7 @@
                 <w:noProof/>
                 <w:webHidden/>
               </w:rPr>
-              <w:t>9</w:t>
+              <w:t>11</w:t>
             </w:r>
             <w:r>
               <w:rPr>
@@ -1998,11 +2049,13 @@
               <w:lang w:val="en-CA"/>
             </w:rPr>
           </w:pPr>
-          <w:hyperlink w:anchor="_Toc99480117" w:history="1">
+          <w:hyperlink w:anchor="_Toc99491853" w:history="1">
             <w:r>
               <w:rPr>
                 <w:rStyle w:val="Hyperlink"/>
                 <w:rFonts w:asciiTheme="majorBidi" w:hAnsiTheme="majorBidi" w:cstheme="majorBidi"/>
+                <w:b/>
+                <w:bCs/>
                 <w:noProof/>
               </w:rPr>
               <w:t>2.2.</w:t>
@@ -2019,9 +2072,23 @@
               <w:rPr>
                 <w:rStyle w:val="Hyperlink"/>
                 <w:rFonts w:asciiTheme="majorBidi" w:hAnsiTheme="majorBidi" w:cstheme="majorBidi"/>
-                <w:noProof/>
-              </w:rPr>
-              <w:t>Instrument: Drum</w:t>
+                <w:b/>
+                <w:bCs/>
+                <w:noProof/>
+              </w:rPr>
+              <w:t xml:space="preserve">UML class diagram: </w:t>
+            </w:r>
+            <w:r>
+              <w:rPr>
+                <w:rStyle w:val="Hyperlink"/>
+                <w:rFonts w:asciiTheme="majorBidi" w:hAnsiTheme="majorBidi" w:cstheme="majorBidi"/>
+                <w:b/>
+                <w:bCs/>
+                <w:i/>
+                <w:iCs/>
+                <w:noProof/>
+              </w:rPr>
+              <w:t>Guitar</w:t>
             </w:r>
             <w:r>
               <w:rPr>
@@ -2042,7 +2109,7 @@
                 <w:noProof/>
                 <w:webHidden/>
               </w:rPr>
-              <w:instrText xml:space="preserve"> PAGEREF _Toc99480117 \h </w:instrText>
+              <w:instrText xml:space="preserve"> PAGEREF _Toc99491853 \h </w:instrText>
             </w:r>
             <w:r>
               <w:rPr>
@@ -2062,7 +2129,7 @@
                 <w:noProof/>
                 <w:webHidden/>
               </w:rPr>
-              <w:t>10</w:t>
+              <w:t>12</w:t>
             </w:r>
             <w:r>
               <w:rPr>
@@ -2086,11 +2153,13 @@
               <w:lang w:val="en-CA"/>
             </w:rPr>
           </w:pPr>
-          <w:hyperlink w:anchor="_Toc99480118" w:history="1">
+          <w:hyperlink w:anchor="_Toc99491854" w:history="1">
             <w:r>
               <w:rPr>
                 <w:rStyle w:val="Hyperlink"/>
                 <w:rFonts w:asciiTheme="majorBidi" w:hAnsiTheme="majorBidi" w:cstheme="majorBidi"/>
+                <w:b/>
+                <w:bCs/>
                 <w:noProof/>
               </w:rPr>
               <w:t>2.3.</w:t>
@@ -2107,9 +2176,23 @@
               <w:rPr>
                 <w:rStyle w:val="Hyperlink"/>
                 <w:rFonts w:asciiTheme="majorBidi" w:hAnsiTheme="majorBidi" w:cstheme="majorBidi"/>
-                <w:noProof/>
-              </w:rPr>
-              <w:t>Instrument: Bass</w:t>
+                <w:b/>
+                <w:bCs/>
+                <w:noProof/>
+              </w:rPr>
+              <w:t xml:space="preserve">UML class diagram: </w:t>
+            </w:r>
+            <w:r>
+              <w:rPr>
+                <w:rStyle w:val="Hyperlink"/>
+                <w:rFonts w:asciiTheme="majorBidi" w:hAnsiTheme="majorBidi" w:cstheme="majorBidi"/>
+                <w:b/>
+                <w:bCs/>
+                <w:i/>
+                <w:iCs/>
+                <w:noProof/>
+              </w:rPr>
+              <w:t>Drum</w:t>
             </w:r>
             <w:r>
               <w:rPr>
@@ -2130,7 +2213,111 @@
                 <w:noProof/>
                 <w:webHidden/>
               </w:rPr>
-              <w:instrText xml:space="preserve"> PAGEREF _Toc99480118 \h </w:instrText>
+              <w:instrText xml:space="preserve"> PAGEREF _Toc99491854 \h </w:instrText>
+            </w:r>
+            <w:r>
+              <w:rPr>
+                <w:noProof/>
+                <w:webHidden/>
+              </w:rPr>
+            </w:r>
+            <w:r>
+              <w:rPr>
+                <w:noProof/>
+                <w:webHidden/>
+              </w:rPr>
+              <w:fldChar w:fldCharType="separate"/>
+            </w:r>
+            <w:r>
+              <w:rPr>
+                <w:noProof/>
+                <w:webHidden/>
+              </w:rPr>
+              <w:t>12</w:t>
+            </w:r>
+            <w:r>
+              <w:rPr>
+                <w:noProof/>
+                <w:webHidden/>
+              </w:rPr>
+              <w:fldChar w:fldCharType="end"/>
+            </w:r>
+          </w:hyperlink>
+        </w:p>
+        <w:p>
+          <w:pPr>
+            <w:pStyle w:val="TOC3"/>
+            <w:tabs>
+              <w:tab w:val="left" w:pos="1100"/>
+              <w:tab w:val="right" w:pos="9019"/>
+            </w:tabs>
+            <w:rPr>
+              <w:rFonts w:asciiTheme="minorHAnsi" w:eastAsiaTheme="minorEastAsia" w:hAnsiTheme="minorHAnsi" w:cstheme="minorBidi"/>
+              <w:noProof/>
+              <w:lang w:val="en-CA"/>
+            </w:rPr>
+          </w:pPr>
+          <w:hyperlink w:anchor="_Toc99491855" w:history="1">
+            <w:r>
+              <w:rPr>
+                <w:rStyle w:val="Hyperlink"/>
+                <w:rFonts w:asciiTheme="majorBidi" w:hAnsiTheme="majorBidi" w:cstheme="majorBidi"/>
+                <w:b/>
+                <w:bCs/>
+                <w:noProof/>
+              </w:rPr>
+              <w:t>2.4.</w:t>
+            </w:r>
+            <w:r>
+              <w:rPr>
+                <w:rFonts w:asciiTheme="minorHAnsi" w:eastAsiaTheme="minorEastAsia" w:hAnsiTheme="minorHAnsi" w:cstheme="minorBidi"/>
+                <w:noProof/>
+                <w:lang w:val="en-CA"/>
+              </w:rPr>
+              <w:tab/>
+            </w:r>
+            <w:r>
+              <w:rPr>
+                <w:rStyle w:val="Hyperlink"/>
+                <w:rFonts w:asciiTheme="majorBidi" w:hAnsiTheme="majorBidi" w:cstheme="majorBidi"/>
+                <w:b/>
+                <w:bCs/>
+                <w:noProof/>
+              </w:rPr>
+              <w:t xml:space="preserve">UML class diagram: </w:t>
+            </w:r>
+            <w:r>
+              <w:rPr>
+                <w:rStyle w:val="Hyperlink"/>
+                <w:rFonts w:asciiTheme="majorBidi" w:hAnsiTheme="majorBidi" w:cstheme="majorBidi"/>
+                <w:b/>
+                <w:bCs/>
+                <w:i/>
+                <w:iCs/>
+                <w:noProof/>
+              </w:rPr>
+              <w:t>Bass</w:t>
+            </w:r>
+            <w:r>
+              <w:rPr>
+                <w:noProof/>
+                <w:webHidden/>
+              </w:rPr>
+              <w:tab/>
+            </w:r>
+            <w:r>
+              <w:rPr>
+                <w:noProof/>
+                <w:webHidden/>
+              </w:rPr>
+              <w:fldChar w:fldCharType="begin"/>
+            </w:r>
+            <w:r>
+              <w:rPr>
+                <w:noProof/>
+                <w:webHidden/>
+              </w:rPr>
+              <w:instrText xml:space="preserve"> PAGEREF _Toc99491855 \h </w:instrText>
             </w:r>
             <w:r>
               <w:rPr>
@@ -2174,23 +2361,7 @@
               <w:lang w:val="en-CA"/>
             </w:rPr>
           </w:pPr>
-          <w:hyperlink w:anchor="_Toc99480119" w:history="1">
-            <w:r>
-              <w:rPr>
-                <w:rStyle w:val="Hyperlink"/>
-                <w:b/>
-                <w:noProof/>
-              </w:rPr>
-              <w:t>3.</w:t>
-            </w:r>
-            <w:r>
-              <w:rPr>
-                <w:rFonts w:asciiTheme="minorHAnsi" w:eastAsiaTheme="minorEastAsia" w:hAnsiTheme="minorHAnsi" w:cstheme="minorBidi"/>
-                <w:noProof/>
-                <w:lang w:val="en-CA"/>
-              </w:rPr>
-              <w:tab/>
-            </w:r>
+          <w:hyperlink w:anchor="_Toc99491856" w:history="1">
             <w:r>
               <w:rPr>
                 <w:rStyle w:val="Hyperlink"/>
@@ -2198,6 +2369,23 @@
                 <w:b/>
                 <w:noProof/>
               </w:rPr>
+              <w:t>3.</w:t>
+            </w:r>
+            <w:r>
+              <w:rPr>
+                <w:rFonts w:asciiTheme="minorHAnsi" w:eastAsiaTheme="minorEastAsia" w:hAnsiTheme="minorHAnsi" w:cstheme="minorBidi"/>
+                <w:noProof/>
+                <w:lang w:val="en-CA"/>
+              </w:rPr>
+              <w:tab/>
+            </w:r>
+            <w:r>
+              <w:rPr>
+                <w:rStyle w:val="Hyperlink"/>
+                <w:rFonts w:asciiTheme="majorBidi" w:eastAsia="Times New Roman" w:hAnsiTheme="majorBidi" w:cstheme="majorBidi"/>
+                <w:b/>
+                <w:noProof/>
+              </w:rPr>
               <w:t>Printing the Music sheet</w:t>
             </w:r>
             <w:r>
@@ -2219,7 +2407,7 @@
                 <w:noProof/>
                 <w:webHidden/>
               </w:rPr>
-              <w:instrText xml:space="preserve"> PAGEREF _Toc99480119 \h </w:instrText>
+              <w:instrText xml:space="preserve"> PAGEREF _Toc99491856 \h </w:instrText>
             </w:r>
             <w:r>
               <w:rPr>
@@ -2239,7 +2427,191 @@
                 <w:noProof/>
                 <w:webHidden/>
               </w:rPr>
-              <w:t>13</w:t>
+              <w:t>14</w:t>
+            </w:r>
+            <w:r>
+              <w:rPr>
+                <w:noProof/>
+                <w:webHidden/>
+              </w:rPr>
+              <w:fldChar w:fldCharType="end"/>
+            </w:r>
+          </w:hyperlink>
+        </w:p>
+        <w:p>
+          <w:pPr>
+            <w:pStyle w:val="TOC3"/>
+            <w:tabs>
+              <w:tab w:val="left" w:pos="1100"/>
+              <w:tab w:val="right" w:pos="9019"/>
+            </w:tabs>
+            <w:rPr>
+              <w:rFonts w:asciiTheme="minorHAnsi" w:eastAsiaTheme="minorEastAsia" w:hAnsiTheme="minorHAnsi" w:cstheme="minorBidi"/>
+              <w:noProof/>
+              <w:lang w:val="en-CA"/>
+            </w:rPr>
+          </w:pPr>
+          <w:hyperlink w:anchor="_Toc99491857" w:history="1">
+            <w:r>
+              <w:rPr>
+                <w:rStyle w:val="Hyperlink"/>
+                <w:rFonts w:asciiTheme="majorBidi" w:hAnsiTheme="majorBidi" w:cstheme="majorBidi"/>
+                <w:b/>
+                <w:bCs/>
+                <w:noProof/>
+              </w:rPr>
+              <w:t>3.1.</w:t>
+            </w:r>
+            <w:r>
+              <w:rPr>
+                <w:rFonts w:asciiTheme="minorHAnsi" w:eastAsiaTheme="minorEastAsia" w:hAnsiTheme="minorHAnsi" w:cstheme="minorBidi"/>
+                <w:noProof/>
+                <w:lang w:val="en-CA"/>
+              </w:rPr>
+              <w:tab/>
+            </w:r>
+            <w:r>
+              <w:rPr>
+                <w:rStyle w:val="Hyperlink"/>
+                <w:rFonts w:asciiTheme="majorBidi" w:hAnsiTheme="majorBidi" w:cstheme="majorBidi"/>
+                <w:b/>
+                <w:bCs/>
+                <w:noProof/>
+              </w:rPr>
+              <w:t>Sequence Diagram</w:t>
+            </w:r>
+            <w:r>
+              <w:rPr>
+                <w:noProof/>
+                <w:webHidden/>
+              </w:rPr>
+              <w:tab/>
+            </w:r>
+            <w:r>
+              <w:rPr>
+                <w:noProof/>
+                <w:webHidden/>
+              </w:rPr>
+              <w:fldChar w:fldCharType="begin"/>
+            </w:r>
+            <w:r>
+              <w:rPr>
+                <w:noProof/>
+                <w:webHidden/>
+              </w:rPr>
+              <w:instrText xml:space="preserve"> PAGEREF _Toc99491857 \h </w:instrText>
+            </w:r>
+            <w:r>
+              <w:rPr>
+                <w:noProof/>
+                <w:webHidden/>
+              </w:rPr>
+            </w:r>
+            <w:r>
+              <w:rPr>
+                <w:noProof/>
+                <w:webHidden/>
+              </w:rPr>
+              <w:fldChar w:fldCharType="separate"/>
+            </w:r>
+            <w:r>
+              <w:rPr>
+                <w:noProof/>
+                <w:webHidden/>
+              </w:rPr>
+              <w:t>14</w:t>
+            </w:r>
+            <w:r>
+              <w:rPr>
+                <w:noProof/>
+                <w:webHidden/>
+              </w:rPr>
+              <w:fldChar w:fldCharType="end"/>
+            </w:r>
+          </w:hyperlink>
+        </w:p>
+        <w:p>
+          <w:pPr>
+            <w:pStyle w:val="TOC3"/>
+            <w:tabs>
+              <w:tab w:val="left" w:pos="1100"/>
+              <w:tab w:val="right" w:pos="9019"/>
+            </w:tabs>
+            <w:rPr>
+              <w:rFonts w:asciiTheme="minorHAnsi" w:eastAsiaTheme="minorEastAsia" w:hAnsiTheme="minorHAnsi" w:cstheme="minorBidi"/>
+              <w:noProof/>
+              <w:lang w:val="en-CA"/>
+            </w:rPr>
+          </w:pPr>
+          <w:hyperlink w:anchor="_Toc99491858" w:history="1">
+            <w:r>
+              <w:rPr>
+                <w:rStyle w:val="Hyperlink"/>
+                <w:rFonts w:asciiTheme="majorBidi" w:hAnsiTheme="majorBidi" w:cstheme="majorBidi"/>
+                <w:b/>
+                <w:bCs/>
+                <w:noProof/>
+              </w:rPr>
+              <w:t>3.2.</w:t>
+            </w:r>
+            <w:r>
+              <w:rPr>
+                <w:rFonts w:asciiTheme="minorHAnsi" w:eastAsiaTheme="minorEastAsia" w:hAnsiTheme="minorHAnsi" w:cstheme="minorBidi"/>
+                <w:noProof/>
+                <w:lang w:val="en-CA"/>
+              </w:rPr>
+              <w:tab/>
+            </w:r>
+            <w:r>
+              <w:rPr>
+                <w:rStyle w:val="Hyperlink"/>
+                <w:rFonts w:asciiTheme="majorBidi" w:hAnsiTheme="majorBidi" w:cstheme="majorBidi"/>
+                <w:b/>
+                <w:bCs/>
+                <w:noProof/>
+              </w:rPr>
+              <w:t>Activity Diagram</w:t>
+            </w:r>
+            <w:r>
+              <w:rPr>
+                <w:noProof/>
+                <w:webHidden/>
+              </w:rPr>
+              <w:tab/>
+            </w:r>
+            <w:r>
+              <w:rPr>
+                <w:noProof/>
+                <w:webHidden/>
+              </w:rPr>
+              <w:fldChar w:fldCharType="begin"/>
+            </w:r>
+            <w:r>
+              <w:rPr>
+                <w:noProof/>
+                <w:webHidden/>
+              </w:rPr>
+              <w:instrText xml:space="preserve"> PAGEREF _Toc99491858 \h </w:instrText>
+            </w:r>
+            <w:r>
+              <w:rPr>
+                <w:noProof/>
+                <w:webHidden/>
+              </w:rPr>
+            </w:r>
+            <w:r>
+              <w:rPr>
+                <w:noProof/>
+                <w:webHidden/>
+              </w:rPr>
+              <w:fldChar w:fldCharType="separate"/>
+            </w:r>
+            <w:r>
+              <w:rPr>
+                <w:noProof/>
+                <w:webHidden/>
+              </w:rPr>
+              <w:t>15</w:t>
             </w:r>
             <w:r>
               <w:rPr>
@@ -2263,23 +2635,7 @@
               <w:lang w:val="en-CA"/>
             </w:rPr>
           </w:pPr>
-          <w:hyperlink w:anchor="_Toc99480120" w:history="1">
-            <w:r>
-              <w:rPr>
-                <w:rStyle w:val="Hyperlink"/>
-                <w:b/>
-                <w:noProof/>
-              </w:rPr>
-              <w:t>4.</w:t>
-            </w:r>
-            <w:r>
-              <w:rPr>
-                <w:rFonts w:asciiTheme="minorHAnsi" w:eastAsiaTheme="minorEastAsia" w:hAnsiTheme="minorHAnsi" w:cstheme="minorBidi"/>
-                <w:noProof/>
-                <w:lang w:val="en-CA"/>
-              </w:rPr>
-              <w:tab/>
-            </w:r>
+          <w:hyperlink w:anchor="_Toc99491859" w:history="1">
             <w:r>
               <w:rPr>
                 <w:rStyle w:val="Hyperlink"/>
@@ -2287,6 +2643,23 @@
                 <w:b/>
                 <w:noProof/>
               </w:rPr>
+              <w:t>4.</w:t>
+            </w:r>
+            <w:r>
+              <w:rPr>
+                <w:rFonts w:asciiTheme="minorHAnsi" w:eastAsiaTheme="minorEastAsia" w:hAnsiTheme="minorHAnsi" w:cstheme="minorBidi"/>
+                <w:noProof/>
+                <w:lang w:val="en-CA"/>
+              </w:rPr>
+              <w:tab/>
+            </w:r>
+            <w:r>
+              <w:rPr>
+                <w:rStyle w:val="Hyperlink"/>
+                <w:rFonts w:asciiTheme="majorBidi" w:eastAsia="Times New Roman" w:hAnsiTheme="majorBidi" w:cstheme="majorBidi"/>
+                <w:b/>
+                <w:noProof/>
+              </w:rPr>
               <w:t>Go to measure</w:t>
             </w:r>
             <w:r>
@@ -2308,7 +2681,7 @@
                 <w:noProof/>
                 <w:webHidden/>
               </w:rPr>
-              <w:instrText xml:space="preserve"> PAGEREF _Toc99480120 \h </w:instrText>
+              <w:instrText xml:space="preserve"> PAGEREF _Toc99491859 \h </w:instrText>
             </w:r>
             <w:r>
               <w:rPr>
@@ -2328,7 +2701,99 @@
                 <w:noProof/>
                 <w:webHidden/>
               </w:rPr>
-              <w:t>14</w:t>
+              <w:t>16</w:t>
+            </w:r>
+            <w:r>
+              <w:rPr>
+                <w:noProof/>
+                <w:webHidden/>
+              </w:rPr>
+              <w:fldChar w:fldCharType="end"/>
+            </w:r>
+          </w:hyperlink>
+        </w:p>
+        <w:p>
+          <w:pPr>
+            <w:pStyle w:val="TOC3"/>
+            <w:tabs>
+              <w:tab w:val="left" w:pos="1100"/>
+              <w:tab w:val="right" w:pos="9019"/>
+            </w:tabs>
+            <w:rPr>
+              <w:rFonts w:asciiTheme="minorHAnsi" w:eastAsiaTheme="minorEastAsia" w:hAnsiTheme="minorHAnsi" w:cstheme="minorBidi"/>
+              <w:noProof/>
+              <w:lang w:val="en-CA"/>
+            </w:rPr>
+          </w:pPr>
+          <w:hyperlink w:anchor="_Toc99491860" w:history="1">
+            <w:r>
+              <w:rPr>
+                <w:rStyle w:val="Hyperlink"/>
+                <w:rFonts w:asciiTheme="majorBidi" w:hAnsiTheme="majorBidi" w:cstheme="majorBidi"/>
+                <w:b/>
+                <w:bCs/>
+                <w:noProof/>
+              </w:rPr>
+              <w:t>4.1.</w:t>
+            </w:r>
+            <w:r>
+              <w:rPr>
+                <w:rFonts w:asciiTheme="minorHAnsi" w:eastAsiaTheme="minorEastAsia" w:hAnsiTheme="minorHAnsi" w:cstheme="minorBidi"/>
+                <w:noProof/>
+                <w:lang w:val="en-CA"/>
+              </w:rPr>
+              <w:tab/>
+            </w:r>
+            <w:r>
+              <w:rPr>
+                <w:rStyle w:val="Hyperlink"/>
+                <w:rFonts w:asciiTheme="majorBidi" w:hAnsiTheme="majorBidi" w:cstheme="majorBidi"/>
+                <w:b/>
+                <w:bCs/>
+                <w:noProof/>
+              </w:rPr>
+              <w:t>[Name] Diagram</w:t>
+            </w:r>
+            <w:r>
+              <w:rPr>
+                <w:noProof/>
+                <w:webHidden/>
+              </w:rPr>
+              <w:tab/>
+            </w:r>
+            <w:r>
+              <w:rPr>
+                <w:noProof/>
+                <w:webHidden/>
+              </w:rPr>
+              <w:fldChar w:fldCharType="begin"/>
+            </w:r>
+            <w:r>
+              <w:rPr>
+                <w:noProof/>
+                <w:webHidden/>
+              </w:rPr>
+              <w:instrText xml:space="preserve"> PAGEREF _Toc99491860 \h </w:instrText>
+            </w:r>
+            <w:r>
+              <w:rPr>
+                <w:noProof/>
+                <w:webHidden/>
+              </w:rPr>
+            </w:r>
+            <w:r>
+              <w:rPr>
+                <w:noProof/>
+                <w:webHidden/>
+              </w:rPr>
+              <w:fldChar w:fldCharType="separate"/>
+            </w:r>
+            <w:r>
+              <w:rPr>
+                <w:noProof/>
+                <w:webHidden/>
+              </w:rPr>
+              <w:t>16</w:t>
             </w:r>
             <w:r>
               <w:rPr>
@@ -2367,48 +2832,6 @@
           <w:rFonts w:asciiTheme="majorBidi" w:eastAsia="Times New Roman" w:hAnsiTheme="majorBidi" w:cstheme="majorBidi"/>
           <w:sz w:val="24"/>
           <w:szCs w:val="24"/>
-        </w:rPr>
-      </w:pPr>
-    </w:p>
-    <w:p>
-      <w:pPr>
-        <w:rPr>
-          <w:rFonts w:asciiTheme="majorBidi" w:eastAsia="Times New Roman" w:hAnsiTheme="majorBidi" w:cstheme="majorBidi"/>
-        </w:rPr>
-      </w:pPr>
-    </w:p>
-    <w:p>
-      <w:pPr>
-        <w:rPr>
-          <w:rFonts w:asciiTheme="majorBidi" w:eastAsia="Times New Roman" w:hAnsiTheme="majorBidi" w:cstheme="majorBidi"/>
-        </w:rPr>
-      </w:pPr>
-    </w:p>
-    <w:p>
-      <w:pPr>
-        <w:rPr>
-          <w:rFonts w:asciiTheme="majorBidi" w:eastAsia="Times New Roman" w:hAnsiTheme="majorBidi" w:cstheme="majorBidi"/>
-        </w:rPr>
-      </w:pPr>
-    </w:p>
-    <w:p>
-      <w:pPr>
-        <w:rPr>
-          <w:rFonts w:asciiTheme="majorBidi" w:eastAsia="Times New Roman" w:hAnsiTheme="majorBidi" w:cstheme="majorBidi"/>
-        </w:rPr>
-      </w:pPr>
-    </w:p>
-    <w:p>
-      <w:pPr>
-        <w:rPr>
-          <w:rFonts w:asciiTheme="majorBidi" w:eastAsia="Times New Roman" w:hAnsiTheme="majorBidi" w:cstheme="majorBidi"/>
-        </w:rPr>
-      </w:pPr>
-    </w:p>
-    <w:p>
-      <w:pPr>
-        <w:rPr>
-          <w:rFonts w:asciiTheme="majorBidi" w:eastAsia="Times New Roman" w:hAnsiTheme="majorBidi" w:cstheme="majorBidi"/>
         </w:rPr>
       </w:pPr>
     </w:p>
@@ -2615,57 +3038,48 @@
           <w:color w:val="FFFFFF" w:themeColor="background1"/>
         </w:rPr>
       </w:pPr>
-      <w:bookmarkStart w:id="0" w:name="_Toc99480109"/>
+      <w:bookmarkStart w:id="0" w:name="_Toc99491845"/>
       <w:r>
         <w:rPr>
           <w:rFonts w:asciiTheme="majorBidi" w:eastAsia="Times New Roman" w:hAnsiTheme="majorBidi" w:cstheme="majorBidi"/>
           <w:b/>
           <w:color w:val="FFFFFF" w:themeColor="background1"/>
         </w:rPr>
-        <w:t xml:space="preserve">Visualization of </w:t>
-      </w:r>
-      <w:proofErr w:type="spellStart"/>
-      <w:r>
-        <w:rPr>
-          <w:rFonts w:asciiTheme="majorBidi" w:eastAsia="Times New Roman" w:hAnsiTheme="majorBidi" w:cstheme="majorBidi"/>
-          <w:b/>
-          <w:color w:val="FFFFFF" w:themeColor="background1"/>
-        </w:rPr>
-        <w:t>MusicXML</w:t>
+        <w:t>Visualization of MusicXML</w:t>
       </w:r>
       <w:bookmarkEnd w:id="0"/>
-      <w:proofErr w:type="spellEnd"/>
-    </w:p>
-    <w:p>
-      <w:pPr>
-        <w:rPr>
-          <w:rFonts w:asciiTheme="majorBidi" w:hAnsiTheme="majorBidi" w:cstheme="majorBidi"/>
-        </w:rPr>
-      </w:pPr>
-    </w:p>
-    <w:p>
-      <w:pPr>
-        <w:rPr>
-          <w:rFonts w:asciiTheme="majorBidi" w:hAnsiTheme="majorBidi" w:cstheme="majorBidi"/>
-        </w:rPr>
-      </w:pPr>
-    </w:p>
-    <w:p>
-      <w:pPr>
-        <w:rPr>
-          <w:rFonts w:asciiTheme="majorBidi" w:hAnsiTheme="majorBidi" w:cstheme="majorBidi"/>
-        </w:rPr>
-      </w:pPr>
-    </w:p>
-    <w:p>
-      <w:pPr>
-        <w:rPr>
-          <w:rFonts w:asciiTheme="majorBidi" w:hAnsiTheme="majorBidi" w:cstheme="majorBidi"/>
-        </w:rPr>
-      </w:pPr>
-    </w:p>
-    <w:p>
-      <w:pPr>
+    </w:p>
+    <w:p>
+      <w:pPr>
+        <w:rPr>
+          <w:rFonts w:asciiTheme="majorBidi" w:hAnsiTheme="majorBidi" w:cstheme="majorBidi"/>
+        </w:rPr>
+      </w:pPr>
+    </w:p>
+    <w:p>
+      <w:pPr>
+        <w:rPr>
+          <w:rFonts w:asciiTheme="majorBidi" w:hAnsiTheme="majorBidi" w:cstheme="majorBidi"/>
+        </w:rPr>
+      </w:pPr>
+    </w:p>
+    <w:p>
+      <w:pPr>
+        <w:rPr>
+          <w:rFonts w:asciiTheme="majorBidi" w:hAnsiTheme="majorBidi" w:cstheme="majorBidi"/>
+        </w:rPr>
+      </w:pPr>
+    </w:p>
+    <w:p>
+      <w:pPr>
+        <w:rPr>
+          <w:rFonts w:asciiTheme="majorBidi" w:hAnsiTheme="majorBidi" w:cstheme="majorBidi"/>
+        </w:rPr>
+      </w:pPr>
+    </w:p>
+    <w:p>
+      <w:pPr>
+        <w:jc w:val="both"/>
         <w:rPr>
           <w:rFonts w:asciiTheme="majorBidi" w:hAnsiTheme="majorBidi" w:cstheme="majorBidi"/>
         </w:rPr>
@@ -2680,7 +3094,89 @@
         <w:rPr>
           <w:rFonts w:asciiTheme="majorBidi" w:hAnsiTheme="majorBidi" w:cstheme="majorBidi"/>
         </w:rPr>
-        <w:t xml:space="preserve">three different objects are created: guitar, drum, and Bass. In the following section we look at different diagrams related to creation and relationships of these classes. </w:t>
+        <w:t xml:space="preserve">three different objects are created: </w:t>
+      </w:r>
+      <w:r>
+        <w:rPr>
+          <w:rFonts w:asciiTheme="majorBidi" w:hAnsiTheme="majorBidi" w:cstheme="majorBidi"/>
+          <w:i/>
+          <w:iCs/>
+        </w:rPr>
+        <w:t>G</w:t>
+      </w:r>
+      <w:r>
+        <w:rPr>
+          <w:rFonts w:asciiTheme="majorBidi" w:hAnsiTheme="majorBidi" w:cstheme="majorBidi"/>
+          <w:i/>
+          <w:iCs/>
+        </w:rPr>
+        <w:t>uitar</w:t>
+      </w:r>
+      <w:r>
+        <w:rPr>
+          <w:rFonts w:asciiTheme="majorBidi" w:hAnsiTheme="majorBidi" w:cstheme="majorBidi"/>
+        </w:rPr>
+        <w:t xml:space="preserve">, </w:t>
+      </w:r>
+      <w:r>
+        <w:rPr>
+          <w:rFonts w:asciiTheme="majorBidi" w:hAnsiTheme="majorBidi" w:cstheme="majorBidi"/>
+          <w:i/>
+          <w:iCs/>
+        </w:rPr>
+        <w:t>D</w:t>
+      </w:r>
+      <w:r>
+        <w:rPr>
+          <w:rFonts w:asciiTheme="majorBidi" w:hAnsiTheme="majorBidi" w:cstheme="majorBidi"/>
+          <w:i/>
+          <w:iCs/>
+        </w:rPr>
+        <w:t>rum</w:t>
+      </w:r>
+      <w:r>
+        <w:rPr>
+          <w:rFonts w:asciiTheme="majorBidi" w:hAnsiTheme="majorBidi" w:cstheme="majorBidi"/>
+        </w:rPr>
+        <w:t xml:space="preserve">, and </w:t>
+      </w:r>
+      <w:r>
+        <w:rPr>
+          <w:rFonts w:asciiTheme="majorBidi" w:hAnsiTheme="majorBidi" w:cstheme="majorBidi"/>
+          <w:i/>
+          <w:iCs/>
+        </w:rPr>
+        <w:t>Bass</w:t>
+      </w:r>
+      <w:r>
+        <w:rPr>
+          <w:rFonts w:asciiTheme="majorBidi" w:hAnsiTheme="majorBidi" w:cstheme="majorBidi"/>
+        </w:rPr>
+        <w:t>. In the following section</w:t>
+      </w:r>
+      <w:r>
+        <w:rPr>
+          <w:rFonts w:asciiTheme="majorBidi" w:hAnsiTheme="majorBidi" w:cstheme="majorBidi"/>
+        </w:rPr>
+        <w:t>,</w:t>
+      </w:r>
+      <w:r>
+        <w:rPr>
+          <w:rFonts w:asciiTheme="majorBidi" w:hAnsiTheme="majorBidi" w:cstheme="majorBidi"/>
+        </w:rPr>
+        <w:t xml:space="preserve"> we look at different diagrams related to </w:t>
+      </w:r>
+      <w:r>
+        <w:rPr>
+          <w:rFonts w:asciiTheme="majorBidi" w:hAnsiTheme="majorBidi" w:cstheme="majorBidi"/>
+        </w:rPr>
+        <w:t xml:space="preserve">the </w:t>
+      </w:r>
+      <w:r>
+        <w:rPr>
+          <w:rFonts w:asciiTheme="majorBidi" w:hAnsiTheme="majorBidi" w:cstheme="majorBidi"/>
+        </w:rPr>
+        <w:t xml:space="preserve">creation and relationships of these classes. </w:t>
       </w:r>
     </w:p>
     <w:p>
@@ -2764,6 +3260,8 @@
       <w:r>
         <w:rPr>
           <w:rFonts w:asciiTheme="majorBidi" w:hAnsiTheme="majorBidi" w:cstheme="majorBidi"/>
+          <w:b/>
+          <w:bCs/>
           <w:sz w:val="18"/>
           <w:szCs w:val="18"/>
         </w:rPr>
@@ -2772,6 +3270,8 @@
       <w:r>
         <w:rPr>
           <w:rFonts w:asciiTheme="majorBidi" w:hAnsiTheme="majorBidi" w:cstheme="majorBidi"/>
+          <w:b/>
+          <w:bCs/>
           <w:sz w:val="18"/>
           <w:szCs w:val="18"/>
         </w:rPr>
@@ -2780,10 +3280,20 @@
       <w:r>
         <w:rPr>
           <w:rFonts w:asciiTheme="majorBidi" w:hAnsiTheme="majorBidi" w:cstheme="majorBidi"/>
-          <w:sz w:val="18"/>
-          <w:szCs w:val="18"/>
-        </w:rPr>
-        <w:t>. Overall activity diagram of the visualizing</w:t>
+          <w:b/>
+          <w:bCs/>
+          <w:sz w:val="18"/>
+          <w:szCs w:val="18"/>
+        </w:rPr>
+        <w:t>.</w:t>
+      </w:r>
+      <w:r>
+        <w:rPr>
+          <w:rFonts w:asciiTheme="majorBidi" w:hAnsiTheme="majorBidi" w:cstheme="majorBidi"/>
+          <w:sz w:val="18"/>
+          <w:szCs w:val="18"/>
+        </w:rPr>
+        <w:t xml:space="preserve"> Overall activity diagram of the visualizing</w:t>
       </w:r>
       <w:r>
         <w:rPr>
@@ -2808,7 +3318,7 @@
           <w:color w:val="000000" w:themeColor="text1"/>
         </w:rPr>
       </w:pPr>
-      <w:bookmarkStart w:id="1" w:name="_Toc99480110"/>
+      <w:bookmarkStart w:id="1" w:name="_Toc99491846"/>
       <w:r>
         <w:rPr>
           <w:rFonts w:asciiTheme="majorBidi" w:hAnsiTheme="majorBidi" w:cstheme="majorBidi"/>
@@ -2817,38 +3327,100 @@
           <w:color w:val="000000" w:themeColor="text1"/>
         </w:rPr>
         <w:lastRenderedPageBreak/>
-        <w:t>Instrument: Guitar</w:t>
+        <w:t xml:space="preserve">Instrument: </w:t>
+      </w:r>
+      <w:r>
+        <w:rPr>
+          <w:rFonts w:asciiTheme="majorBidi" w:hAnsiTheme="majorBidi" w:cstheme="majorBidi"/>
+          <w:b/>
+          <w:bCs/>
+          <w:i/>
+          <w:iCs/>
+          <w:color w:val="000000" w:themeColor="text1"/>
+        </w:rPr>
+        <w:t>Guitar</w:t>
       </w:r>
       <w:bookmarkEnd w:id="1"/>
     </w:p>
     <w:p>
       <w:pPr>
-        <w:rPr>
-          <w:rFonts w:asciiTheme="majorBidi" w:hAnsiTheme="majorBidi" w:cstheme="majorBidi"/>
-        </w:rPr>
-      </w:pPr>
-    </w:p>
-    <w:p>
-      <w:pPr>
         <w:jc w:val="both"/>
         <w:rPr>
           <w:rFonts w:asciiTheme="majorBidi" w:hAnsiTheme="majorBidi" w:cstheme="majorBidi"/>
         </w:rPr>
       </w:pPr>
-      <w:r>
-        <w:rPr>
-          <w:rFonts w:asciiTheme="majorBidi" w:hAnsiTheme="majorBidi" w:cstheme="majorBidi"/>
-        </w:rPr>
-        <w:t xml:space="preserve">If the input tablature is a guitar tablature, then a Guitar class is instantiated. The creation and displaying the elements of the tablature in form of music sheet is done through the </w:t>
-      </w:r>
-      <w:proofErr w:type="spellStart"/>
-      <w:r>
-        <w:rPr>
-          <w:rFonts w:asciiTheme="majorBidi" w:hAnsiTheme="majorBidi" w:cstheme="majorBidi"/>
+    </w:p>
+    <w:p>
+      <w:pPr>
+        <w:jc w:val="both"/>
+        <w:rPr>
+          <w:rFonts w:asciiTheme="majorBidi" w:hAnsiTheme="majorBidi" w:cstheme="majorBidi"/>
+        </w:rPr>
+      </w:pPr>
+      <w:r>
+        <w:rPr>
+          <w:rFonts w:asciiTheme="majorBidi" w:hAnsiTheme="majorBidi" w:cstheme="majorBidi"/>
+        </w:rPr>
+        <w:t xml:space="preserve">If the input tablature is a guitar tablature, then a </w:t>
+      </w:r>
+      <w:r>
+        <w:rPr>
+          <w:rFonts w:asciiTheme="majorBidi" w:hAnsiTheme="majorBidi" w:cstheme="majorBidi"/>
+          <w:i/>
+          <w:iCs/>
+        </w:rPr>
+        <w:t>Guitar</w:t>
+      </w:r>
+      <w:r>
+        <w:rPr>
+          <w:rFonts w:asciiTheme="majorBidi" w:hAnsiTheme="majorBidi" w:cstheme="majorBidi"/>
+        </w:rPr>
+        <w:t xml:space="preserve"> class is instantiated. The creation and displaying </w:t>
+      </w:r>
+      <w:r>
+        <w:rPr>
+          <w:rFonts w:asciiTheme="majorBidi" w:hAnsiTheme="majorBidi" w:cstheme="majorBidi"/>
+        </w:rPr>
+        <w:t xml:space="preserve">of </w:t>
+      </w:r>
+      <w:r>
+        <w:rPr>
+          <w:rFonts w:asciiTheme="majorBidi" w:hAnsiTheme="majorBidi" w:cstheme="majorBidi"/>
+        </w:rPr>
+        <w:t xml:space="preserve">the elements of the tablature in form of </w:t>
+      </w:r>
+      <w:r>
+        <w:rPr>
+          <w:rFonts w:asciiTheme="majorBidi" w:hAnsiTheme="majorBidi" w:cstheme="majorBidi"/>
+        </w:rPr>
+        <w:t xml:space="preserve">a </w:t>
+      </w:r>
+      <w:r>
+        <w:rPr>
+          <w:rFonts w:asciiTheme="majorBidi" w:hAnsiTheme="majorBidi" w:cstheme="majorBidi"/>
+        </w:rPr>
+        <w:t xml:space="preserve">music sheet </w:t>
+      </w:r>
+      <w:r>
+        <w:rPr>
+          <w:rFonts w:asciiTheme="majorBidi" w:hAnsiTheme="majorBidi" w:cstheme="majorBidi"/>
+        </w:rPr>
+        <w:t>are</w:t>
+      </w:r>
+      <w:r>
+        <w:rPr>
+          <w:rFonts w:asciiTheme="majorBidi" w:hAnsiTheme="majorBidi" w:cstheme="majorBidi"/>
+        </w:rPr>
+        <w:t xml:space="preserve"> done through the </w:t>
+      </w:r>
+      <w:r>
+        <w:rPr>
+          <w:rFonts w:asciiTheme="majorBidi" w:hAnsiTheme="majorBidi" w:cstheme="majorBidi"/>
+          <w:i/>
+          <w:iCs/>
         </w:rPr>
         <w:t>drawGuitar</w:t>
       </w:r>
-      <w:proofErr w:type="spellEnd"/>
       <w:r>
         <w:rPr>
           <w:rFonts w:asciiTheme="majorBidi" w:hAnsiTheme="majorBidi" w:cstheme="majorBidi"/>
@@ -2875,7 +3447,7 @@
         <w:rPr>
           <w:rFonts w:asciiTheme="majorBidi" w:hAnsiTheme="majorBidi" w:cstheme="majorBidi"/>
         </w:rPr>
-        <w:t xml:space="preserve">In the section </w:t>
+        <w:t xml:space="preserve">In section </w:t>
       </w:r>
       <w:r>
         <w:rPr>
@@ -2887,7 +3459,25 @@
         <w:rPr>
           <w:rFonts w:asciiTheme="majorBidi" w:hAnsiTheme="majorBidi" w:cstheme="majorBidi"/>
         </w:rPr>
-        <w:t xml:space="preserve">the sequence diagrams depicting the sequence of events taken to visualize guitar notes can be found. The Diagrams are broken down in parts to both ease the understanding and visualization of the sequence of events. </w:t>
+        <w:t>the sequence diagrams depicting the sequence of events taken to visualize guitar notes can be found. The Diagrams are broken down in</w:t>
+      </w:r>
+      <w:r>
+        <w:rPr>
+          <w:rFonts w:asciiTheme="majorBidi" w:hAnsiTheme="majorBidi" w:cstheme="majorBidi"/>
+        </w:rPr>
+        <w:t>to</w:t>
+      </w:r>
+      <w:r>
+        <w:rPr>
+          <w:rFonts w:asciiTheme="majorBidi" w:hAnsiTheme="majorBidi" w:cstheme="majorBidi"/>
+        </w:rPr>
+        <w:t xml:space="preserve"> parts to ease the understanding and visualization</w:t>
+      </w:r>
+      <w:r>
+        <w:rPr>
+          <w:rFonts w:asciiTheme="majorBidi" w:hAnsiTheme="majorBidi" w:cstheme="majorBidi"/>
+        </w:rPr>
+        <w:t>.</w:t>
       </w:r>
     </w:p>
     <w:p>
@@ -2909,13 +3499,39 @@
         <w:rPr>
           <w:rFonts w:asciiTheme="majorBidi" w:hAnsiTheme="majorBidi" w:cstheme="majorBidi"/>
         </w:rPr>
-        <w:t>In section 1.1.2, we will discuss a UML Class diagram of the Guitar class and its interactions with various classes</w:t>
-      </w:r>
-      <w:r>
-        <w:rPr>
-          <w:rFonts w:asciiTheme="majorBidi" w:hAnsiTheme="majorBidi" w:cstheme="majorBidi"/>
-        </w:rPr>
-        <w:t>.</w:t>
+        <w:t>In section 1.1.2</w:t>
+      </w:r>
+      <w:r>
+        <w:rPr>
+          <w:rFonts w:asciiTheme="majorBidi" w:hAnsiTheme="majorBidi" w:cstheme="majorBidi"/>
+        </w:rPr>
+        <w:t xml:space="preserve"> </w:t>
+      </w:r>
+      <w:r>
+        <w:rPr>
+          <w:rFonts w:asciiTheme="majorBidi" w:hAnsiTheme="majorBidi" w:cstheme="majorBidi"/>
+        </w:rPr>
+        <w:t xml:space="preserve">UML Class diagram </w:t>
+      </w:r>
+      <w:r>
+        <w:rPr>
+          <w:rFonts w:asciiTheme="majorBidi" w:hAnsiTheme="majorBidi" w:cstheme="majorBidi"/>
+        </w:rPr>
+        <w:t xml:space="preserve">is included to show the interactions between the </w:t>
+      </w:r>
+      <w:r>
+        <w:rPr>
+          <w:rFonts w:asciiTheme="majorBidi" w:hAnsiTheme="majorBidi" w:cstheme="majorBidi"/>
+          <w:i/>
+          <w:iCs/>
+        </w:rPr>
+        <w:t xml:space="preserve">Guitar </w:t>
+      </w:r>
+      <w:r>
+        <w:rPr>
+          <w:rFonts w:asciiTheme="majorBidi" w:hAnsiTheme="majorBidi" w:cstheme="majorBidi"/>
+        </w:rPr>
+        <w:t xml:space="preserve">class and other classes that result in displaying the musical elements on the screen. </w:t>
       </w:r>
     </w:p>
     <w:p>
@@ -2932,7 +3548,7 @@
           <w:color w:val="auto"/>
         </w:rPr>
       </w:pPr>
-      <w:bookmarkStart w:id="2" w:name="_Toc99480111"/>
+      <w:bookmarkStart w:id="2" w:name="_Toc99491847"/>
       <w:r>
         <w:rPr>
           <w:rFonts w:asciiTheme="majorBidi" w:hAnsiTheme="majorBidi" w:cstheme="majorBidi"/>
@@ -2982,9 +3598,9 @@
           <w:noProof/>
         </w:rPr>
         <w:drawing>
-          <wp:inline distT="0" distB="0" distL="0" distR="0" wp14:anchorId="52A4A0C8" wp14:editId="157D29C4">
-            <wp:extent cx="4213860" cy="1950351"/>
-            <wp:effectExtent l="0" t="0" r="0" b="0"/>
+          <wp:inline distT="0" distB="0" distL="0" distR="0" wp14:anchorId="52A4A0C8" wp14:editId="01C63C87">
+            <wp:extent cx="4425461" cy="2048289"/>
+            <wp:effectExtent l="0" t="0" r="0" b="9525"/>
             <wp:docPr id="27" name="Picture 27" descr="Diagram, text&#10;&#10;Description automatically generated"/>
             <wp:cNvGraphicFramePr>
               <a:graphicFrameLocks xmlns:a="http://schemas.openxmlformats.org/drawingml/2006/main" noChangeAspect="1"/>
@@ -3011,7 +3627,7 @@
                   <pic:spPr>
                     <a:xfrm>
                       <a:off x="0" y="0"/>
-                      <a:ext cx="4227035" cy="1956449"/>
+                      <a:ext cx="4466488" cy="2067278"/>
                     </a:xfrm>
                     <a:prstGeom prst="rect">
                       <a:avLst/>
@@ -3036,6 +3652,8 @@
       <w:r>
         <w:rPr>
           <w:rFonts w:asciiTheme="majorBidi" w:hAnsiTheme="majorBidi" w:cstheme="majorBidi"/>
+          <w:b/>
+          <w:bCs/>
           <w:sz w:val="18"/>
           <w:szCs w:val="18"/>
         </w:rPr>
@@ -3044,6 +3662,8 @@
       <w:r>
         <w:rPr>
           <w:rFonts w:asciiTheme="majorBidi" w:hAnsiTheme="majorBidi" w:cstheme="majorBidi"/>
+          <w:b/>
+          <w:bCs/>
           <w:sz w:val="18"/>
           <w:szCs w:val="18"/>
         </w:rPr>
@@ -3052,10 +3672,20 @@
       <w:r>
         <w:rPr>
           <w:rFonts w:asciiTheme="majorBidi" w:hAnsiTheme="majorBidi" w:cstheme="majorBidi"/>
-          <w:sz w:val="18"/>
-          <w:szCs w:val="18"/>
-        </w:rPr>
-        <w:t xml:space="preserve">. </w:t>
+          <w:b/>
+          <w:bCs/>
+          <w:sz w:val="18"/>
+          <w:szCs w:val="18"/>
+        </w:rPr>
+        <w:t>.</w:t>
+      </w:r>
+      <w:r>
+        <w:rPr>
+          <w:rFonts w:asciiTheme="majorBidi" w:hAnsiTheme="majorBidi" w:cstheme="majorBidi"/>
+          <w:sz w:val="18"/>
+          <w:szCs w:val="18"/>
+        </w:rPr>
+        <w:t xml:space="preserve"> </w:t>
       </w:r>
       <w:r>
         <w:rPr>
@@ -3093,6 +3723,16 @@
           <w:szCs w:val="18"/>
         </w:rPr>
       </w:pPr>
+    </w:p>
+    <w:p>
+      <w:pPr>
+        <w:jc w:val="center"/>
+        <w:rPr>
+          <w:rFonts w:asciiTheme="majorBidi" w:hAnsiTheme="majorBidi" w:cstheme="majorBidi"/>
+          <w:sz w:val="18"/>
+          <w:szCs w:val="18"/>
+        </w:rPr>
+      </w:pPr>
       <w:r>
         <w:rPr>
           <w:rFonts w:asciiTheme="majorBidi" w:hAnsiTheme="majorBidi" w:cstheme="majorBidi"/>
@@ -3101,9 +3741,9 @@
           <w:szCs w:val="18"/>
         </w:rPr>
         <w:drawing>
-          <wp:inline distT="0" distB="0" distL="0" distR="0" wp14:anchorId="2B50DED3" wp14:editId="48051143">
-            <wp:extent cx="4297680" cy="3491837"/>
-            <wp:effectExtent l="0" t="0" r="7620" b="0"/>
+          <wp:inline distT="0" distB="0" distL="0" distR="0" wp14:anchorId="2B50DED3" wp14:editId="15E70FD6">
+            <wp:extent cx="4443046" cy="3609946"/>
+            <wp:effectExtent l="0" t="0" r="0" b="0"/>
             <wp:docPr id="30" name="Picture 30" descr="Graphical user interface&#10;&#10;Description automatically generated"/>
             <wp:cNvGraphicFramePr>
               <a:graphicFrameLocks xmlns:a="http://schemas.openxmlformats.org/drawingml/2006/main" noChangeAspect="1"/>
@@ -3130,7 +3770,7 @@
                   <pic:spPr>
                     <a:xfrm>
                       <a:off x="0" y="0"/>
-                      <a:ext cx="4318944" cy="3509114"/>
+                      <a:ext cx="4476990" cy="3637526"/>
                     </a:xfrm>
                     <a:prstGeom prst="rect">
                       <a:avLst/>
@@ -3155,6 +3795,8 @@
       <w:r>
         <w:rPr>
           <w:rFonts w:asciiTheme="majorBidi" w:hAnsiTheme="majorBidi" w:cstheme="majorBidi"/>
+          <w:b/>
+          <w:bCs/>
           <w:sz w:val="18"/>
           <w:szCs w:val="18"/>
         </w:rPr>
@@ -3163,6 +3805,8 @@
       <w:r>
         <w:rPr>
           <w:rFonts w:asciiTheme="majorBidi" w:hAnsiTheme="majorBidi" w:cstheme="majorBidi"/>
+          <w:b/>
+          <w:bCs/>
           <w:sz w:val="18"/>
           <w:szCs w:val="18"/>
         </w:rPr>
@@ -3171,10 +3815,20 @@
       <w:r>
         <w:rPr>
           <w:rFonts w:asciiTheme="majorBidi" w:hAnsiTheme="majorBidi" w:cstheme="majorBidi"/>
-          <w:sz w:val="18"/>
-          <w:szCs w:val="18"/>
-        </w:rPr>
-        <w:t xml:space="preserve">. </w:t>
+          <w:b/>
+          <w:bCs/>
+          <w:sz w:val="18"/>
+          <w:szCs w:val="18"/>
+        </w:rPr>
+        <w:t>.</w:t>
+      </w:r>
+      <w:r>
+        <w:rPr>
+          <w:rFonts w:asciiTheme="majorBidi" w:hAnsiTheme="majorBidi" w:cstheme="majorBidi"/>
+          <w:sz w:val="18"/>
+          <w:szCs w:val="18"/>
+        </w:rPr>
+        <w:t xml:space="preserve"> </w:t>
       </w:r>
       <w:r>
         <w:rPr>
@@ -3192,23 +3846,41 @@
         </w:rPr>
         <w:t xml:space="preserve"> describing the events taken in </w:t>
       </w:r>
-      <w:proofErr w:type="spellStart"/>
-      <w:r>
-        <w:rPr>
-          <w:rFonts w:asciiTheme="majorBidi" w:hAnsiTheme="majorBidi" w:cstheme="majorBidi"/>
+      <w:r>
+        <w:rPr>
+          <w:rFonts w:asciiTheme="majorBidi" w:hAnsiTheme="majorBidi" w:cstheme="majorBidi"/>
+          <w:i/>
+          <w:iCs/>
           <w:sz w:val="18"/>
           <w:szCs w:val="18"/>
         </w:rPr>
         <w:t>drawGuitar</w:t>
       </w:r>
-      <w:proofErr w:type="spellEnd"/>
-      <w:r>
-        <w:rPr>
-          <w:rFonts w:asciiTheme="majorBidi" w:hAnsiTheme="majorBidi" w:cstheme="majorBidi"/>
-          <w:sz w:val="18"/>
-          <w:szCs w:val="18"/>
-        </w:rPr>
-        <w:t xml:space="preserve"> method of Guitar class. </w:t>
+      <w:r>
+        <w:rPr>
+          <w:rFonts w:asciiTheme="majorBidi" w:hAnsiTheme="majorBidi" w:cstheme="majorBidi"/>
+          <w:sz w:val="18"/>
+          <w:szCs w:val="18"/>
+        </w:rPr>
+        <w:t xml:space="preserve"> method of</w:t>
+      </w:r>
+      <w:r>
+        <w:rPr>
+          <w:rFonts w:asciiTheme="majorBidi" w:hAnsiTheme="majorBidi" w:cstheme="majorBidi"/>
+          <w:i/>
+          <w:iCs/>
+          <w:sz w:val="18"/>
+          <w:szCs w:val="18"/>
+        </w:rPr>
+        <w:t xml:space="preserve"> Guitar</w:t>
+      </w:r>
+      <w:r>
+        <w:rPr>
+          <w:rFonts w:asciiTheme="majorBidi" w:hAnsiTheme="majorBidi" w:cstheme="majorBidi"/>
+          <w:sz w:val="18"/>
+          <w:szCs w:val="18"/>
+        </w:rPr>
+        <w:t xml:space="preserve"> class. </w:t>
       </w:r>
     </w:p>
     <w:p>
@@ -3293,10 +3965,106 @@
       <w:r>
         <w:rPr>
           <w:rFonts w:asciiTheme="majorBidi" w:hAnsiTheme="majorBidi" w:cstheme="majorBidi"/>
-          <w:sz w:val="18"/>
-          <w:szCs w:val="18"/>
-        </w:rPr>
-        <w:t xml:space="preserve">Figure 4.  part A dictates the events taken place inside a method that draws the notes inside a given Measure object. For each given Note object in the Measure, if note has a </w:t>
+          <w:b/>
+          <w:bCs/>
+          <w:sz w:val="18"/>
+          <w:szCs w:val="18"/>
+        </w:rPr>
+        <w:t>Figure 4.</w:t>
+      </w:r>
+      <w:r>
+        <w:rPr>
+          <w:rFonts w:asciiTheme="majorBidi" w:hAnsiTheme="majorBidi" w:cstheme="majorBidi"/>
+          <w:sz w:val="18"/>
+          <w:szCs w:val="18"/>
+        </w:rPr>
+        <w:t xml:space="preserve">  part A dictates the events </w:t>
+      </w:r>
+      <w:r>
+        <w:rPr>
+          <w:rFonts w:asciiTheme="majorBidi" w:hAnsiTheme="majorBidi" w:cstheme="majorBidi"/>
+          <w:sz w:val="18"/>
+          <w:szCs w:val="18"/>
+        </w:rPr>
+        <w:t xml:space="preserve">that have </w:t>
+      </w:r>
+      <w:r>
+        <w:rPr>
+          <w:rFonts w:asciiTheme="majorBidi" w:hAnsiTheme="majorBidi" w:cstheme="majorBidi"/>
+          <w:sz w:val="18"/>
+          <w:szCs w:val="18"/>
+        </w:rPr>
+        <w:t xml:space="preserve">taken place inside a method that draws the notes inside a given </w:t>
+      </w:r>
+      <w:r>
+        <w:rPr>
+          <w:rFonts w:asciiTheme="majorBidi" w:hAnsiTheme="majorBidi" w:cstheme="majorBidi"/>
+          <w:i/>
+          <w:iCs/>
+          <w:sz w:val="18"/>
+          <w:szCs w:val="18"/>
+        </w:rPr>
+        <w:t xml:space="preserve">Measure </w:t>
+      </w:r>
+      <w:r>
+        <w:rPr>
+          <w:rFonts w:asciiTheme="majorBidi" w:hAnsiTheme="majorBidi" w:cstheme="majorBidi"/>
+          <w:sz w:val="18"/>
+          <w:szCs w:val="18"/>
+        </w:rPr>
+        <w:t xml:space="preserve">object. For each given </w:t>
+      </w:r>
+      <w:r>
+        <w:rPr>
+          <w:rFonts w:asciiTheme="majorBidi" w:hAnsiTheme="majorBidi" w:cstheme="majorBidi"/>
+          <w:i/>
+          <w:iCs/>
+          <w:sz w:val="18"/>
+          <w:szCs w:val="18"/>
+        </w:rPr>
+        <w:t>Note</w:t>
+      </w:r>
+      <w:r>
+        <w:rPr>
+          <w:rFonts w:asciiTheme="majorBidi" w:hAnsiTheme="majorBidi" w:cstheme="majorBidi"/>
+          <w:sz w:val="18"/>
+          <w:szCs w:val="18"/>
+        </w:rPr>
+        <w:t xml:space="preserve"> object in the </w:t>
+      </w:r>
+      <w:r>
+        <w:rPr>
+          <w:rFonts w:asciiTheme="majorBidi" w:hAnsiTheme="majorBidi" w:cstheme="majorBidi"/>
+          <w:i/>
+          <w:iCs/>
+          <w:sz w:val="18"/>
+          <w:szCs w:val="18"/>
+        </w:rPr>
+        <w:t>Measure</w:t>
+      </w:r>
+      <w:r>
+        <w:rPr>
+          <w:rFonts w:asciiTheme="majorBidi" w:hAnsiTheme="majorBidi" w:cstheme="majorBidi"/>
+          <w:sz w:val="18"/>
+          <w:szCs w:val="18"/>
+        </w:rPr>
+        <w:t xml:space="preserve">, if </w:t>
+      </w:r>
+      <w:r>
+        <w:rPr>
+          <w:rFonts w:asciiTheme="majorBidi" w:hAnsiTheme="majorBidi" w:cstheme="majorBidi"/>
+          <w:sz w:val="18"/>
+          <w:szCs w:val="18"/>
+        </w:rPr>
+        <w:t xml:space="preserve">a </w:t>
+      </w:r>
+      <w:r>
+        <w:rPr>
+          <w:rFonts w:asciiTheme="majorBidi" w:hAnsiTheme="majorBidi" w:cstheme="majorBidi"/>
+          <w:sz w:val="18"/>
+          <w:szCs w:val="18"/>
+        </w:rPr>
+        <w:t xml:space="preserve">note has a </w:t>
       </w:r>
       <w:r>
         <w:rPr>
@@ -3328,15 +4096,107 @@
           <w:sz w:val="18"/>
           <w:szCs w:val="18"/>
         </w:rPr>
-        <w:t xml:space="preserve"> then drawNoteWithTechnical method is used to draw/ display the note. Part B shows events taken place inside the previously mentioned method and </w:t>
-      </w:r>
-      <w:r>
-        <w:rPr>
-          <w:rFonts w:asciiTheme="majorBidi" w:hAnsiTheme="majorBidi" w:cstheme="majorBidi"/>
-          <w:sz w:val="18"/>
-          <w:szCs w:val="18"/>
-        </w:rPr>
-        <w:t>indicates which methods are used based on whether the given note has Chord and/or grace tag respectively.</w:t>
+        <w:t xml:space="preserve"> then </w:t>
+      </w:r>
+      <w:r>
+        <w:rPr>
+          <w:rFonts w:asciiTheme="majorBidi" w:hAnsiTheme="majorBidi" w:cstheme="majorBidi"/>
+          <w:i/>
+          <w:iCs/>
+          <w:sz w:val="18"/>
+          <w:szCs w:val="18"/>
+        </w:rPr>
+        <w:t xml:space="preserve">drawNoteWithTechnical </w:t>
+      </w:r>
+      <w:r>
+        <w:rPr>
+          <w:rFonts w:asciiTheme="majorBidi" w:hAnsiTheme="majorBidi" w:cstheme="majorBidi"/>
+          <w:sz w:val="18"/>
+          <w:szCs w:val="18"/>
+        </w:rPr>
+        <w:t>method is used to draw/ display the note. Part B shows events tak</w:t>
+      </w:r>
+      <w:r>
+        <w:rPr>
+          <w:rFonts w:asciiTheme="majorBidi" w:hAnsiTheme="majorBidi" w:cstheme="majorBidi"/>
+          <w:sz w:val="18"/>
+          <w:szCs w:val="18"/>
+        </w:rPr>
+        <w:t>ing</w:t>
+      </w:r>
+      <w:r>
+        <w:rPr>
+          <w:rFonts w:asciiTheme="majorBidi" w:hAnsiTheme="majorBidi" w:cstheme="majorBidi"/>
+          <w:sz w:val="18"/>
+          <w:szCs w:val="18"/>
+        </w:rPr>
+        <w:t xml:space="preserve"> place inside the previously mentioned method </w:t>
+      </w:r>
+      <w:r>
+        <w:rPr>
+          <w:rFonts w:asciiTheme="majorBidi" w:hAnsiTheme="majorBidi" w:cstheme="majorBidi"/>
+          <w:sz w:val="18"/>
+          <w:szCs w:val="18"/>
+        </w:rPr>
+        <w:t>(</w:t>
+      </w:r>
+      <w:r>
+        <w:rPr>
+          <w:rFonts w:asciiTheme="majorBidi" w:hAnsiTheme="majorBidi" w:cstheme="majorBidi"/>
+          <w:i/>
+          <w:iCs/>
+          <w:sz w:val="18"/>
+          <w:szCs w:val="18"/>
+        </w:rPr>
+        <w:t>drawNoteWithTechnical</w:t>
+      </w:r>
+      <w:r>
+        <w:rPr>
+          <w:rFonts w:asciiTheme="majorBidi" w:hAnsiTheme="majorBidi" w:cstheme="majorBidi"/>
+          <w:sz w:val="18"/>
+          <w:szCs w:val="18"/>
+        </w:rPr>
+        <w:t xml:space="preserve">) </w:t>
+      </w:r>
+      <w:r>
+        <w:rPr>
+          <w:rFonts w:asciiTheme="majorBidi" w:hAnsiTheme="majorBidi" w:cstheme="majorBidi"/>
+          <w:sz w:val="18"/>
+          <w:szCs w:val="18"/>
+        </w:rPr>
+        <w:t xml:space="preserve">and </w:t>
+      </w:r>
+      <w:r>
+        <w:rPr>
+          <w:rFonts w:asciiTheme="majorBidi" w:hAnsiTheme="majorBidi" w:cstheme="majorBidi"/>
+          <w:sz w:val="18"/>
+          <w:szCs w:val="18"/>
+        </w:rPr>
+        <w:t xml:space="preserve">indicates which methods are used based on whether the given note has </w:t>
+      </w:r>
+      <w:r>
+        <w:rPr>
+          <w:rFonts w:asciiTheme="majorBidi" w:hAnsiTheme="majorBidi" w:cstheme="majorBidi"/>
+          <w:sz w:val="18"/>
+          <w:szCs w:val="18"/>
+        </w:rPr>
+        <w:t xml:space="preserve">a </w:t>
+      </w:r>
+      <w:r>
+        <w:rPr>
+          <w:rFonts w:asciiTheme="majorBidi" w:hAnsiTheme="majorBidi" w:cstheme="majorBidi"/>
+          <w:sz w:val="18"/>
+          <w:szCs w:val="18"/>
+        </w:rPr>
+        <w:t>c</w:t>
+      </w:r>
+      <w:r>
+        <w:rPr>
+          <w:rFonts w:asciiTheme="majorBidi" w:hAnsiTheme="majorBidi" w:cstheme="majorBidi"/>
+          <w:sz w:val="18"/>
+          <w:szCs w:val="18"/>
+        </w:rPr>
+        <w:t>hord and/or grace tag respectively.</w:t>
       </w:r>
     </w:p>
     <w:p>
@@ -3460,10 +4320,70 @@
       <w:r>
         <w:rPr>
           <w:rFonts w:asciiTheme="majorBidi" w:hAnsiTheme="majorBidi" w:cstheme="majorBidi"/>
-          <w:sz w:val="18"/>
-          <w:szCs w:val="18"/>
-        </w:rPr>
-        <w:t xml:space="preserve">Figure 5. The sequence diagram of the four self-calls depicted on figure 4. B in more details and their interaction with DrawNote class to display </w:t>
+          <w:b/>
+          <w:bCs/>
+          <w:sz w:val="18"/>
+          <w:szCs w:val="18"/>
+        </w:rPr>
+        <w:t>Figure 5</w:t>
+      </w:r>
+      <w:r>
+        <w:rPr>
+          <w:rFonts w:asciiTheme="majorBidi" w:hAnsiTheme="majorBidi" w:cstheme="majorBidi"/>
+          <w:sz w:val="18"/>
+          <w:szCs w:val="18"/>
+        </w:rPr>
+        <w:t xml:space="preserve">. The sequence diagram of the four self-calls </w:t>
+      </w:r>
+      <w:r>
+        <w:rPr>
+          <w:rFonts w:asciiTheme="majorBidi" w:hAnsiTheme="majorBidi" w:cstheme="majorBidi"/>
+          <w:sz w:val="18"/>
+          <w:szCs w:val="18"/>
+        </w:rPr>
+        <w:t xml:space="preserve">is </w:t>
+      </w:r>
+      <w:r>
+        <w:rPr>
+          <w:rFonts w:asciiTheme="majorBidi" w:hAnsiTheme="majorBidi" w:cstheme="majorBidi"/>
+          <w:sz w:val="18"/>
+          <w:szCs w:val="18"/>
+        </w:rPr>
+        <w:t xml:space="preserve">depicted </w:t>
+      </w:r>
+      <w:r>
+        <w:rPr>
+          <w:rFonts w:asciiTheme="majorBidi" w:hAnsiTheme="majorBidi" w:cstheme="majorBidi"/>
+          <w:sz w:val="18"/>
+          <w:szCs w:val="18"/>
+        </w:rPr>
+        <w:t>i</w:t>
+      </w:r>
+      <w:r>
+        <w:rPr>
+          <w:rFonts w:asciiTheme="majorBidi" w:hAnsiTheme="majorBidi" w:cstheme="majorBidi"/>
+          <w:sz w:val="18"/>
+          <w:szCs w:val="18"/>
+        </w:rPr>
+        <w:t xml:space="preserve">n figure 4. B in more details and their interaction with </w:t>
+      </w:r>
+      <w:r>
+        <w:rPr>
+          <w:rFonts w:asciiTheme="majorBidi" w:hAnsiTheme="majorBidi" w:cstheme="majorBidi"/>
+          <w:i/>
+          <w:iCs/>
+          <w:sz w:val="18"/>
+          <w:szCs w:val="18"/>
+        </w:rPr>
+        <w:t>DrawNote</w:t>
+      </w:r>
+      <w:r>
+        <w:rPr>
+          <w:rFonts w:asciiTheme="majorBidi" w:hAnsiTheme="majorBidi" w:cstheme="majorBidi"/>
+          <w:sz w:val="18"/>
+          <w:szCs w:val="18"/>
+        </w:rPr>
+        <w:t xml:space="preserve"> class to display </w:t>
       </w:r>
       <w:r>
         <w:rPr>
@@ -3487,7 +4407,23 @@
           <w:sz w:val="18"/>
           <w:szCs w:val="18"/>
         </w:rPr>
-        <w:t xml:space="preserve"> on screen. Diagram A indicates the events that results in grace notes, Diagram B, the ones that results in regular notes, </w:t>
+        <w:t xml:space="preserve"> on </w:t>
+      </w:r>
+      <w:r>
+        <w:rPr>
+          <w:rFonts w:asciiTheme="majorBidi" w:hAnsiTheme="majorBidi" w:cstheme="majorBidi"/>
+          <w:sz w:val="18"/>
+          <w:szCs w:val="18"/>
+        </w:rPr>
+        <w:t xml:space="preserve">the </w:t>
+      </w:r>
+      <w:r>
+        <w:rPr>
+          <w:rFonts w:asciiTheme="majorBidi" w:hAnsiTheme="majorBidi" w:cstheme="majorBidi"/>
+          <w:sz w:val="18"/>
+          <w:szCs w:val="18"/>
+        </w:rPr>
+        <w:t xml:space="preserve">screen. Diagram A indicates the events that result in grace notes, Diagram B, the ones that result in regular notes, </w:t>
       </w:r>
       <w:r>
         <w:rPr>
@@ -3503,7 +4439,39 @@
           <w:sz w:val="18"/>
           <w:szCs w:val="18"/>
         </w:rPr>
-        <w:t xml:space="preserve"> C ones that results in grace chord and finally diagram D the</w:t>
+        <w:t xml:space="preserve"> C</w:t>
+      </w:r>
+      <w:r>
+        <w:rPr>
+          <w:rFonts w:asciiTheme="majorBidi" w:hAnsiTheme="majorBidi" w:cstheme="majorBidi"/>
+          <w:sz w:val="18"/>
+          <w:szCs w:val="18"/>
+        </w:rPr>
+        <w:t>,</w:t>
+      </w:r>
+      <w:r>
+        <w:rPr>
+          <w:rFonts w:asciiTheme="majorBidi" w:hAnsiTheme="majorBidi" w:cstheme="majorBidi"/>
+          <w:sz w:val="18"/>
+          <w:szCs w:val="18"/>
+        </w:rPr>
+        <w:t xml:space="preserve"> ones that result in grace chord</w:t>
+      </w:r>
+      <w:r>
+        <w:rPr>
+          <w:rFonts w:asciiTheme="majorBidi" w:hAnsiTheme="majorBidi" w:cstheme="majorBidi"/>
+          <w:sz w:val="18"/>
+          <w:szCs w:val="18"/>
+        </w:rPr>
+        <w:t>s</w:t>
+      </w:r>
+      <w:r>
+        <w:rPr>
+          <w:rFonts w:asciiTheme="majorBidi" w:hAnsiTheme="majorBidi" w:cstheme="majorBidi"/>
+          <w:sz w:val="18"/>
+          <w:szCs w:val="18"/>
+        </w:rPr>
+        <w:t xml:space="preserve"> and finally diagram D the</w:t>
       </w:r>
       <w:r>
         <w:rPr>
@@ -3562,16 +4530,6 @@
     </w:p>
     <w:p>
       <w:pPr>
-        <w:jc w:val="both"/>
-        <w:rPr>
-          <w:rFonts w:asciiTheme="majorBidi" w:hAnsiTheme="majorBidi" w:cstheme="majorBidi"/>
-          <w:sz w:val="18"/>
-          <w:szCs w:val="18"/>
-        </w:rPr>
-      </w:pPr>
-    </w:p>
-    <w:p>
-      <w:pPr>
         <w:jc w:val="center"/>
         <w:rPr>
           <w:rFonts w:asciiTheme="majorBidi" w:hAnsiTheme="majorBidi" w:cstheme="majorBidi"/>
@@ -3587,10 +4545,10 @@
           <w:szCs w:val="18"/>
         </w:rPr>
         <w:drawing>
-          <wp:inline distT="0" distB="0" distL="0" distR="0" wp14:anchorId="5EA993D7" wp14:editId="1B3003F3">
-            <wp:extent cx="4163291" cy="8105842"/>
-            <wp:effectExtent l="0" t="0" r="8890" b="0"/>
-            <wp:docPr id="34" name="Picture 34" descr="Graphical user interface&#10;&#10;Description automatically generated"/>
+          <wp:inline distT="0" distB="0" distL="0" distR="0" wp14:anchorId="4CB38DEF" wp14:editId="1157163D">
+            <wp:extent cx="4310743" cy="8384737"/>
+            <wp:effectExtent l="0" t="0" r="0" b="0"/>
+            <wp:docPr id="36" name="Picture 36" descr="Graphical user interface&#10;&#10;Description automatically generated with medium confidence"/>
             <wp:cNvGraphicFramePr>
               <a:graphicFrameLocks xmlns:a="http://schemas.openxmlformats.org/drawingml/2006/main" noChangeAspect="1"/>
             </wp:cNvGraphicFramePr>
@@ -3598,7 +4556,7 @@
               <a:graphicData uri="http://schemas.openxmlformats.org/drawingml/2006/picture">
                 <pic:pic xmlns:pic="http://schemas.openxmlformats.org/drawingml/2006/picture">
                   <pic:nvPicPr>
-                    <pic:cNvPr id="34" name="Picture 34" descr="Graphical user interface&#10;&#10;Description automatically generated"/>
+                    <pic:cNvPr id="36" name="Picture 36" descr="Graphical user interface&#10;&#10;Description automatically generated with medium confidence"/>
                     <pic:cNvPicPr/>
                   </pic:nvPicPr>
                   <pic:blipFill>
@@ -3616,7 +4574,7 @@
                   <pic:spPr>
                     <a:xfrm>
                       <a:off x="0" y="0"/>
-                      <a:ext cx="4163291" cy="8105842"/>
+                      <a:ext cx="4314949" cy="8392919"/>
                     </a:xfrm>
                     <a:prstGeom prst="rect">
                       <a:avLst/>
@@ -3651,110 +4609,163 @@
       <w:r>
         <w:rPr>
           <w:rFonts w:asciiTheme="majorBidi" w:hAnsiTheme="majorBidi" w:cstheme="majorBidi"/>
-          <w:sz w:val="18"/>
-          <w:szCs w:val="18"/>
-        </w:rPr>
-        <w:t xml:space="preserve">Figure 6. </w:t>
-      </w:r>
-      <w:r>
-        <w:rPr>
-          <w:rFonts w:asciiTheme="majorBidi" w:hAnsiTheme="majorBidi" w:cstheme="majorBidi"/>
-          <w:sz w:val="18"/>
-          <w:szCs w:val="18"/>
-        </w:rPr>
-        <w:t xml:space="preserve">Detailed sequence diagram </w:t>
-      </w:r>
-      <w:r>
-        <w:rPr>
-          <w:rFonts w:asciiTheme="majorBidi" w:hAnsiTheme="majorBidi" w:cstheme="majorBidi"/>
-          <w:sz w:val="18"/>
-          <w:szCs w:val="18"/>
-        </w:rPr>
-        <w:t>of draw</w:t>
-      </w:r>
-      <w:r>
-        <w:rPr>
-          <w:rFonts w:asciiTheme="majorBidi" w:hAnsiTheme="majorBidi" w:cstheme="majorBidi"/>
-          <w:sz w:val="18"/>
-          <w:szCs w:val="18"/>
-        </w:rPr>
-        <w:t xml:space="preserve"> </w:t>
-      </w:r>
-      <w:r>
-        <w:rPr>
-          <w:rFonts w:asciiTheme="majorBidi" w:hAnsiTheme="majorBidi" w:cstheme="majorBidi"/>
-          <w:sz w:val="18"/>
-          <w:szCs w:val="18"/>
-        </w:rPr>
-        <w:t>Type self-call on Guitar class</w:t>
-      </w:r>
-      <w:r>
-        <w:rPr>
-          <w:rFonts w:asciiTheme="majorBidi" w:hAnsiTheme="majorBidi" w:cstheme="majorBidi"/>
-          <w:sz w:val="18"/>
-          <w:szCs w:val="18"/>
-        </w:rPr>
-        <w:t>.</w:t>
-      </w:r>
-    </w:p>
-    <w:p>
-      <w:pPr>
-        <w:rPr>
-          <w:rFonts w:asciiTheme="majorBidi" w:hAnsiTheme="majorBidi" w:cstheme="majorBidi"/>
-          <w:sz w:val="18"/>
-          <w:szCs w:val="18"/>
-        </w:rPr>
-      </w:pPr>
-    </w:p>
-    <w:p>
-      <w:pPr>
-        <w:pStyle w:val="Heading4"/>
-        <w:numPr>
-          <w:ilvl w:val="2"/>
-          <w:numId w:val="11"/>
-        </w:numPr>
-        <w:rPr>
-          <w:rFonts w:asciiTheme="majorBidi" w:hAnsiTheme="majorBidi" w:cstheme="majorBidi"/>
           <w:b/>
           <w:bCs/>
-          <w:color w:val="auto"/>
-        </w:rPr>
-      </w:pPr>
-      <w:bookmarkStart w:id="3" w:name="_Toc99480112"/>
-      <w:r>
-        <w:rPr>
-          <w:rFonts w:asciiTheme="majorBidi" w:hAnsiTheme="majorBidi" w:cstheme="majorBidi"/>
-          <w:b/>
-          <w:bCs/>
-          <w:color w:val="auto"/>
-        </w:rPr>
-        <w:t>UML Class diagram</w:t>
-      </w:r>
-      <w:bookmarkEnd w:id="3"/>
-    </w:p>
-    <w:p>
-      <w:pPr>
-        <w:rPr>
-          <w:rFonts w:asciiTheme="majorBidi" w:hAnsiTheme="majorBidi" w:cstheme="majorBidi"/>
-        </w:rPr>
-      </w:pPr>
-    </w:p>
-    <w:p>
-      <w:pPr>
-        <w:rPr>
-          <w:rFonts w:asciiTheme="majorBidi" w:hAnsiTheme="majorBidi" w:cstheme="majorBidi"/>
+          <w:sz w:val="18"/>
+          <w:szCs w:val="18"/>
+        </w:rPr>
+        <w:t>Figure 6.</w:t>
+      </w:r>
+      <w:r>
+        <w:rPr>
+          <w:rFonts w:asciiTheme="majorBidi" w:hAnsiTheme="majorBidi" w:cstheme="majorBidi"/>
+          <w:sz w:val="18"/>
+          <w:szCs w:val="18"/>
+        </w:rPr>
+        <w:t xml:space="preserve"> </w:t>
+      </w:r>
+      <w:r>
+        <w:rPr>
+          <w:rFonts w:asciiTheme="majorBidi" w:hAnsiTheme="majorBidi" w:cstheme="majorBidi"/>
+          <w:sz w:val="18"/>
+          <w:szCs w:val="18"/>
+        </w:rPr>
+        <w:t xml:space="preserve">Detailed sequence diagram </w:t>
+      </w:r>
+      <w:r>
+        <w:rPr>
+          <w:rFonts w:asciiTheme="majorBidi" w:hAnsiTheme="majorBidi" w:cstheme="majorBidi"/>
+          <w:sz w:val="18"/>
+          <w:szCs w:val="18"/>
+        </w:rPr>
+        <w:t xml:space="preserve">of </w:t>
+      </w:r>
+      <w:r>
+        <w:rPr>
+          <w:rFonts w:asciiTheme="majorBidi" w:hAnsiTheme="majorBidi" w:cstheme="majorBidi"/>
+          <w:i/>
+          <w:iCs/>
+          <w:sz w:val="18"/>
+          <w:szCs w:val="18"/>
+        </w:rPr>
+        <w:t>draw</w:t>
+      </w:r>
+      <w:r>
+        <w:rPr>
+          <w:rFonts w:asciiTheme="majorBidi" w:hAnsiTheme="majorBidi" w:cstheme="majorBidi"/>
+          <w:i/>
+          <w:iCs/>
+          <w:sz w:val="18"/>
+          <w:szCs w:val="18"/>
+        </w:rPr>
+        <w:t>Type</w:t>
+      </w:r>
+      <w:r>
+        <w:rPr>
+          <w:rFonts w:asciiTheme="majorBidi" w:hAnsiTheme="majorBidi" w:cstheme="majorBidi"/>
+          <w:sz w:val="18"/>
+          <w:szCs w:val="18"/>
+        </w:rPr>
+        <w:t xml:space="preserve"> self-call on </w:t>
+      </w:r>
+      <w:r>
+        <w:rPr>
+          <w:rFonts w:asciiTheme="majorBidi" w:hAnsiTheme="majorBidi" w:cstheme="majorBidi"/>
+          <w:i/>
+          <w:iCs/>
+          <w:sz w:val="18"/>
+          <w:szCs w:val="18"/>
+        </w:rPr>
+        <w:t xml:space="preserve">Guitar </w:t>
+      </w:r>
+      <w:r>
+        <w:rPr>
+          <w:rFonts w:asciiTheme="majorBidi" w:hAnsiTheme="majorBidi" w:cstheme="majorBidi"/>
+          <w:sz w:val="18"/>
+          <w:szCs w:val="18"/>
+        </w:rPr>
+        <w:t>class</w:t>
+      </w:r>
+      <w:r>
+        <w:rPr>
+          <w:rFonts w:asciiTheme="majorBidi" w:hAnsiTheme="majorBidi" w:cstheme="majorBidi"/>
+          <w:sz w:val="18"/>
+          <w:szCs w:val="18"/>
+        </w:rPr>
+        <w:t>.</w:t>
+      </w:r>
+    </w:p>
+    <w:p>
+      <w:pPr>
+        <w:jc w:val="center"/>
+        <w:rPr>
+          <w:rFonts w:asciiTheme="majorBidi" w:hAnsiTheme="majorBidi" w:cstheme="majorBidi"/>
+          <w:sz w:val="18"/>
+          <w:szCs w:val="18"/>
+        </w:rPr>
+      </w:pPr>
+    </w:p>
+    <w:p>
+      <w:pPr>
+        <w:jc w:val="center"/>
+        <w:rPr>
+          <w:rFonts w:asciiTheme="majorBidi" w:hAnsiTheme="majorBidi" w:cstheme="majorBidi"/>
+          <w:sz w:val="18"/>
+          <w:szCs w:val="18"/>
+        </w:rPr>
+      </w:pPr>
+    </w:p>
+    <w:p>
+      <w:pPr>
+        <w:jc w:val="center"/>
+        <w:rPr>
+          <w:rFonts w:asciiTheme="majorBidi" w:hAnsiTheme="majorBidi" w:cstheme="majorBidi"/>
+          <w:sz w:val="18"/>
+          <w:szCs w:val="18"/>
+        </w:rPr>
+      </w:pPr>
+    </w:p>
+    <w:p>
+      <w:pPr>
+        <w:jc w:val="center"/>
+        <w:rPr>
+          <w:rFonts w:asciiTheme="majorBidi" w:hAnsiTheme="majorBidi" w:cstheme="majorBidi"/>
+          <w:sz w:val="18"/>
+          <w:szCs w:val="18"/>
+        </w:rPr>
+      </w:pPr>
+    </w:p>
+    <w:p>
+      <w:pPr>
+        <w:jc w:val="center"/>
+        <w:rPr>
+          <w:rFonts w:asciiTheme="majorBidi" w:hAnsiTheme="majorBidi" w:cstheme="majorBidi"/>
+          <w:sz w:val="18"/>
+          <w:szCs w:val="18"/>
+        </w:rPr>
+      </w:pPr>
+    </w:p>
+    <w:p>
+      <w:pPr>
+        <w:jc w:val="center"/>
+        <w:rPr>
+          <w:rFonts w:asciiTheme="majorBidi" w:hAnsiTheme="majorBidi" w:cstheme="majorBidi"/>
+          <w:sz w:val="18"/>
+          <w:szCs w:val="18"/>
         </w:rPr>
       </w:pPr>
       <w:r>
         <w:rPr>
           <w:rFonts w:asciiTheme="majorBidi" w:hAnsiTheme="majorBidi" w:cstheme="majorBidi"/>
           <w:noProof/>
+          <w:sz w:val="18"/>
+          <w:szCs w:val="18"/>
         </w:rPr>
         <w:drawing>
-          <wp:inline distT="0" distB="0" distL="0" distR="0" wp14:anchorId="353DBC43" wp14:editId="140E2A42">
-            <wp:extent cx="5777228" cy="7948247"/>
-            <wp:effectExtent l="0" t="0" r="0" b="0"/>
-            <wp:docPr id="18" name="Picture 18" descr="Graphical user interface, application&#10;&#10;Description automatically generated"/>
+          <wp:inline distT="0" distB="0" distL="0" distR="0" wp14:anchorId="61A89336" wp14:editId="32687494">
+            <wp:extent cx="3675895" cy="3849632"/>
+            <wp:effectExtent l="0" t="0" r="1270" b="0"/>
+            <wp:docPr id="28" name="Picture 28" descr="Diagram&#10;&#10;Description automatically generated"/>
             <wp:cNvGraphicFramePr>
               <a:graphicFrameLocks xmlns:a="http://schemas.openxmlformats.org/drawingml/2006/main" noChangeAspect="1"/>
             </wp:cNvGraphicFramePr>
@@ -3762,7 +4773,7 @@
               <a:graphicData uri="http://schemas.openxmlformats.org/drawingml/2006/picture">
                 <pic:pic xmlns:pic="http://schemas.openxmlformats.org/drawingml/2006/picture">
                   <pic:nvPicPr>
-                    <pic:cNvPr id="18" name="Picture 18" descr="Graphical user interface, application&#10;&#10;Description automatically generated"/>
+                    <pic:cNvPr id="28" name="Picture 28" descr="Diagram&#10;&#10;Description automatically generated"/>
                     <pic:cNvPicPr/>
                   </pic:nvPicPr>
                   <pic:blipFill>
@@ -3780,7 +4791,7 @@
                   <pic:spPr>
                     <a:xfrm>
                       <a:off x="0" y="0"/>
-                      <a:ext cx="5792073" cy="7968670"/>
+                      <a:ext cx="3675895" cy="3849632"/>
                     </a:xfrm>
                     <a:prstGeom prst="rect">
                       <a:avLst/>
@@ -3798,6 +4809,212 @@
         <w:jc w:val="center"/>
         <w:rPr>
           <w:rFonts w:asciiTheme="majorBidi" w:hAnsiTheme="majorBidi" w:cstheme="majorBidi"/>
+          <w:sz w:val="18"/>
+          <w:szCs w:val="18"/>
+        </w:rPr>
+      </w:pPr>
+    </w:p>
+    <w:p>
+      <w:pPr>
+        <w:jc w:val="center"/>
+        <w:rPr>
+          <w:rFonts w:asciiTheme="majorBidi" w:hAnsiTheme="majorBidi" w:cstheme="majorBidi"/>
+          <w:sz w:val="18"/>
+          <w:szCs w:val="18"/>
+        </w:rPr>
+      </w:pPr>
+      <w:r>
+        <w:rPr>
+          <w:rFonts w:asciiTheme="majorBidi" w:hAnsiTheme="majorBidi" w:cstheme="majorBidi"/>
+          <w:b/>
+          <w:bCs/>
+          <w:sz w:val="18"/>
+          <w:szCs w:val="18"/>
+        </w:rPr>
+        <w:t>Figure 7.</w:t>
+      </w:r>
+      <w:r>
+        <w:rPr>
+          <w:rFonts w:asciiTheme="majorBidi" w:hAnsiTheme="majorBidi" w:cstheme="majorBidi"/>
+          <w:sz w:val="18"/>
+          <w:szCs w:val="18"/>
+        </w:rPr>
+        <w:t xml:space="preserve"> Detailed sequence diagram of </w:t>
+      </w:r>
+      <w:r>
+        <w:rPr>
+          <w:rFonts w:asciiTheme="majorBidi" w:hAnsiTheme="majorBidi" w:cstheme="majorBidi"/>
+          <w:i/>
+          <w:iCs/>
+          <w:sz w:val="18"/>
+          <w:szCs w:val="18"/>
+        </w:rPr>
+        <w:t>drawBend</w:t>
+      </w:r>
+      <w:r>
+        <w:rPr>
+          <w:rFonts w:asciiTheme="majorBidi" w:hAnsiTheme="majorBidi" w:cstheme="majorBidi"/>
+          <w:sz w:val="18"/>
+          <w:szCs w:val="18"/>
+        </w:rPr>
+        <w:t xml:space="preserve"> (A) and </w:t>
+      </w:r>
+      <w:r>
+        <w:rPr>
+          <w:rFonts w:asciiTheme="majorBidi" w:hAnsiTheme="majorBidi" w:cstheme="majorBidi"/>
+          <w:i/>
+          <w:iCs/>
+          <w:sz w:val="18"/>
+          <w:szCs w:val="18"/>
+        </w:rPr>
+        <w:t>drawDot</w:t>
+      </w:r>
+      <w:r>
+        <w:rPr>
+          <w:rFonts w:asciiTheme="majorBidi" w:hAnsiTheme="majorBidi" w:cstheme="majorBidi"/>
+          <w:sz w:val="18"/>
+          <w:szCs w:val="18"/>
+        </w:rPr>
+        <w:t>(B) self-calls mentioned in the p</w:t>
+      </w:r>
+      <w:r>
+        <w:rPr>
+          <w:rFonts w:asciiTheme="majorBidi" w:hAnsiTheme="majorBidi" w:cstheme="majorBidi"/>
+          <w:sz w:val="18"/>
+          <w:szCs w:val="18"/>
+        </w:rPr>
+        <w:t>re</w:t>
+      </w:r>
+      <w:r>
+        <w:rPr>
+          <w:rFonts w:asciiTheme="majorBidi" w:hAnsiTheme="majorBidi" w:cstheme="majorBidi"/>
+          <w:sz w:val="18"/>
+          <w:szCs w:val="18"/>
+        </w:rPr>
+        <w:t xml:space="preserve">vious diagrams. </w:t>
+      </w:r>
+    </w:p>
+    <w:p>
+      <w:pPr>
+        <w:rPr>
+          <w:rFonts w:asciiTheme="majorBidi" w:hAnsiTheme="majorBidi" w:cstheme="majorBidi"/>
+          <w:sz w:val="18"/>
+          <w:szCs w:val="18"/>
+        </w:rPr>
+      </w:pPr>
+    </w:p>
+    <w:p>
+      <w:pPr>
+        <w:rPr>
+          <w:rFonts w:asciiTheme="majorBidi" w:hAnsiTheme="majorBidi" w:cstheme="majorBidi"/>
+          <w:b/>
+          <w:bCs/>
+          <w:sz w:val="24"/>
+          <w:szCs w:val="24"/>
+        </w:rPr>
+      </w:pPr>
+      <w:r>
+        <w:rPr>
+          <w:rFonts w:asciiTheme="majorBidi" w:hAnsiTheme="majorBidi" w:cstheme="majorBidi"/>
+          <w:b/>
+          <w:bCs/>
+        </w:rPr>
+        <w:br w:type="page"/>
+      </w:r>
+    </w:p>
+    <w:p>
+      <w:pPr>
+        <w:pStyle w:val="Heading4"/>
+        <w:numPr>
+          <w:ilvl w:val="2"/>
+          <w:numId w:val="11"/>
+        </w:numPr>
+        <w:rPr>
+          <w:rFonts w:asciiTheme="majorBidi" w:hAnsiTheme="majorBidi" w:cstheme="majorBidi"/>
+          <w:b/>
+          <w:bCs/>
+          <w:color w:val="auto"/>
+        </w:rPr>
+      </w:pPr>
+      <w:bookmarkStart w:id="3" w:name="_Toc99491848"/>
+      <w:r>
+        <w:rPr>
+          <w:rFonts w:asciiTheme="majorBidi" w:hAnsiTheme="majorBidi" w:cstheme="majorBidi"/>
+          <w:b/>
+          <w:bCs/>
+          <w:color w:val="auto"/>
+        </w:rPr>
+        <w:lastRenderedPageBreak/>
+        <w:t>UML Class diagram</w:t>
+      </w:r>
+      <w:bookmarkEnd w:id="3"/>
+    </w:p>
+    <w:p>
+      <w:pPr>
+        <w:rPr>
+          <w:rFonts w:asciiTheme="majorBidi" w:hAnsiTheme="majorBidi" w:cstheme="majorBidi"/>
+        </w:rPr>
+      </w:pPr>
+    </w:p>
+    <w:p>
+      <w:pPr>
+        <w:rPr>
+          <w:rFonts w:asciiTheme="majorBidi" w:hAnsiTheme="majorBidi" w:cstheme="majorBidi"/>
+        </w:rPr>
+      </w:pPr>
+      <w:r>
+        <w:rPr>
+          <w:rFonts w:asciiTheme="majorBidi" w:hAnsiTheme="majorBidi" w:cstheme="majorBidi"/>
+          <w:noProof/>
+        </w:rPr>
+        <w:drawing>
+          <wp:inline distT="0" distB="0" distL="0" distR="0" wp14:anchorId="2D73A529" wp14:editId="2CDB0EFB">
+            <wp:extent cx="5962263" cy="7311350"/>
+            <wp:effectExtent l="0" t="0" r="635" b="4445"/>
+            <wp:docPr id="31" name="Picture 31" descr="A screenshot of a computer&#10;&#10;Description automatically generated with medium confidence"/>
+            <wp:cNvGraphicFramePr>
+              <a:graphicFrameLocks xmlns:a="http://schemas.openxmlformats.org/drawingml/2006/main" noChangeAspect="1"/>
+            </wp:cNvGraphicFramePr>
+            <a:graphic xmlns:a="http://schemas.openxmlformats.org/drawingml/2006/main">
+              <a:graphicData uri="http://schemas.openxmlformats.org/drawingml/2006/picture">
+                <pic:pic xmlns:pic="http://schemas.openxmlformats.org/drawingml/2006/picture">
+                  <pic:nvPicPr>
+                    <pic:cNvPr id="31" name="Picture 31" descr="A screenshot of a computer&#10;&#10;Description automatically generated with medium confidence"/>
+                    <pic:cNvPicPr/>
+                  </pic:nvPicPr>
+                  <pic:blipFill>
+                    <a:blip r:embed="rId17" cstate="print">
+                      <a:extLst>
+                        <a:ext uri="{28A0092B-C50C-407E-A947-70E740481C1C}">
+                          <a14:useLocalDpi xmlns:a14="http://schemas.microsoft.com/office/drawing/2010/main" val="0"/>
+                        </a:ext>
+                      </a:extLst>
+                    </a:blip>
+                    <a:stretch>
+                      <a:fillRect/>
+                    </a:stretch>
+                  </pic:blipFill>
+                  <pic:spPr>
+                    <a:xfrm>
+                      <a:off x="0" y="0"/>
+                      <a:ext cx="5962263" cy="7311350"/>
+                    </a:xfrm>
+                    <a:prstGeom prst="rect">
+                      <a:avLst/>
+                    </a:prstGeom>
+                  </pic:spPr>
+                </pic:pic>
+              </a:graphicData>
+            </a:graphic>
+          </wp:inline>
+        </w:drawing>
+      </w:r>
+    </w:p>
+    <w:p>
+      <w:pPr>
+        <w:jc w:val="both"/>
+        <w:rPr>
+          <w:rFonts w:asciiTheme="majorBidi" w:hAnsiTheme="majorBidi" w:cstheme="majorBidi"/>
           <w:sz w:val="20"/>
           <w:szCs w:val="20"/>
         </w:rPr>
@@ -3805,7 +5022,7 @@
     </w:p>
     <w:p>
       <w:pPr>
-        <w:jc w:val="center"/>
+        <w:jc w:val="both"/>
         <w:rPr>
           <w:rFonts w:asciiTheme="majorBidi" w:hAnsiTheme="majorBidi" w:cstheme="majorBidi"/>
           <w:sz w:val="20"/>
@@ -3815,28 +5032,160 @@
       <w:r>
         <w:rPr>
           <w:rFonts w:asciiTheme="majorBidi" w:hAnsiTheme="majorBidi" w:cstheme="majorBidi"/>
+          <w:b/>
+          <w:bCs/>
           <w:sz w:val="20"/>
           <w:szCs w:val="20"/>
         </w:rPr>
-        <w:t xml:space="preserve">Figure 2. Class diagram of the Guitar class and </w:t>
-      </w:r>
-      <w:proofErr w:type="gramStart"/>
-      <w:r>
-        <w:rPr>
-          <w:rFonts w:asciiTheme="majorBidi" w:hAnsiTheme="majorBidi" w:cstheme="majorBidi"/>
+        <w:t xml:space="preserve">Figure </w:t>
+      </w:r>
+      <w:r>
+        <w:rPr>
+          <w:rFonts w:asciiTheme="majorBidi" w:hAnsiTheme="majorBidi" w:cstheme="majorBidi"/>
+          <w:b/>
+          <w:bCs/>
           <w:sz w:val="20"/>
           <w:szCs w:val="20"/>
         </w:rPr>
-        <w:t>it</w:t>
-      </w:r>
-      <w:proofErr w:type="gramEnd"/>
-      <w:r>
-        <w:rPr>
-          <w:rFonts w:asciiTheme="majorBidi" w:hAnsiTheme="majorBidi" w:cstheme="majorBidi"/>
+        <w:t>8</w:t>
+      </w:r>
+      <w:r>
+        <w:rPr>
+          <w:rFonts w:asciiTheme="majorBidi" w:hAnsiTheme="majorBidi" w:cstheme="majorBidi"/>
+          <w:b/>
+          <w:bCs/>
           <w:sz w:val="20"/>
           <w:szCs w:val="20"/>
         </w:rPr>
+        <w:t>.</w:t>
+      </w:r>
+      <w:r>
+        <w:rPr>
+          <w:rFonts w:asciiTheme="majorBidi" w:hAnsiTheme="majorBidi" w:cstheme="majorBidi"/>
+          <w:sz w:val="20"/>
+          <w:szCs w:val="20"/>
+        </w:rPr>
+        <w:t xml:space="preserve"> Class diagram of the </w:t>
+      </w:r>
+      <w:r>
+        <w:rPr>
+          <w:rFonts w:asciiTheme="majorBidi" w:hAnsiTheme="majorBidi" w:cstheme="majorBidi"/>
+          <w:i/>
+          <w:iCs/>
+          <w:sz w:val="20"/>
+          <w:szCs w:val="20"/>
+        </w:rPr>
+        <w:t>Guitar</w:t>
+      </w:r>
+      <w:r>
+        <w:rPr>
+          <w:rFonts w:asciiTheme="majorBidi" w:hAnsiTheme="majorBidi" w:cstheme="majorBidi"/>
+          <w:sz w:val="20"/>
+          <w:szCs w:val="20"/>
+        </w:rPr>
+        <w:t xml:space="preserve"> class and it</w:t>
+      </w:r>
+      <w:r>
+        <w:rPr>
+          <w:rFonts w:asciiTheme="majorBidi" w:hAnsiTheme="majorBidi" w:cstheme="majorBidi"/>
+          <w:sz w:val="20"/>
+          <w:szCs w:val="20"/>
+        </w:rPr>
+        <w:t>s</w:t>
+      </w:r>
+      <w:r>
+        <w:rPr>
+          <w:rFonts w:asciiTheme="majorBidi" w:hAnsiTheme="majorBidi" w:cstheme="majorBidi"/>
+          <w:sz w:val="20"/>
+          <w:szCs w:val="20"/>
+        </w:rPr>
         <w:t xml:space="preserve"> interactions.</w:t>
+      </w:r>
+      <w:r>
+        <w:rPr>
+          <w:rFonts w:asciiTheme="majorBidi" w:hAnsiTheme="majorBidi" w:cstheme="majorBidi"/>
+          <w:sz w:val="20"/>
+          <w:szCs w:val="20"/>
+        </w:rPr>
+        <w:t xml:space="preserve"> The green coloured </w:t>
+      </w:r>
+      <w:r>
+        <w:rPr>
+          <w:rFonts w:asciiTheme="majorBidi" w:hAnsiTheme="majorBidi" w:cstheme="majorBidi"/>
+          <w:i/>
+          <w:iCs/>
+          <w:sz w:val="20"/>
+          <w:szCs w:val="20"/>
+        </w:rPr>
+        <w:t xml:space="preserve">Guitar </w:t>
+      </w:r>
+      <w:r>
+        <w:rPr>
+          <w:rFonts w:asciiTheme="majorBidi" w:hAnsiTheme="majorBidi" w:cstheme="majorBidi"/>
+          <w:sz w:val="20"/>
+          <w:szCs w:val="20"/>
+        </w:rPr>
+        <w:t xml:space="preserve">class belongs to </w:t>
+      </w:r>
+      <w:r>
+        <w:rPr>
+          <w:rFonts w:asciiTheme="majorBidi" w:hAnsiTheme="majorBidi" w:cstheme="majorBidi"/>
+          <w:sz w:val="20"/>
+          <w:szCs w:val="20"/>
+        </w:rPr>
+        <w:t xml:space="preserve">the </w:t>
+      </w:r>
+      <w:r>
+        <w:rPr>
+          <w:rFonts w:asciiTheme="majorBidi" w:hAnsiTheme="majorBidi" w:cstheme="majorBidi"/>
+          <w:i/>
+          <w:iCs/>
+          <w:sz w:val="20"/>
+          <w:szCs w:val="20"/>
+        </w:rPr>
+        <w:t>instrument</w:t>
+      </w:r>
+      <w:r>
+        <w:rPr>
+          <w:rFonts w:asciiTheme="majorBidi" w:hAnsiTheme="majorBidi" w:cstheme="majorBidi"/>
+          <w:sz w:val="20"/>
+          <w:szCs w:val="20"/>
+        </w:rPr>
+        <w:t xml:space="preserve"> package while the blue classes belong to </w:t>
+      </w:r>
+      <w:r>
+        <w:rPr>
+          <w:rFonts w:asciiTheme="majorBidi" w:hAnsiTheme="majorBidi" w:cstheme="majorBidi"/>
+          <w:sz w:val="20"/>
+          <w:szCs w:val="20"/>
+        </w:rPr>
+        <w:t xml:space="preserve">the </w:t>
+      </w:r>
+      <w:r>
+        <w:rPr>
+          <w:rFonts w:asciiTheme="majorBidi" w:hAnsiTheme="majorBidi" w:cstheme="majorBidi"/>
+          <w:i/>
+          <w:iCs/>
+          <w:sz w:val="20"/>
+          <w:szCs w:val="20"/>
+        </w:rPr>
+        <w:t>GUI.draw</w:t>
+      </w:r>
+      <w:r>
+        <w:rPr>
+          <w:rFonts w:asciiTheme="majorBidi" w:hAnsiTheme="majorBidi" w:cstheme="majorBidi"/>
+          <w:sz w:val="20"/>
+          <w:szCs w:val="20"/>
+        </w:rPr>
+        <w:t xml:space="preserve"> package. </w:t>
+      </w:r>
+      <w:r>
+        <w:rPr>
+          <w:rFonts w:asciiTheme="majorBidi" w:hAnsiTheme="majorBidi" w:cstheme="majorBidi"/>
+          <w:sz w:val="20"/>
+          <w:szCs w:val="20"/>
+        </w:rPr>
+        <w:t xml:space="preserve">The public, private, protected attributes and operations are denoted by “+”, “-”, and “#” respectively. </w:t>
       </w:r>
     </w:p>
     <w:p>
@@ -3848,22 +5197,44 @@
         </w:numPr>
         <w:rPr>
           <w:rFonts w:asciiTheme="majorBidi" w:hAnsiTheme="majorBidi" w:cstheme="majorBidi"/>
+          <w:b/>
+          <w:bCs/>
           <w:color w:val="auto"/>
         </w:rPr>
       </w:pPr>
-      <w:bookmarkStart w:id="4" w:name="_Toc99480113"/>
-      <w:r>
-        <w:rPr>
-          <w:rFonts w:asciiTheme="majorBidi" w:hAnsiTheme="majorBidi" w:cstheme="majorBidi"/>
+      <w:bookmarkStart w:id="4" w:name="_Toc99491849"/>
+      <w:r>
+        <w:rPr>
+          <w:rFonts w:asciiTheme="majorBidi" w:hAnsiTheme="majorBidi" w:cstheme="majorBidi"/>
+          <w:b/>
+          <w:bCs/>
           <w:color w:val="auto"/>
         </w:rPr>
-        <w:t>Instrument: Drum</w:t>
+        <w:lastRenderedPageBreak/>
+        <w:t xml:space="preserve">Instrument: </w:t>
+      </w:r>
+      <w:r>
+        <w:rPr>
+          <w:rFonts w:asciiTheme="majorBidi" w:hAnsiTheme="majorBidi" w:cstheme="majorBidi"/>
+          <w:b/>
+          <w:bCs/>
+          <w:i/>
+          <w:iCs/>
+          <w:color w:val="auto"/>
+        </w:rPr>
+        <w:t>Drum</w:t>
       </w:r>
       <w:bookmarkEnd w:id="4"/>
     </w:p>
     <w:p>
-      <w:r>
-        <w:rPr>
+      <w:pPr>
+        <w:rPr>
+          <w:rFonts w:asciiTheme="majorBidi" w:hAnsiTheme="majorBidi" w:cstheme="majorBidi"/>
+        </w:rPr>
+      </w:pPr>
+      <w:r>
+        <w:rPr>
+          <w:rFonts w:asciiTheme="majorBidi" w:hAnsiTheme="majorBidi" w:cstheme="majorBidi"/>
           <w:noProof/>
         </w:rPr>
         <w:drawing>
@@ -3882,13 +5253,13 @@
                     <pic:cNvPicPr/>
                   </pic:nvPicPr>
                   <pic:blipFill>
-                    <a:blip r:embed="rId17" cstate="print">
+                    <a:blip r:embed="rId18" cstate="print">
                       <a:extLst>
                         <a:ext uri="{28A0092B-C50C-407E-A947-70E740481C1C}">
                           <a14:useLocalDpi xmlns:a14="http://schemas.microsoft.com/office/drawing/2010/main" val="0"/>
                         </a:ext>
                         <a:ext uri="{96DAC541-7B7A-43D3-8B79-37D633B846F1}">
-                          <asvg:svgBlip xmlns:asvg="http://schemas.microsoft.com/office/drawing/2016/SVG/main" r:embed="rId18"/>
+                          <asvg:svgBlip xmlns:asvg="http://schemas.microsoft.com/office/drawing/2016/SVG/main" r:embed="rId19"/>
                         </a:ext>
                       </a:extLst>
                     </a:blip>
@@ -3913,8 +5284,49 @@
       </w:r>
     </w:p>
     <w:p>
-      <w:r>
-        <w:rPr>
+      <w:pPr>
+        <w:jc w:val="center"/>
+        <w:rPr>
+          <w:rFonts w:asciiTheme="majorBidi" w:hAnsiTheme="majorBidi" w:cstheme="majorBidi"/>
+          <w:sz w:val="18"/>
+          <w:szCs w:val="18"/>
+        </w:rPr>
+      </w:pPr>
+      <w:r>
+        <w:rPr>
+          <w:rFonts w:asciiTheme="majorBidi" w:hAnsiTheme="majorBidi" w:cstheme="majorBidi"/>
+          <w:b/>
+          <w:bCs/>
+          <w:sz w:val="18"/>
+          <w:szCs w:val="18"/>
+        </w:rPr>
+        <w:t>Figure #</w:t>
+      </w:r>
+      <w:r>
+        <w:rPr>
+          <w:rFonts w:asciiTheme="majorBidi" w:hAnsiTheme="majorBidi" w:cstheme="majorBidi"/>
+          <w:sz w:val="18"/>
+          <w:szCs w:val="18"/>
+        </w:rPr>
+        <w:t>. description</w:t>
+      </w:r>
+    </w:p>
+    <w:p>
+      <w:pPr>
+        <w:rPr>
+          <w:rFonts w:asciiTheme="majorBidi" w:hAnsiTheme="majorBidi" w:cstheme="majorBidi"/>
+        </w:rPr>
+      </w:pPr>
+    </w:p>
+    <w:p>
+      <w:pPr>
+        <w:rPr>
+          <w:rFonts w:asciiTheme="majorBidi" w:hAnsiTheme="majorBidi" w:cstheme="majorBidi"/>
+        </w:rPr>
+      </w:pPr>
+      <w:r>
+        <w:rPr>
+          <w:rFonts w:asciiTheme="majorBidi" w:hAnsiTheme="majorBidi" w:cstheme="majorBidi"/>
           <w:noProof/>
         </w:rPr>
         <w:lastRenderedPageBreak/>
@@ -3934,13 +5346,13 @@
                     <pic:cNvPicPr/>
                   </pic:nvPicPr>
                   <pic:blipFill>
-                    <a:blip r:embed="rId19">
+                    <a:blip r:embed="rId20">
                       <a:extLst>
                         <a:ext uri="{28A0092B-C50C-407E-A947-70E740481C1C}">
                           <a14:useLocalDpi xmlns:a14="http://schemas.microsoft.com/office/drawing/2010/main" val="0"/>
                         </a:ext>
                         <a:ext uri="{96DAC541-7B7A-43D3-8B79-37D633B846F1}">
-                          <asvg:svgBlip xmlns:asvg="http://schemas.microsoft.com/office/drawing/2016/SVG/main" r:embed="rId20"/>
+                          <asvg:svgBlip xmlns:asvg="http://schemas.microsoft.com/office/drawing/2016/SVG/main" r:embed="rId21"/>
                         </a:ext>
                       </a:extLst>
                     </a:blip>
@@ -3965,8 +5377,49 @@
       </w:r>
     </w:p>
     <w:p>
-      <w:r>
-        <w:rPr>
+      <w:pPr>
+        <w:jc w:val="center"/>
+        <w:rPr>
+          <w:rFonts w:asciiTheme="majorBidi" w:hAnsiTheme="majorBidi" w:cstheme="majorBidi"/>
+          <w:sz w:val="18"/>
+          <w:szCs w:val="18"/>
+        </w:rPr>
+      </w:pPr>
+      <w:r>
+        <w:rPr>
+          <w:rFonts w:asciiTheme="majorBidi" w:hAnsiTheme="majorBidi" w:cstheme="majorBidi"/>
+          <w:b/>
+          <w:bCs/>
+          <w:sz w:val="18"/>
+          <w:szCs w:val="18"/>
+        </w:rPr>
+        <w:t>Figure #</w:t>
+      </w:r>
+      <w:r>
+        <w:rPr>
+          <w:rFonts w:asciiTheme="majorBidi" w:hAnsiTheme="majorBidi" w:cstheme="majorBidi"/>
+          <w:sz w:val="18"/>
+          <w:szCs w:val="18"/>
+        </w:rPr>
+        <w:t>. description</w:t>
+      </w:r>
+    </w:p>
+    <w:p>
+      <w:pPr>
+        <w:rPr>
+          <w:rFonts w:asciiTheme="majorBidi" w:hAnsiTheme="majorBidi" w:cstheme="majorBidi"/>
+        </w:rPr>
+      </w:pPr>
+    </w:p>
+    <w:p>
+      <w:pPr>
+        <w:rPr>
+          <w:rFonts w:asciiTheme="majorBidi" w:hAnsiTheme="majorBidi" w:cstheme="majorBidi"/>
+        </w:rPr>
+      </w:pPr>
+      <w:r>
+        <w:rPr>
+          <w:rFonts w:asciiTheme="majorBidi" w:hAnsiTheme="majorBidi" w:cstheme="majorBidi"/>
           <w:noProof/>
         </w:rPr>
         <w:lastRenderedPageBreak/>
@@ -3986,13 +5439,13 @@
                     <pic:cNvPicPr/>
                   </pic:nvPicPr>
                   <pic:blipFill>
-                    <a:blip r:embed="rId21">
+                    <a:blip r:embed="rId22">
                       <a:extLst>
                         <a:ext uri="{28A0092B-C50C-407E-A947-70E740481C1C}">
                           <a14:useLocalDpi xmlns:a14="http://schemas.microsoft.com/office/drawing/2010/main" val="0"/>
                         </a:ext>
                         <a:ext uri="{96DAC541-7B7A-43D3-8B79-37D633B846F1}">
-                          <asvg:svgBlip xmlns:asvg="http://schemas.microsoft.com/office/drawing/2016/SVG/main" r:embed="rId22"/>
+                          <asvg:svgBlip xmlns:asvg="http://schemas.microsoft.com/office/drawing/2016/SVG/main" r:embed="rId23"/>
                         </a:ext>
                       </a:extLst>
                     </a:blip>
@@ -4018,6 +5471,41 @@
     </w:p>
     <w:p>
       <w:pPr>
+        <w:jc w:val="center"/>
+        <w:rPr>
+          <w:rFonts w:asciiTheme="majorBidi" w:hAnsiTheme="majorBidi" w:cstheme="majorBidi"/>
+          <w:sz w:val="18"/>
+          <w:szCs w:val="18"/>
+        </w:rPr>
+      </w:pPr>
+      <w:r>
+        <w:rPr>
+          <w:rFonts w:asciiTheme="majorBidi" w:hAnsiTheme="majorBidi" w:cstheme="majorBidi"/>
+          <w:b/>
+          <w:bCs/>
+          <w:sz w:val="18"/>
+          <w:szCs w:val="18"/>
+        </w:rPr>
+        <w:t>Figure #.</w:t>
+      </w:r>
+      <w:r>
+        <w:rPr>
+          <w:rFonts w:asciiTheme="majorBidi" w:hAnsiTheme="majorBidi" w:cstheme="majorBidi"/>
+          <w:sz w:val="18"/>
+          <w:szCs w:val="18"/>
+        </w:rPr>
+        <w:t xml:space="preserve"> description</w:t>
+      </w:r>
+    </w:p>
+    <w:p>
+      <w:pPr>
+        <w:rPr>
+          <w:rFonts w:asciiTheme="majorBidi" w:hAnsiTheme="majorBidi" w:cstheme="majorBidi"/>
+        </w:rPr>
+      </w:pPr>
+    </w:p>
+    <w:p>
+      <w:pPr>
         <w:pStyle w:val="Heading3"/>
         <w:numPr>
           <w:ilvl w:val="1"/>
@@ -4025,18 +5513,57 @@
         </w:numPr>
         <w:rPr>
           <w:rFonts w:asciiTheme="majorBidi" w:hAnsiTheme="majorBidi" w:cstheme="majorBidi"/>
+          <w:b/>
+          <w:bCs/>
           <w:color w:val="auto"/>
         </w:rPr>
       </w:pPr>
-      <w:bookmarkStart w:id="5" w:name="_Toc99480114"/>
-      <w:r>
-        <w:rPr>
-          <w:rFonts w:asciiTheme="majorBidi" w:hAnsiTheme="majorBidi" w:cstheme="majorBidi"/>
+      <w:bookmarkStart w:id="5" w:name="_Toc99491850"/>
+      <w:r>
+        <w:rPr>
+          <w:rFonts w:asciiTheme="majorBidi" w:hAnsiTheme="majorBidi" w:cstheme="majorBidi"/>
+          <w:b/>
+          <w:bCs/>
           <w:color w:val="auto"/>
         </w:rPr>
-        <w:t>Instrument: Bass</w:t>
+        <w:t xml:space="preserve">Instrument: </w:t>
+      </w:r>
+      <w:r>
+        <w:rPr>
+          <w:rFonts w:asciiTheme="majorBidi" w:hAnsiTheme="majorBidi" w:cstheme="majorBidi"/>
+          <w:b/>
+          <w:bCs/>
+          <w:i/>
+          <w:iCs/>
+          <w:color w:val="auto"/>
+        </w:rPr>
+        <w:t>Bass</w:t>
       </w:r>
       <w:bookmarkEnd w:id="5"/>
+    </w:p>
+    <w:p>
+      <w:pPr>
+        <w:rPr>
+          <w:rFonts w:asciiTheme="majorBidi" w:hAnsiTheme="majorBidi" w:cstheme="majorBidi"/>
+        </w:rPr>
+      </w:pPr>
+    </w:p>
+    <w:p>
+      <w:pPr>
+        <w:rPr>
+          <w:rFonts w:asciiTheme="majorBidi" w:eastAsia="Times New Roman" w:hAnsiTheme="majorBidi" w:cstheme="majorBidi"/>
+          <w:b/>
+          <w:sz w:val="40"/>
+          <w:szCs w:val="40"/>
+        </w:rPr>
+      </w:pPr>
+      <w:r>
+        <w:rPr>
+          <w:rFonts w:asciiTheme="majorBidi" w:eastAsia="Times New Roman" w:hAnsiTheme="majorBidi" w:cstheme="majorBidi"/>
+          <w:b/>
+        </w:rPr>
+        <w:br w:type="page"/>
+      </w:r>
     </w:p>
     <w:p>
       <w:pPr>
@@ -4050,22 +5577,200 @@
         <w:pStyle w:val="Heading1"/>
         <w:numPr>
           <w:ilvl w:val="0"/>
-          <w:numId w:val="1"/>
+          <w:numId w:val="12"/>
         </w:numPr>
         <w:rPr>
-          <w:rFonts w:asciiTheme="majorBidi" w:eastAsia="Times New Roman" w:hAnsiTheme="majorBidi" w:cstheme="majorBidi"/>
+          <w:rFonts w:asciiTheme="majorBidi" w:hAnsiTheme="majorBidi" w:cstheme="majorBidi"/>
           <w:b/>
-        </w:rPr>
-      </w:pPr>
-      <w:bookmarkStart w:id="6" w:name="_Toc99480115"/>
-      <w:r>
-        <w:rPr>
-          <w:rFonts w:asciiTheme="majorBidi" w:eastAsia="Times New Roman" w:hAnsiTheme="majorBidi" w:cstheme="majorBidi"/>
+          <w:bCs/>
+          <w:color w:val="FFFFFF" w:themeColor="background1"/>
+        </w:rPr>
+      </w:pPr>
+      <w:bookmarkStart w:id="6" w:name="_Toc99491851"/>
+      <w:r>
+        <w:rPr>
+          <w:rFonts w:asciiTheme="majorBidi" w:hAnsiTheme="majorBidi" w:cstheme="majorBidi"/>
           <w:b/>
+          <w:bCs/>
+          <w:noProof/>
+          <w:color w:val="FFFFFF" w:themeColor="background1"/>
+        </w:rPr>
+        <mc:AlternateContent>
+          <mc:Choice Requires="wps">
+            <w:drawing>
+              <wp:anchor distT="114300" distB="114300" distL="114300" distR="114300" simplePos="0" relativeHeight="251672576" behindDoc="1" locked="1" layoutInCell="1" hidden="0" allowOverlap="1" wp14:anchorId="79FD3F58" wp14:editId="65221565">
+                <wp:simplePos x="0" y="0"/>
+                <wp:positionH relativeFrom="page">
+                  <wp:align>left</wp:align>
+                </wp:positionH>
+                <wp:positionV relativeFrom="margin">
+                  <wp:align>top</wp:align>
+                </wp:positionV>
+                <wp:extent cx="1216660" cy="4510405"/>
+                <wp:effectExtent l="0" t="8573" r="13018" b="13017"/>
+                <wp:wrapNone/>
+                <wp:docPr id="37" name="Flowchart: Off-page Connector 37"/>
+                <wp:cNvGraphicFramePr/>
+                <a:graphic xmlns:a="http://schemas.openxmlformats.org/drawingml/2006/main">
+                  <a:graphicData uri="http://schemas.microsoft.com/office/word/2010/wordprocessingShape">
+                    <wps:wsp>
+                      <wps:cNvSpPr/>
+                      <wps:spPr>
+                        <a:xfrm rot="16200000">
+                          <a:off x="0" y="0"/>
+                          <a:ext cx="1216660" cy="4510405"/>
+                        </a:xfrm>
+                        <a:prstGeom prst="flowChartOffpageConnector">
+                          <a:avLst/>
+                        </a:prstGeom>
+                        <a:solidFill>
+                          <a:srgbClr val="990000"/>
+                        </a:solidFill>
+                        <a:ln w="9525" cap="flat" cmpd="sng">
+                          <a:solidFill>
+                            <a:srgbClr val="000000"/>
+                          </a:solidFill>
+                          <a:prstDash val="solid"/>
+                          <a:round/>
+                          <a:headEnd type="none" w="sm" len="sm"/>
+                          <a:tailEnd type="none" w="sm" len="sm"/>
+                        </a:ln>
+                      </wps:spPr>
+                      <wps:txbx>
+                        <w:txbxContent>
+                          <w:p>
+                            <w:pPr>
+                              <w:spacing w:line="240" w:lineRule="auto"/>
+                              <w:textDirection w:val="btLr"/>
+                            </w:pPr>
+                          </w:p>
+                        </w:txbxContent>
+                      </wps:txbx>
+                      <wps:bodyPr spcFirstLastPara="1" wrap="square" lIns="91425" tIns="91425" rIns="91425" bIns="91425" anchor="ctr" anchorCtr="0">
+                        <a:noAutofit/>
+                      </wps:bodyPr>
+                    </wps:wsp>
+                  </a:graphicData>
+                </a:graphic>
+                <wp14:sizeRelH relativeFrom="margin">
+                  <wp14:pctWidth>0</wp14:pctWidth>
+                </wp14:sizeRelH>
+                <wp14:sizeRelV relativeFrom="margin">
+                  <wp14:pctHeight>0</wp14:pctHeight>
+                </wp14:sizeRelV>
+              </wp:anchor>
+            </w:drawing>
+          </mc:Choice>
+          <mc:Fallback>
+            <w:pict>
+              <v:shape w14:anchorId="79FD3F58" id="Flowchart: Off-page Connector 37" o:spid="_x0000_s1040" type="#_x0000_t177" style="position:absolute;left:0;text-align:left;margin-left:0;margin-top:0;width:95.8pt;height:355.15pt;rotation:-90;z-index:-251643904;visibility:visible;mso-wrap-style:square;mso-width-percent:0;mso-height-percent:0;mso-wrap-distance-left:9pt;mso-wrap-distance-top:9pt;mso-wrap-distance-right:9pt;mso-wrap-distance-bottom:9pt;mso-position-horizontal:left;mso-position-horizontal-relative:page;mso-position-vertical:top;mso-position-vertical-relative:margin;mso-width-percent:0;mso-height-percent:0;mso-width-relative:margin;mso-height-relative:margin;v-text-anchor:middle" o:gfxdata="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" fillcolor="#900">
+                <v:stroke startarrowwidth="narrow" startarrowlength="short" endarrowwidth="narrow" endarrowlength="short" joinstyle="round"/>
+                <v:textbox inset="2.53958mm,2.53958mm,2.53958mm,2.53958mm">
+                  <w:txbxContent>
+                    <w:p>
+                      <w:pPr>
+                        <w:spacing w:line="240" w:lineRule="auto"/>
+                        <w:textDirection w:val="btLr"/>
+                      </w:pPr>
+                    </w:p>
+                  </w:txbxContent>
+                </v:textbox>
+                <w10:wrap anchorx="page" anchory="margin"/>
+                <w10:anchorlock/>
+              </v:shape>
+            </w:pict>
+          </mc:Fallback>
+        </mc:AlternateContent>
+      </w:r>
+      <w:r>
+        <w:rPr>
+          <w:rFonts w:asciiTheme="majorBidi" w:hAnsiTheme="majorBidi" w:cstheme="majorBidi"/>
+          <w:b/>
+          <w:bCs/>
+          <w:color w:val="FFFFFF" w:themeColor="background1"/>
         </w:rPr>
         <w:t>Playing the tablature</w:t>
       </w:r>
       <w:bookmarkEnd w:id="6"/>
+    </w:p>
+    <w:p>
+      <w:pPr>
+        <w:rPr>
+          <w:rFonts w:asciiTheme="majorBidi" w:hAnsiTheme="majorBidi" w:cstheme="majorBidi"/>
+        </w:rPr>
+      </w:pPr>
+    </w:p>
+    <w:p>
+      <w:pPr>
+        <w:rPr>
+          <w:rFonts w:asciiTheme="majorBidi" w:hAnsiTheme="majorBidi" w:cstheme="majorBidi"/>
+        </w:rPr>
+      </w:pPr>
+    </w:p>
+    <w:p>
+      <w:pPr>
+        <w:rPr>
+          <w:rFonts w:asciiTheme="majorBidi" w:hAnsiTheme="majorBidi" w:cstheme="majorBidi"/>
+        </w:rPr>
+      </w:pPr>
+    </w:p>
+    <w:p>
+      <w:pPr>
+        <w:jc w:val="both"/>
+        <w:rPr>
+          <w:rFonts w:asciiTheme="majorBidi" w:hAnsiTheme="majorBidi" w:cstheme="majorBidi"/>
+        </w:rPr>
+      </w:pPr>
+      <w:r>
+        <w:rPr>
+          <w:rFonts w:asciiTheme="majorBidi" w:hAnsiTheme="majorBidi" w:cstheme="majorBidi"/>
+        </w:rPr>
+        <w:t xml:space="preserve">In this section, we will cover the design diagrams related to </w:t>
+      </w:r>
+      <w:r>
+        <w:rPr>
+          <w:rFonts w:asciiTheme="majorBidi" w:hAnsiTheme="majorBidi" w:cstheme="majorBidi"/>
+        </w:rPr>
+        <w:t xml:space="preserve">the </w:t>
+      </w:r>
+      <w:r>
+        <w:rPr>
+          <w:rFonts w:asciiTheme="majorBidi" w:hAnsiTheme="majorBidi" w:cstheme="majorBidi"/>
+        </w:rPr>
+        <w:t>Play functionality of the system. In section 2.1 a</w:t>
+      </w:r>
+      <w:r>
+        <w:rPr>
+          <w:rFonts w:asciiTheme="majorBidi" w:hAnsiTheme="majorBidi" w:cstheme="majorBidi"/>
+        </w:rPr>
+        <w:t>n</w:t>
+      </w:r>
+      <w:r>
+        <w:rPr>
+          <w:rFonts w:asciiTheme="majorBidi" w:hAnsiTheme="majorBidi" w:cstheme="majorBidi"/>
+        </w:rPr>
+        <w:t xml:space="preserve"> Activity diagram describing the overall events taken to play the notes is included. In the following sections, UML class diagrams </w:t>
+      </w:r>
+      <w:r>
+        <w:rPr>
+          <w:rFonts w:asciiTheme="majorBidi" w:hAnsiTheme="majorBidi" w:cstheme="majorBidi"/>
+        </w:rPr>
+        <w:t xml:space="preserve">depicting the specific methods of </w:t>
+      </w:r>
+      <w:r>
+        <w:rPr>
+          <w:rFonts w:asciiTheme="majorBidi" w:hAnsiTheme="majorBidi" w:cstheme="majorBidi"/>
+          <w:i/>
+          <w:iCs/>
+        </w:rPr>
+        <w:t>MusicPlayer</w:t>
+      </w:r>
+      <w:r>
+        <w:rPr>
+          <w:rFonts w:asciiTheme="majorBidi" w:hAnsiTheme="majorBidi" w:cstheme="majorBidi"/>
+        </w:rPr>
+        <w:t xml:space="preserve"> class used for each instrument can be found. </w:t>
+      </w:r>
     </w:p>
     <w:p>
       <w:pPr>
@@ -4076,49 +5781,40 @@
         </w:numPr>
         <w:rPr>
           <w:rFonts w:asciiTheme="majorBidi" w:hAnsiTheme="majorBidi" w:cstheme="majorBidi"/>
+          <w:b/>
+          <w:bCs/>
           <w:color w:val="auto"/>
         </w:rPr>
       </w:pPr>
-      <w:bookmarkStart w:id="7" w:name="_Toc99480116"/>
-      <w:r>
-        <w:rPr>
-          <w:rFonts w:asciiTheme="majorBidi" w:hAnsiTheme="majorBidi" w:cstheme="majorBidi"/>
+      <w:bookmarkStart w:id="7" w:name="_Toc99491852"/>
+      <w:r>
+        <w:rPr>
+          <w:rFonts w:asciiTheme="majorBidi" w:hAnsiTheme="majorBidi" w:cstheme="majorBidi"/>
+          <w:b/>
+          <w:bCs/>
           <w:color w:val="auto"/>
         </w:rPr>
-        <w:t>Instrument: Guitar</w:t>
+        <w:t>Activity Diagram</w:t>
       </w:r>
       <w:bookmarkEnd w:id="7"/>
     </w:p>
     <w:p>
-      <w:r>
-        <w:t xml:space="preserve">2.1.1 UML </w:t>
-      </w:r>
-      <w:r>
-        <w:t>class diagram</w:t>
-      </w:r>
-    </w:p>
-    <w:p>
-      <w:pPr>
-        <w:pStyle w:val="ListParagraph"/>
-        <w:spacing w:line="240" w:lineRule="auto"/>
-        <w:ind w:left="432"/>
-        <w:rPr>
-          <w:rFonts w:ascii="Times New Roman" w:eastAsia="Times New Roman" w:hAnsi="Times New Roman" w:cs="Times New Roman"/>
+      <w:pPr>
+        <w:jc w:val="center"/>
+      </w:pPr>
+      <w:r>
+        <w:rPr>
+          <w:rFonts w:asciiTheme="majorBidi" w:eastAsia="Times New Roman" w:hAnsiTheme="majorBidi" w:cstheme="majorBidi"/>
+          <w:noProof/>
           <w:sz w:val="24"/>
           <w:szCs w:val="24"/>
           <w:lang w:val="en-CA" w:eastAsia="zh-CN"/>
         </w:rPr>
-      </w:pPr>
-      <w:r>
-        <w:rPr>
-          <w:noProof/>
-        </w:rPr>
-        <w:lastRenderedPageBreak/>
         <w:drawing>
-          <wp:inline distT="0" distB="0" distL="0" distR="0" wp14:anchorId="0FE4BB7F" wp14:editId="4CE2ABA5">
-            <wp:extent cx="5733415" cy="4368165"/>
+          <wp:inline distT="0" distB="0" distL="0" distR="0" wp14:anchorId="0CE86842" wp14:editId="1E806FAF">
+            <wp:extent cx="3429000" cy="5830886"/>
             <wp:effectExtent l="0" t="0" r="0" b="0"/>
-            <wp:docPr id="20" name="Picture 20" descr="Graphical user interface, application&#10;&#10;Description automatically generated"/>
+            <wp:docPr id="17" name="Picture 17" descr="A screenshot of a computer screen&#10;&#10;Description automatically generated with low confidence"/>
             <wp:cNvGraphicFramePr>
               <a:graphicFrameLocks xmlns:a="http://schemas.openxmlformats.org/drawingml/2006/main" noChangeAspect="1"/>
             </wp:cNvGraphicFramePr>
@@ -4126,102 +5822,7 @@
               <a:graphicData uri="http://schemas.openxmlformats.org/drawingml/2006/picture">
                 <pic:pic xmlns:pic="http://schemas.openxmlformats.org/drawingml/2006/picture">
                   <pic:nvPicPr>
-                    <pic:cNvPr id="20" name="Picture 20" descr="Graphical user interface, application&#10;&#10;Description automatically generated"/>
-                    <pic:cNvPicPr>
-                      <a:picLocks noChangeAspect="1" noChangeArrowheads="1"/>
-                    </pic:cNvPicPr>
-                  </pic:nvPicPr>
-                  <pic:blipFill>
-                    <a:blip r:embed="rId23" cstate="print">
-                      <a:extLst>
-                        <a:ext uri="{28A0092B-C50C-407E-A947-70E740481C1C}">
-                          <a14:useLocalDpi xmlns:a14="http://schemas.microsoft.com/office/drawing/2010/main" val="0"/>
-                        </a:ext>
-                      </a:extLst>
-                    </a:blip>
-                    <a:srcRect/>
-                    <a:stretch>
-                      <a:fillRect/>
-                    </a:stretch>
-                  </pic:blipFill>
-                  <pic:spPr bwMode="auto">
-                    <a:xfrm>
-                      <a:off x="0" y="0"/>
-                      <a:ext cx="5733415" cy="4368165"/>
-                    </a:xfrm>
-                    <a:prstGeom prst="rect">
-                      <a:avLst/>
-                    </a:prstGeom>
-                    <a:noFill/>
-                    <a:ln>
-                      <a:noFill/>
-                    </a:ln>
-                  </pic:spPr>
-                </pic:pic>
-              </a:graphicData>
-            </a:graphic>
-          </wp:inline>
-        </w:drawing>
-      </w:r>
-    </w:p>
-    <w:p/>
-    <w:p>
-      <w:pPr>
-        <w:pStyle w:val="Heading3"/>
-        <w:numPr>
-          <w:ilvl w:val="1"/>
-          <w:numId w:val="12"/>
-        </w:numPr>
-        <w:rPr>
-          <w:rFonts w:asciiTheme="majorBidi" w:hAnsiTheme="majorBidi" w:cstheme="majorBidi"/>
-          <w:color w:val="auto"/>
-        </w:rPr>
-      </w:pPr>
-      <w:bookmarkStart w:id="8" w:name="_Toc99480117"/>
-      <w:r>
-        <w:rPr>
-          <w:rFonts w:asciiTheme="majorBidi" w:hAnsiTheme="majorBidi" w:cstheme="majorBidi"/>
-          <w:color w:val="auto"/>
-        </w:rPr>
-        <w:t>Instrument: Drum</w:t>
-      </w:r>
-      <w:bookmarkEnd w:id="8"/>
-    </w:p>
-    <w:p>
-      <w:r>
-        <w:t>2.2.1 UML class diagram</w:t>
-      </w:r>
-    </w:p>
-    <w:p>
-      <w:pPr>
-        <w:pStyle w:val="ListParagraph"/>
-        <w:spacing w:line="240" w:lineRule="auto"/>
-        <w:ind w:left="432"/>
-        <w:rPr>
-          <w:rFonts w:ascii="Times New Roman" w:eastAsia="Times New Roman" w:hAnsi="Times New Roman" w:cs="Times New Roman"/>
-          <w:sz w:val="24"/>
-          <w:szCs w:val="24"/>
-          <w:lang w:val="en-CA" w:eastAsia="zh-CN"/>
-        </w:rPr>
-      </w:pPr>
-      <w:r>
-        <w:rPr>
-          <w:noProof/>
-        </w:rPr>
-        <w:lastRenderedPageBreak/>
-        <w:drawing>
-          <wp:inline distT="0" distB="0" distL="0" distR="0" wp14:anchorId="68BD4C2B" wp14:editId="4849819A">
-            <wp:extent cx="5733415" cy="4368165"/>
-            <wp:effectExtent l="0" t="0" r="0" b="0"/>
-            <wp:docPr id="21" name="Picture 21" descr="Graphical user interface, application&#10;&#10;Description automatically generated"/>
-            <wp:cNvGraphicFramePr>
-              <a:graphicFrameLocks xmlns:a="http://schemas.openxmlformats.org/drawingml/2006/main" noChangeAspect="1"/>
-            </wp:cNvGraphicFramePr>
-            <a:graphic xmlns:a="http://schemas.openxmlformats.org/drawingml/2006/main">
-              <a:graphicData uri="http://schemas.openxmlformats.org/drawingml/2006/picture">
-                <pic:pic xmlns:pic="http://schemas.openxmlformats.org/drawingml/2006/picture">
-                  <pic:nvPicPr>
-                    <pic:cNvPr id="21" name="Picture 21" descr="Graphical user interface, application&#10;&#10;Description automatically generated"/>
+                    <pic:cNvPr id="17" name="Picture 17" descr="A screenshot of a computer screen&#10;&#10;Description automatically generated with low confidence"/>
                     <pic:cNvPicPr>
                       <a:picLocks noChangeAspect="1" noChangeArrowheads="1"/>
                     </pic:cNvPicPr>
@@ -4242,7 +5843,7 @@
                   <pic:spPr bwMode="auto">
                     <a:xfrm>
                       <a:off x="0" y="0"/>
-                      <a:ext cx="5733415" cy="4368165"/>
+                      <a:ext cx="3467647" cy="5896604"/>
                     </a:xfrm>
                     <a:prstGeom prst="rect">
                       <a:avLst/>
@@ -4261,11 +5862,105 @@
     </w:p>
     <w:p>
       <w:pPr>
+        <w:jc w:val="center"/>
+        <w:rPr>
+          <w:rFonts w:asciiTheme="majorBidi" w:hAnsiTheme="majorBidi" w:cstheme="majorBidi"/>
+          <w:sz w:val="18"/>
+          <w:szCs w:val="18"/>
+        </w:rPr>
+      </w:pPr>
+      <w:r>
+        <w:rPr>
+          <w:rFonts w:asciiTheme="majorBidi" w:hAnsiTheme="majorBidi" w:cstheme="majorBidi"/>
+          <w:b/>
+          <w:bCs/>
+          <w:sz w:val="18"/>
+          <w:szCs w:val="18"/>
+        </w:rPr>
+        <w:t>Figure #</w:t>
+      </w:r>
+      <w:r>
+        <w:rPr>
+          <w:rFonts w:asciiTheme="majorBidi" w:hAnsiTheme="majorBidi" w:cstheme="majorBidi"/>
+          <w:sz w:val="18"/>
+          <w:szCs w:val="18"/>
+        </w:rPr>
+        <w:t>. description</w:t>
+      </w:r>
+    </w:p>
+    <w:p>
+      <w:pPr>
+        <w:rPr>
+          <w:rFonts w:asciiTheme="majorBidi" w:hAnsiTheme="majorBidi" w:cstheme="majorBidi"/>
+          <w:b/>
+          <w:bCs/>
+          <w:sz w:val="28"/>
+          <w:szCs w:val="28"/>
+        </w:rPr>
+      </w:pPr>
+      <w:r>
+        <w:rPr>
+          <w:rFonts w:asciiTheme="majorBidi" w:hAnsiTheme="majorBidi" w:cstheme="majorBidi"/>
+          <w:b/>
+          <w:bCs/>
+        </w:rPr>
+        <w:br w:type="page"/>
+      </w:r>
+    </w:p>
+    <w:p>
+      <w:pPr>
+        <w:pStyle w:val="Heading3"/>
+        <w:numPr>
+          <w:ilvl w:val="1"/>
+          <w:numId w:val="12"/>
+        </w:numPr>
+        <w:rPr>
+          <w:rFonts w:asciiTheme="majorBidi" w:hAnsiTheme="majorBidi" w:cstheme="majorBidi"/>
+          <w:b/>
+          <w:bCs/>
+          <w:color w:val="auto"/>
+        </w:rPr>
+      </w:pPr>
+      <w:bookmarkStart w:id="8" w:name="_Toc99491853"/>
+      <w:r>
+        <w:rPr>
+          <w:rFonts w:asciiTheme="majorBidi" w:hAnsiTheme="majorBidi" w:cstheme="majorBidi"/>
+          <w:b/>
+          <w:bCs/>
+        </w:rPr>
+        <w:lastRenderedPageBreak/>
+        <w:t>UML class diagram</w:t>
+      </w:r>
+      <w:r>
+        <w:rPr>
+          <w:rFonts w:asciiTheme="majorBidi" w:hAnsiTheme="majorBidi" w:cstheme="majorBidi"/>
+          <w:b/>
+          <w:bCs/>
+          <w:color w:val="auto"/>
+        </w:rPr>
+        <w:t xml:space="preserve">: </w:t>
+      </w:r>
+      <w:r>
+        <w:rPr>
+          <w:rFonts w:asciiTheme="majorBidi" w:hAnsiTheme="majorBidi" w:cstheme="majorBidi"/>
+          <w:b/>
+          <w:bCs/>
+          <w:i/>
+          <w:iCs/>
+          <w:color w:val="auto"/>
+        </w:rPr>
+        <w:t>Guitar</w:t>
+      </w:r>
+      <w:bookmarkEnd w:id="8"/>
+    </w:p>
+    <w:p>
+      <w:pPr>
         <w:pStyle w:val="ListParagraph"/>
         <w:spacing w:line="240" w:lineRule="auto"/>
         <w:ind w:left="432"/>
-        <w:rPr>
-          <w:rFonts w:ascii="Times New Roman" w:eastAsia="Times New Roman" w:hAnsi="Times New Roman" w:cs="Times New Roman"/>
+        <w:jc w:val="center"/>
+        <w:rPr>
+          <w:rFonts w:asciiTheme="majorBidi" w:eastAsia="Times New Roman" w:hAnsiTheme="majorBidi" w:cstheme="majorBidi"/>
           <w:sz w:val="24"/>
           <w:szCs w:val="24"/>
           <w:lang w:val="en-CA" w:eastAsia="zh-CN"/>
@@ -4273,92 +5968,14 @@
       </w:pPr>
       <w:r>
         <w:rPr>
-          <w:rFonts w:ascii="Times New Roman" w:eastAsia="Times New Roman" w:hAnsi="Times New Roman" w:cs="Times New Roman"/>
-          <w:sz w:val="24"/>
-          <w:szCs w:val="24"/>
-          <w:lang w:val="en-CA" w:eastAsia="zh-CN"/>
-        </w:rPr>
-        <w:t xml:space="preserve"> </w:t>
-      </w:r>
-    </w:p>
-    <w:p>
-      <w:pPr>
-        <w:spacing w:line="240" w:lineRule="auto"/>
-        <w:rPr>
-          <w:rFonts w:ascii="Times New Roman" w:eastAsia="Times New Roman" w:hAnsi="Times New Roman" w:cs="Times New Roman"/>
-          <w:sz w:val="24"/>
-          <w:szCs w:val="24"/>
-          <w:lang w:val="en-CA" w:eastAsia="zh-CN"/>
-        </w:rPr>
-      </w:pPr>
-      <w:r>
-        <w:rPr>
-          <w:rFonts w:ascii="Times New Roman" w:eastAsia="Times New Roman" w:hAnsi="Times New Roman" w:cs="Times New Roman"/>
-          <w:sz w:val="24"/>
-          <w:szCs w:val="24"/>
-          <w:lang w:val="en-CA" w:eastAsia="zh-CN"/>
-        </w:rPr>
-        <w:lastRenderedPageBreak/>
-        <w:t>2.1</w:t>
-      </w:r>
-      <w:r>
-        <w:rPr>
-          <w:rFonts w:ascii="Times New Roman" w:eastAsia="Times New Roman" w:hAnsi="Times New Roman" w:cs="Times New Roman"/>
-          <w:sz w:val="24"/>
-          <w:szCs w:val="24"/>
-          <w:lang w:val="en-CA" w:eastAsia="zh-CN"/>
-        </w:rPr>
-        <w:t>-</w:t>
-      </w:r>
-      <w:r>
-        <w:rPr>
-          <w:rFonts w:ascii="Times New Roman" w:eastAsia="Times New Roman" w:hAnsi="Times New Roman" w:cs="Times New Roman"/>
-          <w:sz w:val="24"/>
-          <w:szCs w:val="24"/>
-          <w:lang w:val="en-CA" w:eastAsia="zh-CN"/>
-        </w:rPr>
-        <w:t>2</w:t>
-      </w:r>
-      <w:r>
-        <w:rPr>
-          <w:rFonts w:ascii="Times New Roman" w:eastAsia="Times New Roman" w:hAnsi="Times New Roman" w:cs="Times New Roman"/>
-          <w:sz w:val="24"/>
-          <w:szCs w:val="24"/>
-          <w:lang w:val="en-CA" w:eastAsia="zh-CN"/>
-        </w:rPr>
-        <w:t>.</w:t>
-      </w:r>
-      <w:r>
-        <w:rPr>
-          <w:rFonts w:ascii="Times New Roman" w:eastAsia="Times New Roman" w:hAnsi="Times New Roman" w:cs="Times New Roman"/>
-          <w:sz w:val="24"/>
-          <w:szCs w:val="24"/>
-          <w:lang w:val="en-CA" w:eastAsia="zh-CN"/>
-        </w:rPr>
-        <w:t>2</w:t>
-      </w:r>
-      <w:r>
-        <w:rPr>
-          <w:rFonts w:ascii="Times New Roman" w:eastAsia="Times New Roman" w:hAnsi="Times New Roman" w:cs="Times New Roman"/>
-          <w:sz w:val="24"/>
-          <w:szCs w:val="24"/>
-          <w:lang w:val="en-CA" w:eastAsia="zh-CN"/>
-        </w:rPr>
-        <w:t xml:space="preserve"> Activity diagram</w:t>
-      </w:r>
-      <w:r>
-        <w:rPr>
-          <w:rFonts w:ascii="Times New Roman" w:eastAsia="Times New Roman" w:hAnsi="Times New Roman" w:cs="Times New Roman"/>
+          <w:rFonts w:asciiTheme="majorBidi" w:hAnsiTheme="majorBidi" w:cstheme="majorBidi"/>
           <w:noProof/>
-          <w:sz w:val="24"/>
-          <w:szCs w:val="24"/>
-          <w:lang w:val="en-CA" w:eastAsia="zh-CN"/>
         </w:rPr>
         <w:drawing>
-          <wp:inline distT="0" distB="0" distL="0" distR="0" wp14:anchorId="3D9672D7" wp14:editId="1E4F6D7B">
-            <wp:extent cx="5012267" cy="8523174"/>
+          <wp:inline distT="0" distB="0" distL="0" distR="0" wp14:anchorId="0FE4BB7F" wp14:editId="47C3C824">
+            <wp:extent cx="4613564" cy="3514973"/>
             <wp:effectExtent l="0" t="0" r="0" b="0"/>
-            <wp:docPr id="17" name="Picture 17" descr="A screenshot of a computer screen&#10;&#10;Description automatically generated with low confidence"/>
+            <wp:docPr id="20" name="Picture 20" descr="Graphical user interface, application&#10;&#10;Description automatically generated"/>
             <wp:cNvGraphicFramePr>
               <a:graphicFrameLocks xmlns:a="http://schemas.openxmlformats.org/drawingml/2006/main" noChangeAspect="1"/>
             </wp:cNvGraphicFramePr>
@@ -4366,7 +5983,7 @@
               <a:graphicData uri="http://schemas.openxmlformats.org/drawingml/2006/picture">
                 <pic:pic xmlns:pic="http://schemas.openxmlformats.org/drawingml/2006/picture">
                   <pic:nvPicPr>
-                    <pic:cNvPr id="17" name="Picture 17" descr="A screenshot of a computer screen&#10;&#10;Description automatically generated with low confidence"/>
+                    <pic:cNvPr id="20" name="Picture 20" descr="Graphical user interface, application&#10;&#10;Description automatically generated"/>
                     <pic:cNvPicPr>
                       <a:picLocks noChangeAspect="1" noChangeArrowheads="1"/>
                     </pic:cNvPicPr>
@@ -4387,7 +6004,7 @@
                   <pic:spPr bwMode="auto">
                     <a:xfrm>
                       <a:off x="0" y="0"/>
-                      <a:ext cx="5054967" cy="8595783"/>
+                      <a:ext cx="4643809" cy="3538016"/>
                     </a:xfrm>
                     <a:prstGeom prst="rect">
                       <a:avLst/>
@@ -4406,14 +6023,49 @@
     </w:p>
     <w:p>
       <w:pPr>
+        <w:jc w:val="center"/>
+        <w:rPr>
+          <w:rFonts w:asciiTheme="majorBidi" w:hAnsiTheme="majorBidi" w:cstheme="majorBidi"/>
+          <w:sz w:val="18"/>
+          <w:szCs w:val="18"/>
+        </w:rPr>
+      </w:pPr>
+      <w:r>
+        <w:rPr>
+          <w:rFonts w:asciiTheme="majorBidi" w:hAnsiTheme="majorBidi" w:cstheme="majorBidi"/>
+          <w:b/>
+          <w:bCs/>
+          <w:sz w:val="18"/>
+          <w:szCs w:val="18"/>
+        </w:rPr>
+        <w:t>Figure #</w:t>
+      </w:r>
+      <w:r>
+        <w:rPr>
+          <w:rFonts w:asciiTheme="majorBidi" w:hAnsiTheme="majorBidi" w:cstheme="majorBidi"/>
+          <w:sz w:val="18"/>
+          <w:szCs w:val="18"/>
+        </w:rPr>
+        <w:t>. description</w:t>
+      </w:r>
+    </w:p>
+    <w:p>
+      <w:pPr>
         <w:pStyle w:val="ListParagraph"/>
         <w:spacing w:line="240" w:lineRule="auto"/>
         <w:ind w:left="432"/>
         <w:rPr>
-          <w:rFonts w:ascii="Times New Roman" w:eastAsia="Times New Roman" w:hAnsi="Times New Roman" w:cs="Times New Roman"/>
+          <w:rFonts w:asciiTheme="majorBidi" w:eastAsia="Times New Roman" w:hAnsiTheme="majorBidi" w:cstheme="majorBidi"/>
           <w:sz w:val="24"/>
           <w:szCs w:val="24"/>
           <w:lang w:val="en-CA" w:eastAsia="zh-CN"/>
+        </w:rPr>
+      </w:pPr>
+    </w:p>
+    <w:p>
+      <w:pPr>
+        <w:rPr>
+          <w:rFonts w:asciiTheme="majorBidi" w:hAnsiTheme="majorBidi" w:cstheme="majorBidi"/>
         </w:rPr>
       </w:pPr>
     </w:p>
@@ -4426,81 +6078,458 @@
         </w:numPr>
         <w:rPr>
           <w:rFonts w:asciiTheme="majorBidi" w:hAnsiTheme="majorBidi" w:cstheme="majorBidi"/>
+          <w:b/>
+          <w:bCs/>
           <w:color w:val="auto"/>
         </w:rPr>
       </w:pPr>
-      <w:bookmarkStart w:id="9" w:name="_Toc99480118"/>
-      <w:r>
-        <w:rPr>
-          <w:rFonts w:asciiTheme="majorBidi" w:hAnsiTheme="majorBidi" w:cstheme="majorBidi"/>
+      <w:bookmarkStart w:id="9" w:name="_Toc99491854"/>
+      <w:r>
+        <w:rPr>
+          <w:rFonts w:asciiTheme="majorBidi" w:hAnsiTheme="majorBidi" w:cstheme="majorBidi"/>
+          <w:b/>
+          <w:bCs/>
+        </w:rPr>
+        <w:t>UML class diagram</w:t>
+      </w:r>
+      <w:r>
+        <w:rPr>
+          <w:rFonts w:asciiTheme="majorBidi" w:hAnsiTheme="majorBidi" w:cstheme="majorBidi"/>
+          <w:b/>
+          <w:bCs/>
           <w:color w:val="auto"/>
         </w:rPr>
-        <w:t>Instrument: Bass</w:t>
+        <w:t xml:space="preserve">: </w:t>
+      </w:r>
+      <w:r>
+        <w:rPr>
+          <w:rFonts w:asciiTheme="majorBidi" w:hAnsiTheme="majorBidi" w:cstheme="majorBidi"/>
+          <w:b/>
+          <w:bCs/>
+          <w:i/>
+          <w:iCs/>
+          <w:color w:val="auto"/>
+        </w:rPr>
+        <w:t>Drum</w:t>
       </w:r>
       <w:bookmarkEnd w:id="9"/>
     </w:p>
     <w:p>
       <w:pPr>
-        <w:rPr>
-          <w:rFonts w:asciiTheme="majorBidi" w:hAnsiTheme="majorBidi" w:cstheme="majorBidi"/>
-        </w:rPr>
-      </w:pPr>
-    </w:p>
-    <w:p>
-      <w:pPr>
-        <w:rPr>
-          <w:rFonts w:asciiTheme="majorBidi" w:hAnsiTheme="majorBidi" w:cstheme="majorBidi"/>
-        </w:rPr>
-      </w:pPr>
-    </w:p>
-    <w:p>
-      <w:pPr>
-        <w:rPr>
-          <w:rFonts w:asciiTheme="majorBidi" w:hAnsiTheme="majorBidi" w:cstheme="majorBidi"/>
-        </w:rPr>
-      </w:pPr>
-    </w:p>
+        <w:pStyle w:val="ListParagraph"/>
+        <w:spacing w:line="240" w:lineRule="auto"/>
+        <w:ind w:left="432"/>
+        <w:jc w:val="center"/>
+        <w:rPr>
+          <w:rFonts w:asciiTheme="majorBidi" w:eastAsia="Times New Roman" w:hAnsiTheme="majorBidi" w:cstheme="majorBidi"/>
+          <w:sz w:val="24"/>
+          <w:szCs w:val="24"/>
+          <w:lang w:val="en-CA" w:eastAsia="zh-CN"/>
+        </w:rPr>
+      </w:pPr>
+      <w:r>
+        <w:rPr>
+          <w:rFonts w:asciiTheme="majorBidi" w:hAnsiTheme="majorBidi" w:cstheme="majorBidi"/>
+          <w:noProof/>
+        </w:rPr>
+        <w:drawing>
+          <wp:inline distT="0" distB="0" distL="0" distR="0" wp14:anchorId="68BD4C2B" wp14:editId="2418E35C">
+            <wp:extent cx="4308764" cy="3282756"/>
+            <wp:effectExtent l="0" t="0" r="0" b="0"/>
+            <wp:docPr id="21" name="Picture 21" descr="Graphical user interface, application&#10;&#10;Description automatically generated"/>
+            <wp:cNvGraphicFramePr>
+              <a:graphicFrameLocks xmlns:a="http://schemas.openxmlformats.org/drawingml/2006/main" noChangeAspect="1"/>
+            </wp:cNvGraphicFramePr>
+            <a:graphic xmlns:a="http://schemas.openxmlformats.org/drawingml/2006/main">
+              <a:graphicData uri="http://schemas.openxmlformats.org/drawingml/2006/picture">
+                <pic:pic xmlns:pic="http://schemas.openxmlformats.org/drawingml/2006/picture">
+                  <pic:nvPicPr>
+                    <pic:cNvPr id="21" name="Picture 21" descr="Graphical user interface, application&#10;&#10;Description automatically generated"/>
+                    <pic:cNvPicPr>
+                      <a:picLocks noChangeAspect="1" noChangeArrowheads="1"/>
+                    </pic:cNvPicPr>
+                  </pic:nvPicPr>
+                  <pic:blipFill>
+                    <a:blip r:embed="rId26" cstate="print">
+                      <a:extLst>
+                        <a:ext uri="{28A0092B-C50C-407E-A947-70E740481C1C}">
+                          <a14:useLocalDpi xmlns:a14="http://schemas.microsoft.com/office/drawing/2010/main" val="0"/>
+                        </a:ext>
+                      </a:extLst>
+                    </a:blip>
+                    <a:srcRect/>
+                    <a:stretch>
+                      <a:fillRect/>
+                    </a:stretch>
+                  </pic:blipFill>
+                  <pic:spPr bwMode="auto">
+                    <a:xfrm>
+                      <a:off x="0" y="0"/>
+                      <a:ext cx="4326402" cy="3296194"/>
+                    </a:xfrm>
+                    <a:prstGeom prst="rect">
+                      <a:avLst/>
+                    </a:prstGeom>
+                    <a:noFill/>
+                    <a:ln>
+                      <a:noFill/>
+                    </a:ln>
+                  </pic:spPr>
+                </pic:pic>
+              </a:graphicData>
+            </a:graphic>
+          </wp:inline>
+        </w:drawing>
+      </w:r>
+    </w:p>
+    <w:p>
+      <w:pPr>
+        <w:jc w:val="center"/>
+        <w:rPr>
+          <w:rFonts w:asciiTheme="majorBidi" w:hAnsiTheme="majorBidi" w:cstheme="majorBidi"/>
+          <w:sz w:val="18"/>
+          <w:szCs w:val="18"/>
+        </w:rPr>
+      </w:pPr>
+      <w:r>
+        <w:rPr>
+          <w:rFonts w:asciiTheme="majorBidi" w:hAnsiTheme="majorBidi" w:cstheme="majorBidi"/>
+          <w:b/>
+          <w:bCs/>
+          <w:sz w:val="18"/>
+          <w:szCs w:val="18"/>
+        </w:rPr>
+        <w:t>Figure #</w:t>
+      </w:r>
+      <w:r>
+        <w:rPr>
+          <w:rFonts w:asciiTheme="majorBidi" w:hAnsiTheme="majorBidi" w:cstheme="majorBidi"/>
+          <w:sz w:val="18"/>
+          <w:szCs w:val="18"/>
+        </w:rPr>
+        <w:t>. description</w:t>
+      </w:r>
+    </w:p>
+    <w:p>
+      <w:pPr>
+        <w:pStyle w:val="ListParagraph"/>
+        <w:spacing w:line="240" w:lineRule="auto"/>
+        <w:ind w:left="432"/>
+        <w:jc w:val="center"/>
+        <w:rPr>
+          <w:rFonts w:asciiTheme="majorBidi" w:eastAsia="Times New Roman" w:hAnsiTheme="majorBidi" w:cstheme="majorBidi"/>
+          <w:sz w:val="24"/>
+          <w:szCs w:val="24"/>
+          <w:lang w:val="en-CA" w:eastAsia="zh-CN"/>
+        </w:rPr>
+      </w:pPr>
+    </w:p>
+    <w:p>
+      <w:pPr>
+        <w:pStyle w:val="ListParagraph"/>
+        <w:spacing w:line="240" w:lineRule="auto"/>
+        <w:ind w:left="432"/>
+        <w:rPr>
+          <w:rFonts w:asciiTheme="majorBidi" w:eastAsia="Times New Roman" w:hAnsiTheme="majorBidi" w:cstheme="majorBidi"/>
+          <w:sz w:val="24"/>
+          <w:szCs w:val="24"/>
+          <w:lang w:val="en-CA" w:eastAsia="zh-CN"/>
+        </w:rPr>
+      </w:pPr>
+      <w:r>
+        <w:rPr>
+          <w:rFonts w:asciiTheme="majorBidi" w:eastAsia="Times New Roman" w:hAnsiTheme="majorBidi" w:cstheme="majorBidi"/>
+          <w:sz w:val="24"/>
+          <w:szCs w:val="24"/>
+          <w:lang w:val="en-CA" w:eastAsia="zh-CN"/>
+        </w:rPr>
+        <w:t xml:space="preserve"> </w:t>
+      </w:r>
+    </w:p>
+    <w:p>
+      <w:pPr>
+        <w:pStyle w:val="Heading3"/>
+        <w:numPr>
+          <w:ilvl w:val="1"/>
+          <w:numId w:val="12"/>
+        </w:numPr>
+        <w:rPr>
+          <w:rFonts w:asciiTheme="majorBidi" w:hAnsiTheme="majorBidi" w:cstheme="majorBidi"/>
+          <w:b/>
+          <w:bCs/>
+          <w:color w:val="auto"/>
+        </w:rPr>
+      </w:pPr>
+      <w:bookmarkStart w:id="10" w:name="_Toc99491855"/>
+      <w:r>
+        <w:rPr>
+          <w:rFonts w:asciiTheme="majorBidi" w:hAnsiTheme="majorBidi" w:cstheme="majorBidi"/>
+          <w:b/>
+          <w:bCs/>
+        </w:rPr>
+        <w:lastRenderedPageBreak/>
+        <w:t>UML class diagram</w:t>
+      </w:r>
+      <w:r>
+        <w:rPr>
+          <w:rFonts w:asciiTheme="majorBidi" w:hAnsiTheme="majorBidi" w:cstheme="majorBidi"/>
+          <w:b/>
+          <w:bCs/>
+          <w:color w:val="auto"/>
+        </w:rPr>
+        <w:t xml:space="preserve">: </w:t>
+      </w:r>
+      <w:r>
+        <w:rPr>
+          <w:rFonts w:asciiTheme="majorBidi" w:hAnsiTheme="majorBidi" w:cstheme="majorBidi"/>
+          <w:b/>
+          <w:bCs/>
+          <w:i/>
+          <w:iCs/>
+          <w:color w:val="auto"/>
+        </w:rPr>
+        <w:t>Bass</w:t>
+      </w:r>
+      <w:bookmarkEnd w:id="10"/>
+    </w:p>
+    <w:p>
+      <w:pPr>
+        <w:rPr>
+          <w:rFonts w:asciiTheme="majorBidi" w:hAnsiTheme="majorBidi" w:cstheme="majorBidi"/>
+        </w:rPr>
+      </w:pPr>
+    </w:p>
+    <w:p>
+      <w:pPr>
+        <w:rPr>
+          <w:rFonts w:asciiTheme="majorBidi" w:hAnsiTheme="majorBidi" w:cstheme="majorBidi"/>
+        </w:rPr>
+      </w:pPr>
+    </w:p>
+    <w:p>
+      <w:pPr>
+        <w:rPr>
+          <w:rFonts w:asciiTheme="majorBidi" w:hAnsiTheme="majorBidi" w:cstheme="majorBidi"/>
+        </w:rPr>
+      </w:pPr>
+    </w:p>
+    <w:p>
+      <w:pPr>
+        <w:rPr>
+          <w:rFonts w:asciiTheme="majorBidi" w:eastAsia="Times New Roman" w:hAnsiTheme="majorBidi" w:cstheme="majorBidi"/>
+          <w:b/>
+          <w:sz w:val="40"/>
+          <w:szCs w:val="40"/>
+        </w:rPr>
+      </w:pPr>
+      <w:r>
+        <w:rPr>
+          <w:rFonts w:asciiTheme="majorBidi" w:eastAsia="Times New Roman" w:hAnsiTheme="majorBidi" w:cstheme="majorBidi"/>
+          <w:b/>
+        </w:rPr>
+        <w:br w:type="page"/>
+      </w:r>
+    </w:p>
+    <w:p/>
     <w:p>
       <w:pPr>
         <w:pStyle w:val="Heading1"/>
         <w:numPr>
           <w:ilvl w:val="0"/>
-          <w:numId w:val="1"/>
+          <w:numId w:val="12"/>
         </w:numPr>
         <w:rPr>
           <w:rFonts w:asciiTheme="majorBidi" w:eastAsia="Times New Roman" w:hAnsiTheme="majorBidi" w:cstheme="majorBidi"/>
           <w:b/>
         </w:rPr>
       </w:pPr>
-      <w:bookmarkStart w:id="10" w:name="_Toc99480119"/>
+      <w:bookmarkStart w:id="11" w:name="_Toc99491856"/>
+      <w:r>
+        <w:rPr>
+          <w:rFonts w:asciiTheme="majorBidi" w:hAnsiTheme="majorBidi" w:cstheme="majorBidi"/>
+          <w:b/>
+          <w:bCs/>
+          <w:noProof/>
+          <w:color w:val="FFFFFF" w:themeColor="background1"/>
+        </w:rPr>
+        <mc:AlternateContent>
+          <mc:Choice Requires="wps">
+            <w:drawing>
+              <wp:anchor distT="114300" distB="114300" distL="114300" distR="114300" simplePos="0" relativeHeight="251674624" behindDoc="1" locked="1" layoutInCell="1" hidden="0" allowOverlap="1" wp14:anchorId="04BD25B3" wp14:editId="3AD522FE">
+                <wp:simplePos x="0" y="0"/>
+                <wp:positionH relativeFrom="page">
+                  <wp:posOffset>1655445</wp:posOffset>
+                </wp:positionH>
+                <wp:positionV relativeFrom="margin">
+                  <wp:align>top</wp:align>
+                </wp:positionV>
+                <wp:extent cx="1216660" cy="4510405"/>
+                <wp:effectExtent l="0" t="8573" r="13018" b="13017"/>
+                <wp:wrapNone/>
+                <wp:docPr id="38" name="Flowchart: Off-page Connector 38"/>
+                <wp:cNvGraphicFramePr/>
+                <a:graphic xmlns:a="http://schemas.openxmlformats.org/drawingml/2006/main">
+                  <a:graphicData uri="http://schemas.microsoft.com/office/word/2010/wordprocessingShape">
+                    <wps:wsp>
+                      <wps:cNvSpPr/>
+                      <wps:spPr>
+                        <a:xfrm rot="16200000">
+                          <a:off x="0" y="0"/>
+                          <a:ext cx="1216660" cy="4510405"/>
+                        </a:xfrm>
+                        <a:prstGeom prst="flowChartOffpageConnector">
+                          <a:avLst/>
+                        </a:prstGeom>
+                        <a:solidFill>
+                          <a:srgbClr val="990000"/>
+                        </a:solidFill>
+                        <a:ln w="9525" cap="flat" cmpd="sng">
+                          <a:solidFill>
+                            <a:srgbClr val="000000"/>
+                          </a:solidFill>
+                          <a:prstDash val="solid"/>
+                          <a:round/>
+                          <a:headEnd type="none" w="sm" len="sm"/>
+                          <a:tailEnd type="none" w="sm" len="sm"/>
+                        </a:ln>
+                      </wps:spPr>
+                      <wps:txbx>
+                        <w:txbxContent>
+                          <w:p>
+                            <w:pPr>
+                              <w:spacing w:line="240" w:lineRule="auto"/>
+                              <w:textDirection w:val="btLr"/>
+                            </w:pPr>
+                          </w:p>
+                        </w:txbxContent>
+                      </wps:txbx>
+                      <wps:bodyPr spcFirstLastPara="1" wrap="square" lIns="91425" tIns="91425" rIns="91425" bIns="91425" anchor="ctr" anchorCtr="0">
+                        <a:noAutofit/>
+                      </wps:bodyPr>
+                    </wps:wsp>
+                  </a:graphicData>
+                </a:graphic>
+                <wp14:sizeRelH relativeFrom="margin">
+                  <wp14:pctWidth>0</wp14:pctWidth>
+                </wp14:sizeRelH>
+                <wp14:sizeRelV relativeFrom="margin">
+                  <wp14:pctHeight>0</wp14:pctHeight>
+                </wp14:sizeRelV>
+              </wp:anchor>
+            </w:drawing>
+          </mc:Choice>
+          <mc:Fallback>
+            <w:pict>
+              <v:shape w14:anchorId="04BD25B3" id="Flowchart: Off-page Connector 38" o:spid="_x0000_s1041" type="#_x0000_t177" style="position:absolute;left:0;text-align:left;margin-left:130.35pt;margin-top:0;width:95.8pt;height:355.15pt;rotation:-90;z-index:-251641856;visibility:visible;mso-wrap-style:square;mso-width-percent:0;mso-height-percent:0;mso-wrap-distance-left:9pt;mso-wrap-distance-top:9pt;mso-wrap-distance-right:9pt;mso-wrap-distance-bottom:9pt;mso-position-horizontal:absolute;mso-position-horizontal-relative:page;mso-position-vertical:top;mso-position-vertical-relative:margin;mso-width-percent:0;mso-height-percent:0;mso-width-relative:margin;mso-height-relative:margin;v-text-anchor:middle" o:gfxdata="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" fillcolor="#900">
+                <v:stroke startarrowwidth="narrow" startarrowlength="short" endarrowwidth="narrow" endarrowlength="short" joinstyle="round"/>
+                <v:textbox inset="2.53958mm,2.53958mm,2.53958mm,2.53958mm">
+                  <w:txbxContent>
+                    <w:p>
+                      <w:pPr>
+                        <w:spacing w:line="240" w:lineRule="auto"/>
+                        <w:textDirection w:val="btLr"/>
+                      </w:pPr>
+                    </w:p>
+                  </w:txbxContent>
+                </v:textbox>
+                <w10:wrap anchorx="page" anchory="margin"/>
+                <w10:anchorlock/>
+              </v:shape>
+            </w:pict>
+          </mc:Fallback>
+        </mc:AlternateContent>
+      </w:r>
       <w:r>
         <w:rPr>
           <w:rFonts w:asciiTheme="majorBidi" w:eastAsia="Times New Roman" w:hAnsiTheme="majorBidi" w:cstheme="majorBidi"/>
           <w:b/>
+          <w:color w:val="FFFFFF" w:themeColor="background1"/>
         </w:rPr>
         <w:t>Printing the Music sheet</w:t>
       </w:r>
-      <w:bookmarkEnd w:id="10"/>
+      <w:bookmarkEnd w:id="11"/>
     </w:p>
     <w:p>
       <w:pPr>
         <w:jc w:val="center"/>
-      </w:pPr>
-      <w:r>
-        <w:t>Printer Sequence Diagram</w:t>
-      </w:r>
+        <w:rPr>
+          <w:rFonts w:asciiTheme="majorBidi" w:hAnsiTheme="majorBidi" w:cstheme="majorBidi"/>
+        </w:rPr>
+      </w:pPr>
     </w:p>
     <w:p>
       <w:pPr>
         <w:jc w:val="center"/>
+        <w:rPr>
+          <w:rFonts w:asciiTheme="majorBidi" w:hAnsiTheme="majorBidi" w:cstheme="majorBidi"/>
+        </w:rPr>
       </w:pPr>
     </w:p>
     <w:p>
       <w:pPr>
         <w:jc w:val="center"/>
-      </w:pPr>
-      <w:r>
-        <w:rPr>
+        <w:rPr>
+          <w:rFonts w:asciiTheme="majorBidi" w:hAnsiTheme="majorBidi" w:cstheme="majorBidi"/>
+        </w:rPr>
+      </w:pPr>
+    </w:p>
+    <w:p>
+      <w:pPr>
+        <w:rPr>
+          <w:rFonts w:asciiTheme="majorBidi" w:hAnsiTheme="majorBidi" w:cstheme="majorBidi"/>
+        </w:rPr>
+      </w:pPr>
+      <w:r>
+        <w:rPr>
+          <w:rFonts w:asciiTheme="majorBidi" w:hAnsiTheme="majorBidi" w:cstheme="majorBidi"/>
+        </w:rPr>
+        <w:t>Some description…</w:t>
+      </w:r>
+    </w:p>
+    <w:p>
+      <w:pPr>
+        <w:pStyle w:val="Heading3"/>
+        <w:numPr>
+          <w:ilvl w:val="1"/>
+          <w:numId w:val="12"/>
+        </w:numPr>
+        <w:rPr>
+          <w:rFonts w:asciiTheme="majorBidi" w:hAnsiTheme="majorBidi" w:cstheme="majorBidi"/>
+          <w:b/>
+          <w:bCs/>
+          <w:color w:val="auto"/>
+        </w:rPr>
+      </w:pPr>
+      <w:bookmarkStart w:id="12" w:name="_Toc99491857"/>
+      <w:r>
+        <w:rPr>
+          <w:rFonts w:asciiTheme="majorBidi" w:hAnsiTheme="majorBidi" w:cstheme="majorBidi"/>
+          <w:b/>
+          <w:bCs/>
+          <w:color w:val="auto"/>
+        </w:rPr>
+        <w:t>Sequence Diagram</w:t>
+      </w:r>
+      <w:bookmarkEnd w:id="12"/>
+    </w:p>
+    <w:p>
+      <w:pPr>
+        <w:jc w:val="center"/>
+        <w:rPr>
+          <w:rFonts w:asciiTheme="majorBidi" w:hAnsiTheme="majorBidi" w:cstheme="majorBidi"/>
+        </w:rPr>
+      </w:pPr>
+    </w:p>
+    <w:p>
+      <w:pPr>
+        <w:jc w:val="center"/>
+        <w:rPr>
+          <w:rFonts w:asciiTheme="majorBidi" w:hAnsiTheme="majorBidi" w:cstheme="majorBidi"/>
+        </w:rPr>
+      </w:pPr>
+      <w:r>
+        <w:rPr>
+          <w:rFonts w:asciiTheme="majorBidi" w:hAnsiTheme="majorBidi" w:cstheme="majorBidi"/>
           <w:noProof/>
         </w:rPr>
         <w:drawing>
@@ -4519,7 +6548,7 @@
                     <pic:cNvPicPr/>
                   </pic:nvPicPr>
                   <pic:blipFill>
-                    <a:blip r:embed="rId26" cstate="print">
+                    <a:blip r:embed="rId27" cstate="print">
                       <a:extLst>
                         <a:ext uri="{28A0092B-C50C-407E-A947-70E740481C1C}">
                           <a14:useLocalDpi xmlns:a14="http://schemas.microsoft.com/office/drawing/2010/main" val="0"/>
@@ -4547,36 +6576,118 @@
       </w:r>
     </w:p>
     <w:p>
-      <w:r>
+      <w:pPr>
+        <w:jc w:val="center"/>
+        <w:rPr>
+          <w:rFonts w:asciiTheme="majorBidi" w:hAnsiTheme="majorBidi" w:cstheme="majorBidi"/>
+          <w:sz w:val="18"/>
+          <w:szCs w:val="18"/>
+        </w:rPr>
+      </w:pPr>
+      <w:r>
+        <w:rPr>
+          <w:rFonts w:asciiTheme="majorBidi" w:hAnsiTheme="majorBidi" w:cstheme="majorBidi"/>
+          <w:b/>
+          <w:bCs/>
+          <w:sz w:val="18"/>
+          <w:szCs w:val="18"/>
+        </w:rPr>
+        <w:t>Figure #</w:t>
+      </w:r>
+      <w:r>
+        <w:rPr>
+          <w:rFonts w:asciiTheme="majorBidi" w:hAnsiTheme="majorBidi" w:cstheme="majorBidi"/>
+          <w:sz w:val="18"/>
+          <w:szCs w:val="18"/>
+        </w:rPr>
+        <w:t>. description</w:t>
+      </w:r>
+    </w:p>
+    <w:p>
+      <w:pPr>
+        <w:jc w:val="center"/>
+        <w:rPr>
+          <w:rFonts w:asciiTheme="majorBidi" w:hAnsiTheme="majorBidi" w:cstheme="majorBidi"/>
+        </w:rPr>
+      </w:pPr>
+    </w:p>
+    <w:p>
+      <w:pPr>
+        <w:rPr>
+          <w:rFonts w:asciiTheme="majorBidi" w:hAnsiTheme="majorBidi" w:cstheme="majorBidi"/>
+          <w:b/>
+          <w:bCs/>
+          <w:sz w:val="28"/>
+          <w:szCs w:val="28"/>
+        </w:rPr>
+      </w:pPr>
+      <w:r>
+        <w:rPr>
+          <w:rFonts w:asciiTheme="majorBidi" w:hAnsiTheme="majorBidi" w:cstheme="majorBidi"/>
+          <w:b/>
+          <w:bCs/>
+        </w:rPr>
         <w:br w:type="page"/>
       </w:r>
     </w:p>
     <w:p>
       <w:pPr>
+        <w:pStyle w:val="Heading3"/>
+        <w:numPr>
+          <w:ilvl w:val="1"/>
+          <w:numId w:val="12"/>
+        </w:numPr>
+        <w:rPr>
+          <w:rFonts w:asciiTheme="majorBidi" w:hAnsiTheme="majorBidi" w:cstheme="majorBidi"/>
+          <w:b/>
+          <w:bCs/>
+          <w:color w:val="auto"/>
+        </w:rPr>
+      </w:pPr>
+      <w:bookmarkStart w:id="13" w:name="_Toc99491858"/>
+      <w:r>
+        <w:rPr>
+          <w:rFonts w:asciiTheme="majorBidi" w:hAnsiTheme="majorBidi" w:cstheme="majorBidi"/>
+          <w:b/>
+          <w:bCs/>
+          <w:color w:val="auto"/>
+        </w:rPr>
+        <w:lastRenderedPageBreak/>
+        <w:t>Activity Diagram</w:t>
+      </w:r>
+      <w:bookmarkEnd w:id="13"/>
+    </w:p>
+    <w:p>
+      <w:pPr>
+        <w:rPr>
+          <w:rFonts w:asciiTheme="majorBidi" w:hAnsiTheme="majorBidi" w:cstheme="majorBidi"/>
+        </w:rPr>
+      </w:pPr>
+    </w:p>
+    <w:p>
+      <w:pPr>
         <w:jc w:val="center"/>
-      </w:pPr>
-      <w:r>
-        <w:lastRenderedPageBreak/>
-        <w:t>Printer Activity Diagram</w:t>
-      </w:r>
+        <w:rPr>
+          <w:rFonts w:asciiTheme="majorBidi" w:hAnsiTheme="majorBidi" w:cstheme="majorBidi"/>
+        </w:rPr>
+      </w:pPr>
     </w:p>
     <w:p>
       <w:pPr>
         <w:jc w:val="center"/>
-      </w:pPr>
-    </w:p>
-    <w:p>
-      <w:pPr>
-        <w:jc w:val="center"/>
-      </w:pPr>
-      <w:r>
-        <w:rPr>
+        <w:rPr>
+          <w:rFonts w:asciiTheme="majorBidi" w:hAnsiTheme="majorBidi" w:cstheme="majorBidi"/>
+        </w:rPr>
+      </w:pPr>
+      <w:r>
+        <w:rPr>
+          <w:rFonts w:asciiTheme="majorBidi" w:hAnsiTheme="majorBidi" w:cstheme="majorBidi"/>
           <w:noProof/>
         </w:rPr>
         <w:drawing>
-          <wp:inline distT="0" distB="0" distL="0" distR="0" wp14:anchorId="534FAB69" wp14:editId="27A687DE">
-            <wp:extent cx="5733415" cy="4606290"/>
-            <wp:effectExtent l="0" t="0" r="635" b="3810"/>
+          <wp:inline distT="0" distB="0" distL="0" distR="0" wp14:anchorId="534FAB69" wp14:editId="45AB286B">
+            <wp:extent cx="4412673" cy="3545191"/>
+            <wp:effectExtent l="0" t="0" r="6985" b="0"/>
             <wp:docPr id="23" name="Picture 23" descr="Diagram&#10;&#10;Description automatically generated"/>
             <wp:cNvGraphicFramePr>
               <a:graphicFrameLocks xmlns:a="http://schemas.openxmlformats.org/drawingml/2006/main" noChangeAspect="1"/>
@@ -4589,7 +6700,7 @@
                     <pic:cNvPicPr/>
                   </pic:nvPicPr>
                   <pic:blipFill>
-                    <a:blip r:embed="rId27">
+                    <a:blip r:embed="rId28" cstate="print">
                       <a:extLst>
                         <a:ext uri="{28A0092B-C50C-407E-A947-70E740481C1C}">
                           <a14:useLocalDpi xmlns:a14="http://schemas.microsoft.com/office/drawing/2010/main" val="0"/>
@@ -4603,7 +6714,7 @@
                   <pic:spPr>
                     <a:xfrm>
                       <a:off x="0" y="0"/>
-                      <a:ext cx="5733415" cy="4606290"/>
+                      <a:ext cx="4417553" cy="3549112"/>
                     </a:xfrm>
                     <a:prstGeom prst="rect">
                       <a:avLst/>
@@ -4618,28 +6729,180 @@
     </w:p>
     <w:p>
       <w:pPr>
+        <w:jc w:val="center"/>
+        <w:rPr>
+          <w:rFonts w:asciiTheme="majorBidi" w:hAnsiTheme="majorBidi" w:cstheme="majorBidi"/>
+          <w:sz w:val="18"/>
+          <w:szCs w:val="18"/>
+        </w:rPr>
+      </w:pPr>
+      <w:r>
+        <w:rPr>
+          <w:rFonts w:asciiTheme="majorBidi" w:hAnsiTheme="majorBidi" w:cstheme="majorBidi"/>
+          <w:b/>
+          <w:bCs/>
+          <w:sz w:val="18"/>
+          <w:szCs w:val="18"/>
+        </w:rPr>
+        <w:t>Figure #.</w:t>
+      </w:r>
+      <w:r>
+        <w:rPr>
+          <w:rFonts w:asciiTheme="majorBidi" w:hAnsiTheme="majorBidi" w:cstheme="majorBidi"/>
+          <w:sz w:val="18"/>
+          <w:szCs w:val="18"/>
+        </w:rPr>
+        <w:t xml:space="preserve"> description</w:t>
+      </w:r>
+    </w:p>
+    <w:p>
+      <w:pPr>
+        <w:jc w:val="center"/>
+        <w:rPr>
+          <w:rFonts w:asciiTheme="majorBidi" w:hAnsiTheme="majorBidi" w:cstheme="majorBidi"/>
+        </w:rPr>
+      </w:pPr>
+    </w:p>
+    <w:p>
+      <w:pPr>
+        <w:rPr>
+          <w:rFonts w:asciiTheme="majorBidi" w:eastAsia="Times New Roman" w:hAnsiTheme="majorBidi" w:cstheme="majorBidi"/>
+          <w:b/>
+          <w:sz w:val="40"/>
+          <w:szCs w:val="40"/>
+        </w:rPr>
+      </w:pPr>
+      <w:r>
+        <w:rPr>
+          <w:rFonts w:asciiTheme="majorBidi" w:eastAsia="Times New Roman" w:hAnsiTheme="majorBidi" w:cstheme="majorBidi"/>
+          <w:b/>
+        </w:rPr>
+        <w:br w:type="page"/>
+      </w:r>
+    </w:p>
+    <w:p/>
+    <w:p>
+      <w:pPr>
         <w:pStyle w:val="Heading1"/>
         <w:numPr>
           <w:ilvl w:val="0"/>
-          <w:numId w:val="1"/>
+          <w:numId w:val="12"/>
         </w:numPr>
         <w:rPr>
           <w:rFonts w:asciiTheme="majorBidi" w:eastAsia="Times New Roman" w:hAnsiTheme="majorBidi" w:cstheme="majorBidi"/>
           <w:b/>
-        </w:rPr>
-      </w:pPr>
-      <w:bookmarkStart w:id="11" w:name="_Toc99480120"/>
+          <w:color w:val="FFFFFF" w:themeColor="background1"/>
+        </w:rPr>
+      </w:pPr>
+      <w:bookmarkStart w:id="14" w:name="_Toc99491859"/>
+      <w:r>
+        <w:rPr>
+          <w:rFonts w:asciiTheme="majorBidi" w:hAnsiTheme="majorBidi" w:cstheme="majorBidi"/>
+          <w:b/>
+          <w:bCs/>
+          <w:noProof/>
+          <w:color w:val="FFFFFF" w:themeColor="background1"/>
+        </w:rPr>
+        <mc:AlternateContent>
+          <mc:Choice Requires="wps">
+            <w:drawing>
+              <wp:anchor distT="114300" distB="114300" distL="114300" distR="114300" simplePos="0" relativeHeight="251676672" behindDoc="1" locked="1" layoutInCell="1" hidden="0" allowOverlap="1" wp14:anchorId="71F1E8FE" wp14:editId="29559BFF">
+                <wp:simplePos x="0" y="0"/>
+                <wp:positionH relativeFrom="page">
+                  <wp:align>left</wp:align>
+                </wp:positionH>
+                <wp:positionV relativeFrom="margin">
+                  <wp:align>top</wp:align>
+                </wp:positionV>
+                <wp:extent cx="1216660" cy="4510405"/>
+                <wp:effectExtent l="0" t="8573" r="13018" b="13017"/>
+                <wp:wrapNone/>
+                <wp:docPr id="40" name="Flowchart: Off-page Connector 40"/>
+                <wp:cNvGraphicFramePr/>
+                <a:graphic xmlns:a="http://schemas.openxmlformats.org/drawingml/2006/main">
+                  <a:graphicData uri="http://schemas.microsoft.com/office/word/2010/wordprocessingShape">
+                    <wps:wsp>
+                      <wps:cNvSpPr/>
+                      <wps:spPr>
+                        <a:xfrm rot="16200000">
+                          <a:off x="0" y="0"/>
+                          <a:ext cx="1216660" cy="4510405"/>
+                        </a:xfrm>
+                        <a:prstGeom prst="flowChartOffpageConnector">
+                          <a:avLst/>
+                        </a:prstGeom>
+                        <a:solidFill>
+                          <a:srgbClr val="990000"/>
+                        </a:solidFill>
+                        <a:ln w="9525" cap="flat" cmpd="sng">
+                          <a:solidFill>
+                            <a:srgbClr val="000000"/>
+                          </a:solidFill>
+                          <a:prstDash val="solid"/>
+                          <a:round/>
+                          <a:headEnd type="none" w="sm" len="sm"/>
+                          <a:tailEnd type="none" w="sm" len="sm"/>
+                        </a:ln>
+                      </wps:spPr>
+                      <wps:txbx>
+                        <w:txbxContent>
+                          <w:p>
+                            <w:pPr>
+                              <w:spacing w:line="240" w:lineRule="auto"/>
+                              <w:textDirection w:val="btLr"/>
+                            </w:pPr>
+                          </w:p>
+                        </w:txbxContent>
+                      </wps:txbx>
+                      <wps:bodyPr spcFirstLastPara="1" wrap="square" lIns="91425" tIns="91425" rIns="91425" bIns="91425" anchor="ctr" anchorCtr="0">
+                        <a:noAutofit/>
+                      </wps:bodyPr>
+                    </wps:wsp>
+                  </a:graphicData>
+                </a:graphic>
+                <wp14:sizeRelH relativeFrom="margin">
+                  <wp14:pctWidth>0</wp14:pctWidth>
+                </wp14:sizeRelH>
+                <wp14:sizeRelV relativeFrom="margin">
+                  <wp14:pctHeight>0</wp14:pctHeight>
+                </wp14:sizeRelV>
+              </wp:anchor>
+            </w:drawing>
+          </mc:Choice>
+          <mc:Fallback>
+            <w:pict>
+              <v:shape w14:anchorId="71F1E8FE" id="Flowchart: Off-page Connector 40" o:spid="_x0000_s1042" type="#_x0000_t177" style="position:absolute;left:0;text-align:left;margin-left:0;margin-top:0;width:95.8pt;height:355.15pt;rotation:-90;z-index:-251639808;visibility:visible;mso-wrap-style:square;mso-width-percent:0;mso-height-percent:0;mso-wrap-distance-left:9pt;mso-wrap-distance-top:9pt;mso-wrap-distance-right:9pt;mso-wrap-distance-bottom:9pt;mso-position-horizontal:left;mso-position-horizontal-relative:page;mso-position-vertical:top;mso-position-vertical-relative:margin;mso-width-percent:0;mso-height-percent:0;mso-width-relative:margin;mso-height-relative:margin;v-text-anchor:middle" o:gfxdata="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" fillcolor="#900">
+                <v:stroke startarrowwidth="narrow" startarrowlength="short" endarrowwidth="narrow" endarrowlength="short" joinstyle="round"/>
+                <v:textbox inset="2.53958mm,2.53958mm,2.53958mm,2.53958mm">
+                  <w:txbxContent>
+                    <w:p>
+                      <w:pPr>
+                        <w:spacing w:line="240" w:lineRule="auto"/>
+                        <w:textDirection w:val="btLr"/>
+                      </w:pPr>
+                    </w:p>
+                  </w:txbxContent>
+                </v:textbox>
+                <w10:wrap anchorx="page" anchory="margin"/>
+                <w10:anchorlock/>
+              </v:shape>
+            </w:pict>
+          </mc:Fallback>
+        </mc:AlternateContent>
+      </w:r>
       <w:r>
         <w:rPr>
           <w:rFonts w:asciiTheme="majorBidi" w:eastAsia="Times New Roman" w:hAnsiTheme="majorBidi" w:cstheme="majorBidi"/>
           <w:b/>
+          <w:color w:val="FFFFFF" w:themeColor="background1"/>
         </w:rPr>
         <w:t>Go to measure</w:t>
       </w:r>
-      <w:bookmarkEnd w:id="11"/>
-      <w:r>
-        <w:rPr>
-          <w:rFonts w:asciiTheme="majorBidi" w:hAnsiTheme="majorBidi" w:cstheme="majorBidi"/>
+      <w:bookmarkEnd w:id="14"/>
+      <w:r>
+        <w:rPr>
+          <w:rFonts w:asciiTheme="majorBidi" w:hAnsiTheme="majorBidi" w:cstheme="majorBidi"/>
+          <w:color w:val="FFFFFF" w:themeColor="background1"/>
         </w:rPr>
         <w:t xml:space="preserve"> </w:t>
       </w:r>
@@ -4669,34 +6932,38 @@
     </w:p>
     <w:p>
       <w:pPr>
-        <w:rPr>
-          <w:rFonts w:asciiTheme="majorBidi" w:eastAsia="Times New Roman" w:hAnsiTheme="majorBidi" w:cstheme="majorBidi"/>
-        </w:rPr>
-      </w:pPr>
-    </w:p>
-    <w:p>
-      <w:pPr>
-        <w:rPr>
-          <w:rFonts w:asciiTheme="majorBidi" w:eastAsia="Times New Roman" w:hAnsiTheme="majorBidi" w:cstheme="majorBidi"/>
-        </w:rPr>
-      </w:pPr>
-    </w:p>
-    <w:p>
-      <w:pPr>
-        <w:rPr>
-          <w:rFonts w:asciiTheme="majorBidi" w:eastAsia="Times New Roman" w:hAnsiTheme="majorBidi" w:cstheme="majorBidi"/>
-        </w:rPr>
-      </w:pPr>
-    </w:p>
-    <w:p>
-      <w:pPr>
-        <w:jc w:val="both"/>
-        <w:rPr>
-          <w:rFonts w:asciiTheme="majorBidi" w:eastAsia="Times New Roman" w:hAnsiTheme="majorBidi" w:cstheme="majorBidi"/>
-          <w:sz w:val="24"/>
-          <w:szCs w:val="24"/>
-        </w:rPr>
-      </w:pPr>
+        <w:pStyle w:val="Heading3"/>
+        <w:numPr>
+          <w:ilvl w:val="1"/>
+          <w:numId w:val="12"/>
+        </w:numPr>
+        <w:rPr>
+          <w:rFonts w:asciiTheme="majorBidi" w:hAnsiTheme="majorBidi" w:cstheme="majorBidi"/>
+          <w:b/>
+          <w:bCs/>
+          <w:color w:val="auto"/>
+        </w:rPr>
+      </w:pPr>
+      <w:r>
+        <w:rPr>
+          <w:rFonts w:asciiTheme="majorBidi" w:hAnsiTheme="majorBidi" w:cstheme="majorBidi"/>
+          <w:b/>
+          <w:bCs/>
+          <w:color w:val="auto"/>
+        </w:rPr>
+        <w:t xml:space="preserve"> </w:t>
+      </w:r>
+      <w:bookmarkStart w:id="15" w:name="_Toc99491860"/>
+      <w:r>
+        <w:rPr>
+          <w:rFonts w:asciiTheme="majorBidi" w:hAnsiTheme="majorBidi" w:cstheme="majorBidi"/>
+          <w:b/>
+          <w:bCs/>
+          <w:color w:val="auto"/>
+        </w:rPr>
+        <w:t>[Name] Diagram</w:t>
+      </w:r>
+      <w:bookmarkEnd w:id="15"/>
     </w:p>
     <w:p>
       <w:pPr>
@@ -4891,7 +7158,7 @@
           </mc:Choice>
           <mc:Fallback>
             <w:pict>
-              <v:shape w14:anchorId="735B5852" id="Text Box 16" o:spid="_x0000_s1040" type="#_x0000_t202" style="position:absolute;left:0;text-align:left;margin-left:2in;margin-top:987.7pt;width:208.25pt;height:175.95pt;z-index:251670528;visibility:visible;mso-wrap-style:square;mso-wrap-distance-left:9pt;mso-wrap-distance-top:9pt;mso-wrap-distance-right:9pt;mso-wrap-distance-bottom:9pt;mso-position-horizontal:absolute;mso-position-horizontal-relative:page;mso-position-vertical:absolute;mso-position-vertical-relative:page;v-text-anchor:top" o:gfxdata="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" filled="f" stroked="f">
+              <v:shape w14:anchorId="735B5852" id="Text Box 16" o:spid="_x0000_s1043" type="#_x0000_t202" style="position:absolute;left:0;text-align:left;margin-left:2in;margin-top:987.7pt;width:208.25pt;height:175.95pt;z-index:251670528;visibility:visible;mso-wrap-style:square;mso-wrap-distance-left:9pt;mso-wrap-distance-top:9pt;mso-wrap-distance-right:9pt;mso-wrap-distance-bottom:9pt;mso-position-horizontal:absolute;mso-position-horizontal-relative:page;mso-position-vertical:absolute;mso-position-vertical-relative:page;v-text-anchor:top" o:gfxdata="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" filled="f" stroked="f">
                 <v:textbox style="mso-fit-shape-to-text:t" inset="2.53958mm,2.53958mm,2.53958mm,2.53958mm">
                   <w:txbxContent>
                     <w:p>
@@ -5005,8 +7272,8 @@
       </w:r>
     </w:p>
     <w:sectPr>
-      <w:headerReference w:type="default" r:id="rId28"/>
-      <w:footerReference w:type="default" r:id="rId29"/>
+      <w:headerReference w:type="default" r:id="rId29"/>
+      <w:footerReference w:type="default" r:id="rId30"/>
       <w:pgSz w:w="11909" w:h="16834"/>
       <w:pgMar w:top="1440" w:right="1440" w:bottom="1440" w:left="1440" w:header="720" w:footer="720" w:gutter="0"/>
       <w:pgNumType w:start="0"/>
@@ -5251,7 +7518,7 @@
   <w:abstractNum w:abstractNumId="1" w15:restartNumberingAfterBreak="0">
     <w:nsid w:val="1C383B05"/>
     <w:multiLevelType w:val="multilevel"/>
-    <w:tmpl w:val="D8E0A536"/>
+    <w:tmpl w:val="ECE220CE"/>
     <w:lvl w:ilvl="0">
       <w:start w:val="2"/>
       <w:numFmt w:val="decimal"/>
@@ -5262,6 +7529,7 @@
       </w:pPr>
       <w:rPr>
         <w:rFonts w:hint="default"/>
+        <w:color w:val="FFFFFF" w:themeColor="background1"/>
       </w:rPr>
     </w:lvl>
     <w:lvl w:ilvl="1">

</xml_diff>

<commit_message>
Added class diagram colour
</commit_message>
<xml_diff>
--- a/Documents/DesignDocument/EECS2311_Group6_TAB2XML_DesignDocument.docx
+++ b/Documents/DesignDocument/EECS2311_Group6_TAB2XML_DesignDocument.docx
@@ -5974,10 +5974,10 @@
           <w:lang w:val="en-CA" w:eastAsia="zh-CN"/>
         </w:rPr>
         <w:drawing>
-          <wp:inline distT="0" distB="0" distL="0" distR="0" wp14:anchorId="73068F80" wp14:editId="396C0435">
-            <wp:extent cx="4223288" cy="3213890"/>
-            <wp:effectExtent l="0" t="0" r="6350" b="0"/>
-            <wp:docPr id="18" name="Picture 18" descr="Graphical user interface, application&#10;&#10;Description automatically generated"/>
+          <wp:inline distT="0" distB="0" distL="0" distR="0" wp14:anchorId="2C03CECB" wp14:editId="4AC90792">
+            <wp:extent cx="4449953" cy="3386379"/>
+            <wp:effectExtent l="0" t="0" r="0" b="0"/>
+            <wp:docPr id="20" name="Picture 20" descr="A screenshot of a computer&#10;&#10;Description automatically generated with medium confidence"/>
             <wp:cNvGraphicFramePr>
               <a:graphicFrameLocks xmlns:a="http://schemas.openxmlformats.org/drawingml/2006/main" noChangeAspect="1"/>
             </wp:cNvGraphicFramePr>
@@ -5985,7 +5985,7 @@
               <a:graphicData uri="http://schemas.openxmlformats.org/drawingml/2006/picture">
                 <pic:pic xmlns:pic="http://schemas.openxmlformats.org/drawingml/2006/picture">
                   <pic:nvPicPr>
-                    <pic:cNvPr id="18" name="Picture 18" descr="Graphical user interface, application&#10;&#10;Description automatically generated"/>
+                    <pic:cNvPr id="20" name="Picture 20" descr="A screenshot of a computer&#10;&#10;Description automatically generated with medium confidence"/>
                     <pic:cNvPicPr>
                       <a:picLocks noChangeAspect="1" noChangeArrowheads="1"/>
                     </pic:cNvPicPr>
@@ -6006,7 +6006,7 @@
                   <pic:spPr bwMode="auto">
                     <a:xfrm>
                       <a:off x="0" y="0"/>
-                      <a:ext cx="4270719" cy="3249985"/>
+                      <a:ext cx="4521981" cy="3441192"/>
                     </a:xfrm>
                     <a:prstGeom prst="rect">
                       <a:avLst/>
@@ -6053,26 +6053,6 @@
     </w:p>
     <w:p>
       <w:pPr>
-        <w:pStyle w:val="ListParagraph"/>
-        <w:spacing w:line="240" w:lineRule="auto"/>
-        <w:ind w:left="432"/>
-        <w:rPr>
-          <w:rFonts w:asciiTheme="majorBidi" w:eastAsia="Times New Roman" w:hAnsiTheme="majorBidi" w:cstheme="majorBidi"/>
-          <w:sz w:val="24"/>
-          <w:szCs w:val="24"/>
-          <w:lang w:val="en-CA" w:eastAsia="zh-CN"/>
-        </w:rPr>
-      </w:pPr>
-    </w:p>
-    <w:p>
-      <w:pPr>
-        <w:rPr>
-          <w:rFonts w:asciiTheme="majorBidi" w:hAnsiTheme="majorBidi" w:cstheme="majorBidi"/>
-        </w:rPr>
-      </w:pPr>
-    </w:p>
-    <w:p>
-      <w:pPr>
         <w:pStyle w:val="Heading3"/>
         <w:numPr>
           <w:ilvl w:val="1"/>
@@ -6137,10 +6117,10 @@
           <w:lang w:val="en-CA" w:eastAsia="zh-CN"/>
         </w:rPr>
         <w:drawing>
-          <wp:inline distT="0" distB="0" distL="0" distR="0" wp14:anchorId="706EC39E" wp14:editId="4B7435FD">
-            <wp:extent cx="3913322" cy="2978008"/>
+          <wp:inline distT="0" distB="0" distL="0" distR="0" wp14:anchorId="65BDA780" wp14:editId="1F6C5E69">
+            <wp:extent cx="3788062" cy="2882685"/>
             <wp:effectExtent l="0" t="0" r="0" b="0"/>
-            <wp:docPr id="19" name="Picture 19" descr="Graphical user interface, application&#10;&#10;Description automatically generated"/>
+            <wp:docPr id="21" name="Picture 21" descr="A screenshot of a computer&#10;&#10;Description automatically generated with medium confidence"/>
             <wp:cNvGraphicFramePr>
               <a:graphicFrameLocks xmlns:a="http://schemas.openxmlformats.org/drawingml/2006/main" noChangeAspect="1"/>
             </wp:cNvGraphicFramePr>
@@ -6148,7 +6128,7 @@
               <a:graphicData uri="http://schemas.openxmlformats.org/drawingml/2006/picture">
                 <pic:pic xmlns:pic="http://schemas.openxmlformats.org/drawingml/2006/picture">
                   <pic:nvPicPr>
-                    <pic:cNvPr id="19" name="Picture 19" descr="Graphical user interface, application&#10;&#10;Description automatically generated"/>
+                    <pic:cNvPr id="21" name="Picture 21" descr="A screenshot of a computer&#10;&#10;Description automatically generated with medium confidence"/>
                     <pic:cNvPicPr>
                       <a:picLocks noChangeAspect="1" noChangeArrowheads="1"/>
                     </pic:cNvPicPr>
@@ -6169,7 +6149,7 @@
                   <pic:spPr bwMode="auto">
                     <a:xfrm>
                       <a:off x="0" y="0"/>
-                      <a:ext cx="3962016" cy="3015064"/>
+                      <a:ext cx="3831378" cy="2915648"/>
                     </a:xfrm>
                     <a:prstGeom prst="rect">
                       <a:avLst/>
@@ -6188,20 +6168,6 @@
     </w:p>
     <w:p>
       <w:pPr>
-        <w:pStyle w:val="ListParagraph"/>
-        <w:spacing w:line="240" w:lineRule="auto"/>
-        <w:ind w:left="432"/>
-        <w:jc w:val="center"/>
-        <w:rPr>
-          <w:rFonts w:asciiTheme="majorBidi" w:eastAsia="Times New Roman" w:hAnsiTheme="majorBidi" w:cstheme="majorBidi"/>
-          <w:sz w:val="24"/>
-          <w:szCs w:val="24"/>
-          <w:lang w:val="en-CA" w:eastAsia="zh-CN"/>
-        </w:rPr>
-      </w:pPr>
-    </w:p>
-    <w:p>
-      <w:pPr>
         <w:jc w:val="center"/>
         <w:rPr>
           <w:rFonts w:asciiTheme="majorBidi" w:hAnsiTheme="majorBidi" w:cstheme="majorBidi"/>
@@ -6226,42 +6192,6 @@
           <w:szCs w:val="18"/>
         </w:rPr>
         <w:t>. description</w:t>
-      </w:r>
-    </w:p>
-    <w:p>
-      <w:pPr>
-        <w:pStyle w:val="ListParagraph"/>
-        <w:spacing w:line="240" w:lineRule="auto"/>
-        <w:ind w:left="432"/>
-        <w:jc w:val="center"/>
-        <w:rPr>
-          <w:rFonts w:asciiTheme="majorBidi" w:eastAsia="Times New Roman" w:hAnsiTheme="majorBidi" w:cstheme="majorBidi"/>
-          <w:sz w:val="24"/>
-          <w:szCs w:val="24"/>
-          <w:lang w:val="en-CA" w:eastAsia="zh-CN"/>
-        </w:rPr>
-      </w:pPr>
-    </w:p>
-    <w:p>
-      <w:pPr>
-        <w:pStyle w:val="ListParagraph"/>
-        <w:spacing w:line="240" w:lineRule="auto"/>
-        <w:ind w:left="432"/>
-        <w:rPr>
-          <w:rFonts w:asciiTheme="majorBidi" w:eastAsia="Times New Roman" w:hAnsiTheme="majorBidi" w:cstheme="majorBidi"/>
-          <w:sz w:val="24"/>
-          <w:szCs w:val="24"/>
-          <w:lang w:val="en-CA" w:eastAsia="zh-CN"/>
-        </w:rPr>
-      </w:pPr>
-      <w:r>
-        <w:rPr>
-          <w:rFonts w:asciiTheme="majorBidi" w:eastAsia="Times New Roman" w:hAnsiTheme="majorBidi" w:cstheme="majorBidi"/>
-          <w:sz w:val="24"/>
-          <w:szCs w:val="24"/>
-          <w:lang w:val="en-CA" w:eastAsia="zh-CN"/>
-        </w:rPr>
-        <w:t xml:space="preserve"> </w:t>
       </w:r>
     </w:p>
     <w:p>

</xml_diff>

<commit_message>
Added activity diagram colour
</commit_message>
<xml_diff>
--- a/Documents/DesignDocument/EECS2311_Group6_TAB2XML_DesignDocument.docx
+++ b/Documents/DesignDocument/EECS2311_Group6_TAB2XML_DesignDocument.docx
@@ -5800,21 +5800,29 @@
     </w:p>
     <w:p>
       <w:pPr>
+        <w:pStyle w:val="ListParagraph"/>
+        <w:numPr>
+          <w:ilvl w:val="0"/>
+          <w:numId w:val="12"/>
+        </w:numPr>
+        <w:spacing w:line="240" w:lineRule="auto"/>
         <w:jc w:val="center"/>
-      </w:pPr>
-      <w:r>
-        <w:rPr>
-          <w:rFonts w:asciiTheme="majorBidi" w:eastAsia="Times New Roman" w:hAnsiTheme="majorBidi" w:cstheme="majorBidi"/>
-          <w:noProof/>
+        <w:rPr>
+          <w:rFonts w:ascii="Times New Roman" w:eastAsia="Times New Roman" w:hAnsi="Times New Roman" w:cs="Times New Roman"/>
           <w:sz w:val="24"/>
           <w:szCs w:val="24"/>
           <w:lang w:val="en-CA" w:eastAsia="zh-CN"/>
         </w:rPr>
+      </w:pPr>
+      <w:r>
+        <w:rPr>
+          <w:noProof/>
+        </w:rPr>
         <w:drawing>
-          <wp:inline distT="0" distB="0" distL="0" distR="0" wp14:anchorId="0CE86842" wp14:editId="1E806FAF">
-            <wp:extent cx="3429000" cy="5830886"/>
+          <wp:inline distT="0" distB="0" distL="0" distR="0" wp14:anchorId="4666B3C4" wp14:editId="554BE1A8">
+            <wp:extent cx="3494868" cy="5946518"/>
             <wp:effectExtent l="0" t="0" r="0" b="0"/>
-            <wp:docPr id="17" name="Picture 17" descr="A screenshot of a computer screen&#10;&#10;Description automatically generated with low confidence"/>
+            <wp:docPr id="18" name="Picture 18" descr="A screenshot of a computer screen&#10;&#10;Description automatically generated with medium confidence"/>
             <wp:cNvGraphicFramePr>
               <a:graphicFrameLocks xmlns:a="http://schemas.openxmlformats.org/drawingml/2006/main" noChangeAspect="1"/>
             </wp:cNvGraphicFramePr>
@@ -5822,7 +5830,7 @@
               <a:graphicData uri="http://schemas.openxmlformats.org/drawingml/2006/picture">
                 <pic:pic xmlns:pic="http://schemas.openxmlformats.org/drawingml/2006/picture">
                   <pic:nvPicPr>
-                    <pic:cNvPr id="17" name="Picture 17" descr="A screenshot of a computer screen&#10;&#10;Description automatically generated with low confidence"/>
+                    <pic:cNvPr id="18" name="Picture 18" descr="A screenshot of a computer screen&#10;&#10;Description automatically generated with medium confidence"/>
                     <pic:cNvPicPr>
                       <a:picLocks noChangeAspect="1" noChangeArrowheads="1"/>
                     </pic:cNvPicPr>
@@ -5843,7 +5851,7 @@
                   <pic:spPr bwMode="auto">
                     <a:xfrm>
                       <a:off x="0" y="0"/>
-                      <a:ext cx="3467647" cy="5896604"/>
+                      <a:ext cx="3526017" cy="5999518"/>
                     </a:xfrm>
                     <a:prstGeom prst="rect">
                       <a:avLst/>
@@ -5890,25 +5898,6 @@
     </w:p>
     <w:p>
       <w:pPr>
-        <w:rPr>
-          <w:rFonts w:asciiTheme="majorBidi" w:hAnsiTheme="majorBidi" w:cstheme="majorBidi"/>
-          <w:b/>
-          <w:bCs/>
-          <w:sz w:val="28"/>
-          <w:szCs w:val="28"/>
-        </w:rPr>
-      </w:pPr>
-      <w:r>
-        <w:rPr>
-          <w:rFonts w:asciiTheme="majorBidi" w:hAnsiTheme="majorBidi" w:cstheme="majorBidi"/>
-          <w:b/>
-          <w:bCs/>
-        </w:rPr>
-        <w:br w:type="page"/>
-      </w:r>
-    </w:p>
-    <w:p>
-      <w:pPr>
         <w:pStyle w:val="Heading3"/>
         <w:numPr>
           <w:ilvl w:val="1"/>
@@ -5961,6 +5950,7 @@
           <w:numId w:val="12"/>
         </w:numPr>
         <w:spacing w:line="240" w:lineRule="auto"/>
+        <w:jc w:val="center"/>
         <w:rPr>
           <w:rFonts w:ascii="Times New Roman" w:eastAsia="Times New Roman" w:hAnsi="Times New Roman" w:cs="Times New Roman"/>
           <w:sz w:val="24"/>
@@ -5974,8 +5964,8 @@
           <w:lang w:val="en-CA" w:eastAsia="zh-CN"/>
         </w:rPr>
         <w:drawing>
-          <wp:inline distT="0" distB="0" distL="0" distR="0" wp14:anchorId="2C03CECB" wp14:editId="4AC90792">
-            <wp:extent cx="4449953" cy="3386379"/>
+          <wp:inline distT="0" distB="0" distL="0" distR="0" wp14:anchorId="2C03CECB" wp14:editId="1D2F4197">
+            <wp:extent cx="4671135" cy="3554696"/>
             <wp:effectExtent l="0" t="0" r="0" b="0"/>
             <wp:docPr id="20" name="Picture 20" descr="A screenshot of a computer&#10;&#10;Description automatically generated with medium confidence"/>
             <wp:cNvGraphicFramePr>
@@ -6006,7 +5996,7 @@
                   <pic:spPr bwMode="auto">
                     <a:xfrm>
                       <a:off x="0" y="0"/>
-                      <a:ext cx="4521981" cy="3441192"/>
+                      <a:ext cx="4783037" cy="3639852"/>
                     </a:xfrm>
                     <a:prstGeom prst="rect">
                       <a:avLst/>
@@ -6104,6 +6094,7 @@
           <w:numId w:val="12"/>
         </w:numPr>
         <w:spacing w:line="240" w:lineRule="auto"/>
+        <w:jc w:val="center"/>
         <w:rPr>
           <w:rFonts w:ascii="Times New Roman" w:eastAsia="Times New Roman" w:hAnsi="Times New Roman" w:cs="Times New Roman"/>
           <w:sz w:val="24"/>
@@ -6117,8 +6108,8 @@
           <w:lang w:val="en-CA" w:eastAsia="zh-CN"/>
         </w:rPr>
         <w:drawing>
-          <wp:inline distT="0" distB="0" distL="0" distR="0" wp14:anchorId="65BDA780" wp14:editId="1F6C5E69">
-            <wp:extent cx="3788062" cy="2882685"/>
+          <wp:inline distT="0" distB="0" distL="0" distR="0" wp14:anchorId="65BDA780" wp14:editId="042BDE12">
+            <wp:extent cx="4857274" cy="3696346"/>
             <wp:effectExtent l="0" t="0" r="0" b="0"/>
             <wp:docPr id="21" name="Picture 21" descr="A screenshot of a computer&#10;&#10;Description automatically generated with medium confidence"/>
             <wp:cNvGraphicFramePr>
@@ -6149,7 +6140,7 @@
                   <pic:spPr bwMode="auto">
                     <a:xfrm>
                       <a:off x="0" y="0"/>
-                      <a:ext cx="3831378" cy="2915648"/>
+                      <a:ext cx="4955507" cy="3771101"/>
                     </a:xfrm>
                     <a:prstGeom prst="rect">
                       <a:avLst/>
@@ -6196,58 +6187,6 @@
     </w:p>
     <w:p>
       <w:pPr>
-        <w:pStyle w:val="Heading3"/>
-        <w:numPr>
-          <w:ilvl w:val="1"/>
-          <w:numId w:val="12"/>
-        </w:numPr>
-        <w:rPr>
-          <w:rFonts w:asciiTheme="majorBidi" w:hAnsiTheme="majorBidi" w:cstheme="majorBidi"/>
-          <w:b/>
-          <w:bCs/>
-          <w:color w:val="auto"/>
-        </w:rPr>
-      </w:pPr>
-      <w:bookmarkStart w:id="10" w:name="_Toc99491855"/>
-      <w:r>
-        <w:rPr>
-          <w:rFonts w:asciiTheme="majorBidi" w:hAnsiTheme="majorBidi" w:cstheme="majorBidi"/>
-          <w:b/>
-          <w:bCs/>
-        </w:rPr>
-        <w:t>UML class diagram</w:t>
-      </w:r>
-      <w:r>
-        <w:rPr>
-          <w:rFonts w:asciiTheme="majorBidi" w:hAnsiTheme="majorBidi" w:cstheme="majorBidi"/>
-          <w:b/>
-          <w:bCs/>
-          <w:color w:val="auto"/>
-        </w:rPr>
-        <w:t xml:space="preserve">: </w:t>
-      </w:r>
-      <w:r>
-        <w:rPr>
-          <w:rFonts w:asciiTheme="majorBidi" w:hAnsiTheme="majorBidi" w:cstheme="majorBidi"/>
-          <w:b/>
-          <w:bCs/>
-          <w:i/>
-          <w:iCs/>
-          <w:color w:val="auto"/>
-        </w:rPr>
-        <w:t>Bass</w:t>
-      </w:r>
-      <w:bookmarkEnd w:id="10"/>
-    </w:p>
-    <w:p>
-      <w:pPr>
-        <w:rPr>
-          <w:rFonts w:asciiTheme="majorBidi" w:hAnsiTheme="majorBidi" w:cstheme="majorBidi"/>
-        </w:rPr>
-      </w:pPr>
-    </w:p>
-    <w:p>
-      <w:pPr>
         <w:rPr>
           <w:rFonts w:asciiTheme="majorBidi" w:hAnsiTheme="majorBidi" w:cstheme="majorBidi"/>
         </w:rPr>
@@ -6271,7 +6210,7 @@
       </w:pPr>
     </w:p>
     <w:p/>
-    <w:bookmarkStart w:id="11" w:name="_Toc99491856"/>
+    <w:bookmarkStart w:id="10" w:name="_Toc99491856"/>
     <w:p>
       <w:pPr>
         <w:pStyle w:val="Heading1"/>
@@ -6387,7 +6326,7 @@
         </w:rPr>
         <w:t>Printing the Music sheet</w:t>
       </w:r>
-      <w:bookmarkEnd w:id="11"/>
+      <w:bookmarkEnd w:id="10"/>
     </w:p>
     <w:p>
       <w:pPr>
@@ -6440,7 +6379,7 @@
           <w:color w:val="auto"/>
         </w:rPr>
       </w:pPr>
-      <w:bookmarkStart w:id="12" w:name="_Toc99491857"/>
+      <w:bookmarkStart w:id="11" w:name="_Toc99491857"/>
       <w:r>
         <w:rPr>
           <w:rFonts w:asciiTheme="majorBidi" w:hAnsiTheme="majorBidi" w:cstheme="majorBidi"/>
@@ -6450,7 +6389,7 @@
         </w:rPr>
         <w:t>Sequence Diagram</w:t>
       </w:r>
-      <w:bookmarkEnd w:id="12"/>
+      <w:bookmarkEnd w:id="11"/>
     </w:p>
     <w:p>
       <w:pPr>
@@ -6584,7 +6523,7 @@
           <w:color w:val="auto"/>
         </w:rPr>
       </w:pPr>
-      <w:bookmarkStart w:id="13" w:name="_Toc99491858"/>
+      <w:bookmarkStart w:id="12" w:name="_Toc99491858"/>
       <w:r>
         <w:rPr>
           <w:rFonts w:asciiTheme="majorBidi" w:hAnsiTheme="majorBidi" w:cstheme="majorBidi"/>
@@ -6595,7 +6534,7 @@
         <w:lastRenderedPageBreak/>
         <w:t>Activity Diagram</w:t>
       </w:r>
-      <w:bookmarkEnd w:id="13"/>
+      <w:bookmarkEnd w:id="12"/>
     </w:p>
     <w:p>
       <w:pPr>
@@ -6721,7 +6660,7 @@
       </w:r>
     </w:p>
     <w:p/>
-    <w:bookmarkStart w:id="14" w:name="_Toc99491859"/>
+    <w:bookmarkStart w:id="13" w:name="_Toc99491859"/>
     <w:p>
       <w:pPr>
         <w:pStyle w:val="Heading1"/>
@@ -6838,7 +6777,7 @@
         </w:rPr>
         <w:t>Go to measure</w:t>
       </w:r>
-      <w:bookmarkEnd w:id="14"/>
+      <w:bookmarkEnd w:id="13"/>
       <w:r>
         <w:rPr>
           <w:rFonts w:asciiTheme="majorBidi" w:hAnsiTheme="majorBidi" w:cstheme="majorBidi"/>
@@ -6893,7 +6832,7 @@
         </w:rPr>
         <w:t xml:space="preserve"> </w:t>
       </w:r>
-      <w:bookmarkStart w:id="15" w:name="_Toc99491860"/>
+      <w:bookmarkStart w:id="14" w:name="_Toc99491860"/>
       <w:r>
         <w:rPr>
           <w:rFonts w:asciiTheme="majorBidi" w:hAnsiTheme="majorBidi" w:cstheme="majorBidi"/>
@@ -6903,7 +6842,7 @@
         </w:rPr>
         <w:t>[Name] Diagram</w:t>
       </w:r>
-      <w:bookmarkEnd w:id="15"/>
+      <w:bookmarkEnd w:id="14"/>
     </w:p>
     <w:p>
       <w:pPr>

</xml_diff>

<commit_message>
updated the diagrams for the guitar tab visualization
</commit_message>
<xml_diff>
--- a/Documents/DesignDocument/EECS2311_Group6_TAB2XML_DesignDocument.docx
+++ b/Documents/DesignDocument/EECS2311_Group6_TAB2XML_DesignDocument.docx
@@ -58,7 +58,7 @@
                             <pic:cNvPicPr preferRelativeResize="0"/>
                           </pic:nvPicPr>
                           <pic:blipFill rotWithShape="1">
-                            <a:blip r:embed="rId7">
+                            <a:blip r:embed="rId8">
                               <a:alphaModFix/>
                             </a:blip>
                             <a:srcRect l="19382" r="29825" b="24351"/>
@@ -147,7 +147,7 @@
                     <o:lock v:ext="edit" aspectratio="t"/>
                   </v:shapetype>
                   <v:shape id="Shape 3" o:spid="_x0000_s1028" type="#_x0000_t75" alt="18240-61143.jpg" style="position:absolute;left:6293;top:2333;width:37152;height:36876;visibility:visible;mso-wrap-style:square" o:preferrelative="f" o:gfxdata="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">
-                    <v:imagedata r:id="rId8" o:title="18240-61143" cropbottom="15959f" cropleft="12702f" cropright="19546f"/>
+                    <v:imagedata r:id="rId9" o:title="18240-61143" cropbottom="15959f" cropleft="12702f" cropright="19546f"/>
                   </v:shape>
                   <v:rect id="Rectangle 4" o:spid="_x0000_s1029" style="position:absolute;left:6293;top:39209;width:37152;height:17304;visibility:visible;mso-wrap-style:square;v-text-anchor:middle" o:gfxdata="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" fillcolor="#900">
                     <v:stroke startarrowwidth="narrow" startarrowlength="short" endarrowwidth="narrow" endarrowlength="short" joinstyle="round"/>
@@ -960,7 +960,7 @@
                     <pic:cNvPicPr preferRelativeResize="0"/>
                   </pic:nvPicPr>
                   <pic:blipFill>
-                    <a:blip r:embed="rId9"/>
+                    <a:blip r:embed="rId10"/>
                     <a:srcRect t="14911" b="23815"/>
                     <a:stretch>
                       <a:fillRect/>
@@ -3206,10 +3206,10 @@
           <w:noProof/>
         </w:rPr>
         <w:drawing>
-          <wp:inline distT="0" distB="0" distL="0" distR="0" wp14:anchorId="2F2E25EE" wp14:editId="68EED1EB">
-            <wp:extent cx="3962958" cy="6003471"/>
-            <wp:effectExtent l="0" t="0" r="0" b="0"/>
-            <wp:docPr id="24" name="Picture 24" descr="Diagram&#10;&#10;Description automatically generated"/>
+          <wp:inline distT="0" distB="0" distL="0" distR="0" wp14:anchorId="08C7073F" wp14:editId="68D2D0D5">
+            <wp:extent cx="3991708" cy="6082834"/>
+            <wp:effectExtent l="0" t="0" r="8890" b="0"/>
+            <wp:docPr id="34" name="Picture 34" descr="Diagram&#10;&#10;Description automatically generated"/>
             <wp:cNvGraphicFramePr>
               <a:graphicFrameLocks xmlns:a="http://schemas.openxmlformats.org/drawingml/2006/main" noChangeAspect="1"/>
             </wp:cNvGraphicFramePr>
@@ -3217,399 +3217,7 @@
               <a:graphicData uri="http://schemas.openxmlformats.org/drawingml/2006/picture">
                 <pic:pic xmlns:pic="http://schemas.openxmlformats.org/drawingml/2006/picture">
                   <pic:nvPicPr>
-                    <pic:cNvPr id="24" name="Picture 24" descr="Diagram&#10;&#10;Description automatically generated"/>
-                    <pic:cNvPicPr/>
-                  </pic:nvPicPr>
-                  <pic:blipFill>
-                    <a:blip r:embed="rId10" cstate="print">
-                      <a:extLst>
-                        <a:ext uri="{28A0092B-C50C-407E-A947-70E740481C1C}">
-                          <a14:useLocalDpi xmlns:a14="http://schemas.microsoft.com/office/drawing/2010/main" val="0"/>
-                        </a:ext>
-                      </a:extLst>
-                    </a:blip>
-                    <a:stretch>
-                      <a:fillRect/>
-                    </a:stretch>
-                  </pic:blipFill>
-                  <pic:spPr>
-                    <a:xfrm>
-                      <a:off x="0" y="0"/>
-                      <a:ext cx="3966435" cy="6008739"/>
-                    </a:xfrm>
-                    <a:prstGeom prst="rect">
-                      <a:avLst/>
-                    </a:prstGeom>
-                  </pic:spPr>
-                </pic:pic>
-              </a:graphicData>
-            </a:graphic>
-          </wp:inline>
-        </w:drawing>
-      </w:r>
-    </w:p>
-    <w:p>
-      <w:pPr>
-        <w:jc w:val="center"/>
-        <w:rPr>
-          <w:rFonts w:asciiTheme="majorBidi" w:hAnsiTheme="majorBidi" w:cstheme="majorBidi"/>
-          <w:sz w:val="18"/>
-          <w:szCs w:val="18"/>
-        </w:rPr>
-      </w:pPr>
-      <w:r>
-        <w:rPr>
-          <w:rFonts w:asciiTheme="majorBidi" w:hAnsiTheme="majorBidi" w:cstheme="majorBidi"/>
-          <w:b/>
-          <w:bCs/>
-          <w:sz w:val="18"/>
-          <w:szCs w:val="18"/>
-        </w:rPr>
-        <w:t xml:space="preserve">Figure </w:t>
-      </w:r>
-      <w:r>
-        <w:rPr>
-          <w:rFonts w:asciiTheme="majorBidi" w:hAnsiTheme="majorBidi" w:cstheme="majorBidi"/>
-          <w:b/>
-          <w:bCs/>
-          <w:sz w:val="18"/>
-          <w:szCs w:val="18"/>
-        </w:rPr>
-        <w:t>1</w:t>
-      </w:r>
-      <w:r>
-        <w:rPr>
-          <w:rFonts w:asciiTheme="majorBidi" w:hAnsiTheme="majorBidi" w:cstheme="majorBidi"/>
-          <w:b/>
-          <w:bCs/>
-          <w:sz w:val="18"/>
-          <w:szCs w:val="18"/>
-        </w:rPr>
-        <w:t>.</w:t>
-      </w:r>
-      <w:r>
-        <w:rPr>
-          <w:rFonts w:asciiTheme="majorBidi" w:hAnsiTheme="majorBidi" w:cstheme="majorBidi"/>
-          <w:sz w:val="18"/>
-          <w:szCs w:val="18"/>
-        </w:rPr>
-        <w:t xml:space="preserve"> Overall activity diagram of the visualizing</w:t>
-      </w:r>
-      <w:r>
-        <w:rPr>
-          <w:rFonts w:asciiTheme="majorBidi" w:hAnsiTheme="majorBidi" w:cstheme="majorBidi"/>
-          <w:sz w:val="18"/>
-          <w:szCs w:val="18"/>
-        </w:rPr>
-        <w:t xml:space="preserve"> a tablature as a music sheet.</w:t>
-      </w:r>
-    </w:p>
-    <w:p>
-      <w:pPr>
-        <w:pStyle w:val="Heading3"/>
-        <w:numPr>
-          <w:ilvl w:val="1"/>
-          <w:numId w:val="10"/>
-        </w:numPr>
-        <w:rPr>
-          <w:rFonts w:asciiTheme="majorBidi" w:hAnsiTheme="majorBidi" w:cstheme="majorBidi"/>
-          <w:b/>
-          <w:bCs/>
-          <w:color w:val="000000" w:themeColor="text1"/>
-        </w:rPr>
-      </w:pPr>
-      <w:bookmarkStart w:id="1" w:name="_Toc99491846"/>
-      <w:r>
-        <w:rPr>
-          <w:rFonts w:asciiTheme="majorBidi" w:hAnsiTheme="majorBidi" w:cstheme="majorBidi"/>
-          <w:b/>
-          <w:bCs/>
-          <w:color w:val="000000" w:themeColor="text1"/>
-        </w:rPr>
-        <w:lastRenderedPageBreak/>
-        <w:t xml:space="preserve">Instrument: </w:t>
-      </w:r>
-      <w:r>
-        <w:rPr>
-          <w:rFonts w:asciiTheme="majorBidi" w:hAnsiTheme="majorBidi" w:cstheme="majorBidi"/>
-          <w:b/>
-          <w:bCs/>
-          <w:i/>
-          <w:iCs/>
-          <w:color w:val="000000" w:themeColor="text1"/>
-        </w:rPr>
-        <w:t>Guitar</w:t>
-      </w:r>
-      <w:bookmarkEnd w:id="1"/>
-    </w:p>
-    <w:p>
-      <w:pPr>
-        <w:jc w:val="both"/>
-        <w:rPr>
-          <w:rFonts w:asciiTheme="majorBidi" w:hAnsiTheme="majorBidi" w:cstheme="majorBidi"/>
-        </w:rPr>
-      </w:pPr>
-    </w:p>
-    <w:p>
-      <w:pPr>
-        <w:jc w:val="both"/>
-        <w:rPr>
-          <w:rFonts w:asciiTheme="majorBidi" w:hAnsiTheme="majorBidi" w:cstheme="majorBidi"/>
-        </w:rPr>
-      </w:pPr>
-      <w:r>
-        <w:rPr>
-          <w:rFonts w:asciiTheme="majorBidi" w:hAnsiTheme="majorBidi" w:cstheme="majorBidi"/>
-        </w:rPr>
-        <w:t xml:space="preserve">If the input tablature is a guitar tablature, then a </w:t>
-      </w:r>
-      <w:r>
-        <w:rPr>
-          <w:rFonts w:asciiTheme="majorBidi" w:hAnsiTheme="majorBidi" w:cstheme="majorBidi"/>
-          <w:i/>
-          <w:iCs/>
-        </w:rPr>
-        <w:t>Guitar</w:t>
-      </w:r>
-      <w:r>
-        <w:rPr>
-          <w:rFonts w:asciiTheme="majorBidi" w:hAnsiTheme="majorBidi" w:cstheme="majorBidi"/>
-        </w:rPr>
-        <w:t xml:space="preserve"> class is instantiated. The creation and displaying </w:t>
-      </w:r>
-      <w:r>
-        <w:rPr>
-          <w:rFonts w:asciiTheme="majorBidi" w:hAnsiTheme="majorBidi" w:cstheme="majorBidi"/>
-        </w:rPr>
-        <w:t xml:space="preserve">of </w:t>
-      </w:r>
-      <w:r>
-        <w:rPr>
-          <w:rFonts w:asciiTheme="majorBidi" w:hAnsiTheme="majorBidi" w:cstheme="majorBidi"/>
-        </w:rPr>
-        <w:t xml:space="preserve">the elements of the tablature in form of </w:t>
-      </w:r>
-      <w:r>
-        <w:rPr>
-          <w:rFonts w:asciiTheme="majorBidi" w:hAnsiTheme="majorBidi" w:cstheme="majorBidi"/>
-        </w:rPr>
-        <w:t xml:space="preserve">a </w:t>
-      </w:r>
-      <w:r>
-        <w:rPr>
-          <w:rFonts w:asciiTheme="majorBidi" w:hAnsiTheme="majorBidi" w:cstheme="majorBidi"/>
-        </w:rPr>
-        <w:t xml:space="preserve">music sheet </w:t>
-      </w:r>
-      <w:r>
-        <w:rPr>
-          <w:rFonts w:asciiTheme="majorBidi" w:hAnsiTheme="majorBidi" w:cstheme="majorBidi"/>
-        </w:rPr>
-        <w:t>are</w:t>
-      </w:r>
-      <w:r>
-        <w:rPr>
-          <w:rFonts w:asciiTheme="majorBidi" w:hAnsiTheme="majorBidi" w:cstheme="majorBidi"/>
-        </w:rPr>
-        <w:t xml:space="preserve"> done through the </w:t>
-      </w:r>
-      <w:r>
-        <w:rPr>
-          <w:rFonts w:asciiTheme="majorBidi" w:hAnsiTheme="majorBidi" w:cstheme="majorBidi"/>
-          <w:i/>
-          <w:iCs/>
-        </w:rPr>
-        <w:t>drawGuitar</w:t>
-      </w:r>
-      <w:r>
-        <w:rPr>
-          <w:rFonts w:asciiTheme="majorBidi" w:hAnsiTheme="majorBidi" w:cstheme="majorBidi"/>
-        </w:rPr>
-        <w:t xml:space="preserve"> method. </w:t>
-      </w:r>
-    </w:p>
-    <w:p>
-      <w:pPr>
-        <w:jc w:val="both"/>
-        <w:rPr>
-          <w:rFonts w:asciiTheme="majorBidi" w:hAnsiTheme="majorBidi" w:cstheme="majorBidi"/>
-        </w:rPr>
-      </w:pPr>
-    </w:p>
-    <w:p>
-      <w:pPr>
-        <w:jc w:val="both"/>
-        <w:rPr>
-          <w:rFonts w:asciiTheme="majorBidi" w:hAnsiTheme="majorBidi" w:cstheme="majorBidi"/>
-        </w:rPr>
-      </w:pPr>
-      <w:r>
-        <w:rPr>
-          <w:rFonts w:asciiTheme="majorBidi" w:hAnsiTheme="majorBidi" w:cstheme="majorBidi"/>
-        </w:rPr>
-        <w:t xml:space="preserve">In section </w:t>
-      </w:r>
-      <w:r>
-        <w:rPr>
-          <w:rFonts w:asciiTheme="majorBidi" w:hAnsiTheme="majorBidi" w:cstheme="majorBidi"/>
-        </w:rPr>
-        <w:t xml:space="preserve">1.1.1 </w:t>
-      </w:r>
-      <w:r>
-        <w:rPr>
-          <w:rFonts w:asciiTheme="majorBidi" w:hAnsiTheme="majorBidi" w:cstheme="majorBidi"/>
-        </w:rPr>
-        <w:t>the sequence diagrams depicting the sequence of events taken to visualize guitar notes can be found. The Diagrams are broken down in</w:t>
-      </w:r>
-      <w:r>
-        <w:rPr>
-          <w:rFonts w:asciiTheme="majorBidi" w:hAnsiTheme="majorBidi" w:cstheme="majorBidi"/>
-        </w:rPr>
-        <w:t>to</w:t>
-      </w:r>
-      <w:r>
-        <w:rPr>
-          <w:rFonts w:asciiTheme="majorBidi" w:hAnsiTheme="majorBidi" w:cstheme="majorBidi"/>
-        </w:rPr>
-        <w:t xml:space="preserve"> parts to ease the understanding and visualization</w:t>
-      </w:r>
-      <w:r>
-        <w:rPr>
-          <w:rFonts w:asciiTheme="majorBidi" w:hAnsiTheme="majorBidi" w:cstheme="majorBidi"/>
-        </w:rPr>
-        <w:t>.</w:t>
-      </w:r>
-    </w:p>
-    <w:p>
-      <w:pPr>
-        <w:jc w:val="both"/>
-        <w:rPr>
-          <w:rFonts w:asciiTheme="majorBidi" w:hAnsiTheme="majorBidi" w:cstheme="majorBidi"/>
-        </w:rPr>
-      </w:pPr>
-    </w:p>
-    <w:p>
-      <w:pPr>
-        <w:jc w:val="both"/>
-        <w:rPr>
-          <w:rFonts w:asciiTheme="majorBidi" w:hAnsiTheme="majorBidi" w:cstheme="majorBidi"/>
-        </w:rPr>
-      </w:pPr>
-      <w:r>
-        <w:rPr>
-          <w:rFonts w:asciiTheme="majorBidi" w:hAnsiTheme="majorBidi" w:cstheme="majorBidi"/>
-        </w:rPr>
-        <w:t>In section 1.1.2</w:t>
-      </w:r>
-      <w:r>
-        <w:rPr>
-          <w:rFonts w:asciiTheme="majorBidi" w:hAnsiTheme="majorBidi" w:cstheme="majorBidi"/>
-        </w:rPr>
-        <w:t xml:space="preserve"> </w:t>
-      </w:r>
-      <w:r>
-        <w:rPr>
-          <w:rFonts w:asciiTheme="majorBidi" w:hAnsiTheme="majorBidi" w:cstheme="majorBidi"/>
-        </w:rPr>
-        <w:t xml:space="preserve">UML Class diagram </w:t>
-      </w:r>
-      <w:r>
-        <w:rPr>
-          <w:rFonts w:asciiTheme="majorBidi" w:hAnsiTheme="majorBidi" w:cstheme="majorBidi"/>
-        </w:rPr>
-        <w:t xml:space="preserve">is included to show the interactions between the </w:t>
-      </w:r>
-      <w:r>
-        <w:rPr>
-          <w:rFonts w:asciiTheme="majorBidi" w:hAnsiTheme="majorBidi" w:cstheme="majorBidi"/>
-          <w:i/>
-          <w:iCs/>
-        </w:rPr>
-        <w:t xml:space="preserve">Guitar </w:t>
-      </w:r>
-      <w:r>
-        <w:rPr>
-          <w:rFonts w:asciiTheme="majorBidi" w:hAnsiTheme="majorBidi" w:cstheme="majorBidi"/>
-        </w:rPr>
-        <w:t xml:space="preserve">class and other classes that result in displaying the musical elements on the screen. </w:t>
-      </w:r>
-    </w:p>
-    <w:p>
-      <w:pPr>
-        <w:pStyle w:val="Heading4"/>
-        <w:numPr>
-          <w:ilvl w:val="2"/>
-          <w:numId w:val="11"/>
-        </w:numPr>
-        <w:rPr>
-          <w:rFonts w:asciiTheme="majorBidi" w:hAnsiTheme="majorBidi" w:cstheme="majorBidi"/>
-          <w:b/>
-          <w:bCs/>
-          <w:color w:val="auto"/>
-        </w:rPr>
-      </w:pPr>
-      <w:bookmarkStart w:id="2" w:name="_Toc99491847"/>
-      <w:r>
-        <w:rPr>
-          <w:rFonts w:asciiTheme="majorBidi" w:hAnsiTheme="majorBidi" w:cstheme="majorBidi"/>
-          <w:b/>
-          <w:bCs/>
-          <w:color w:val="auto"/>
-        </w:rPr>
-        <w:t xml:space="preserve">Sequence </w:t>
-      </w:r>
-      <w:r>
-        <w:rPr>
-          <w:rFonts w:asciiTheme="majorBidi" w:hAnsiTheme="majorBidi" w:cstheme="majorBidi"/>
-          <w:b/>
-          <w:bCs/>
-          <w:color w:val="auto"/>
-        </w:rPr>
-        <w:t>D</w:t>
-      </w:r>
-      <w:r>
-        <w:rPr>
-          <w:rFonts w:asciiTheme="majorBidi" w:hAnsiTheme="majorBidi" w:cstheme="majorBidi"/>
-          <w:b/>
-          <w:bCs/>
-          <w:color w:val="auto"/>
-        </w:rPr>
-        <w:t>iagram</w:t>
-      </w:r>
-      <w:bookmarkEnd w:id="2"/>
-    </w:p>
-    <w:p>
-      <w:pPr>
-        <w:rPr>
-          <w:rFonts w:asciiTheme="majorBidi" w:hAnsiTheme="majorBidi" w:cstheme="majorBidi"/>
-        </w:rPr>
-      </w:pPr>
-    </w:p>
-    <w:p>
-      <w:pPr>
-        <w:jc w:val="center"/>
-        <w:rPr>
-          <w:rFonts w:asciiTheme="majorBidi" w:hAnsiTheme="majorBidi" w:cstheme="majorBidi"/>
-        </w:rPr>
-      </w:pPr>
-      <w:r>
-        <w:rPr>
-          <w:rFonts w:asciiTheme="majorBidi" w:hAnsiTheme="majorBidi" w:cstheme="majorBidi"/>
-          <w:noProof/>
-        </w:rPr>
-        <w:drawing>
-          <wp:inline distT="0" distB="0" distL="0" distR="0" wp14:anchorId="52A4A0C8" wp14:editId="01C63C87">
-            <wp:extent cx="4425461" cy="2048289"/>
-            <wp:effectExtent l="0" t="0" r="0" b="9525"/>
-            <wp:docPr id="27" name="Picture 27" descr="Diagram, text&#10;&#10;Description automatically generated"/>
-            <wp:cNvGraphicFramePr>
-              <a:graphicFrameLocks xmlns:a="http://schemas.openxmlformats.org/drawingml/2006/main" noChangeAspect="1"/>
-            </wp:cNvGraphicFramePr>
-            <a:graphic xmlns:a="http://schemas.openxmlformats.org/drawingml/2006/main">
-              <a:graphicData uri="http://schemas.openxmlformats.org/drawingml/2006/picture">
-                <pic:pic xmlns:pic="http://schemas.openxmlformats.org/drawingml/2006/picture">
-                  <pic:nvPicPr>
-                    <pic:cNvPr id="27" name="Picture 27" descr="Diagram, text&#10;&#10;Description automatically generated"/>
+                    <pic:cNvPr id="34" name="Picture 34" descr="Diagram&#10;&#10;Description automatically generated"/>
                     <pic:cNvPicPr/>
                   </pic:nvPicPr>
                   <pic:blipFill>
@@ -3627,7 +3235,7 @@
                   <pic:spPr>
                     <a:xfrm>
                       <a:off x="0" y="0"/>
-                      <a:ext cx="4466488" cy="2067278"/>
+                      <a:ext cx="3999182" cy="6094223"/>
                     </a:xfrm>
                     <a:prstGeom prst="rect">
                       <a:avLst/>
@@ -3657,7 +3265,7 @@
           <w:sz w:val="18"/>
           <w:szCs w:val="18"/>
         </w:rPr>
-        <w:t>Figure</w:t>
+        <w:t xml:space="preserve">Figure </w:t>
       </w:r>
       <w:r>
         <w:rPr>
@@ -3667,7 +3275,7 @@
           <w:sz w:val="18"/>
           <w:szCs w:val="18"/>
         </w:rPr>
-        <w:t xml:space="preserve"> 2</w:t>
+        <w:t>1</w:t>
       </w:r>
       <w:r>
         <w:rPr>
@@ -3685,7 +3293,7 @@
           <w:sz w:val="18"/>
           <w:szCs w:val="18"/>
         </w:rPr>
-        <w:t xml:space="preserve"> </w:t>
+        <w:t xml:space="preserve"> Overall activity diagram of the visualizing</w:t>
       </w:r>
       <w:r>
         <w:rPr>
@@ -3693,58 +3301,307 @@
           <w:sz w:val="18"/>
           <w:szCs w:val="18"/>
         </w:rPr>
-        <w:t xml:space="preserve">Overall </w:t>
-      </w:r>
-      <w:r>
-        <w:rPr>
-          <w:rFonts w:asciiTheme="majorBidi" w:hAnsiTheme="majorBidi" w:cstheme="majorBidi"/>
-          <w:sz w:val="18"/>
-          <w:szCs w:val="18"/>
-        </w:rPr>
-        <w:t>Sequence diagram of displaying guitar tablature.</w:t>
-      </w:r>
+        <w:t xml:space="preserve"> a tablature as a music sheet.</w:t>
+      </w:r>
+    </w:p>
+    <w:p>
+      <w:pPr>
+        <w:pStyle w:val="Heading3"/>
+        <w:numPr>
+          <w:ilvl w:val="1"/>
+          <w:numId w:val="10"/>
+        </w:numPr>
+        <w:rPr>
+          <w:rFonts w:asciiTheme="majorBidi" w:hAnsiTheme="majorBidi" w:cstheme="majorBidi"/>
+          <w:b/>
+          <w:bCs/>
+          <w:color w:val="000000" w:themeColor="text1"/>
+        </w:rPr>
+      </w:pPr>
+      <w:bookmarkStart w:id="1" w:name="_Toc99491846"/>
+      <w:r>
+        <w:rPr>
+          <w:rFonts w:asciiTheme="majorBidi" w:hAnsiTheme="majorBidi" w:cstheme="majorBidi"/>
+          <w:b/>
+          <w:bCs/>
+          <w:color w:val="000000" w:themeColor="text1"/>
+        </w:rPr>
+        <w:lastRenderedPageBreak/>
+        <w:t xml:space="preserve">Instrument: </w:t>
+      </w:r>
+      <w:r>
+        <w:rPr>
+          <w:rFonts w:asciiTheme="majorBidi" w:hAnsiTheme="majorBidi" w:cstheme="majorBidi"/>
+          <w:b/>
+          <w:bCs/>
+          <w:i/>
+          <w:iCs/>
+          <w:color w:val="000000" w:themeColor="text1"/>
+        </w:rPr>
+        <w:t>Guitar</w:t>
+      </w:r>
+      <w:bookmarkEnd w:id="1"/>
+    </w:p>
+    <w:p>
+      <w:pPr>
+        <w:jc w:val="both"/>
+        <w:rPr>
+          <w:rFonts w:asciiTheme="majorBidi" w:hAnsiTheme="majorBidi" w:cstheme="majorBidi"/>
+        </w:rPr>
+      </w:pPr>
+    </w:p>
+    <w:p>
+      <w:pPr>
+        <w:jc w:val="both"/>
+        <w:rPr>
+          <w:rFonts w:asciiTheme="majorBidi" w:hAnsiTheme="majorBidi" w:cstheme="majorBidi"/>
+        </w:rPr>
+      </w:pPr>
+      <w:r>
+        <w:rPr>
+          <w:rFonts w:asciiTheme="majorBidi" w:hAnsiTheme="majorBidi" w:cstheme="majorBidi"/>
+        </w:rPr>
+        <w:t xml:space="preserve">If the input tablature is a guitar tablature, then a </w:t>
+      </w:r>
+      <w:r>
+        <w:rPr>
+          <w:rFonts w:asciiTheme="majorBidi" w:hAnsiTheme="majorBidi" w:cstheme="majorBidi"/>
+          <w:i/>
+          <w:iCs/>
+        </w:rPr>
+        <w:t>Guitar</w:t>
+      </w:r>
+      <w:r>
+        <w:rPr>
+          <w:rFonts w:asciiTheme="majorBidi" w:hAnsiTheme="majorBidi" w:cstheme="majorBidi"/>
+        </w:rPr>
+        <w:t xml:space="preserve"> class is instantiated. The creation and displaying </w:t>
+      </w:r>
+      <w:r>
+        <w:rPr>
+          <w:rFonts w:asciiTheme="majorBidi" w:hAnsiTheme="majorBidi" w:cstheme="majorBidi"/>
+        </w:rPr>
+        <w:t xml:space="preserve">of </w:t>
+      </w:r>
+      <w:r>
+        <w:rPr>
+          <w:rFonts w:asciiTheme="majorBidi" w:hAnsiTheme="majorBidi" w:cstheme="majorBidi"/>
+        </w:rPr>
+        <w:t xml:space="preserve">the elements of the tablature in form of </w:t>
+      </w:r>
+      <w:r>
+        <w:rPr>
+          <w:rFonts w:asciiTheme="majorBidi" w:hAnsiTheme="majorBidi" w:cstheme="majorBidi"/>
+        </w:rPr>
+        <w:t xml:space="preserve">a </w:t>
+      </w:r>
+      <w:r>
+        <w:rPr>
+          <w:rFonts w:asciiTheme="majorBidi" w:hAnsiTheme="majorBidi" w:cstheme="majorBidi"/>
+        </w:rPr>
+        <w:t xml:space="preserve">music sheet </w:t>
+      </w:r>
+      <w:r>
+        <w:rPr>
+          <w:rFonts w:asciiTheme="majorBidi" w:hAnsiTheme="majorBidi" w:cstheme="majorBidi"/>
+        </w:rPr>
+        <w:t>are</w:t>
+      </w:r>
+      <w:r>
+        <w:rPr>
+          <w:rFonts w:asciiTheme="majorBidi" w:hAnsiTheme="majorBidi" w:cstheme="majorBidi"/>
+        </w:rPr>
+        <w:t xml:space="preserve"> done through the </w:t>
+      </w:r>
+      <w:r>
+        <w:rPr>
+          <w:rFonts w:asciiTheme="majorBidi" w:hAnsiTheme="majorBidi" w:cstheme="majorBidi"/>
+          <w:i/>
+          <w:iCs/>
+        </w:rPr>
+        <w:t>drawGuitar</w:t>
+      </w:r>
+      <w:r>
+        <w:rPr>
+          <w:rFonts w:asciiTheme="majorBidi" w:hAnsiTheme="majorBidi" w:cstheme="majorBidi"/>
+        </w:rPr>
+        <w:t xml:space="preserve"> method. </w:t>
+      </w:r>
+    </w:p>
+    <w:p>
+      <w:pPr>
+        <w:jc w:val="both"/>
+        <w:rPr>
+          <w:rFonts w:asciiTheme="majorBidi" w:hAnsiTheme="majorBidi" w:cstheme="majorBidi"/>
+        </w:rPr>
+      </w:pPr>
+    </w:p>
+    <w:p>
+      <w:pPr>
+        <w:jc w:val="both"/>
+        <w:rPr>
+          <w:rFonts w:asciiTheme="majorBidi" w:hAnsiTheme="majorBidi" w:cstheme="majorBidi"/>
+        </w:rPr>
+      </w:pPr>
+      <w:r>
+        <w:rPr>
+          <w:rFonts w:asciiTheme="majorBidi" w:hAnsiTheme="majorBidi" w:cstheme="majorBidi"/>
+        </w:rPr>
+        <w:t xml:space="preserve">In section </w:t>
+      </w:r>
+      <w:r>
+        <w:rPr>
+          <w:rFonts w:asciiTheme="majorBidi" w:hAnsiTheme="majorBidi" w:cstheme="majorBidi"/>
+        </w:rPr>
+        <w:t xml:space="preserve">1.1.1 </w:t>
+      </w:r>
+      <w:r>
+        <w:rPr>
+          <w:rFonts w:asciiTheme="majorBidi" w:hAnsiTheme="majorBidi" w:cstheme="majorBidi"/>
+        </w:rPr>
+        <w:t>the sequence diagrams depicting the sequence of events taken to visualize guitar notes can be found. The Diagrams are broken down in</w:t>
+      </w:r>
+      <w:r>
+        <w:rPr>
+          <w:rFonts w:asciiTheme="majorBidi" w:hAnsiTheme="majorBidi" w:cstheme="majorBidi"/>
+        </w:rPr>
+        <w:t>to</w:t>
+      </w:r>
+      <w:r>
+        <w:rPr>
+          <w:rFonts w:asciiTheme="majorBidi" w:hAnsiTheme="majorBidi" w:cstheme="majorBidi"/>
+        </w:rPr>
+        <w:t xml:space="preserve"> parts to ease the understanding and visualization</w:t>
+      </w:r>
+      <w:r>
+        <w:rPr>
+          <w:rFonts w:asciiTheme="majorBidi" w:hAnsiTheme="majorBidi" w:cstheme="majorBidi"/>
+        </w:rPr>
+        <w:t>.</w:t>
+      </w:r>
+    </w:p>
+    <w:p>
+      <w:pPr>
+        <w:jc w:val="both"/>
+        <w:rPr>
+          <w:rFonts w:asciiTheme="majorBidi" w:hAnsiTheme="majorBidi" w:cstheme="majorBidi"/>
+        </w:rPr>
+      </w:pPr>
+    </w:p>
+    <w:p>
+      <w:pPr>
+        <w:jc w:val="both"/>
+        <w:rPr>
+          <w:rFonts w:asciiTheme="majorBidi" w:hAnsiTheme="majorBidi" w:cstheme="majorBidi"/>
+        </w:rPr>
+      </w:pPr>
+      <w:r>
+        <w:rPr>
+          <w:rFonts w:asciiTheme="majorBidi" w:hAnsiTheme="majorBidi" w:cstheme="majorBidi"/>
+        </w:rPr>
+        <w:t>In section 1.1.2</w:t>
+      </w:r>
+      <w:r>
+        <w:rPr>
+          <w:rFonts w:asciiTheme="majorBidi" w:hAnsiTheme="majorBidi" w:cstheme="majorBidi"/>
+        </w:rPr>
+        <w:t xml:space="preserve"> </w:t>
+      </w:r>
+      <w:r>
+        <w:rPr>
+          <w:rFonts w:asciiTheme="majorBidi" w:hAnsiTheme="majorBidi" w:cstheme="majorBidi"/>
+        </w:rPr>
+        <w:t xml:space="preserve">UML Class diagram </w:t>
+      </w:r>
+      <w:r>
+        <w:rPr>
+          <w:rFonts w:asciiTheme="majorBidi" w:hAnsiTheme="majorBidi" w:cstheme="majorBidi"/>
+        </w:rPr>
+        <w:t xml:space="preserve">is included to show the interactions between the </w:t>
+      </w:r>
+      <w:r>
+        <w:rPr>
+          <w:rFonts w:asciiTheme="majorBidi" w:hAnsiTheme="majorBidi" w:cstheme="majorBidi"/>
+          <w:i/>
+          <w:iCs/>
+        </w:rPr>
+        <w:t xml:space="preserve">Guitar </w:t>
+      </w:r>
+      <w:r>
+        <w:rPr>
+          <w:rFonts w:asciiTheme="majorBidi" w:hAnsiTheme="majorBidi" w:cstheme="majorBidi"/>
+        </w:rPr>
+        <w:t xml:space="preserve">class and other classes that result in displaying the musical elements on the screen. </w:t>
+      </w:r>
+    </w:p>
+    <w:p>
+      <w:pPr>
+        <w:pStyle w:val="Heading4"/>
+        <w:numPr>
+          <w:ilvl w:val="2"/>
+          <w:numId w:val="11"/>
+        </w:numPr>
+        <w:rPr>
+          <w:rFonts w:asciiTheme="majorBidi" w:hAnsiTheme="majorBidi" w:cstheme="majorBidi"/>
+          <w:b/>
+          <w:bCs/>
+          <w:color w:val="auto"/>
+        </w:rPr>
+      </w:pPr>
+      <w:bookmarkStart w:id="2" w:name="_Toc99491847"/>
+      <w:r>
+        <w:rPr>
+          <w:rFonts w:asciiTheme="majorBidi" w:hAnsiTheme="majorBidi" w:cstheme="majorBidi"/>
+          <w:b/>
+          <w:bCs/>
+          <w:color w:val="auto"/>
+        </w:rPr>
+        <w:t xml:space="preserve">Sequence </w:t>
+      </w:r>
+      <w:r>
+        <w:rPr>
+          <w:rFonts w:asciiTheme="majorBidi" w:hAnsiTheme="majorBidi" w:cstheme="majorBidi"/>
+          <w:b/>
+          <w:bCs/>
+          <w:color w:val="auto"/>
+        </w:rPr>
+        <w:t>D</w:t>
+      </w:r>
+      <w:r>
+        <w:rPr>
+          <w:rFonts w:asciiTheme="majorBidi" w:hAnsiTheme="majorBidi" w:cstheme="majorBidi"/>
+          <w:b/>
+          <w:bCs/>
+          <w:color w:val="auto"/>
+        </w:rPr>
+        <w:t>iagram</w:t>
+      </w:r>
+      <w:bookmarkEnd w:id="2"/>
+    </w:p>
+    <w:p>
+      <w:pPr>
+        <w:rPr>
+          <w:rFonts w:asciiTheme="majorBidi" w:hAnsiTheme="majorBidi" w:cstheme="majorBidi"/>
+        </w:rPr>
+      </w:pPr>
     </w:p>
     <w:p>
       <w:pPr>
         <w:jc w:val="center"/>
         <w:rPr>
           <w:rFonts w:asciiTheme="majorBidi" w:hAnsiTheme="majorBidi" w:cstheme="majorBidi"/>
-          <w:sz w:val="18"/>
-          <w:szCs w:val="18"/>
-        </w:rPr>
-      </w:pPr>
-    </w:p>
-    <w:p>
-      <w:pPr>
-        <w:jc w:val="center"/>
-        <w:rPr>
-          <w:rFonts w:asciiTheme="majorBidi" w:hAnsiTheme="majorBidi" w:cstheme="majorBidi"/>
-          <w:sz w:val="18"/>
-          <w:szCs w:val="18"/>
-        </w:rPr>
-      </w:pPr>
-    </w:p>
-    <w:p>
-      <w:pPr>
-        <w:jc w:val="center"/>
-        <w:rPr>
-          <w:rFonts w:asciiTheme="majorBidi" w:hAnsiTheme="majorBidi" w:cstheme="majorBidi"/>
-          <w:sz w:val="18"/>
-          <w:szCs w:val="18"/>
         </w:rPr>
       </w:pPr>
       <w:r>
         <w:rPr>
           <w:rFonts w:asciiTheme="majorBidi" w:hAnsiTheme="majorBidi" w:cstheme="majorBidi"/>
           <w:noProof/>
-          <w:sz w:val="18"/>
-          <w:szCs w:val="18"/>
         </w:rPr>
         <w:drawing>
-          <wp:inline distT="0" distB="0" distL="0" distR="0" wp14:anchorId="2B50DED3" wp14:editId="15E70FD6">
-            <wp:extent cx="4443046" cy="3609946"/>
-            <wp:effectExtent l="0" t="0" r="0" b="0"/>
-            <wp:docPr id="30" name="Picture 30" descr="Graphical user interface&#10;&#10;Description automatically generated"/>
+          <wp:inline distT="0" distB="0" distL="0" distR="0" wp14:anchorId="421EF07D" wp14:editId="49CF5D45">
+            <wp:extent cx="3727938" cy="2070392"/>
+            <wp:effectExtent l="0" t="0" r="6350" b="6350"/>
+            <wp:docPr id="35" name="Picture 35" descr="A screenshot of a computer&#10;&#10;Description automatically generated with medium confidence"/>
             <wp:cNvGraphicFramePr>
               <a:graphicFrameLocks xmlns:a="http://schemas.openxmlformats.org/drawingml/2006/main" noChangeAspect="1"/>
             </wp:cNvGraphicFramePr>
@@ -3752,7 +3609,7 @@
               <a:graphicData uri="http://schemas.openxmlformats.org/drawingml/2006/picture">
                 <pic:pic xmlns:pic="http://schemas.openxmlformats.org/drawingml/2006/picture">
                   <pic:nvPicPr>
-                    <pic:cNvPr id="30" name="Picture 30" descr="Graphical user interface&#10;&#10;Description automatically generated"/>
+                    <pic:cNvPr id="35" name="Picture 35" descr="A screenshot of a computer&#10;&#10;Description automatically generated with medium confidence"/>
                     <pic:cNvPicPr/>
                   </pic:nvPicPr>
                   <pic:blipFill>
@@ -3770,7 +3627,7 @@
                   <pic:spPr>
                     <a:xfrm>
                       <a:off x="0" y="0"/>
-                      <a:ext cx="4476990" cy="3637526"/>
+                      <a:ext cx="3733090" cy="2073253"/>
                     </a:xfrm>
                     <a:prstGeom prst="rect">
                       <a:avLst/>
@@ -3800,7 +3657,7 @@
           <w:sz w:val="18"/>
           <w:szCs w:val="18"/>
         </w:rPr>
-        <w:t xml:space="preserve">Figure </w:t>
+        <w:t>Figure</w:t>
       </w:r>
       <w:r>
         <w:rPr>
@@ -3810,7 +3667,7 @@
           <w:sz w:val="18"/>
           <w:szCs w:val="18"/>
         </w:rPr>
-        <w:t>3</w:t>
+        <w:t xml:space="preserve"> 2</w:t>
       </w:r>
       <w:r>
         <w:rPr>
@@ -3836,7 +3693,7 @@
           <w:sz w:val="18"/>
           <w:szCs w:val="18"/>
         </w:rPr>
-        <w:t>Sequence diagram</w:t>
+        <w:t xml:space="preserve">Overall </w:t>
       </w:r>
       <w:r>
         <w:rPr>
@@ -3844,44 +3701,17 @@
           <w:sz w:val="18"/>
           <w:szCs w:val="18"/>
         </w:rPr>
-        <w:t xml:space="preserve"> describing the events taken in </w:t>
-      </w:r>
-      <w:r>
-        <w:rPr>
-          <w:rFonts w:asciiTheme="majorBidi" w:hAnsiTheme="majorBidi" w:cstheme="majorBidi"/>
-          <w:i/>
-          <w:iCs/>
+        <w:t>Sequence diagram of displaying guitar tablature.</w:t>
+      </w:r>
+    </w:p>
+    <w:p>
+      <w:pPr>
+        <w:rPr>
+          <w:rFonts w:asciiTheme="majorBidi" w:hAnsiTheme="majorBidi" w:cstheme="majorBidi"/>
           <w:sz w:val="18"/>
           <w:szCs w:val="18"/>
         </w:rPr>
-        <w:t>drawGuitar</w:t>
-      </w:r>
-      <w:r>
-        <w:rPr>
-          <w:rFonts w:asciiTheme="majorBidi" w:hAnsiTheme="majorBidi" w:cstheme="majorBidi"/>
-          <w:sz w:val="18"/>
-          <w:szCs w:val="18"/>
-        </w:rPr>
-        <w:t xml:space="preserve"> method of</w:t>
-      </w:r>
-      <w:r>
-        <w:rPr>
-          <w:rFonts w:asciiTheme="majorBidi" w:hAnsiTheme="majorBidi" w:cstheme="majorBidi"/>
-          <w:i/>
-          <w:iCs/>
-          <w:sz w:val="18"/>
-          <w:szCs w:val="18"/>
-        </w:rPr>
-        <w:t xml:space="preserve"> Guitar</w:t>
-      </w:r>
-      <w:r>
-        <w:rPr>
-          <w:rFonts w:asciiTheme="majorBidi" w:hAnsiTheme="majorBidi" w:cstheme="majorBidi"/>
-          <w:sz w:val="18"/>
-          <w:szCs w:val="18"/>
-        </w:rPr>
-        <w:t xml:space="preserve"> class. </w:t>
-      </w:r>
+      </w:pPr>
     </w:p>
     <w:p>
       <w:pPr>
@@ -3899,12 +3729,11 @@
           <w:sz w:val="18"/>
           <w:szCs w:val="18"/>
         </w:rPr>
-        <w:lastRenderedPageBreak/>
         <w:drawing>
-          <wp:inline distT="0" distB="0" distL="0" distR="0" wp14:anchorId="67C967A9" wp14:editId="65FC7E52">
-            <wp:extent cx="5733415" cy="3038475"/>
-            <wp:effectExtent l="0" t="0" r="635" b="9525"/>
-            <wp:docPr id="33" name="Picture 33" descr="Diagram&#10;&#10;Description automatically generated"/>
+          <wp:inline distT="0" distB="0" distL="0" distR="0" wp14:anchorId="4B08CF97" wp14:editId="66CF42B7">
+            <wp:extent cx="4172495" cy="3636433"/>
+            <wp:effectExtent l="0" t="0" r="0" b="2540"/>
+            <wp:docPr id="39" name="Picture 39" descr="Graphical user interface&#10;&#10;Description automatically generated"/>
             <wp:cNvGraphicFramePr>
               <a:graphicFrameLocks xmlns:a="http://schemas.openxmlformats.org/drawingml/2006/main" noChangeAspect="1"/>
             </wp:cNvGraphicFramePr>
@@ -3912,7 +3741,7 @@
               <a:graphicData uri="http://schemas.openxmlformats.org/drawingml/2006/picture">
                 <pic:pic xmlns:pic="http://schemas.openxmlformats.org/drawingml/2006/picture">
                   <pic:nvPicPr>
-                    <pic:cNvPr id="33" name="Picture 33" descr="Diagram&#10;&#10;Description automatically generated"/>
+                    <pic:cNvPr id="39" name="Picture 39" descr="Graphical user interface&#10;&#10;Description automatically generated"/>
                     <pic:cNvPicPr/>
                   </pic:nvPicPr>
                   <pic:blipFill>
@@ -3930,7 +3759,7 @@
                   <pic:spPr>
                     <a:xfrm>
                       <a:off x="0" y="0"/>
-                      <a:ext cx="5733415" cy="3038475"/>
+                      <a:ext cx="4183356" cy="3645899"/>
                     </a:xfrm>
                     <a:prstGeom prst="rect">
                       <a:avLst/>
@@ -3952,16 +3781,6 @@
           <w:szCs w:val="18"/>
         </w:rPr>
       </w:pPr>
-    </w:p>
-    <w:p>
-      <w:pPr>
-        <w:jc w:val="both"/>
-        <w:rPr>
-          <w:rFonts w:asciiTheme="majorBidi" w:hAnsiTheme="majorBidi" w:cstheme="majorBidi"/>
-          <w:sz w:val="18"/>
-          <w:szCs w:val="18"/>
-        </w:rPr>
-      </w:pPr>
       <w:r>
         <w:rPr>
           <w:rFonts w:asciiTheme="majorBidi" w:hAnsiTheme="majorBidi" w:cstheme="majorBidi"/>
@@ -3970,23 +3789,27 @@
           <w:sz w:val="18"/>
           <w:szCs w:val="18"/>
         </w:rPr>
-        <w:t>Figure 4.</w:t>
-      </w:r>
-      <w:r>
-        <w:rPr>
-          <w:rFonts w:asciiTheme="majorBidi" w:hAnsiTheme="majorBidi" w:cstheme="majorBidi"/>
+        <w:t xml:space="preserve">Figure </w:t>
+      </w:r>
+      <w:r>
+        <w:rPr>
+          <w:rFonts w:asciiTheme="majorBidi" w:hAnsiTheme="majorBidi" w:cstheme="majorBidi"/>
+          <w:b/>
+          <w:bCs/>
           <w:sz w:val="18"/>
           <w:szCs w:val="18"/>
         </w:rPr>
-        <w:t xml:space="preserve">  part A dictates the events </w:t>
-      </w:r>
-      <w:r>
-        <w:rPr>
-          <w:rFonts w:asciiTheme="majorBidi" w:hAnsiTheme="majorBidi" w:cstheme="majorBidi"/>
+        <w:t>3</w:t>
+      </w:r>
+      <w:r>
+        <w:rPr>
+          <w:rFonts w:asciiTheme="majorBidi" w:hAnsiTheme="majorBidi" w:cstheme="majorBidi"/>
+          <w:b/>
+          <w:bCs/>
           <w:sz w:val="18"/>
           <w:szCs w:val="18"/>
         </w:rPr>
-        <w:t xml:space="preserve">that have </w:t>
+        <w:t>.</w:t>
       </w:r>
       <w:r>
         <w:rPr>
@@ -3994,7 +3817,23 @@
           <w:sz w:val="18"/>
           <w:szCs w:val="18"/>
         </w:rPr>
-        <w:t xml:space="preserve">taken place inside a method that draws the notes inside a given </w:t>
+        <w:t xml:space="preserve"> </w:t>
+      </w:r>
+      <w:r>
+        <w:rPr>
+          <w:rFonts w:asciiTheme="majorBidi" w:hAnsiTheme="majorBidi" w:cstheme="majorBidi"/>
+          <w:sz w:val="18"/>
+          <w:szCs w:val="18"/>
+        </w:rPr>
+        <w:t>Sequence diagram</w:t>
+      </w:r>
+      <w:r>
+        <w:rPr>
+          <w:rFonts w:asciiTheme="majorBidi" w:hAnsiTheme="majorBidi" w:cstheme="majorBidi"/>
+          <w:sz w:val="18"/>
+          <w:szCs w:val="18"/>
+        </w:rPr>
+        <w:t xml:space="preserve"> describing the events taken in </w:t>
       </w:r>
       <w:r>
         <w:rPr>
@@ -4004,7 +3843,7 @@
           <w:sz w:val="18"/>
           <w:szCs w:val="18"/>
         </w:rPr>
-        <w:t xml:space="preserve">Measure </w:t>
+        <w:t>drawGuitar</w:t>
       </w:r>
       <w:r>
         <w:rPr>
@@ -4012,7 +3851,7 @@
           <w:sz w:val="18"/>
           <w:szCs w:val="18"/>
         </w:rPr>
-        <w:t xml:space="preserve">object. For each given </w:t>
+        <w:t xml:space="preserve"> method of</w:t>
       </w:r>
       <w:r>
         <w:rPr>
@@ -4022,7 +3861,7 @@
           <w:sz w:val="18"/>
           <w:szCs w:val="18"/>
         </w:rPr>
-        <w:t>Note</w:t>
+        <w:t xml:space="preserve"> Guitar</w:t>
       </w:r>
       <w:r>
         <w:rPr>
@@ -4030,226 +3869,72 @@
           <w:sz w:val="18"/>
           <w:szCs w:val="18"/>
         </w:rPr>
-        <w:t xml:space="preserve"> object in the </w:t>
-      </w:r>
-      <w:r>
-        <w:rPr>
-          <w:rFonts w:asciiTheme="majorBidi" w:hAnsiTheme="majorBidi" w:cstheme="majorBidi"/>
-          <w:i/>
-          <w:iCs/>
-          <w:sz w:val="18"/>
-          <w:szCs w:val="18"/>
-        </w:rPr>
-        <w:t>Measure</w:t>
-      </w:r>
-      <w:r>
-        <w:rPr>
-          <w:rFonts w:asciiTheme="majorBidi" w:hAnsiTheme="majorBidi" w:cstheme="majorBidi"/>
-          <w:sz w:val="18"/>
-          <w:szCs w:val="18"/>
-        </w:rPr>
-        <w:t xml:space="preserve">, if </w:t>
-      </w:r>
-      <w:r>
-        <w:rPr>
-          <w:rFonts w:asciiTheme="majorBidi" w:hAnsiTheme="majorBidi" w:cstheme="majorBidi"/>
-          <w:sz w:val="18"/>
-          <w:szCs w:val="18"/>
-        </w:rPr>
-        <w:t xml:space="preserve">a </w:t>
-      </w:r>
-      <w:r>
-        <w:rPr>
-          <w:rFonts w:asciiTheme="majorBidi" w:hAnsiTheme="majorBidi" w:cstheme="majorBidi"/>
-          <w:sz w:val="18"/>
-          <w:szCs w:val="18"/>
-        </w:rPr>
-        <w:t xml:space="preserve">note has a </w:t>
-      </w:r>
-      <w:r>
-        <w:rPr>
-          <w:rFonts w:asciiTheme="majorBidi" w:hAnsiTheme="majorBidi" w:cstheme="majorBidi"/>
-          <w:sz w:val="18"/>
-          <w:szCs w:val="18"/>
-        </w:rPr>
-        <w:t>technical</w:t>
-      </w:r>
-      <w:r>
-        <w:rPr>
-          <w:rFonts w:asciiTheme="majorBidi" w:hAnsiTheme="majorBidi" w:cstheme="majorBidi"/>
-          <w:sz w:val="18"/>
-          <w:szCs w:val="18"/>
-        </w:rPr>
-        <w:t xml:space="preserve"> </w:t>
-      </w:r>
-      <w:r>
-        <w:rPr>
-          <w:rFonts w:asciiTheme="majorBidi" w:hAnsiTheme="majorBidi" w:cstheme="majorBidi"/>
-          <w:sz w:val="18"/>
-          <w:szCs w:val="18"/>
-        </w:rPr>
-        <w:t>tag,</w:t>
-      </w:r>
-      <w:r>
-        <w:rPr>
-          <w:rFonts w:asciiTheme="majorBidi" w:hAnsiTheme="majorBidi" w:cstheme="majorBidi"/>
-          <w:sz w:val="18"/>
-          <w:szCs w:val="18"/>
-        </w:rPr>
-        <w:t xml:space="preserve"> then </w:t>
-      </w:r>
-      <w:r>
-        <w:rPr>
-          <w:rFonts w:asciiTheme="majorBidi" w:hAnsiTheme="majorBidi" w:cstheme="majorBidi"/>
-          <w:i/>
-          <w:iCs/>
-          <w:sz w:val="18"/>
-          <w:szCs w:val="18"/>
-        </w:rPr>
-        <w:t xml:space="preserve">drawNoteWithTechnical </w:t>
-      </w:r>
-      <w:r>
-        <w:rPr>
-          <w:rFonts w:asciiTheme="majorBidi" w:hAnsiTheme="majorBidi" w:cstheme="majorBidi"/>
-          <w:sz w:val="18"/>
-          <w:szCs w:val="18"/>
-        </w:rPr>
-        <w:t>method is used to draw/ display the note. Part B shows events tak</w:t>
-      </w:r>
-      <w:r>
-        <w:rPr>
-          <w:rFonts w:asciiTheme="majorBidi" w:hAnsiTheme="majorBidi" w:cstheme="majorBidi"/>
-          <w:sz w:val="18"/>
-          <w:szCs w:val="18"/>
-        </w:rPr>
-        <w:t>ing</w:t>
-      </w:r>
-      <w:r>
-        <w:rPr>
-          <w:rFonts w:asciiTheme="majorBidi" w:hAnsiTheme="majorBidi" w:cstheme="majorBidi"/>
-          <w:sz w:val="18"/>
-          <w:szCs w:val="18"/>
-        </w:rPr>
-        <w:t xml:space="preserve"> place inside the previously mentioned method </w:t>
-      </w:r>
-      <w:r>
-        <w:rPr>
-          <w:rFonts w:asciiTheme="majorBidi" w:hAnsiTheme="majorBidi" w:cstheme="majorBidi"/>
-          <w:sz w:val="18"/>
-          <w:szCs w:val="18"/>
-        </w:rPr>
-        <w:t>(</w:t>
-      </w:r>
-      <w:r>
-        <w:rPr>
-          <w:rFonts w:asciiTheme="majorBidi" w:hAnsiTheme="majorBidi" w:cstheme="majorBidi"/>
-          <w:i/>
-          <w:iCs/>
-          <w:sz w:val="18"/>
-          <w:szCs w:val="18"/>
-        </w:rPr>
-        <w:t>drawNoteWithTechnical</w:t>
-      </w:r>
-      <w:r>
-        <w:rPr>
-          <w:rFonts w:asciiTheme="majorBidi" w:hAnsiTheme="majorBidi" w:cstheme="majorBidi"/>
-          <w:sz w:val="18"/>
-          <w:szCs w:val="18"/>
-        </w:rPr>
-        <w:t xml:space="preserve">) </w:t>
-      </w:r>
-      <w:r>
-        <w:rPr>
-          <w:rFonts w:asciiTheme="majorBidi" w:hAnsiTheme="majorBidi" w:cstheme="majorBidi"/>
-          <w:sz w:val="18"/>
-          <w:szCs w:val="18"/>
-        </w:rPr>
-        <w:t xml:space="preserve">and </w:t>
-      </w:r>
-      <w:r>
-        <w:rPr>
-          <w:rFonts w:asciiTheme="majorBidi" w:hAnsiTheme="majorBidi" w:cstheme="majorBidi"/>
-          <w:sz w:val="18"/>
-          <w:szCs w:val="18"/>
-        </w:rPr>
-        <w:t xml:space="preserve">indicates which methods are used based on whether the given note has </w:t>
-      </w:r>
-      <w:r>
-        <w:rPr>
-          <w:rFonts w:asciiTheme="majorBidi" w:hAnsiTheme="majorBidi" w:cstheme="majorBidi"/>
-          <w:sz w:val="18"/>
-          <w:szCs w:val="18"/>
-        </w:rPr>
-        <w:t xml:space="preserve">a </w:t>
-      </w:r>
-      <w:r>
-        <w:rPr>
-          <w:rFonts w:asciiTheme="majorBidi" w:hAnsiTheme="majorBidi" w:cstheme="majorBidi"/>
-          <w:sz w:val="18"/>
-          <w:szCs w:val="18"/>
-        </w:rPr>
-        <w:t>c</w:t>
-      </w:r>
-      <w:r>
-        <w:rPr>
-          <w:rFonts w:asciiTheme="majorBidi" w:hAnsiTheme="majorBidi" w:cstheme="majorBidi"/>
-          <w:sz w:val="18"/>
-          <w:szCs w:val="18"/>
-        </w:rPr>
-        <w:t>hord and/or grace tag respectively.</w:t>
-      </w:r>
+        <w:t xml:space="preserve"> class. </w:t>
+      </w:r>
+      <w:r>
+        <w:rPr>
+          <w:rFonts w:asciiTheme="majorBidi" w:hAnsiTheme="majorBidi" w:cstheme="majorBidi"/>
+          <w:b/>
+          <w:bCs/>
+        </w:rPr>
+        <w:br w:type="page"/>
+      </w:r>
+    </w:p>
+    <w:p>
+      <w:pPr>
+        <w:pStyle w:val="Heading4"/>
+        <w:numPr>
+          <w:ilvl w:val="2"/>
+          <w:numId w:val="11"/>
+        </w:numPr>
+        <w:rPr>
+          <w:rFonts w:asciiTheme="majorBidi" w:hAnsiTheme="majorBidi" w:cstheme="majorBidi"/>
+          <w:b/>
+          <w:bCs/>
+          <w:color w:val="auto"/>
+        </w:rPr>
+      </w:pPr>
+      <w:bookmarkStart w:id="3" w:name="_Toc99491848"/>
+      <w:r>
+        <w:rPr>
+          <w:rFonts w:asciiTheme="majorBidi" w:hAnsiTheme="majorBidi" w:cstheme="majorBidi"/>
+          <w:b/>
+          <w:bCs/>
+          <w:color w:val="auto"/>
+        </w:rPr>
+        <w:lastRenderedPageBreak/>
+        <w:t>UML Class diagram</w:t>
+      </w:r>
+      <w:bookmarkEnd w:id="3"/>
+    </w:p>
+    <w:p>
+      <w:pPr>
+        <w:rPr>
+          <w:rFonts w:asciiTheme="majorBidi" w:hAnsiTheme="majorBidi" w:cstheme="majorBidi"/>
+        </w:rPr>
+      </w:pPr>
     </w:p>
     <w:p>
       <w:pPr>
         <w:jc w:val="both"/>
         <w:rPr>
           <w:rFonts w:asciiTheme="majorBidi" w:hAnsiTheme="majorBidi" w:cstheme="majorBidi"/>
-          <w:sz w:val="18"/>
-          <w:szCs w:val="18"/>
-        </w:rPr>
-      </w:pPr>
-    </w:p>
-    <w:p>
-      <w:pPr>
-        <w:jc w:val="center"/>
-        <w:rPr>
-          <w:rFonts w:asciiTheme="majorBidi" w:hAnsiTheme="majorBidi" w:cstheme="majorBidi"/>
-          <w:sz w:val="18"/>
-          <w:szCs w:val="18"/>
-        </w:rPr>
-      </w:pPr>
-    </w:p>
-    <w:p>
-      <w:pPr>
-        <w:jc w:val="center"/>
-        <w:rPr>
-          <w:rFonts w:asciiTheme="majorBidi" w:hAnsiTheme="majorBidi" w:cstheme="majorBidi"/>
-          <w:sz w:val="18"/>
-          <w:szCs w:val="18"/>
-        </w:rPr>
-      </w:pPr>
-    </w:p>
-    <w:p>
-      <w:pPr>
-        <w:jc w:val="center"/>
-        <w:rPr>
-          <w:rFonts w:asciiTheme="majorBidi" w:hAnsiTheme="majorBidi" w:cstheme="majorBidi"/>
-          <w:sz w:val="18"/>
-          <w:szCs w:val="18"/>
+          <w:sz w:val="20"/>
+          <w:szCs w:val="20"/>
         </w:rPr>
       </w:pPr>
       <w:r>
         <w:rPr>
           <w:rFonts w:asciiTheme="majorBidi" w:hAnsiTheme="majorBidi" w:cstheme="majorBidi"/>
           <w:noProof/>
-          <w:sz w:val="18"/>
-          <w:szCs w:val="18"/>
+          <w:sz w:val="20"/>
+          <w:szCs w:val="20"/>
         </w:rPr>
         <w:drawing>
-          <wp:inline distT="0" distB="0" distL="0" distR="0" wp14:anchorId="66276189" wp14:editId="0F401E5C">
-            <wp:extent cx="4914357" cy="3360420"/>
-            <wp:effectExtent l="0" t="0" r="635" b="0"/>
-            <wp:docPr id="32" name="Picture 32" descr="Diagram&#10;&#10;Description automatically generated"/>
+          <wp:inline distT="0" distB="0" distL="0" distR="0" wp14:anchorId="109ED822" wp14:editId="4BA88828">
+            <wp:extent cx="5919788" cy="4236756"/>
+            <wp:effectExtent l="0" t="0" r="5080" b="0"/>
+            <wp:docPr id="19" name="Picture 19" descr="A screenshot of a computer&#10;&#10;Description automatically generated with medium confidence"/>
             <wp:cNvGraphicFramePr>
               <a:graphicFrameLocks xmlns:a="http://schemas.openxmlformats.org/drawingml/2006/main" noChangeAspect="1"/>
             </wp:cNvGraphicFramePr>
@@ -4257,7 +3942,7 @@
               <a:graphicData uri="http://schemas.openxmlformats.org/drawingml/2006/picture">
                 <pic:pic xmlns:pic="http://schemas.openxmlformats.org/drawingml/2006/picture">
                   <pic:nvPicPr>
-                    <pic:cNvPr id="32" name="Picture 32" descr="Diagram&#10;&#10;Description automatically generated"/>
+                    <pic:cNvPr id="19" name="Picture 19" descr="A screenshot of a computer&#10;&#10;Description automatically generated with medium confidence"/>
                     <pic:cNvPicPr/>
                   </pic:nvPicPr>
                   <pic:blipFill>
@@ -4275,7 +3960,7 @@
                   <pic:spPr>
                     <a:xfrm>
                       <a:off x="0" y="0"/>
-                      <a:ext cx="4919233" cy="3363754"/>
+                      <a:ext cx="5923833" cy="4239651"/>
                     </a:xfrm>
                     <a:prstGeom prst="rect">
                       <a:avLst/>
@@ -4290,738 +3975,6 @@
     </w:p>
     <w:p>
       <w:pPr>
-        <w:jc w:val="center"/>
-        <w:rPr>
-          <w:rFonts w:asciiTheme="majorBidi" w:hAnsiTheme="majorBidi" w:cstheme="majorBidi"/>
-          <w:sz w:val="18"/>
-          <w:szCs w:val="18"/>
-        </w:rPr>
-      </w:pPr>
-    </w:p>
-    <w:p>
-      <w:pPr>
-        <w:jc w:val="both"/>
-        <w:rPr>
-          <w:rFonts w:asciiTheme="majorBidi" w:hAnsiTheme="majorBidi" w:cstheme="majorBidi"/>
-          <w:sz w:val="18"/>
-          <w:szCs w:val="18"/>
-        </w:rPr>
-      </w:pPr>
-    </w:p>
-    <w:p>
-      <w:pPr>
-        <w:jc w:val="both"/>
-        <w:rPr>
-          <w:rFonts w:asciiTheme="majorBidi" w:hAnsiTheme="majorBidi" w:cstheme="majorBidi"/>
-          <w:sz w:val="18"/>
-          <w:szCs w:val="18"/>
-        </w:rPr>
-      </w:pPr>
-      <w:r>
-        <w:rPr>
-          <w:rFonts w:asciiTheme="majorBidi" w:hAnsiTheme="majorBidi" w:cstheme="majorBidi"/>
-          <w:b/>
-          <w:bCs/>
-          <w:sz w:val="18"/>
-          <w:szCs w:val="18"/>
-        </w:rPr>
-        <w:t>Figure 5</w:t>
-      </w:r>
-      <w:r>
-        <w:rPr>
-          <w:rFonts w:asciiTheme="majorBidi" w:hAnsiTheme="majorBidi" w:cstheme="majorBidi"/>
-          <w:sz w:val="18"/>
-          <w:szCs w:val="18"/>
-        </w:rPr>
-        <w:t xml:space="preserve">. The sequence diagram of the four self-calls </w:t>
-      </w:r>
-      <w:r>
-        <w:rPr>
-          <w:rFonts w:asciiTheme="majorBidi" w:hAnsiTheme="majorBidi" w:cstheme="majorBidi"/>
-          <w:sz w:val="18"/>
-          <w:szCs w:val="18"/>
-        </w:rPr>
-        <w:t xml:space="preserve">is </w:t>
-      </w:r>
-      <w:r>
-        <w:rPr>
-          <w:rFonts w:asciiTheme="majorBidi" w:hAnsiTheme="majorBidi" w:cstheme="majorBidi"/>
-          <w:sz w:val="18"/>
-          <w:szCs w:val="18"/>
-        </w:rPr>
-        <w:t xml:space="preserve">depicted </w:t>
-      </w:r>
-      <w:r>
-        <w:rPr>
-          <w:rFonts w:asciiTheme="majorBidi" w:hAnsiTheme="majorBidi" w:cstheme="majorBidi"/>
-          <w:sz w:val="18"/>
-          <w:szCs w:val="18"/>
-        </w:rPr>
-        <w:t>i</w:t>
-      </w:r>
-      <w:r>
-        <w:rPr>
-          <w:rFonts w:asciiTheme="majorBidi" w:hAnsiTheme="majorBidi" w:cstheme="majorBidi"/>
-          <w:sz w:val="18"/>
-          <w:szCs w:val="18"/>
-        </w:rPr>
-        <w:t xml:space="preserve">n figure 4. B in more details and their interaction with </w:t>
-      </w:r>
-      <w:r>
-        <w:rPr>
-          <w:rFonts w:asciiTheme="majorBidi" w:hAnsiTheme="majorBidi" w:cstheme="majorBidi"/>
-          <w:i/>
-          <w:iCs/>
-          <w:sz w:val="18"/>
-          <w:szCs w:val="18"/>
-        </w:rPr>
-        <w:t>DrawNote</w:t>
-      </w:r>
-      <w:r>
-        <w:rPr>
-          <w:rFonts w:asciiTheme="majorBidi" w:hAnsiTheme="majorBidi" w:cstheme="majorBidi"/>
-          <w:sz w:val="18"/>
-          <w:szCs w:val="18"/>
-        </w:rPr>
-        <w:t xml:space="preserve"> class to display </w:t>
-      </w:r>
-      <w:r>
-        <w:rPr>
-          <w:rFonts w:asciiTheme="majorBidi" w:hAnsiTheme="majorBidi" w:cstheme="majorBidi"/>
-          <w:sz w:val="18"/>
-          <w:szCs w:val="18"/>
-        </w:rPr>
-        <w:t>their</w:t>
-      </w:r>
-      <w:r>
-        <w:rPr>
-          <w:rFonts w:asciiTheme="majorBidi" w:hAnsiTheme="majorBidi" w:cstheme="majorBidi"/>
-          <w:sz w:val="18"/>
-          <w:szCs w:val="18"/>
-        </w:rPr>
-        <w:t xml:space="preserve"> respective notes</w:t>
-      </w:r>
-      <w:r>
-        <w:rPr>
-          <w:rFonts w:asciiTheme="majorBidi" w:hAnsiTheme="majorBidi" w:cstheme="majorBidi"/>
-          <w:sz w:val="18"/>
-          <w:szCs w:val="18"/>
-        </w:rPr>
-        <w:t xml:space="preserve"> on </w:t>
-      </w:r>
-      <w:r>
-        <w:rPr>
-          <w:rFonts w:asciiTheme="majorBidi" w:hAnsiTheme="majorBidi" w:cstheme="majorBidi"/>
-          <w:sz w:val="18"/>
-          <w:szCs w:val="18"/>
-        </w:rPr>
-        <w:t xml:space="preserve">the </w:t>
-      </w:r>
-      <w:r>
-        <w:rPr>
-          <w:rFonts w:asciiTheme="majorBidi" w:hAnsiTheme="majorBidi" w:cstheme="majorBidi"/>
-          <w:sz w:val="18"/>
-          <w:szCs w:val="18"/>
-        </w:rPr>
-        <w:t xml:space="preserve">screen. Diagram A indicates the events that result in grace notes, Diagram B, the ones that result in regular notes, </w:t>
-      </w:r>
-      <w:r>
-        <w:rPr>
-          <w:rFonts w:asciiTheme="majorBidi" w:hAnsiTheme="majorBidi" w:cstheme="majorBidi"/>
-          <w:sz w:val="18"/>
-          <w:szCs w:val="18"/>
-        </w:rPr>
-        <w:t>diagram</w:t>
-      </w:r>
-      <w:r>
-        <w:rPr>
-          <w:rFonts w:asciiTheme="majorBidi" w:hAnsiTheme="majorBidi" w:cstheme="majorBidi"/>
-          <w:sz w:val="18"/>
-          <w:szCs w:val="18"/>
-        </w:rPr>
-        <w:t xml:space="preserve"> C</w:t>
-      </w:r>
-      <w:r>
-        <w:rPr>
-          <w:rFonts w:asciiTheme="majorBidi" w:hAnsiTheme="majorBidi" w:cstheme="majorBidi"/>
-          <w:sz w:val="18"/>
-          <w:szCs w:val="18"/>
-        </w:rPr>
-        <w:t>,</w:t>
-      </w:r>
-      <w:r>
-        <w:rPr>
-          <w:rFonts w:asciiTheme="majorBidi" w:hAnsiTheme="majorBidi" w:cstheme="majorBidi"/>
-          <w:sz w:val="18"/>
-          <w:szCs w:val="18"/>
-        </w:rPr>
-        <w:t xml:space="preserve"> ones that result in grace chord</w:t>
-      </w:r>
-      <w:r>
-        <w:rPr>
-          <w:rFonts w:asciiTheme="majorBidi" w:hAnsiTheme="majorBidi" w:cstheme="majorBidi"/>
-          <w:sz w:val="18"/>
-          <w:szCs w:val="18"/>
-        </w:rPr>
-        <w:t>s</w:t>
-      </w:r>
-      <w:r>
-        <w:rPr>
-          <w:rFonts w:asciiTheme="majorBidi" w:hAnsiTheme="majorBidi" w:cstheme="majorBidi"/>
-          <w:sz w:val="18"/>
-          <w:szCs w:val="18"/>
-        </w:rPr>
-        <w:t xml:space="preserve"> and finally diagram D the</w:t>
-      </w:r>
-      <w:r>
-        <w:rPr>
-          <w:rFonts w:asciiTheme="majorBidi" w:hAnsiTheme="majorBidi" w:cstheme="majorBidi"/>
-          <w:sz w:val="18"/>
-          <w:szCs w:val="18"/>
-        </w:rPr>
-        <w:t xml:space="preserve"> ones that result in regular</w:t>
-      </w:r>
-      <w:r>
-        <w:rPr>
-          <w:rFonts w:asciiTheme="majorBidi" w:hAnsiTheme="majorBidi" w:cstheme="majorBidi"/>
-          <w:sz w:val="18"/>
-          <w:szCs w:val="18"/>
-        </w:rPr>
-        <w:t xml:space="preserve"> chords</w:t>
-      </w:r>
-      <w:r>
-        <w:rPr>
-          <w:rFonts w:asciiTheme="majorBidi" w:hAnsiTheme="majorBidi" w:cstheme="majorBidi"/>
-          <w:sz w:val="18"/>
-          <w:szCs w:val="18"/>
-        </w:rPr>
-        <w:t xml:space="preserve"> being displayed on the screen.  </w:t>
-      </w:r>
-    </w:p>
-    <w:p>
-      <w:pPr>
-        <w:jc w:val="both"/>
-        <w:rPr>
-          <w:rFonts w:asciiTheme="majorBidi" w:hAnsiTheme="majorBidi" w:cstheme="majorBidi"/>
-          <w:sz w:val="18"/>
-          <w:szCs w:val="18"/>
-        </w:rPr>
-      </w:pPr>
-    </w:p>
-    <w:p>
-      <w:pPr>
-        <w:jc w:val="both"/>
-        <w:rPr>
-          <w:rFonts w:asciiTheme="majorBidi" w:hAnsiTheme="majorBidi" w:cstheme="majorBidi"/>
-          <w:sz w:val="18"/>
-          <w:szCs w:val="18"/>
-        </w:rPr>
-      </w:pPr>
-    </w:p>
-    <w:p>
-      <w:pPr>
-        <w:jc w:val="both"/>
-        <w:rPr>
-          <w:rFonts w:asciiTheme="majorBidi" w:hAnsiTheme="majorBidi" w:cstheme="majorBidi"/>
-          <w:sz w:val="18"/>
-          <w:szCs w:val="18"/>
-        </w:rPr>
-      </w:pPr>
-    </w:p>
-    <w:p>
-      <w:pPr>
-        <w:jc w:val="center"/>
-        <w:rPr>
-          <w:rFonts w:asciiTheme="majorBidi" w:hAnsiTheme="majorBidi" w:cstheme="majorBidi"/>
-          <w:sz w:val="18"/>
-          <w:szCs w:val="18"/>
-        </w:rPr>
-      </w:pPr>
-      <w:r>
-        <w:rPr>
-          <w:rFonts w:asciiTheme="majorBidi" w:hAnsiTheme="majorBidi" w:cstheme="majorBidi"/>
-          <w:noProof/>
-          <w:sz w:val="18"/>
-          <w:szCs w:val="18"/>
-        </w:rPr>
-        <w:drawing>
-          <wp:inline distT="0" distB="0" distL="0" distR="0" wp14:anchorId="4CB38DEF" wp14:editId="1157163D">
-            <wp:extent cx="4310743" cy="8384737"/>
-            <wp:effectExtent l="0" t="0" r="0" b="0"/>
-            <wp:docPr id="36" name="Picture 36" descr="Graphical user interface&#10;&#10;Description automatically generated with medium confidence"/>
-            <wp:cNvGraphicFramePr>
-              <a:graphicFrameLocks xmlns:a="http://schemas.openxmlformats.org/drawingml/2006/main" noChangeAspect="1"/>
-            </wp:cNvGraphicFramePr>
-            <a:graphic xmlns:a="http://schemas.openxmlformats.org/drawingml/2006/main">
-              <a:graphicData uri="http://schemas.openxmlformats.org/drawingml/2006/picture">
-                <pic:pic xmlns:pic="http://schemas.openxmlformats.org/drawingml/2006/picture">
-                  <pic:nvPicPr>
-                    <pic:cNvPr id="36" name="Picture 36" descr="Graphical user interface&#10;&#10;Description automatically generated with medium confidence"/>
-                    <pic:cNvPicPr/>
-                  </pic:nvPicPr>
-                  <pic:blipFill>
-                    <a:blip r:embed="rId15" cstate="print">
-                      <a:extLst>
-                        <a:ext uri="{28A0092B-C50C-407E-A947-70E740481C1C}">
-                          <a14:useLocalDpi xmlns:a14="http://schemas.microsoft.com/office/drawing/2010/main" val="0"/>
-                        </a:ext>
-                      </a:extLst>
-                    </a:blip>
-                    <a:stretch>
-                      <a:fillRect/>
-                    </a:stretch>
-                  </pic:blipFill>
-                  <pic:spPr>
-                    <a:xfrm>
-                      <a:off x="0" y="0"/>
-                      <a:ext cx="4314949" cy="8392919"/>
-                    </a:xfrm>
-                    <a:prstGeom prst="rect">
-                      <a:avLst/>
-                    </a:prstGeom>
-                  </pic:spPr>
-                </pic:pic>
-              </a:graphicData>
-            </a:graphic>
-          </wp:inline>
-        </w:drawing>
-      </w:r>
-    </w:p>
-    <w:p>
-      <w:pPr>
-        <w:jc w:val="center"/>
-        <w:rPr>
-          <w:rFonts w:asciiTheme="majorBidi" w:hAnsiTheme="majorBidi" w:cstheme="majorBidi"/>
-          <w:sz w:val="18"/>
-          <w:szCs w:val="18"/>
-        </w:rPr>
-      </w:pPr>
-    </w:p>
-    <w:p>
-      <w:pPr>
-        <w:jc w:val="center"/>
-        <w:rPr>
-          <w:rFonts w:asciiTheme="majorBidi" w:hAnsiTheme="majorBidi" w:cstheme="majorBidi"/>
-          <w:sz w:val="18"/>
-          <w:szCs w:val="18"/>
-        </w:rPr>
-      </w:pPr>
-      <w:r>
-        <w:rPr>
-          <w:rFonts w:asciiTheme="majorBidi" w:hAnsiTheme="majorBidi" w:cstheme="majorBidi"/>
-          <w:b/>
-          <w:bCs/>
-          <w:sz w:val="18"/>
-          <w:szCs w:val="18"/>
-        </w:rPr>
-        <w:t>Figure 6.</w:t>
-      </w:r>
-      <w:r>
-        <w:rPr>
-          <w:rFonts w:asciiTheme="majorBidi" w:hAnsiTheme="majorBidi" w:cstheme="majorBidi"/>
-          <w:sz w:val="18"/>
-          <w:szCs w:val="18"/>
-        </w:rPr>
-        <w:t xml:space="preserve"> </w:t>
-      </w:r>
-      <w:r>
-        <w:rPr>
-          <w:rFonts w:asciiTheme="majorBidi" w:hAnsiTheme="majorBidi" w:cstheme="majorBidi"/>
-          <w:sz w:val="18"/>
-          <w:szCs w:val="18"/>
-        </w:rPr>
-        <w:t xml:space="preserve">Detailed sequence diagram </w:t>
-      </w:r>
-      <w:r>
-        <w:rPr>
-          <w:rFonts w:asciiTheme="majorBidi" w:hAnsiTheme="majorBidi" w:cstheme="majorBidi"/>
-          <w:sz w:val="18"/>
-          <w:szCs w:val="18"/>
-        </w:rPr>
-        <w:t xml:space="preserve">of </w:t>
-      </w:r>
-      <w:r>
-        <w:rPr>
-          <w:rFonts w:asciiTheme="majorBidi" w:hAnsiTheme="majorBidi" w:cstheme="majorBidi"/>
-          <w:i/>
-          <w:iCs/>
-          <w:sz w:val="18"/>
-          <w:szCs w:val="18"/>
-        </w:rPr>
-        <w:t>draw</w:t>
-      </w:r>
-      <w:r>
-        <w:rPr>
-          <w:rFonts w:asciiTheme="majorBidi" w:hAnsiTheme="majorBidi" w:cstheme="majorBidi"/>
-          <w:i/>
-          <w:iCs/>
-          <w:sz w:val="18"/>
-          <w:szCs w:val="18"/>
-        </w:rPr>
-        <w:t>Type</w:t>
-      </w:r>
-      <w:r>
-        <w:rPr>
-          <w:rFonts w:asciiTheme="majorBidi" w:hAnsiTheme="majorBidi" w:cstheme="majorBidi"/>
-          <w:sz w:val="18"/>
-          <w:szCs w:val="18"/>
-        </w:rPr>
-        <w:t xml:space="preserve"> self-call on </w:t>
-      </w:r>
-      <w:r>
-        <w:rPr>
-          <w:rFonts w:asciiTheme="majorBidi" w:hAnsiTheme="majorBidi" w:cstheme="majorBidi"/>
-          <w:i/>
-          <w:iCs/>
-          <w:sz w:val="18"/>
-          <w:szCs w:val="18"/>
-        </w:rPr>
-        <w:t xml:space="preserve">Guitar </w:t>
-      </w:r>
-      <w:r>
-        <w:rPr>
-          <w:rFonts w:asciiTheme="majorBidi" w:hAnsiTheme="majorBidi" w:cstheme="majorBidi"/>
-          <w:sz w:val="18"/>
-          <w:szCs w:val="18"/>
-        </w:rPr>
-        <w:t>class</w:t>
-      </w:r>
-      <w:r>
-        <w:rPr>
-          <w:rFonts w:asciiTheme="majorBidi" w:hAnsiTheme="majorBidi" w:cstheme="majorBidi"/>
-          <w:sz w:val="18"/>
-          <w:szCs w:val="18"/>
-        </w:rPr>
-        <w:t>.</w:t>
-      </w:r>
-    </w:p>
-    <w:p>
-      <w:pPr>
-        <w:jc w:val="center"/>
-        <w:rPr>
-          <w:rFonts w:asciiTheme="majorBidi" w:hAnsiTheme="majorBidi" w:cstheme="majorBidi"/>
-          <w:sz w:val="18"/>
-          <w:szCs w:val="18"/>
-        </w:rPr>
-      </w:pPr>
-    </w:p>
-    <w:p>
-      <w:pPr>
-        <w:jc w:val="center"/>
-        <w:rPr>
-          <w:rFonts w:asciiTheme="majorBidi" w:hAnsiTheme="majorBidi" w:cstheme="majorBidi"/>
-          <w:sz w:val="18"/>
-          <w:szCs w:val="18"/>
-        </w:rPr>
-      </w:pPr>
-    </w:p>
-    <w:p>
-      <w:pPr>
-        <w:jc w:val="center"/>
-        <w:rPr>
-          <w:rFonts w:asciiTheme="majorBidi" w:hAnsiTheme="majorBidi" w:cstheme="majorBidi"/>
-          <w:sz w:val="18"/>
-          <w:szCs w:val="18"/>
-        </w:rPr>
-      </w:pPr>
-    </w:p>
-    <w:p>
-      <w:pPr>
-        <w:jc w:val="center"/>
-        <w:rPr>
-          <w:rFonts w:asciiTheme="majorBidi" w:hAnsiTheme="majorBidi" w:cstheme="majorBidi"/>
-          <w:sz w:val="18"/>
-          <w:szCs w:val="18"/>
-        </w:rPr>
-      </w:pPr>
-    </w:p>
-    <w:p>
-      <w:pPr>
-        <w:jc w:val="center"/>
-        <w:rPr>
-          <w:rFonts w:asciiTheme="majorBidi" w:hAnsiTheme="majorBidi" w:cstheme="majorBidi"/>
-          <w:sz w:val="18"/>
-          <w:szCs w:val="18"/>
-        </w:rPr>
-      </w:pPr>
-    </w:p>
-    <w:p>
-      <w:pPr>
-        <w:jc w:val="center"/>
-        <w:rPr>
-          <w:rFonts w:asciiTheme="majorBidi" w:hAnsiTheme="majorBidi" w:cstheme="majorBidi"/>
-          <w:sz w:val="18"/>
-          <w:szCs w:val="18"/>
-        </w:rPr>
-      </w:pPr>
-      <w:r>
-        <w:rPr>
-          <w:rFonts w:asciiTheme="majorBidi" w:hAnsiTheme="majorBidi" w:cstheme="majorBidi"/>
-          <w:noProof/>
-          <w:sz w:val="18"/>
-          <w:szCs w:val="18"/>
-        </w:rPr>
-        <w:drawing>
-          <wp:inline distT="0" distB="0" distL="0" distR="0" wp14:anchorId="61A89336" wp14:editId="32687494">
-            <wp:extent cx="3675895" cy="3849632"/>
-            <wp:effectExtent l="0" t="0" r="1270" b="0"/>
-            <wp:docPr id="28" name="Picture 28" descr="Diagram&#10;&#10;Description automatically generated"/>
-            <wp:cNvGraphicFramePr>
-              <a:graphicFrameLocks xmlns:a="http://schemas.openxmlformats.org/drawingml/2006/main" noChangeAspect="1"/>
-            </wp:cNvGraphicFramePr>
-            <a:graphic xmlns:a="http://schemas.openxmlformats.org/drawingml/2006/main">
-              <a:graphicData uri="http://schemas.openxmlformats.org/drawingml/2006/picture">
-                <pic:pic xmlns:pic="http://schemas.openxmlformats.org/drawingml/2006/picture">
-                  <pic:nvPicPr>
-                    <pic:cNvPr id="28" name="Picture 28" descr="Diagram&#10;&#10;Description automatically generated"/>
-                    <pic:cNvPicPr/>
-                  </pic:nvPicPr>
-                  <pic:blipFill>
-                    <a:blip r:embed="rId16" cstate="print">
-                      <a:extLst>
-                        <a:ext uri="{28A0092B-C50C-407E-A947-70E740481C1C}">
-                          <a14:useLocalDpi xmlns:a14="http://schemas.microsoft.com/office/drawing/2010/main" val="0"/>
-                        </a:ext>
-                      </a:extLst>
-                    </a:blip>
-                    <a:stretch>
-                      <a:fillRect/>
-                    </a:stretch>
-                  </pic:blipFill>
-                  <pic:spPr>
-                    <a:xfrm>
-                      <a:off x="0" y="0"/>
-                      <a:ext cx="3675895" cy="3849632"/>
-                    </a:xfrm>
-                    <a:prstGeom prst="rect">
-                      <a:avLst/>
-                    </a:prstGeom>
-                  </pic:spPr>
-                </pic:pic>
-              </a:graphicData>
-            </a:graphic>
-          </wp:inline>
-        </w:drawing>
-      </w:r>
-    </w:p>
-    <w:p>
-      <w:pPr>
-        <w:jc w:val="center"/>
-        <w:rPr>
-          <w:rFonts w:asciiTheme="majorBidi" w:hAnsiTheme="majorBidi" w:cstheme="majorBidi"/>
-          <w:sz w:val="18"/>
-          <w:szCs w:val="18"/>
-        </w:rPr>
-      </w:pPr>
-    </w:p>
-    <w:p>
-      <w:pPr>
-        <w:jc w:val="center"/>
-        <w:rPr>
-          <w:rFonts w:asciiTheme="majorBidi" w:hAnsiTheme="majorBidi" w:cstheme="majorBidi"/>
-          <w:sz w:val="18"/>
-          <w:szCs w:val="18"/>
-        </w:rPr>
-      </w:pPr>
-      <w:r>
-        <w:rPr>
-          <w:rFonts w:asciiTheme="majorBidi" w:hAnsiTheme="majorBidi" w:cstheme="majorBidi"/>
-          <w:b/>
-          <w:bCs/>
-          <w:sz w:val="18"/>
-          <w:szCs w:val="18"/>
-        </w:rPr>
-        <w:t>Figure 7.</w:t>
-      </w:r>
-      <w:r>
-        <w:rPr>
-          <w:rFonts w:asciiTheme="majorBidi" w:hAnsiTheme="majorBidi" w:cstheme="majorBidi"/>
-          <w:sz w:val="18"/>
-          <w:szCs w:val="18"/>
-        </w:rPr>
-        <w:t xml:space="preserve"> Detailed sequence diagram of </w:t>
-      </w:r>
-      <w:r>
-        <w:rPr>
-          <w:rFonts w:asciiTheme="majorBidi" w:hAnsiTheme="majorBidi" w:cstheme="majorBidi"/>
-          <w:i/>
-          <w:iCs/>
-          <w:sz w:val="18"/>
-          <w:szCs w:val="18"/>
-        </w:rPr>
-        <w:t>drawBend</w:t>
-      </w:r>
-      <w:r>
-        <w:rPr>
-          <w:rFonts w:asciiTheme="majorBidi" w:hAnsiTheme="majorBidi" w:cstheme="majorBidi"/>
-          <w:sz w:val="18"/>
-          <w:szCs w:val="18"/>
-        </w:rPr>
-        <w:t xml:space="preserve"> (A) and </w:t>
-      </w:r>
-      <w:r>
-        <w:rPr>
-          <w:rFonts w:asciiTheme="majorBidi" w:hAnsiTheme="majorBidi" w:cstheme="majorBidi"/>
-          <w:i/>
-          <w:iCs/>
-          <w:sz w:val="18"/>
-          <w:szCs w:val="18"/>
-        </w:rPr>
-        <w:t>drawDot</w:t>
-      </w:r>
-      <w:r>
-        <w:rPr>
-          <w:rFonts w:asciiTheme="majorBidi" w:hAnsiTheme="majorBidi" w:cstheme="majorBidi"/>
-          <w:sz w:val="18"/>
-          <w:szCs w:val="18"/>
-        </w:rPr>
-        <w:t>(B) self-calls mentioned in the p</w:t>
-      </w:r>
-      <w:r>
-        <w:rPr>
-          <w:rFonts w:asciiTheme="majorBidi" w:hAnsiTheme="majorBidi" w:cstheme="majorBidi"/>
-          <w:sz w:val="18"/>
-          <w:szCs w:val="18"/>
-        </w:rPr>
-        <w:t>re</w:t>
-      </w:r>
-      <w:r>
-        <w:rPr>
-          <w:rFonts w:asciiTheme="majorBidi" w:hAnsiTheme="majorBidi" w:cstheme="majorBidi"/>
-          <w:sz w:val="18"/>
-          <w:szCs w:val="18"/>
-        </w:rPr>
-        <w:t xml:space="preserve">vious diagrams. </w:t>
-      </w:r>
-    </w:p>
-    <w:p>
-      <w:pPr>
-        <w:rPr>
-          <w:rFonts w:asciiTheme="majorBidi" w:hAnsiTheme="majorBidi" w:cstheme="majorBidi"/>
-          <w:sz w:val="18"/>
-          <w:szCs w:val="18"/>
-        </w:rPr>
-      </w:pPr>
-    </w:p>
-    <w:p>
-      <w:pPr>
-        <w:rPr>
-          <w:rFonts w:asciiTheme="majorBidi" w:hAnsiTheme="majorBidi" w:cstheme="majorBidi"/>
-          <w:b/>
-          <w:bCs/>
-          <w:sz w:val="24"/>
-          <w:szCs w:val="24"/>
-        </w:rPr>
-      </w:pPr>
-      <w:r>
-        <w:rPr>
-          <w:rFonts w:asciiTheme="majorBidi" w:hAnsiTheme="majorBidi" w:cstheme="majorBidi"/>
-          <w:b/>
-          <w:bCs/>
-        </w:rPr>
-        <w:br w:type="page"/>
-      </w:r>
-    </w:p>
-    <w:p>
-      <w:pPr>
-        <w:pStyle w:val="Heading4"/>
-        <w:numPr>
-          <w:ilvl w:val="2"/>
-          <w:numId w:val="11"/>
-        </w:numPr>
-        <w:rPr>
-          <w:rFonts w:asciiTheme="majorBidi" w:hAnsiTheme="majorBidi" w:cstheme="majorBidi"/>
-          <w:b/>
-          <w:bCs/>
-          <w:color w:val="auto"/>
-        </w:rPr>
-      </w:pPr>
-      <w:bookmarkStart w:id="3" w:name="_Toc99491848"/>
-      <w:r>
-        <w:rPr>
-          <w:rFonts w:asciiTheme="majorBidi" w:hAnsiTheme="majorBidi" w:cstheme="majorBidi"/>
-          <w:b/>
-          <w:bCs/>
-          <w:color w:val="auto"/>
-        </w:rPr>
-        <w:lastRenderedPageBreak/>
-        <w:t>UML Class diagram</w:t>
-      </w:r>
-      <w:bookmarkEnd w:id="3"/>
-    </w:p>
-    <w:p>
-      <w:pPr>
-        <w:rPr>
-          <w:rFonts w:asciiTheme="majorBidi" w:hAnsiTheme="majorBidi" w:cstheme="majorBidi"/>
-        </w:rPr>
-      </w:pPr>
-    </w:p>
-    <w:p>
-      <w:pPr>
-        <w:rPr>
-          <w:rFonts w:asciiTheme="majorBidi" w:hAnsiTheme="majorBidi" w:cstheme="majorBidi"/>
-        </w:rPr>
-      </w:pPr>
-      <w:r>
-        <w:rPr>
-          <w:rFonts w:asciiTheme="majorBidi" w:hAnsiTheme="majorBidi" w:cstheme="majorBidi"/>
-          <w:noProof/>
-        </w:rPr>
-        <w:drawing>
-          <wp:inline distT="0" distB="0" distL="0" distR="0" wp14:anchorId="2D73A529" wp14:editId="2CDB0EFB">
-            <wp:extent cx="5962263" cy="7311350"/>
-            <wp:effectExtent l="0" t="0" r="635" b="4445"/>
-            <wp:docPr id="31" name="Picture 31" descr="A screenshot of a computer&#10;&#10;Description automatically generated with medium confidence"/>
-            <wp:cNvGraphicFramePr>
-              <a:graphicFrameLocks xmlns:a="http://schemas.openxmlformats.org/drawingml/2006/main" noChangeAspect="1"/>
-            </wp:cNvGraphicFramePr>
-            <a:graphic xmlns:a="http://schemas.openxmlformats.org/drawingml/2006/main">
-              <a:graphicData uri="http://schemas.openxmlformats.org/drawingml/2006/picture">
-                <pic:pic xmlns:pic="http://schemas.openxmlformats.org/drawingml/2006/picture">
-                  <pic:nvPicPr>
-                    <pic:cNvPr id="31" name="Picture 31" descr="A screenshot of a computer&#10;&#10;Description automatically generated with medium confidence"/>
-                    <pic:cNvPicPr/>
-                  </pic:nvPicPr>
-                  <pic:blipFill>
-                    <a:blip r:embed="rId17" cstate="print">
-                      <a:extLst>
-                        <a:ext uri="{28A0092B-C50C-407E-A947-70E740481C1C}">
-                          <a14:useLocalDpi xmlns:a14="http://schemas.microsoft.com/office/drawing/2010/main" val="0"/>
-                        </a:ext>
-                      </a:extLst>
-                    </a:blip>
-                    <a:stretch>
-                      <a:fillRect/>
-                    </a:stretch>
-                  </pic:blipFill>
-                  <pic:spPr>
-                    <a:xfrm>
-                      <a:off x="0" y="0"/>
-                      <a:ext cx="5962263" cy="7311350"/>
-                    </a:xfrm>
-                    <a:prstGeom prst="rect">
-                      <a:avLst/>
-                    </a:prstGeom>
-                  </pic:spPr>
-                </pic:pic>
-              </a:graphicData>
-            </a:graphic>
-          </wp:inline>
-        </w:drawing>
-      </w:r>
-    </w:p>
-    <w:p>
-      <w:pPr>
-        <w:jc w:val="both"/>
-        <w:rPr>
-          <w:rFonts w:asciiTheme="majorBidi" w:hAnsiTheme="majorBidi" w:cstheme="majorBidi"/>
-          <w:sz w:val="20"/>
-          <w:szCs w:val="20"/>
-        </w:rPr>
-      </w:pPr>
-    </w:p>
-    <w:p>
-      <w:pPr>
         <w:jc w:val="both"/>
         <w:rPr>
           <w:rFonts w:asciiTheme="majorBidi" w:hAnsiTheme="majorBidi" w:cstheme="majorBidi"/>
@@ -5047,7 +4000,7 @@
           <w:sz w:val="20"/>
           <w:szCs w:val="20"/>
         </w:rPr>
-        <w:t>8</w:t>
+        <w:t>4</w:t>
       </w:r>
       <w:r>
         <w:rPr>
@@ -5253,13 +4206,13 @@
                     <pic:cNvPicPr/>
                   </pic:nvPicPr>
                   <pic:blipFill>
-                    <a:blip r:embed="rId18" cstate="print">
+                    <a:blip r:embed="rId15" cstate="print">
                       <a:extLst>
                         <a:ext uri="{28A0092B-C50C-407E-A947-70E740481C1C}">
                           <a14:useLocalDpi xmlns:a14="http://schemas.microsoft.com/office/drawing/2010/main" val="0"/>
                         </a:ext>
                         <a:ext uri="{96DAC541-7B7A-43D3-8B79-37D633B846F1}">
-                          <asvg:svgBlip xmlns:asvg="http://schemas.microsoft.com/office/drawing/2016/SVG/main" r:embed="rId19"/>
+                          <asvg:svgBlip xmlns:asvg="http://schemas.microsoft.com/office/drawing/2016/SVG/main" r:embed="rId16"/>
                         </a:ext>
                       </a:extLst>
                     </a:blip>
@@ -5346,13 +4299,13 @@
                     <pic:cNvPicPr/>
                   </pic:nvPicPr>
                   <pic:blipFill>
-                    <a:blip r:embed="rId20">
+                    <a:blip r:embed="rId17">
                       <a:extLst>
                         <a:ext uri="{28A0092B-C50C-407E-A947-70E740481C1C}">
                           <a14:useLocalDpi xmlns:a14="http://schemas.microsoft.com/office/drawing/2010/main" val="0"/>
                         </a:ext>
                         <a:ext uri="{96DAC541-7B7A-43D3-8B79-37D633B846F1}">
-                          <asvg:svgBlip xmlns:asvg="http://schemas.microsoft.com/office/drawing/2016/SVG/main" r:embed="rId21"/>
+                          <asvg:svgBlip xmlns:asvg="http://schemas.microsoft.com/office/drawing/2016/SVG/main" r:embed="rId18"/>
                         </a:ext>
                       </a:extLst>
                     </a:blip>
@@ -5439,13 +4392,13 @@
                     <pic:cNvPicPr/>
                   </pic:nvPicPr>
                   <pic:blipFill>
-                    <a:blip r:embed="rId22">
+                    <a:blip r:embed="rId19">
                       <a:extLst>
                         <a:ext uri="{28A0092B-C50C-407E-A947-70E740481C1C}">
                           <a14:useLocalDpi xmlns:a14="http://schemas.microsoft.com/office/drawing/2010/main" val="0"/>
                         </a:ext>
                         <a:ext uri="{96DAC541-7B7A-43D3-8B79-37D633B846F1}">
-                          <asvg:svgBlip xmlns:asvg="http://schemas.microsoft.com/office/drawing/2016/SVG/main" r:embed="rId23"/>
+                          <asvg:svgBlip xmlns:asvg="http://schemas.microsoft.com/office/drawing/2016/SVG/main" r:embed="rId20"/>
                         </a:ext>
                       </a:extLst>
                     </a:blip>
@@ -5572,7 +4525,6 @@
         </w:rPr>
       </w:pPr>
     </w:p>
-    <w:bookmarkStart w:id="6" w:name="_Toc99491851"/>
     <w:p>
       <w:pPr>
         <w:pStyle w:val="Heading1"/>
@@ -5587,6 +4539,7 @@
           <w:color w:val="FFFFFF" w:themeColor="background1"/>
         </w:rPr>
       </w:pPr>
+      <w:bookmarkStart w:id="6" w:name="_Toc99491851"/>
       <w:r>
         <w:rPr>
           <w:rFonts w:asciiTheme="majorBidi" w:hAnsiTheme="majorBidi" w:cstheme="majorBidi"/>
@@ -5836,7 +4789,7 @@
                     </pic:cNvPicPr>
                   </pic:nvPicPr>
                   <pic:blipFill>
-                    <a:blip r:embed="rId24" cstate="print">
+                    <a:blip r:embed="rId21" cstate="print">
                       <a:extLst>
                         <a:ext uri="{28A0092B-C50C-407E-A947-70E740481C1C}">
                           <a14:useLocalDpi xmlns:a14="http://schemas.microsoft.com/office/drawing/2010/main" val="0"/>
@@ -5989,7 +4942,7 @@
                     </pic:cNvPicPr>
                   </pic:nvPicPr>
                   <pic:blipFill>
-                    <a:blip r:embed="rId25" cstate="print">
+                    <a:blip r:embed="rId22" cstate="print">
                       <a:extLst>
                         <a:ext uri="{28A0092B-C50C-407E-A947-70E740481C1C}">
                           <a14:useLocalDpi xmlns:a14="http://schemas.microsoft.com/office/drawing/2010/main" val="0"/>
@@ -6157,7 +5110,7 @@
                     </pic:cNvPicPr>
                   </pic:nvPicPr>
                   <pic:blipFill>
-                    <a:blip r:embed="rId26" cstate="print">
+                    <a:blip r:embed="rId23" cstate="print">
                       <a:extLst>
                         <a:ext uri="{28A0092B-C50C-407E-A947-70E740481C1C}">
                           <a14:useLocalDpi xmlns:a14="http://schemas.microsoft.com/office/drawing/2010/main" val="0"/>
@@ -6350,11 +5303,7 @@
           </mc:Choice>
           <mc:Fallback>
             <w:pict>
-              <v:shapetype w14:anchorId="04BD25B3" id="_x0000_t177" coordsize="21600,21600" o:spt="177" path="m,l21600,r,17255l10800,21600,,17255xe">
-                <v:stroke joinstyle="miter"/>
-                <v:path gradientshapeok="t" o:connecttype="rect" textboxrect="0,0,21600,17255"/>
-              </v:shapetype>
-              <v:shape id="Flowchart: Off-page Connector 38" o:spid="_x0000_s1041" type="#_x0000_t177" style="position:absolute;left:0;text-align:left;margin-left:130.35pt;margin-top:0;width:95.8pt;height:355.15pt;rotation:-90;z-index:-251641856;visibility:visible;mso-wrap-style:square;mso-width-percent:0;mso-height-percent:0;mso-wrap-distance-left:9pt;mso-wrap-distance-top:9pt;mso-wrap-distance-right:9pt;mso-wrap-distance-bottom:9pt;mso-position-horizontal:absolute;mso-position-horizontal-relative:page;mso-position-vertical:top;mso-position-vertical-relative:margin;mso-width-percent:0;mso-height-percent:0;mso-width-relative:margin;mso-height-relative:margin;v-text-anchor:middle" o:gfxdata="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" fillcolor="#900">
+              <v:shape w14:anchorId="04BD25B3" id="Flowchart: Off-page Connector 38" o:spid="_x0000_s1041" type="#_x0000_t177" style="position:absolute;left:0;text-align:left;margin-left:130.35pt;margin-top:0;width:95.8pt;height:355.15pt;rotation:-90;z-index:-251641856;visibility:visible;mso-wrap-style:square;mso-width-percent:0;mso-height-percent:0;mso-wrap-distance-left:9pt;mso-wrap-distance-top:9pt;mso-wrap-distance-right:9pt;mso-wrap-distance-bottom:9pt;mso-position-horizontal:absolute;mso-position-horizontal-relative:page;mso-position-vertical:top;mso-position-vertical-relative:margin;mso-width-percent:0;mso-height-percent:0;mso-width-relative:margin;mso-height-relative:margin;v-text-anchor:middle" o:gfxdata="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" fillcolor="#900">
                 <v:stroke startarrowwidth="narrow" startarrowlength="short" endarrowwidth="narrow" endarrowlength="short" joinstyle="round"/>
                 <v:textbox inset="2.53958mm,2.53958mm,2.53958mm,2.53958mm">
                   <w:txbxContent>
@@ -6482,7 +5431,7 @@
                     <pic:cNvPicPr/>
                   </pic:nvPicPr>
                   <pic:blipFill>
-                    <a:blip r:embed="rId27" cstate="print">
+                    <a:blip r:embed="rId24" cstate="print">
                       <a:extLst>
                         <a:ext uri="{28A0092B-C50C-407E-A947-70E740481C1C}">
                           <a14:useLocalDpi xmlns:a14="http://schemas.microsoft.com/office/drawing/2010/main" val="0"/>
@@ -6634,7 +5583,7 @@
                     <pic:cNvPicPr/>
                   </pic:nvPicPr>
                   <pic:blipFill>
-                    <a:blip r:embed="rId28" cstate="print">
+                    <a:blip r:embed="rId25" cstate="print">
                       <a:extLst>
                         <a:ext uri="{28A0092B-C50C-407E-A947-70E740481C1C}">
                           <a14:useLocalDpi xmlns:a14="http://schemas.microsoft.com/office/drawing/2010/main" val="0"/>
@@ -6715,7 +5664,6 @@
       </w:r>
     </w:p>
     <w:p/>
-    <w:bookmarkStart w:id="13" w:name="_Toc99491859"/>
     <w:p>
       <w:pPr>
         <w:pStyle w:val="Heading1"/>
@@ -6729,6 +5677,7 @@
           <w:color w:val="FFFFFF" w:themeColor="background1"/>
         </w:rPr>
       </w:pPr>
+      <w:bookmarkStart w:id="13" w:name="_Toc99491859"/>
       <w:r>
         <w:rPr>
           <w:rFonts w:asciiTheme="majorBidi" w:hAnsiTheme="majorBidi" w:cstheme="majorBidi"/>
@@ -7206,8 +6155,8 @@
       </w:r>
     </w:p>
     <w:sectPr>
-      <w:headerReference w:type="default" r:id="rId29"/>
-      <w:footerReference w:type="default" r:id="rId30"/>
+      <w:headerReference w:type="default" r:id="rId26"/>
+      <w:footerReference w:type="default" r:id="rId27"/>
       <w:pgSz w:w="11909" w:h="16834"/>
       <w:pgMar w:top="1440" w:right="1440" w:bottom="1440" w:left="1440" w:header="720" w:footer="720" w:gutter="0"/>
       <w:pgNumType w:start="0"/>
@@ -9735,4 +8684,16 @@
   </a:objectDefaults>
   <a:extraClrSchemeLst/>
 </a:theme>
+</file>
+
+<file path=customXml/item1.xml><?xml version="1.0" encoding="utf-8"?>
+<b:Sources xmlns:b="http://schemas.openxmlformats.org/officeDocument/2006/bibliography" xmlns="http://schemas.openxmlformats.org/officeDocument/2006/bibliography" SelectedStyle="\APASixthEditionOfficeOnline.xsl" StyleName="APA" Version="6"/>
+</file>
+
+<file path=customXml/itemProps1.xml><?xml version="1.0" encoding="utf-8"?>
+<ds:datastoreItem xmlns:ds="http://schemas.openxmlformats.org/officeDocument/2006/customXml" ds:itemID="{FE183827-1F2C-4B45-86B1-62B3C683D8B4}">
+  <ds:schemaRefs>
+    <ds:schemaRef ds:uri="http://schemas.openxmlformats.org/officeDocument/2006/bibliography"/>
+  </ds:schemaRefs>
+</ds:datastoreItem>
 </file>
</xml_diff>

<commit_message>
Updated print sequence and activity diagram
</commit_message>
<xml_diff>
--- a/Documents/DesignDocument/EECS2311_Group6_TAB2XML_DesignDocument.docx
+++ b/Documents/DesignDocument/EECS2311_Group6_TAB2XML_DesignDocument.docx
@@ -1000,7 +1000,6 @@
           <w:rFonts w:asciiTheme="majorBidi" w:hAnsiTheme="majorBidi" w:cstheme="majorBidi"/>
           <w:noProof/>
         </w:rPr>
-        <w:lastRenderedPageBreak/>
         <mc:AlternateContent>
           <mc:Choice Requires="wpg">
             <w:drawing>
@@ -2936,7 +2935,6 @@
           <w:rFonts w:asciiTheme="majorBidi" w:eastAsia="Times New Roman" w:hAnsiTheme="majorBidi" w:cstheme="majorBidi"/>
           <w:noProof/>
         </w:rPr>
-        <w:lastRenderedPageBreak/>
         <mc:AlternateContent>
           <mc:Choice Requires="wps">
             <w:drawing>
@@ -3326,7 +3324,6 @@
           <w:bCs/>
           <w:color w:val="000000" w:themeColor="text1"/>
         </w:rPr>
-        <w:lastRenderedPageBreak/>
         <w:t xml:space="preserve">Instrument: </w:t>
       </w:r>
       <w:r>
@@ -3902,7 +3899,6 @@
           <w:bCs/>
           <w:color w:val="auto"/>
         </w:rPr>
-        <w:lastRenderedPageBreak/>
         <w:t>UML Class diagram</w:t>
       </w:r>
       <w:bookmarkEnd w:id="3"/>
@@ -4163,7 +4159,6 @@
           <w:bCs/>
           <w:color w:val="auto"/>
         </w:rPr>
-        <w:lastRenderedPageBreak/>
         <w:t xml:space="preserve">Instrument: </w:t>
       </w:r>
       <w:r>
@@ -4282,7 +4277,6 @@
           <w:rFonts w:asciiTheme="majorBidi" w:hAnsiTheme="majorBidi" w:cstheme="majorBidi"/>
           <w:noProof/>
         </w:rPr>
-        <w:lastRenderedPageBreak/>
         <w:drawing>
           <wp:inline distT="0" distB="0" distL="0" distR="0" wp14:anchorId="6A00F5D6" wp14:editId="678BE4A6">
             <wp:extent cx="5733415" cy="5360670"/>
@@ -4375,7 +4369,6 @@
           <w:rFonts w:asciiTheme="majorBidi" w:hAnsiTheme="majorBidi" w:cstheme="majorBidi"/>
           <w:noProof/>
         </w:rPr>
-        <w:lastRenderedPageBreak/>
         <w:drawing>
           <wp:inline distT="0" distB="0" distL="0" distR="0" wp14:anchorId="02874AFD" wp14:editId="7B7369D2">
             <wp:extent cx="5731994" cy="3609109"/>
@@ -4878,7 +4871,6 @@
           <w:b/>
           <w:bCs/>
         </w:rPr>
-        <w:lastRenderedPageBreak/>
         <w:t>UML class diagram</w:t>
       </w:r>
       <w:r>
@@ -5395,6 +5387,7 @@
       </w:r>
       <w:bookmarkEnd w:id="11"/>
     </w:p>
+    <w:p/>
     <w:p>
       <w:pPr>
         <w:jc w:val="center"/>
@@ -5416,10 +5409,10 @@
           <w:noProof/>
         </w:rPr>
         <w:drawing>
-          <wp:inline distT="0" distB="0" distL="0" distR="0" wp14:anchorId="7CA1F0DC" wp14:editId="702094BF">
-            <wp:extent cx="6044145" cy="2122714"/>
-            <wp:effectExtent l="0" t="0" r="0" b="0"/>
-            <wp:docPr id="22" name="Picture 22" descr="A picture containing diagram&#10;&#10;Description automatically generated"/>
+          <wp:inline distT="0" distB="0" distL="0" distR="0" wp14:anchorId="44C6E887" wp14:editId="4AA675EA">
+            <wp:extent cx="5733415" cy="2085340"/>
+            <wp:effectExtent l="0" t="0" r="635" b="0"/>
+            <wp:docPr id="24" name="Picture 24" descr="Application&#10;&#10;Description automatically generated with low confidence"/>
             <wp:cNvGraphicFramePr>
               <a:graphicFrameLocks xmlns:a="http://schemas.openxmlformats.org/drawingml/2006/main" noChangeAspect="1"/>
             </wp:cNvGraphicFramePr>
@@ -5427,7 +5420,7 @@
               <a:graphicData uri="http://schemas.openxmlformats.org/drawingml/2006/picture">
                 <pic:pic xmlns:pic="http://schemas.openxmlformats.org/drawingml/2006/picture">
                   <pic:nvPicPr>
-                    <pic:cNvPr id="22" name="Picture 22" descr="A picture containing diagram&#10;&#10;Description automatically generated"/>
+                    <pic:cNvPr id="24" name="Picture 24" descr="Application&#10;&#10;Description automatically generated with low confidence"/>
                     <pic:cNvPicPr/>
                   </pic:nvPicPr>
                   <pic:blipFill>
@@ -5445,7 +5438,7 @@
                   <pic:spPr>
                     <a:xfrm>
                       <a:off x="0" y="0"/>
-                      <a:ext cx="6064990" cy="2130035"/>
+                      <a:ext cx="5733415" cy="2085340"/>
                     </a:xfrm>
                     <a:prstGeom prst="rect">
                       <a:avLst/>
@@ -5483,7 +5476,7 @@
           <w:sz w:val="18"/>
           <w:szCs w:val="18"/>
         </w:rPr>
-        <w:t>. description</w:t>
+        <w:t xml:space="preserve"> Sequence diagram of print function.</w:t>
       </w:r>
     </w:p>
     <w:p>
@@ -5535,7 +5528,6 @@
           <w:bCs/>
           <w:color w:val="auto"/>
         </w:rPr>
-        <w:lastRenderedPageBreak/>
         <w:t>Activity Diagram</w:t>
       </w:r>
       <w:bookmarkEnd w:id="12"/>
@@ -5568,10 +5560,10 @@
           <w:noProof/>
         </w:rPr>
         <w:drawing>
-          <wp:inline distT="0" distB="0" distL="0" distR="0" wp14:anchorId="534FAB69" wp14:editId="45AB286B">
-            <wp:extent cx="4412673" cy="3545191"/>
-            <wp:effectExtent l="0" t="0" r="6985" b="0"/>
-            <wp:docPr id="23" name="Picture 23" descr="Diagram&#10;&#10;Description automatically generated"/>
+          <wp:inline distT="0" distB="0" distL="0" distR="0" wp14:anchorId="55DB415A" wp14:editId="711412B1">
+            <wp:extent cx="5733415" cy="4622800"/>
+            <wp:effectExtent l="0" t="0" r="635" b="6350"/>
+            <wp:docPr id="17" name="Picture 17" descr="Diagram&#10;&#10;Description automatically generated"/>
             <wp:cNvGraphicFramePr>
               <a:graphicFrameLocks xmlns:a="http://schemas.openxmlformats.org/drawingml/2006/main" noChangeAspect="1"/>
             </wp:cNvGraphicFramePr>
@@ -5579,11 +5571,11 @@
               <a:graphicData uri="http://schemas.openxmlformats.org/drawingml/2006/picture">
                 <pic:pic xmlns:pic="http://schemas.openxmlformats.org/drawingml/2006/picture">
                   <pic:nvPicPr>
-                    <pic:cNvPr id="23" name="Picture 23" descr="Diagram&#10;&#10;Description automatically generated"/>
+                    <pic:cNvPr id="17" name="Picture 17" descr="Diagram&#10;&#10;Description automatically generated"/>
                     <pic:cNvPicPr/>
                   </pic:nvPicPr>
                   <pic:blipFill>
-                    <a:blip r:embed="rId25" cstate="print">
+                    <a:blip r:embed="rId25">
                       <a:extLst>
                         <a:ext uri="{28A0092B-C50C-407E-A947-70E740481C1C}">
                           <a14:useLocalDpi xmlns:a14="http://schemas.microsoft.com/office/drawing/2010/main" val="0"/>
@@ -5597,7 +5589,7 @@
                   <pic:spPr>
                     <a:xfrm>
                       <a:off x="0" y="0"/>
-                      <a:ext cx="4417553" cy="3549112"/>
+                      <a:ext cx="5733415" cy="4622800"/>
                     </a:xfrm>
                     <a:prstGeom prst="rect">
                       <a:avLst/>
@@ -5635,7 +5627,15 @@
           <w:sz w:val="18"/>
           <w:szCs w:val="18"/>
         </w:rPr>
-        <w:t xml:space="preserve"> description</w:t>
+        <w:t xml:space="preserve"> </w:t>
+      </w:r>
+      <w:r>
+        <w:rPr>
+          <w:rFonts w:asciiTheme="majorBidi" w:hAnsiTheme="majorBidi" w:cstheme="majorBidi"/>
+          <w:sz w:val="18"/>
+          <w:szCs w:val="18"/>
+        </w:rPr>
+        <w:t>Activity diagram of print function.</w:t>
       </w:r>
     </w:p>
     <w:p>

</xml_diff>

<commit_message>
Updated guitar class diagram
</commit_message>
<xml_diff>
--- a/Documents/DesignDocument/EECS2311_Group6_TAB2XML_DesignDocument.docx
+++ b/Documents/DesignDocument/EECS2311_Group6_TAB2XML_DesignDocument.docx
@@ -4926,10 +4926,10 @@
           <w:lang w:val="en-CA" w:eastAsia="zh-CN"/>
         </w:rPr>
         <w:drawing>
-          <wp:inline distT="0" distB="0" distL="0" distR="0" wp14:anchorId="6025F0B5" wp14:editId="3E6060FA">
-            <wp:extent cx="4645742" cy="3530229"/>
+          <wp:inline distT="0" distB="0" distL="0" distR="0" wp14:anchorId="021E4D21" wp14:editId="1D4ED5BA">
+            <wp:extent cx="4798275" cy="3645074"/>
             <wp:effectExtent l="0" t="0" r="0" b="0"/>
-            <wp:docPr id="18" name="Picture 18" descr="A screenshot of a computer&#10;&#10;Description automatically generated with low confidence"/>
+            <wp:docPr id="20" name="Picture 20" descr="A screenshot of a computer&#10;&#10;Description automatically generated with low confidence"/>
             <wp:cNvGraphicFramePr>
               <a:graphicFrameLocks xmlns:a="http://schemas.openxmlformats.org/drawingml/2006/main" noChangeAspect="1"/>
             </wp:cNvGraphicFramePr>
@@ -4937,7 +4937,7 @@
               <a:graphicData uri="http://schemas.openxmlformats.org/drawingml/2006/picture">
                 <pic:pic xmlns:pic="http://schemas.openxmlformats.org/drawingml/2006/picture">
                   <pic:nvPicPr>
-                    <pic:cNvPr id="18" name="Picture 18" descr="A screenshot of a computer&#10;&#10;Description automatically generated with low confidence"/>
+                    <pic:cNvPr id="20" name="Picture 20" descr="A screenshot of a computer&#10;&#10;Description automatically generated with low confidence"/>
                     <pic:cNvPicPr>
                       <a:picLocks noChangeAspect="1" noChangeArrowheads="1"/>
                     </pic:cNvPicPr>
@@ -4958,7 +4958,7 @@
                   <pic:spPr bwMode="auto">
                     <a:xfrm>
                       <a:off x="0" y="0"/>
-                      <a:ext cx="4691783" cy="3565215"/>
+                      <a:ext cx="4821619" cy="3662808"/>
                     </a:xfrm>
                     <a:prstGeom prst="rect">
                       <a:avLst/>

</xml_diff>

<commit_message>
Updated drum class diagram
</commit_message>
<xml_diff>
--- a/Documents/DesignDocument/EECS2311_Group6_TAB2XML_DesignDocument.docx
+++ b/Documents/DesignDocument/EECS2311_Group6_TAB2XML_DesignDocument.docx
@@ -4926,8 +4926,8 @@
           <w:lang w:val="en-CA" w:eastAsia="zh-CN"/>
         </w:rPr>
         <w:drawing>
-          <wp:inline distT="0" distB="0" distL="0" distR="0" wp14:anchorId="021E4D21" wp14:editId="1D4ED5BA">
-            <wp:extent cx="4798275" cy="3645074"/>
+          <wp:inline distT="0" distB="0" distL="0" distR="0" wp14:anchorId="021E4D21" wp14:editId="51C787C8">
+            <wp:extent cx="5029118" cy="3820438"/>
             <wp:effectExtent l="0" t="0" r="0" b="0"/>
             <wp:docPr id="20" name="Picture 20" descr="A screenshot of a computer&#10;&#10;Description automatically generated with low confidence"/>
             <wp:cNvGraphicFramePr>
@@ -4958,7 +4958,7 @@
                   <pic:spPr bwMode="auto">
                     <a:xfrm>
                       <a:off x="0" y="0"/>
-                      <a:ext cx="4821619" cy="3662808"/>
+                      <a:ext cx="5065400" cy="3848000"/>
                     </a:xfrm>
                     <a:prstGeom prst="rect">
                       <a:avLst/>
@@ -4977,6 +4977,103 @@
     </w:p>
     <w:p>
       <w:pPr>
+        <w:jc w:val="center"/>
+        <w:rPr>
+          <w:rFonts w:asciiTheme="majorBidi" w:hAnsiTheme="majorBidi" w:cstheme="majorBidi"/>
+          <w:sz w:val="18"/>
+          <w:szCs w:val="18"/>
+        </w:rPr>
+      </w:pPr>
+      <w:r>
+        <w:rPr>
+          <w:rFonts w:asciiTheme="majorBidi" w:hAnsiTheme="majorBidi" w:cstheme="majorBidi"/>
+          <w:b/>
+          <w:bCs/>
+          <w:sz w:val="18"/>
+          <w:szCs w:val="18"/>
+        </w:rPr>
+        <w:t>Figure #</w:t>
+      </w:r>
+      <w:r>
+        <w:rPr>
+          <w:rFonts w:asciiTheme="majorBidi" w:hAnsiTheme="majorBidi" w:cstheme="majorBidi"/>
+          <w:sz w:val="18"/>
+          <w:szCs w:val="18"/>
+        </w:rPr>
+        <w:t xml:space="preserve">. </w:t>
+      </w:r>
+      <w:r>
+        <w:rPr>
+          <w:rFonts w:asciiTheme="majorBidi" w:hAnsiTheme="majorBidi" w:cstheme="majorBidi"/>
+          <w:sz w:val="20"/>
+          <w:szCs w:val="20"/>
+        </w:rPr>
+        <w:t>The public, private, protected attributes and operations are denoted by “+”, “-”, and “</w:t>
+      </w:r>
+      <w:r>
+        <w:rPr>
+          <w:rFonts w:asciiTheme="majorBidi" w:hAnsiTheme="majorBidi" w:cstheme="majorBidi"/>
+          <w:sz w:val="20"/>
+          <w:szCs w:val="20"/>
+        </w:rPr>
+        <w:t>~</w:t>
+      </w:r>
+      <w:r>
+        <w:rPr>
+          <w:rFonts w:asciiTheme="majorBidi" w:hAnsiTheme="majorBidi" w:cstheme="majorBidi"/>
+          <w:sz w:val="20"/>
+          <w:szCs w:val="20"/>
+        </w:rPr>
+        <w:t>” respectively.</w:t>
+      </w:r>
+    </w:p>
+    <w:p>
+      <w:pPr>
+        <w:pStyle w:val="Heading3"/>
+        <w:numPr>
+          <w:ilvl w:val="1"/>
+          <w:numId w:val="12"/>
+        </w:numPr>
+        <w:rPr>
+          <w:rFonts w:asciiTheme="majorBidi" w:hAnsiTheme="majorBidi" w:cstheme="majorBidi"/>
+          <w:b/>
+          <w:bCs/>
+          <w:color w:val="auto"/>
+        </w:rPr>
+      </w:pPr>
+      <w:bookmarkStart w:id="9" w:name="_Toc99491854"/>
+      <w:r>
+        <w:rPr>
+          <w:rFonts w:asciiTheme="majorBidi" w:hAnsiTheme="majorBidi" w:cstheme="majorBidi"/>
+          <w:b/>
+          <w:bCs/>
+        </w:rPr>
+        <w:t>UML class diagram</w:t>
+      </w:r>
+      <w:r>
+        <w:rPr>
+          <w:rFonts w:asciiTheme="majorBidi" w:hAnsiTheme="majorBidi" w:cstheme="majorBidi"/>
+          <w:b/>
+          <w:bCs/>
+          <w:color w:val="auto"/>
+        </w:rPr>
+        <w:t xml:space="preserve">: </w:t>
+      </w:r>
+      <w:r>
+        <w:rPr>
+          <w:rFonts w:asciiTheme="majorBidi" w:hAnsiTheme="majorBidi" w:cstheme="majorBidi"/>
+          <w:b/>
+          <w:bCs/>
+          <w:i/>
+          <w:iCs/>
+          <w:color w:val="auto"/>
+        </w:rPr>
+        <w:t>Drum</w:t>
+      </w:r>
+      <w:bookmarkEnd w:id="9"/>
+    </w:p>
+    <w:p>
+      <w:pPr>
         <w:pStyle w:val="ListParagraph"/>
         <w:numPr>
           <w:ilvl w:val="0"/>
@@ -4991,130 +5088,16 @@
           <w:lang w:val="en-CA" w:eastAsia="zh-CN"/>
         </w:rPr>
       </w:pPr>
-    </w:p>
-    <w:p>
-      <w:pPr>
-        <w:jc w:val="center"/>
-        <w:rPr>
-          <w:rFonts w:asciiTheme="majorBidi" w:hAnsiTheme="majorBidi" w:cstheme="majorBidi"/>
-          <w:sz w:val="18"/>
-          <w:szCs w:val="18"/>
-        </w:rPr>
-      </w:pPr>
-      <w:r>
-        <w:rPr>
-          <w:rFonts w:asciiTheme="majorBidi" w:hAnsiTheme="majorBidi" w:cstheme="majorBidi"/>
-          <w:b/>
-          <w:bCs/>
-          <w:sz w:val="18"/>
-          <w:szCs w:val="18"/>
-        </w:rPr>
-        <w:t>Figure #</w:t>
-      </w:r>
-      <w:r>
-        <w:rPr>
-          <w:rFonts w:asciiTheme="majorBidi" w:hAnsiTheme="majorBidi" w:cstheme="majorBidi"/>
-          <w:sz w:val="18"/>
-          <w:szCs w:val="18"/>
-        </w:rPr>
-        <w:t xml:space="preserve">. </w:t>
-      </w:r>
-      <w:r>
-        <w:rPr>
-          <w:rFonts w:asciiTheme="majorBidi" w:hAnsiTheme="majorBidi" w:cstheme="majorBidi"/>
-          <w:sz w:val="20"/>
-          <w:szCs w:val="20"/>
-        </w:rPr>
-        <w:t>The public, private, protected attributes and operations are denoted by “+”, “-”, and “</w:t>
-      </w:r>
-      <w:r>
-        <w:rPr>
-          <w:rFonts w:asciiTheme="majorBidi" w:hAnsiTheme="majorBidi" w:cstheme="majorBidi"/>
-          <w:sz w:val="20"/>
-          <w:szCs w:val="20"/>
-        </w:rPr>
-        <w:t>~</w:t>
-      </w:r>
-      <w:r>
-        <w:rPr>
-          <w:rFonts w:asciiTheme="majorBidi" w:hAnsiTheme="majorBidi" w:cstheme="majorBidi"/>
-          <w:sz w:val="20"/>
-          <w:szCs w:val="20"/>
-        </w:rPr>
-        <w:t>” respectively.</w:t>
-      </w:r>
-    </w:p>
-    <w:p>
-      <w:pPr>
-        <w:pStyle w:val="Heading3"/>
-        <w:numPr>
-          <w:ilvl w:val="1"/>
-          <w:numId w:val="12"/>
-        </w:numPr>
-        <w:rPr>
-          <w:rFonts w:asciiTheme="majorBidi" w:hAnsiTheme="majorBidi" w:cstheme="majorBidi"/>
-          <w:b/>
-          <w:bCs/>
-          <w:color w:val="auto"/>
-        </w:rPr>
-      </w:pPr>
-      <w:bookmarkStart w:id="9" w:name="_Toc99491854"/>
-      <w:r>
-        <w:rPr>
-          <w:rFonts w:asciiTheme="majorBidi" w:hAnsiTheme="majorBidi" w:cstheme="majorBidi"/>
-          <w:b/>
-          <w:bCs/>
-        </w:rPr>
-        <w:t>UML class diagram</w:t>
-      </w:r>
-      <w:r>
-        <w:rPr>
-          <w:rFonts w:asciiTheme="majorBidi" w:hAnsiTheme="majorBidi" w:cstheme="majorBidi"/>
-          <w:b/>
-          <w:bCs/>
-          <w:color w:val="auto"/>
-        </w:rPr>
-        <w:t xml:space="preserve">: </w:t>
-      </w:r>
-      <w:r>
-        <w:rPr>
-          <w:rFonts w:asciiTheme="majorBidi" w:hAnsiTheme="majorBidi" w:cstheme="majorBidi"/>
-          <w:b/>
-          <w:bCs/>
-          <w:i/>
-          <w:iCs/>
-          <w:color w:val="auto"/>
-        </w:rPr>
-        <w:t>Drum</w:t>
-      </w:r>
-      <w:bookmarkEnd w:id="9"/>
-    </w:p>
-    <w:p>
-      <w:pPr>
-        <w:pStyle w:val="ListParagraph"/>
-        <w:numPr>
-          <w:ilvl w:val="0"/>
-          <w:numId w:val="12"/>
-        </w:numPr>
-        <w:spacing w:line="240" w:lineRule="auto"/>
-        <w:jc w:val="center"/>
-        <w:rPr>
-          <w:rFonts w:ascii="Times New Roman" w:eastAsia="Times New Roman" w:hAnsi="Times New Roman" w:cs="Times New Roman"/>
-          <w:sz w:val="24"/>
-          <w:szCs w:val="24"/>
-          <w:lang w:val="en-CA" w:eastAsia="zh-CN"/>
-        </w:rPr>
-      </w:pPr>
       <w:r>
         <w:rPr>
           <w:noProof/>
           <w:lang w:val="en-CA" w:eastAsia="zh-CN"/>
         </w:rPr>
         <w:drawing>
-          <wp:inline distT="0" distB="0" distL="0" distR="0" wp14:anchorId="7A42C7CA" wp14:editId="03ED20B7">
-            <wp:extent cx="4792632" cy="3652464"/>
+          <wp:inline distT="0" distB="0" distL="0" distR="0" wp14:anchorId="169282BD" wp14:editId="482ABC1C">
+            <wp:extent cx="4975303" cy="3782861"/>
             <wp:effectExtent l="0" t="0" r="0" b="0"/>
-            <wp:docPr id="24" name="Picture 24" descr="A picture containing text, monitor, screenshot&#10;&#10;Description automatically generated"/>
+            <wp:docPr id="18" name="Picture 18" descr="A screenshot of a computer&#10;&#10;Description automatically generated with low confidence"/>
             <wp:cNvGraphicFramePr>
               <a:graphicFrameLocks xmlns:a="http://schemas.openxmlformats.org/drawingml/2006/main" noChangeAspect="1"/>
             </wp:cNvGraphicFramePr>
@@ -5122,7 +5105,7 @@
               <a:graphicData uri="http://schemas.openxmlformats.org/drawingml/2006/picture">
                 <pic:pic xmlns:pic="http://schemas.openxmlformats.org/drawingml/2006/picture">
                   <pic:nvPicPr>
-                    <pic:cNvPr id="24" name="Picture 24" descr="A picture containing text, monitor, screenshot&#10;&#10;Description automatically generated"/>
+                    <pic:cNvPr id="18" name="Picture 18" descr="A screenshot of a computer&#10;&#10;Description automatically generated with low confidence"/>
                     <pic:cNvPicPr>
                       <a:picLocks noChangeAspect="1" noChangeArrowheads="1"/>
                     </pic:cNvPicPr>
@@ -5143,7 +5126,7 @@
                   <pic:spPr bwMode="auto">
                     <a:xfrm>
                       <a:off x="0" y="0"/>
-                      <a:ext cx="4848546" cy="3695076"/>
+                      <a:ext cx="5013751" cy="3812094"/>
                     </a:xfrm>
                     <a:prstGeom prst="rect">
                       <a:avLst/>
@@ -5159,23 +5142,6 @@
           </wp:inline>
         </w:drawing>
       </w:r>
-    </w:p>
-    <w:p>
-      <w:pPr>
-        <w:pStyle w:val="ListParagraph"/>
-        <w:numPr>
-          <w:ilvl w:val="0"/>
-          <w:numId w:val="12"/>
-        </w:numPr>
-        <w:spacing w:line="240" w:lineRule="auto"/>
-        <w:jc w:val="center"/>
-        <w:rPr>
-          <w:rFonts w:ascii="Times New Roman" w:eastAsia="Times New Roman" w:hAnsi="Times New Roman" w:cs="Times New Roman"/>
-          <w:sz w:val="24"/>
-          <w:szCs w:val="24"/>
-          <w:lang w:val="en-CA" w:eastAsia="zh-CN"/>
-        </w:rPr>
-      </w:pPr>
     </w:p>
     <w:p>
       <w:pPr>

</xml_diff>

<commit_message>
Replaced with head version(find losing diagrams
</commit_message>
<xml_diff>
--- a/Documents/DesignDocument/EECS2311_Group6_TAB2XML_DesignDocument.docx
+++ b/Documents/DesignDocument/EECS2311_Group6_TAB2XML_DesignDocument.docx
@@ -1000,7 +1000,6 @@
           <w:rFonts w:asciiTheme="majorBidi" w:hAnsiTheme="majorBidi" w:cstheme="majorBidi"/>
           <w:noProof/>
         </w:rPr>
-        <w:lastRenderedPageBreak/>
         <mc:AlternateContent>
           <mc:Choice Requires="wpg">
             <w:drawing>
@@ -2936,7 +2935,6 @@
           <w:rFonts w:asciiTheme="majorBidi" w:eastAsia="Times New Roman" w:hAnsiTheme="majorBidi" w:cstheme="majorBidi"/>
           <w:noProof/>
         </w:rPr>
-        <w:lastRenderedPageBreak/>
         <mc:AlternateContent>
           <mc:Choice Requires="wps">
             <w:drawing>
@@ -3326,7 +3324,6 @@
           <w:bCs/>
           <w:color w:val="000000" w:themeColor="text1"/>
         </w:rPr>
-        <w:lastRenderedPageBreak/>
         <w:t xml:space="preserve">Instrument: </w:t>
       </w:r>
       <w:r>
@@ -3902,7 +3899,6 @@
           <w:bCs/>
           <w:color w:val="auto"/>
         </w:rPr>
-        <w:lastRenderedPageBreak/>
         <w:t>UML Class diagram</w:t>
       </w:r>
       <w:bookmarkEnd w:id="3"/>
@@ -4163,7 +4159,6 @@
           <w:bCs/>
           <w:color w:val="auto"/>
         </w:rPr>
-        <w:lastRenderedPageBreak/>
         <w:t xml:space="preserve">Instrument: </w:t>
       </w:r>
       <w:r>
@@ -4282,7 +4277,6 @@
           <w:rFonts w:asciiTheme="majorBidi" w:hAnsiTheme="majorBidi" w:cstheme="majorBidi"/>
           <w:noProof/>
         </w:rPr>
-        <w:lastRenderedPageBreak/>
         <w:drawing>
           <wp:inline distT="0" distB="0" distL="0" distR="0" wp14:anchorId="6A00F5D6" wp14:editId="678BE4A6">
             <wp:extent cx="5733415" cy="5360670"/>
@@ -4375,7 +4369,6 @@
           <w:rFonts w:asciiTheme="majorBidi" w:hAnsiTheme="majorBidi" w:cstheme="majorBidi"/>
           <w:noProof/>
         </w:rPr>
-        <w:lastRenderedPageBreak/>
         <w:drawing>
           <wp:inline distT="0" distB="0" distL="0" distR="0" wp14:anchorId="02874AFD" wp14:editId="7B7369D2">
             <wp:extent cx="5731994" cy="3609109"/>
@@ -4525,7 +4518,6 @@
         </w:rPr>
       </w:pPr>
     </w:p>
-    <w:bookmarkStart w:id="6" w:name="_Toc99491851"/>
     <w:p>
       <w:pPr>
         <w:pStyle w:val="Heading1"/>
@@ -4540,6 +4532,7 @@
           <w:color w:val="FFFFFF" w:themeColor="background1"/>
         </w:rPr>
       </w:pPr>
+      <w:bookmarkStart w:id="6" w:name="_Toc99491851"/>
       <w:r>
         <w:rPr>
           <w:rFonts w:asciiTheme="majorBidi" w:hAnsiTheme="majorBidi" w:cstheme="majorBidi"/>
@@ -4879,7 +4872,6 @@
           <w:b/>
           <w:bCs/>
         </w:rPr>
-        <w:lastRenderedPageBreak/>
         <w:t>UML class diagram</w:t>
       </w:r>
       <w:r>
@@ -4926,10 +4918,10 @@
           <w:lang w:val="en-CA" w:eastAsia="zh-CN"/>
         </w:rPr>
         <w:drawing>
-          <wp:inline distT="0" distB="0" distL="0" distR="0" wp14:anchorId="021E4D21" wp14:editId="51C787C8">
-            <wp:extent cx="5029118" cy="3820438"/>
+          <wp:inline distT="0" distB="0" distL="0" distR="0" wp14:anchorId="6025F0B5" wp14:editId="3E6060FA">
+            <wp:extent cx="4645742" cy="3530229"/>
             <wp:effectExtent l="0" t="0" r="0" b="0"/>
-            <wp:docPr id="20" name="Picture 20" descr="A screenshot of a computer&#10;&#10;Description automatically generated with low confidence"/>
+            <wp:docPr id="18" name="Picture 18" descr="A screenshot of a computer&#10;&#10;Description automatically generated with low confidence"/>
             <wp:cNvGraphicFramePr>
               <a:graphicFrameLocks xmlns:a="http://schemas.openxmlformats.org/drawingml/2006/main" noChangeAspect="1"/>
             </wp:cNvGraphicFramePr>
@@ -4937,7 +4929,7 @@
               <a:graphicData uri="http://schemas.openxmlformats.org/drawingml/2006/picture">
                 <pic:pic xmlns:pic="http://schemas.openxmlformats.org/drawingml/2006/picture">
                   <pic:nvPicPr>
-                    <pic:cNvPr id="20" name="Picture 20" descr="A screenshot of a computer&#10;&#10;Description automatically generated with low confidence"/>
+                    <pic:cNvPr id="18" name="Picture 18" descr="A screenshot of a computer&#10;&#10;Description automatically generated with low confidence"/>
                     <pic:cNvPicPr>
                       <a:picLocks noChangeAspect="1" noChangeArrowheads="1"/>
                     </pic:cNvPicPr>
@@ -4958,7 +4950,7 @@
                   <pic:spPr bwMode="auto">
                     <a:xfrm>
                       <a:off x="0" y="0"/>
-                      <a:ext cx="5065400" cy="3848000"/>
+                      <a:ext cx="4691783" cy="3565215"/>
                     </a:xfrm>
                     <a:prstGeom prst="rect">
                       <a:avLst/>
@@ -4977,103 +4969,6 @@
     </w:p>
     <w:p>
       <w:pPr>
-        <w:jc w:val="center"/>
-        <w:rPr>
-          <w:rFonts w:asciiTheme="majorBidi" w:hAnsiTheme="majorBidi" w:cstheme="majorBidi"/>
-          <w:sz w:val="18"/>
-          <w:szCs w:val="18"/>
-        </w:rPr>
-      </w:pPr>
-      <w:r>
-        <w:rPr>
-          <w:rFonts w:asciiTheme="majorBidi" w:hAnsiTheme="majorBidi" w:cstheme="majorBidi"/>
-          <w:b/>
-          <w:bCs/>
-          <w:sz w:val="18"/>
-          <w:szCs w:val="18"/>
-        </w:rPr>
-        <w:t>Figure #</w:t>
-      </w:r>
-      <w:r>
-        <w:rPr>
-          <w:rFonts w:asciiTheme="majorBidi" w:hAnsiTheme="majorBidi" w:cstheme="majorBidi"/>
-          <w:sz w:val="18"/>
-          <w:szCs w:val="18"/>
-        </w:rPr>
-        <w:t xml:space="preserve">. </w:t>
-      </w:r>
-      <w:r>
-        <w:rPr>
-          <w:rFonts w:asciiTheme="majorBidi" w:hAnsiTheme="majorBidi" w:cstheme="majorBidi"/>
-          <w:sz w:val="20"/>
-          <w:szCs w:val="20"/>
-        </w:rPr>
-        <w:t>The public, private, protected attributes and operations are denoted by “+”, “-”, and “</w:t>
-      </w:r>
-      <w:r>
-        <w:rPr>
-          <w:rFonts w:asciiTheme="majorBidi" w:hAnsiTheme="majorBidi" w:cstheme="majorBidi"/>
-          <w:sz w:val="20"/>
-          <w:szCs w:val="20"/>
-        </w:rPr>
-        <w:t>~</w:t>
-      </w:r>
-      <w:r>
-        <w:rPr>
-          <w:rFonts w:asciiTheme="majorBidi" w:hAnsiTheme="majorBidi" w:cstheme="majorBidi"/>
-          <w:sz w:val="20"/>
-          <w:szCs w:val="20"/>
-        </w:rPr>
-        <w:t>” respectively.</w:t>
-      </w:r>
-    </w:p>
-    <w:p>
-      <w:pPr>
-        <w:pStyle w:val="Heading3"/>
-        <w:numPr>
-          <w:ilvl w:val="1"/>
-          <w:numId w:val="12"/>
-        </w:numPr>
-        <w:rPr>
-          <w:rFonts w:asciiTheme="majorBidi" w:hAnsiTheme="majorBidi" w:cstheme="majorBidi"/>
-          <w:b/>
-          <w:bCs/>
-          <w:color w:val="auto"/>
-        </w:rPr>
-      </w:pPr>
-      <w:bookmarkStart w:id="9" w:name="_Toc99491854"/>
-      <w:r>
-        <w:rPr>
-          <w:rFonts w:asciiTheme="majorBidi" w:hAnsiTheme="majorBidi" w:cstheme="majorBidi"/>
-          <w:b/>
-          <w:bCs/>
-        </w:rPr>
-        <w:t>UML class diagram</w:t>
-      </w:r>
-      <w:r>
-        <w:rPr>
-          <w:rFonts w:asciiTheme="majorBidi" w:hAnsiTheme="majorBidi" w:cstheme="majorBidi"/>
-          <w:b/>
-          <w:bCs/>
-          <w:color w:val="auto"/>
-        </w:rPr>
-        <w:t xml:space="preserve">: </w:t>
-      </w:r>
-      <w:r>
-        <w:rPr>
-          <w:rFonts w:asciiTheme="majorBidi" w:hAnsiTheme="majorBidi" w:cstheme="majorBidi"/>
-          <w:b/>
-          <w:bCs/>
-          <w:i/>
-          <w:iCs/>
-          <w:color w:val="auto"/>
-        </w:rPr>
-        <w:t>Drum</w:t>
-      </w:r>
-      <w:bookmarkEnd w:id="9"/>
-    </w:p>
-    <w:p>
-      <w:pPr>
         <w:pStyle w:val="ListParagraph"/>
         <w:numPr>
           <w:ilvl w:val="0"/>
@@ -5088,16 +4983,130 @@
           <w:lang w:val="en-CA" w:eastAsia="zh-CN"/>
         </w:rPr>
       </w:pPr>
+    </w:p>
+    <w:p>
+      <w:pPr>
+        <w:jc w:val="center"/>
+        <w:rPr>
+          <w:rFonts w:asciiTheme="majorBidi" w:hAnsiTheme="majorBidi" w:cstheme="majorBidi"/>
+          <w:sz w:val="18"/>
+          <w:szCs w:val="18"/>
+        </w:rPr>
+      </w:pPr>
+      <w:r>
+        <w:rPr>
+          <w:rFonts w:asciiTheme="majorBidi" w:hAnsiTheme="majorBidi" w:cstheme="majorBidi"/>
+          <w:b/>
+          <w:bCs/>
+          <w:sz w:val="18"/>
+          <w:szCs w:val="18"/>
+        </w:rPr>
+        <w:t>Figure #</w:t>
+      </w:r>
+      <w:r>
+        <w:rPr>
+          <w:rFonts w:asciiTheme="majorBidi" w:hAnsiTheme="majorBidi" w:cstheme="majorBidi"/>
+          <w:sz w:val="18"/>
+          <w:szCs w:val="18"/>
+        </w:rPr>
+        <w:t xml:space="preserve">. </w:t>
+      </w:r>
+      <w:r>
+        <w:rPr>
+          <w:rFonts w:asciiTheme="majorBidi" w:hAnsiTheme="majorBidi" w:cstheme="majorBidi"/>
+          <w:sz w:val="20"/>
+          <w:szCs w:val="20"/>
+        </w:rPr>
+        <w:t>The public, private, protected attributes and operations are denoted by “+”, “-”, and “</w:t>
+      </w:r>
+      <w:r>
+        <w:rPr>
+          <w:rFonts w:asciiTheme="majorBidi" w:hAnsiTheme="majorBidi" w:cstheme="majorBidi"/>
+          <w:sz w:val="20"/>
+          <w:szCs w:val="20"/>
+        </w:rPr>
+        <w:t>~</w:t>
+      </w:r>
+      <w:r>
+        <w:rPr>
+          <w:rFonts w:asciiTheme="majorBidi" w:hAnsiTheme="majorBidi" w:cstheme="majorBidi"/>
+          <w:sz w:val="20"/>
+          <w:szCs w:val="20"/>
+        </w:rPr>
+        <w:t>” respectively.</w:t>
+      </w:r>
+    </w:p>
+    <w:p>
+      <w:pPr>
+        <w:pStyle w:val="Heading3"/>
+        <w:numPr>
+          <w:ilvl w:val="1"/>
+          <w:numId w:val="12"/>
+        </w:numPr>
+        <w:rPr>
+          <w:rFonts w:asciiTheme="majorBidi" w:hAnsiTheme="majorBidi" w:cstheme="majorBidi"/>
+          <w:b/>
+          <w:bCs/>
+          <w:color w:val="auto"/>
+        </w:rPr>
+      </w:pPr>
+      <w:bookmarkStart w:id="9" w:name="_Toc99491854"/>
+      <w:r>
+        <w:rPr>
+          <w:rFonts w:asciiTheme="majorBidi" w:hAnsiTheme="majorBidi" w:cstheme="majorBidi"/>
+          <w:b/>
+          <w:bCs/>
+        </w:rPr>
+        <w:t>UML class diagram</w:t>
+      </w:r>
+      <w:r>
+        <w:rPr>
+          <w:rFonts w:asciiTheme="majorBidi" w:hAnsiTheme="majorBidi" w:cstheme="majorBidi"/>
+          <w:b/>
+          <w:bCs/>
+          <w:color w:val="auto"/>
+        </w:rPr>
+        <w:t xml:space="preserve">: </w:t>
+      </w:r>
+      <w:r>
+        <w:rPr>
+          <w:rFonts w:asciiTheme="majorBidi" w:hAnsiTheme="majorBidi" w:cstheme="majorBidi"/>
+          <w:b/>
+          <w:bCs/>
+          <w:i/>
+          <w:iCs/>
+          <w:color w:val="auto"/>
+        </w:rPr>
+        <w:t>Drum</w:t>
+      </w:r>
+      <w:bookmarkEnd w:id="9"/>
+    </w:p>
+    <w:p>
+      <w:pPr>
+        <w:pStyle w:val="ListParagraph"/>
+        <w:numPr>
+          <w:ilvl w:val="0"/>
+          <w:numId w:val="12"/>
+        </w:numPr>
+        <w:spacing w:line="240" w:lineRule="auto"/>
+        <w:jc w:val="center"/>
+        <w:rPr>
+          <w:rFonts w:ascii="Times New Roman" w:eastAsia="Times New Roman" w:hAnsi="Times New Roman" w:cs="Times New Roman"/>
+          <w:sz w:val="24"/>
+          <w:szCs w:val="24"/>
+          <w:lang w:val="en-CA" w:eastAsia="zh-CN"/>
+        </w:rPr>
+      </w:pPr>
       <w:r>
         <w:rPr>
           <w:noProof/>
           <w:lang w:val="en-CA" w:eastAsia="zh-CN"/>
         </w:rPr>
         <w:drawing>
-          <wp:inline distT="0" distB="0" distL="0" distR="0" wp14:anchorId="169282BD" wp14:editId="482ABC1C">
-            <wp:extent cx="4975303" cy="3782861"/>
+          <wp:inline distT="0" distB="0" distL="0" distR="0" wp14:anchorId="7A42C7CA" wp14:editId="03ED20B7">
+            <wp:extent cx="4792632" cy="3652464"/>
             <wp:effectExtent l="0" t="0" r="0" b="0"/>
-            <wp:docPr id="18" name="Picture 18" descr="A screenshot of a computer&#10;&#10;Description automatically generated with low confidence"/>
+            <wp:docPr id="24" name="Picture 24" descr="A picture containing text, monitor, screenshot&#10;&#10;Description automatically generated"/>
             <wp:cNvGraphicFramePr>
               <a:graphicFrameLocks xmlns:a="http://schemas.openxmlformats.org/drawingml/2006/main" noChangeAspect="1"/>
             </wp:cNvGraphicFramePr>
@@ -5105,7 +5114,7 @@
               <a:graphicData uri="http://schemas.openxmlformats.org/drawingml/2006/picture">
                 <pic:pic xmlns:pic="http://schemas.openxmlformats.org/drawingml/2006/picture">
                   <pic:nvPicPr>
-                    <pic:cNvPr id="18" name="Picture 18" descr="A screenshot of a computer&#10;&#10;Description automatically generated with low confidence"/>
+                    <pic:cNvPr id="24" name="Picture 24" descr="A picture containing text, monitor, screenshot&#10;&#10;Description automatically generated"/>
                     <pic:cNvPicPr>
                       <a:picLocks noChangeAspect="1" noChangeArrowheads="1"/>
                     </pic:cNvPicPr>
@@ -5126,7 +5135,7 @@
                   <pic:spPr bwMode="auto">
                     <a:xfrm>
                       <a:off x="0" y="0"/>
-                      <a:ext cx="5013751" cy="3812094"/>
+                      <a:ext cx="4848546" cy="3695076"/>
                     </a:xfrm>
                     <a:prstGeom prst="rect">
                       <a:avLst/>
@@ -5145,6 +5154,23 @@
     </w:p>
     <w:p>
       <w:pPr>
+        <w:pStyle w:val="ListParagraph"/>
+        <w:numPr>
+          <w:ilvl w:val="0"/>
+          <w:numId w:val="12"/>
+        </w:numPr>
+        <w:spacing w:line="240" w:lineRule="auto"/>
+        <w:jc w:val="center"/>
+        <w:rPr>
+          <w:rFonts w:ascii="Times New Roman" w:eastAsia="Times New Roman" w:hAnsi="Times New Roman" w:cs="Times New Roman"/>
+          <w:sz w:val="24"/>
+          <w:szCs w:val="24"/>
+          <w:lang w:val="en-CA" w:eastAsia="zh-CN"/>
+        </w:rPr>
+      </w:pPr>
+    </w:p>
+    <w:p>
+      <w:pPr>
         <w:jc w:val="center"/>
         <w:rPr>
           <w:rFonts w:asciiTheme="majorBidi" w:hAnsiTheme="majorBidi" w:cstheme="majorBidi"/>
@@ -5215,7 +5241,6 @@
         </w:rPr>
       </w:pPr>
     </w:p>
-    <w:bookmarkStart w:id="10" w:name="_Toc99491856"/>
     <w:p>
       <w:pPr>
         <w:pStyle w:val="Heading1"/>
@@ -5228,6 +5253,7 @@
           <w:b/>
         </w:rPr>
       </w:pPr>
+      <w:bookmarkStart w:id="10" w:name="_Toc99491856"/>
       <w:r>
         <w:rPr>
           <w:rFonts w:asciiTheme="majorBidi" w:hAnsiTheme="majorBidi" w:cstheme="majorBidi"/>
@@ -5396,6 +5422,7 @@
       </w:r>
       <w:bookmarkEnd w:id="11"/>
     </w:p>
+    <w:p/>
     <w:p>
       <w:pPr>
         <w:jc w:val="center"/>
@@ -5406,7 +5433,6 @@
     </w:p>
     <w:p>
       <w:pPr>
-        <w:jc w:val="center"/>
         <w:rPr>
           <w:rFonts w:asciiTheme="majorBidi" w:hAnsiTheme="majorBidi" w:cstheme="majorBidi"/>
         </w:rPr>
@@ -5417,10 +5443,10 @@
           <w:noProof/>
         </w:rPr>
         <w:drawing>
-          <wp:inline distT="0" distB="0" distL="0" distR="0" wp14:anchorId="7CA1F0DC" wp14:editId="702094BF">
-            <wp:extent cx="6044145" cy="2122714"/>
+          <wp:inline distT="0" distB="0" distL="0" distR="0" wp14:anchorId="5A917FBF" wp14:editId="7A32E6A3">
+            <wp:extent cx="6019847" cy="2628900"/>
             <wp:effectExtent l="0" t="0" r="0" b="0"/>
-            <wp:docPr id="22" name="Picture 22" descr="A picture containing diagram&#10;&#10;Description automatically generated"/>
+            <wp:docPr id="22" name="Picture 22" descr="Diagram&#10;&#10;Description automatically generated"/>
             <wp:cNvGraphicFramePr>
               <a:graphicFrameLocks xmlns:a="http://schemas.openxmlformats.org/drawingml/2006/main" noChangeAspect="1"/>
             </wp:cNvGraphicFramePr>
@@ -5428,7 +5454,7 @@
               <a:graphicData uri="http://schemas.openxmlformats.org/drawingml/2006/picture">
                 <pic:pic xmlns:pic="http://schemas.openxmlformats.org/drawingml/2006/picture">
                   <pic:nvPicPr>
-                    <pic:cNvPr id="22" name="Picture 22" descr="A picture containing diagram&#10;&#10;Description automatically generated"/>
+                    <pic:cNvPr id="22" name="Picture 22" descr="Diagram&#10;&#10;Description automatically generated"/>
                     <pic:cNvPicPr/>
                   </pic:nvPicPr>
                   <pic:blipFill>
@@ -5446,7 +5472,7 @@
                   <pic:spPr>
                     <a:xfrm>
                       <a:off x="0" y="0"/>
-                      <a:ext cx="6064990" cy="2130035"/>
+                      <a:ext cx="6082810" cy="2656397"/>
                     </a:xfrm>
                     <a:prstGeom prst="rect">
                       <a:avLst/>
@@ -5464,27 +5490,47 @@
         <w:jc w:val="center"/>
         <w:rPr>
           <w:rFonts w:asciiTheme="majorBidi" w:hAnsiTheme="majorBidi" w:cstheme="majorBidi"/>
-          <w:sz w:val="18"/>
-          <w:szCs w:val="18"/>
-        </w:rPr>
-      </w:pPr>
-      <w:r>
-        <w:rPr>
-          <w:rFonts w:asciiTheme="majorBidi" w:hAnsiTheme="majorBidi" w:cstheme="majorBidi"/>
           <w:b/>
           <w:bCs/>
           <w:sz w:val="18"/>
           <w:szCs w:val="18"/>
         </w:rPr>
-        <w:t>Figure #</w:t>
-      </w:r>
-      <w:r>
+      </w:pPr>
+    </w:p>
+    <w:p>
+      <w:pPr>
+        <w:jc w:val="center"/>
         <w:rPr>
           <w:rFonts w:asciiTheme="majorBidi" w:hAnsiTheme="majorBidi" w:cstheme="majorBidi"/>
           <w:sz w:val="18"/>
           <w:szCs w:val="18"/>
         </w:rPr>
-        <w:t>. description</w:t>
+      </w:pPr>
+      <w:r>
+        <w:rPr>
+          <w:rFonts w:asciiTheme="majorBidi" w:hAnsiTheme="majorBidi" w:cstheme="majorBidi"/>
+          <w:b/>
+          <w:bCs/>
+          <w:sz w:val="18"/>
+          <w:szCs w:val="18"/>
+        </w:rPr>
+        <w:t>Figure #</w:t>
+      </w:r>
+      <w:r>
+        <w:rPr>
+          <w:rFonts w:asciiTheme="majorBidi" w:hAnsiTheme="majorBidi" w:cstheme="majorBidi"/>
+          <w:sz w:val="18"/>
+          <w:szCs w:val="18"/>
+        </w:rPr>
+        <w:t xml:space="preserve">. </w:t>
+      </w:r>
+      <w:r>
+        <w:rPr>
+          <w:rFonts w:asciiTheme="majorBidi" w:hAnsiTheme="majorBidi" w:cstheme="majorBidi"/>
+          <w:sz w:val="18"/>
+          <w:szCs w:val="18"/>
+        </w:rPr>
+        <w:t>Sequence diagram for print function.</w:t>
       </w:r>
     </w:p>
     <w:p>
@@ -5536,7 +5582,6 @@
           <w:bCs/>
           <w:color w:val="auto"/>
         </w:rPr>
-        <w:lastRenderedPageBreak/>
         <w:t>Activity Diagram</w:t>
       </w:r>
       <w:bookmarkEnd w:id="12"/>
@@ -5569,10 +5614,10 @@
           <w:noProof/>
         </w:rPr>
         <w:drawing>
-          <wp:inline distT="0" distB="0" distL="0" distR="0" wp14:anchorId="534FAB69" wp14:editId="45AB286B">
-            <wp:extent cx="4412673" cy="3545191"/>
-            <wp:effectExtent l="0" t="0" r="6985" b="0"/>
-            <wp:docPr id="23" name="Picture 23" descr="Diagram&#10;&#10;Description automatically generated"/>
+          <wp:inline distT="0" distB="0" distL="0" distR="0" wp14:anchorId="6BF7762B" wp14:editId="37170D00">
+            <wp:extent cx="5733415" cy="4622800"/>
+            <wp:effectExtent l="0" t="0" r="635" b="6350"/>
+            <wp:docPr id="21" name="Picture 21" descr="Diagram&#10;&#10;Description automatically generated"/>
             <wp:cNvGraphicFramePr>
               <a:graphicFrameLocks xmlns:a="http://schemas.openxmlformats.org/drawingml/2006/main" noChangeAspect="1"/>
             </wp:cNvGraphicFramePr>
@@ -5580,11 +5625,11 @@
               <a:graphicData uri="http://schemas.openxmlformats.org/drawingml/2006/picture">
                 <pic:pic xmlns:pic="http://schemas.openxmlformats.org/drawingml/2006/picture">
                   <pic:nvPicPr>
-                    <pic:cNvPr id="23" name="Picture 23" descr="Diagram&#10;&#10;Description automatically generated"/>
+                    <pic:cNvPr id="21" name="Picture 21" descr="Diagram&#10;&#10;Description automatically generated"/>
                     <pic:cNvPicPr/>
                   </pic:nvPicPr>
                   <pic:blipFill>
-                    <a:blip r:embed="rId25" cstate="print">
+                    <a:blip r:embed="rId25">
                       <a:extLst>
                         <a:ext uri="{28A0092B-C50C-407E-A947-70E740481C1C}">
                           <a14:useLocalDpi xmlns:a14="http://schemas.microsoft.com/office/drawing/2010/main" val="0"/>
@@ -5598,7 +5643,7 @@
                   <pic:spPr>
                     <a:xfrm>
                       <a:off x="0" y="0"/>
-                      <a:ext cx="4417553" cy="3549112"/>
+                      <a:ext cx="5733415" cy="4622800"/>
                     </a:xfrm>
                     <a:prstGeom prst="rect">
                       <a:avLst/>
@@ -5616,27 +5661,47 @@
         <w:jc w:val="center"/>
         <w:rPr>
           <w:rFonts w:asciiTheme="majorBidi" w:hAnsiTheme="majorBidi" w:cstheme="majorBidi"/>
-          <w:sz w:val="18"/>
-          <w:szCs w:val="18"/>
-        </w:rPr>
-      </w:pPr>
-      <w:r>
-        <w:rPr>
-          <w:rFonts w:asciiTheme="majorBidi" w:hAnsiTheme="majorBidi" w:cstheme="majorBidi"/>
           <w:b/>
           <w:bCs/>
           <w:sz w:val="18"/>
           <w:szCs w:val="18"/>
         </w:rPr>
-        <w:t>Figure #.</w:t>
-      </w:r>
-      <w:r>
+      </w:pPr>
+    </w:p>
+    <w:p>
+      <w:pPr>
+        <w:jc w:val="center"/>
         <w:rPr>
           <w:rFonts w:asciiTheme="majorBidi" w:hAnsiTheme="majorBidi" w:cstheme="majorBidi"/>
           <w:sz w:val="18"/>
           <w:szCs w:val="18"/>
         </w:rPr>
-        <w:t xml:space="preserve"> description</w:t>
+      </w:pPr>
+      <w:r>
+        <w:rPr>
+          <w:rFonts w:asciiTheme="majorBidi" w:hAnsiTheme="majorBidi" w:cstheme="majorBidi"/>
+          <w:b/>
+          <w:bCs/>
+          <w:sz w:val="18"/>
+          <w:szCs w:val="18"/>
+        </w:rPr>
+        <w:t>Figure #.</w:t>
+      </w:r>
+      <w:r>
+        <w:rPr>
+          <w:rFonts w:asciiTheme="majorBidi" w:hAnsiTheme="majorBidi" w:cstheme="majorBidi"/>
+          <w:sz w:val="18"/>
+          <w:szCs w:val="18"/>
+        </w:rPr>
+        <w:t xml:space="preserve"> </w:t>
+      </w:r>
+      <w:r>
+        <w:rPr>
+          <w:rFonts w:asciiTheme="majorBidi" w:hAnsiTheme="majorBidi" w:cstheme="majorBidi"/>
+          <w:sz w:val="18"/>
+          <w:szCs w:val="18"/>
+        </w:rPr>
+        <w:t>Activity diagram for print function.</w:t>
       </w:r>
     </w:p>
     <w:p>
@@ -5665,7 +5730,6 @@
       </w:r>
     </w:p>
     <w:p/>
-    <w:bookmarkStart w:id="13" w:name="_Toc99491859"/>
     <w:p>
       <w:pPr>
         <w:pStyle w:val="Heading1"/>
@@ -5679,6 +5743,7 @@
           <w:color w:val="FFFFFF" w:themeColor="background1"/>
         </w:rPr>
       </w:pPr>
+      <w:bookmarkStart w:id="13" w:name="_Toc99491859"/>
       <w:r>
         <w:rPr>
           <w:rFonts w:asciiTheme="majorBidi" w:hAnsiTheme="majorBidi" w:cstheme="majorBidi"/>

</xml_diff>

<commit_message>
Updated class diagrams header v2
</commit_message>
<xml_diff>
--- a/Documents/DesignDocument/EECS2311_Group6_TAB2XML_DesignDocument.docx
+++ b/Documents/DesignDocument/EECS2311_Group6_TAB2XML_DesignDocument.docx
@@ -1000,6 +1000,7 @@
           <w:rFonts w:asciiTheme="majorBidi" w:hAnsiTheme="majorBidi" w:cstheme="majorBidi"/>
           <w:noProof/>
         </w:rPr>
+        <w:lastRenderedPageBreak/>
         <mc:AlternateContent>
           <mc:Choice Requires="wpg">
             <w:drawing>
@@ -2935,6 +2936,7 @@
           <w:rFonts w:asciiTheme="majorBidi" w:eastAsia="Times New Roman" w:hAnsiTheme="majorBidi" w:cstheme="majorBidi"/>
           <w:noProof/>
         </w:rPr>
+        <w:lastRenderedPageBreak/>
         <mc:AlternateContent>
           <mc:Choice Requires="wps">
             <w:drawing>
@@ -3324,6 +3326,7 @@
           <w:bCs/>
           <w:color w:val="000000" w:themeColor="text1"/>
         </w:rPr>
+        <w:lastRenderedPageBreak/>
         <w:t xml:space="preserve">Instrument: </w:t>
       </w:r>
       <w:r>
@@ -3899,6 +3902,7 @@
           <w:bCs/>
           <w:color w:val="auto"/>
         </w:rPr>
+        <w:lastRenderedPageBreak/>
         <w:t>UML Class diagram</w:t>
       </w:r>
       <w:bookmarkEnd w:id="3"/>
@@ -4159,6 +4163,7 @@
           <w:bCs/>
           <w:color w:val="auto"/>
         </w:rPr>
+        <w:lastRenderedPageBreak/>
         <w:t xml:space="preserve">Instrument: </w:t>
       </w:r>
       <w:r>
@@ -4277,6 +4282,7 @@
           <w:rFonts w:asciiTheme="majorBidi" w:hAnsiTheme="majorBidi" w:cstheme="majorBidi"/>
           <w:noProof/>
         </w:rPr>
+        <w:lastRenderedPageBreak/>
         <w:drawing>
           <wp:inline distT="0" distB="0" distL="0" distR="0" wp14:anchorId="6A00F5D6" wp14:editId="678BE4A6">
             <wp:extent cx="5733415" cy="5360670"/>
@@ -4369,6 +4375,7 @@
           <w:rFonts w:asciiTheme="majorBidi" w:hAnsiTheme="majorBidi" w:cstheme="majorBidi"/>
           <w:noProof/>
         </w:rPr>
+        <w:lastRenderedPageBreak/>
         <w:drawing>
           <wp:inline distT="0" distB="0" distL="0" distR="0" wp14:anchorId="02874AFD" wp14:editId="7B7369D2">
             <wp:extent cx="5731994" cy="3609109"/>
@@ -4518,6 +4525,7 @@
         </w:rPr>
       </w:pPr>
     </w:p>
+    <w:bookmarkStart w:id="6" w:name="_Toc99491851"/>
     <w:p>
       <w:pPr>
         <w:pStyle w:val="Heading1"/>
@@ -4532,7 +4540,6 @@
           <w:color w:val="FFFFFF" w:themeColor="background1"/>
         </w:rPr>
       </w:pPr>
-      <w:bookmarkStart w:id="6" w:name="_Toc99491851"/>
       <w:r>
         <w:rPr>
           <w:rFonts w:asciiTheme="majorBidi" w:hAnsiTheme="majorBidi" w:cstheme="majorBidi"/>
@@ -4872,6 +4879,7 @@
           <w:b/>
           <w:bCs/>
         </w:rPr>
+        <w:lastRenderedPageBreak/>
         <w:t>UML class diagram</w:t>
       </w:r>
       <w:r>
@@ -4918,10 +4926,10 @@
           <w:lang w:val="en-CA" w:eastAsia="zh-CN"/>
         </w:rPr>
         <w:drawing>
-          <wp:inline distT="0" distB="0" distL="0" distR="0" wp14:anchorId="6025F0B5" wp14:editId="3E6060FA">
-            <wp:extent cx="4645742" cy="3530229"/>
+          <wp:inline distT="0" distB="0" distL="0" distR="0" wp14:anchorId="7197A22E" wp14:editId="0BF996FB">
+            <wp:extent cx="5152667" cy="3918857"/>
             <wp:effectExtent l="0" t="0" r="0" b="0"/>
-            <wp:docPr id="18" name="Picture 18" descr="A screenshot of a computer&#10;&#10;Description automatically generated with low confidence"/>
+            <wp:docPr id="20" name="Picture 20" descr="A screenshot of a computer&#10;&#10;Description automatically generated with low confidence"/>
             <wp:cNvGraphicFramePr>
               <a:graphicFrameLocks xmlns:a="http://schemas.openxmlformats.org/drawingml/2006/main" noChangeAspect="1"/>
             </wp:cNvGraphicFramePr>
@@ -4929,7 +4937,7 @@
               <a:graphicData uri="http://schemas.openxmlformats.org/drawingml/2006/picture">
                 <pic:pic xmlns:pic="http://schemas.openxmlformats.org/drawingml/2006/picture">
                   <pic:nvPicPr>
-                    <pic:cNvPr id="18" name="Picture 18" descr="A screenshot of a computer&#10;&#10;Description automatically generated with low confidence"/>
+                    <pic:cNvPr id="20" name="Picture 20" descr="A screenshot of a computer&#10;&#10;Description automatically generated with low confidence"/>
                     <pic:cNvPicPr>
                       <a:picLocks noChangeAspect="1" noChangeArrowheads="1"/>
                     </pic:cNvPicPr>
@@ -4950,7 +4958,7 @@
                   <pic:spPr bwMode="auto">
                     <a:xfrm>
                       <a:off x="0" y="0"/>
-                      <a:ext cx="4691783" cy="3565215"/>
+                      <a:ext cx="5161293" cy="3925417"/>
                     </a:xfrm>
                     <a:prstGeom prst="rect">
                       <a:avLst/>
@@ -4969,6 +4977,103 @@
     </w:p>
     <w:p>
       <w:pPr>
+        <w:jc w:val="center"/>
+        <w:rPr>
+          <w:rFonts w:asciiTheme="majorBidi" w:hAnsiTheme="majorBidi" w:cstheme="majorBidi"/>
+          <w:sz w:val="18"/>
+          <w:szCs w:val="18"/>
+        </w:rPr>
+      </w:pPr>
+      <w:r>
+        <w:rPr>
+          <w:rFonts w:asciiTheme="majorBidi" w:hAnsiTheme="majorBidi" w:cstheme="majorBidi"/>
+          <w:b/>
+          <w:bCs/>
+          <w:sz w:val="18"/>
+          <w:szCs w:val="18"/>
+        </w:rPr>
+        <w:t>Figure #</w:t>
+      </w:r>
+      <w:r>
+        <w:rPr>
+          <w:rFonts w:asciiTheme="majorBidi" w:hAnsiTheme="majorBidi" w:cstheme="majorBidi"/>
+          <w:sz w:val="18"/>
+          <w:szCs w:val="18"/>
+        </w:rPr>
+        <w:t xml:space="preserve">. </w:t>
+      </w:r>
+      <w:r>
+        <w:rPr>
+          <w:rFonts w:asciiTheme="majorBidi" w:hAnsiTheme="majorBidi" w:cstheme="majorBidi"/>
+          <w:sz w:val="20"/>
+          <w:szCs w:val="20"/>
+        </w:rPr>
+        <w:t>The public, private, protected attributes and operations are denoted by “+”, “-”, and “</w:t>
+      </w:r>
+      <w:r>
+        <w:rPr>
+          <w:rFonts w:asciiTheme="majorBidi" w:hAnsiTheme="majorBidi" w:cstheme="majorBidi"/>
+          <w:sz w:val="20"/>
+          <w:szCs w:val="20"/>
+        </w:rPr>
+        <w:t>~</w:t>
+      </w:r>
+      <w:r>
+        <w:rPr>
+          <w:rFonts w:asciiTheme="majorBidi" w:hAnsiTheme="majorBidi" w:cstheme="majorBidi"/>
+          <w:sz w:val="20"/>
+          <w:szCs w:val="20"/>
+        </w:rPr>
+        <w:t>” respectively.</w:t>
+      </w:r>
+    </w:p>
+    <w:p>
+      <w:pPr>
+        <w:pStyle w:val="Heading3"/>
+        <w:numPr>
+          <w:ilvl w:val="1"/>
+          <w:numId w:val="12"/>
+        </w:numPr>
+        <w:rPr>
+          <w:rFonts w:asciiTheme="majorBidi" w:hAnsiTheme="majorBidi" w:cstheme="majorBidi"/>
+          <w:b/>
+          <w:bCs/>
+          <w:color w:val="auto"/>
+        </w:rPr>
+      </w:pPr>
+      <w:bookmarkStart w:id="9" w:name="_Toc99491854"/>
+      <w:r>
+        <w:rPr>
+          <w:rFonts w:asciiTheme="majorBidi" w:hAnsiTheme="majorBidi" w:cstheme="majorBidi"/>
+          <w:b/>
+          <w:bCs/>
+        </w:rPr>
+        <w:t>UML class diagram</w:t>
+      </w:r>
+      <w:r>
+        <w:rPr>
+          <w:rFonts w:asciiTheme="majorBidi" w:hAnsiTheme="majorBidi" w:cstheme="majorBidi"/>
+          <w:b/>
+          <w:bCs/>
+          <w:color w:val="auto"/>
+        </w:rPr>
+        <w:t xml:space="preserve">: </w:t>
+      </w:r>
+      <w:r>
+        <w:rPr>
+          <w:rFonts w:asciiTheme="majorBidi" w:hAnsiTheme="majorBidi" w:cstheme="majorBidi"/>
+          <w:b/>
+          <w:bCs/>
+          <w:i/>
+          <w:iCs/>
+          <w:color w:val="auto"/>
+        </w:rPr>
+        <w:t>Drum</w:t>
+      </w:r>
+      <w:bookmarkEnd w:id="9"/>
+    </w:p>
+    <w:p>
+      <w:pPr>
         <w:pStyle w:val="ListParagraph"/>
         <w:numPr>
           <w:ilvl w:val="0"/>
@@ -4983,130 +5088,16 @@
           <w:lang w:val="en-CA" w:eastAsia="zh-CN"/>
         </w:rPr>
       </w:pPr>
-    </w:p>
-    <w:p>
-      <w:pPr>
-        <w:jc w:val="center"/>
-        <w:rPr>
-          <w:rFonts w:asciiTheme="majorBidi" w:hAnsiTheme="majorBidi" w:cstheme="majorBidi"/>
-          <w:sz w:val="18"/>
-          <w:szCs w:val="18"/>
-        </w:rPr>
-      </w:pPr>
-      <w:r>
-        <w:rPr>
-          <w:rFonts w:asciiTheme="majorBidi" w:hAnsiTheme="majorBidi" w:cstheme="majorBidi"/>
-          <w:b/>
-          <w:bCs/>
-          <w:sz w:val="18"/>
-          <w:szCs w:val="18"/>
-        </w:rPr>
-        <w:t>Figure #</w:t>
-      </w:r>
-      <w:r>
-        <w:rPr>
-          <w:rFonts w:asciiTheme="majorBidi" w:hAnsiTheme="majorBidi" w:cstheme="majorBidi"/>
-          <w:sz w:val="18"/>
-          <w:szCs w:val="18"/>
-        </w:rPr>
-        <w:t xml:space="preserve">. </w:t>
-      </w:r>
-      <w:r>
-        <w:rPr>
-          <w:rFonts w:asciiTheme="majorBidi" w:hAnsiTheme="majorBidi" w:cstheme="majorBidi"/>
-          <w:sz w:val="20"/>
-          <w:szCs w:val="20"/>
-        </w:rPr>
-        <w:t>The public, private, protected attributes and operations are denoted by “+”, “-”, and “</w:t>
-      </w:r>
-      <w:r>
-        <w:rPr>
-          <w:rFonts w:asciiTheme="majorBidi" w:hAnsiTheme="majorBidi" w:cstheme="majorBidi"/>
-          <w:sz w:val="20"/>
-          <w:szCs w:val="20"/>
-        </w:rPr>
-        <w:t>~</w:t>
-      </w:r>
-      <w:r>
-        <w:rPr>
-          <w:rFonts w:asciiTheme="majorBidi" w:hAnsiTheme="majorBidi" w:cstheme="majorBidi"/>
-          <w:sz w:val="20"/>
-          <w:szCs w:val="20"/>
-        </w:rPr>
-        <w:t>” respectively.</w:t>
-      </w:r>
-    </w:p>
-    <w:p>
-      <w:pPr>
-        <w:pStyle w:val="Heading3"/>
-        <w:numPr>
-          <w:ilvl w:val="1"/>
-          <w:numId w:val="12"/>
-        </w:numPr>
-        <w:rPr>
-          <w:rFonts w:asciiTheme="majorBidi" w:hAnsiTheme="majorBidi" w:cstheme="majorBidi"/>
-          <w:b/>
-          <w:bCs/>
-          <w:color w:val="auto"/>
-        </w:rPr>
-      </w:pPr>
-      <w:bookmarkStart w:id="9" w:name="_Toc99491854"/>
-      <w:r>
-        <w:rPr>
-          <w:rFonts w:asciiTheme="majorBidi" w:hAnsiTheme="majorBidi" w:cstheme="majorBidi"/>
-          <w:b/>
-          <w:bCs/>
-        </w:rPr>
-        <w:t>UML class diagram</w:t>
-      </w:r>
-      <w:r>
-        <w:rPr>
-          <w:rFonts w:asciiTheme="majorBidi" w:hAnsiTheme="majorBidi" w:cstheme="majorBidi"/>
-          <w:b/>
-          <w:bCs/>
-          <w:color w:val="auto"/>
-        </w:rPr>
-        <w:t xml:space="preserve">: </w:t>
-      </w:r>
-      <w:r>
-        <w:rPr>
-          <w:rFonts w:asciiTheme="majorBidi" w:hAnsiTheme="majorBidi" w:cstheme="majorBidi"/>
-          <w:b/>
-          <w:bCs/>
-          <w:i/>
-          <w:iCs/>
-          <w:color w:val="auto"/>
-        </w:rPr>
-        <w:t>Drum</w:t>
-      </w:r>
-      <w:bookmarkEnd w:id="9"/>
-    </w:p>
-    <w:p>
-      <w:pPr>
-        <w:pStyle w:val="ListParagraph"/>
-        <w:numPr>
-          <w:ilvl w:val="0"/>
-          <w:numId w:val="12"/>
-        </w:numPr>
-        <w:spacing w:line="240" w:lineRule="auto"/>
-        <w:jc w:val="center"/>
-        <w:rPr>
-          <w:rFonts w:ascii="Times New Roman" w:eastAsia="Times New Roman" w:hAnsi="Times New Roman" w:cs="Times New Roman"/>
-          <w:sz w:val="24"/>
-          <w:szCs w:val="24"/>
-          <w:lang w:val="en-CA" w:eastAsia="zh-CN"/>
-        </w:rPr>
-      </w:pPr>
       <w:r>
         <w:rPr>
           <w:noProof/>
           <w:lang w:val="en-CA" w:eastAsia="zh-CN"/>
         </w:rPr>
         <w:drawing>
-          <wp:inline distT="0" distB="0" distL="0" distR="0" wp14:anchorId="7A42C7CA" wp14:editId="03ED20B7">
-            <wp:extent cx="4792632" cy="3652464"/>
+          <wp:inline distT="0" distB="0" distL="0" distR="0" wp14:anchorId="4FA75CCB" wp14:editId="5E554011">
+            <wp:extent cx="4909345" cy="3733800"/>
             <wp:effectExtent l="0" t="0" r="0" b="0"/>
-            <wp:docPr id="24" name="Picture 24" descr="A picture containing text, monitor, screenshot&#10;&#10;Description automatically generated"/>
+            <wp:docPr id="23" name="Picture 23" descr="A screenshot of a computer&#10;&#10;Description automatically generated with low confidence"/>
             <wp:cNvGraphicFramePr>
               <a:graphicFrameLocks xmlns:a="http://schemas.openxmlformats.org/drawingml/2006/main" noChangeAspect="1"/>
             </wp:cNvGraphicFramePr>
@@ -5114,7 +5105,7 @@
               <a:graphicData uri="http://schemas.openxmlformats.org/drawingml/2006/picture">
                 <pic:pic xmlns:pic="http://schemas.openxmlformats.org/drawingml/2006/picture">
                   <pic:nvPicPr>
-                    <pic:cNvPr id="24" name="Picture 24" descr="A picture containing text, monitor, screenshot&#10;&#10;Description automatically generated"/>
+                    <pic:cNvPr id="23" name="Picture 23" descr="A screenshot of a computer&#10;&#10;Description automatically generated with low confidence"/>
                     <pic:cNvPicPr>
                       <a:picLocks noChangeAspect="1" noChangeArrowheads="1"/>
                     </pic:cNvPicPr>
@@ -5135,7 +5126,7 @@
                   <pic:spPr bwMode="auto">
                     <a:xfrm>
                       <a:off x="0" y="0"/>
-                      <a:ext cx="4848546" cy="3695076"/>
+                      <a:ext cx="4937899" cy="3755517"/>
                     </a:xfrm>
                     <a:prstGeom prst="rect">
                       <a:avLst/>
@@ -5154,23 +5145,6 @@
     </w:p>
     <w:p>
       <w:pPr>
-        <w:pStyle w:val="ListParagraph"/>
-        <w:numPr>
-          <w:ilvl w:val="0"/>
-          <w:numId w:val="12"/>
-        </w:numPr>
-        <w:spacing w:line="240" w:lineRule="auto"/>
-        <w:jc w:val="center"/>
-        <w:rPr>
-          <w:rFonts w:ascii="Times New Roman" w:eastAsia="Times New Roman" w:hAnsi="Times New Roman" w:cs="Times New Roman"/>
-          <w:sz w:val="24"/>
-          <w:szCs w:val="24"/>
-          <w:lang w:val="en-CA" w:eastAsia="zh-CN"/>
-        </w:rPr>
-      </w:pPr>
-    </w:p>
-    <w:p>
-      <w:pPr>
         <w:jc w:val="center"/>
         <w:rPr>
           <w:rFonts w:asciiTheme="majorBidi" w:hAnsiTheme="majorBidi" w:cstheme="majorBidi"/>
@@ -5241,6 +5215,7 @@
         </w:rPr>
       </w:pPr>
     </w:p>
+    <w:bookmarkStart w:id="10" w:name="_Toc99491856"/>
     <w:p>
       <w:pPr>
         <w:pStyle w:val="Heading1"/>
@@ -5253,7 +5228,6 @@
           <w:b/>
         </w:rPr>
       </w:pPr>
-      <w:bookmarkStart w:id="10" w:name="_Toc99491856"/>
       <w:r>
         <w:rPr>
           <w:rFonts w:asciiTheme="majorBidi" w:hAnsiTheme="majorBidi" w:cstheme="majorBidi"/>
@@ -5582,6 +5556,7 @@
           <w:bCs/>
           <w:color w:val="auto"/>
         </w:rPr>
+        <w:lastRenderedPageBreak/>
         <w:t>Activity Diagram</w:t>
       </w:r>
       <w:bookmarkEnd w:id="12"/>
@@ -5730,6 +5705,7 @@
       </w:r>
     </w:p>
     <w:p/>
+    <w:bookmarkStart w:id="13" w:name="_Toc99491859"/>
     <w:p>
       <w:pPr>
         <w:pStyle w:val="Heading1"/>
@@ -5743,7 +5719,6 @@
           <w:color w:val="FFFFFF" w:themeColor="background1"/>
         </w:rPr>
       </w:pPr>
-      <w:bookmarkStart w:id="13" w:name="_Toc99491859"/>
       <w:r>
         <w:rPr>
           <w:rFonts w:asciiTheme="majorBidi" w:hAnsiTheme="majorBidi" w:cstheme="majorBidi"/>

</xml_diff>

<commit_message>
Added sequence diagram for Drumset class (replaces the activity diagrams for Drumset).
</commit_message>
<xml_diff>
--- a/Documents/DesignDocument/EECS2311_Group6_TAB2XML_DesignDocument.docx
+++ b/Documents/DesignDocument/EECS2311_Group6_TAB2XML_DesignDocument.docx
@@ -4163,7 +4163,6 @@
           <w:bCs/>
           <w:color w:val="auto"/>
         </w:rPr>
-        <w:lastRenderedPageBreak/>
         <w:t xml:space="preserve">Instrument: </w:t>
       </w:r>
       <w:r>
@@ -4185,16 +4184,24 @@
           <w:rFonts w:asciiTheme="majorBidi" w:hAnsiTheme="majorBidi" w:cstheme="majorBidi"/>
         </w:rPr>
       </w:pPr>
+    </w:p>
+    <w:p>
+      <w:pPr>
+        <w:rPr>
+          <w:rFonts w:asciiTheme="majorBidi" w:hAnsiTheme="majorBidi" w:cstheme="majorBidi"/>
+        </w:rPr>
+      </w:pPr>
       <w:r>
         <w:rPr>
           <w:rFonts w:asciiTheme="majorBidi" w:hAnsiTheme="majorBidi" w:cstheme="majorBidi"/>
           <w:noProof/>
         </w:rPr>
+        <w:lastRenderedPageBreak/>
         <w:drawing>
-          <wp:inline distT="0" distB="0" distL="0" distR="0" wp14:anchorId="31BE78C0" wp14:editId="4E720E13">
-            <wp:extent cx="5732990" cy="6303818"/>
-            <wp:effectExtent l="0" t="0" r="1270" b="0"/>
-            <wp:docPr id="25" name="Graphic 25"/>
+          <wp:inline distT="0" distB="0" distL="0" distR="0" wp14:anchorId="013BD851" wp14:editId="6F4DD4A0">
+            <wp:extent cx="5733415" cy="5050790"/>
+            <wp:effectExtent l="0" t="0" r="635" b="0"/>
+            <wp:docPr id="24" name="Graphic 24"/>
             <wp:cNvGraphicFramePr>
               <a:graphicFrameLocks xmlns:a="http://schemas.openxmlformats.org/drawingml/2006/main" noChangeAspect="1"/>
             </wp:cNvGraphicFramePr>
@@ -4202,11 +4209,11 @@
               <a:graphicData uri="http://schemas.openxmlformats.org/drawingml/2006/picture">
                 <pic:pic xmlns:pic="http://schemas.openxmlformats.org/drawingml/2006/picture">
                   <pic:nvPicPr>
-                    <pic:cNvPr id="25" name="Graphic 25"/>
+                    <pic:cNvPr id="24" name="Graphic 24"/>
                     <pic:cNvPicPr/>
                   </pic:nvPicPr>
                   <pic:blipFill>
-                    <a:blip r:embed="rId15" cstate="print">
+                    <a:blip r:embed="rId15">
                       <a:extLst>
                         <a:ext uri="{28A0092B-C50C-407E-A947-70E740481C1C}">
                           <a14:useLocalDpi xmlns:a14="http://schemas.microsoft.com/office/drawing/2010/main" val="0"/>
@@ -4223,7 +4230,7 @@
                   <pic:spPr>
                     <a:xfrm>
                       <a:off x="0" y="0"/>
-                      <a:ext cx="5737057" cy="6308290"/>
+                      <a:ext cx="5733415" cy="5050790"/>
                     </a:xfrm>
                     <a:prstGeom prst="rect">
                       <a:avLst/>
@@ -4253,91 +4260,8 @@
           <w:sz w:val="18"/>
           <w:szCs w:val="18"/>
         </w:rPr>
-        <w:t>Figure #</w:t>
-      </w:r>
-      <w:r>
-        <w:rPr>
-          <w:rFonts w:asciiTheme="majorBidi" w:hAnsiTheme="majorBidi" w:cstheme="majorBidi"/>
-          <w:sz w:val="18"/>
-          <w:szCs w:val="18"/>
-        </w:rPr>
-        <w:t>. description</w:t>
-      </w:r>
-    </w:p>
-    <w:p>
-      <w:pPr>
-        <w:rPr>
-          <w:rFonts w:asciiTheme="majorBidi" w:hAnsiTheme="majorBidi" w:cstheme="majorBidi"/>
-        </w:rPr>
-      </w:pPr>
-    </w:p>
-    <w:p>
-      <w:pPr>
-        <w:rPr>
-          <w:rFonts w:asciiTheme="majorBidi" w:hAnsiTheme="majorBidi" w:cstheme="majorBidi"/>
-        </w:rPr>
-      </w:pPr>
-      <w:r>
-        <w:rPr>
-          <w:rFonts w:asciiTheme="majorBidi" w:hAnsiTheme="majorBidi" w:cstheme="majorBidi"/>
-          <w:noProof/>
-        </w:rPr>
-        <w:lastRenderedPageBreak/>
-        <w:drawing>
-          <wp:inline distT="0" distB="0" distL="0" distR="0" wp14:anchorId="6A00F5D6" wp14:editId="678BE4A6">
-            <wp:extent cx="5733415" cy="5360670"/>
-            <wp:effectExtent l="0" t="0" r="635" b="0"/>
-            <wp:docPr id="26" name="Graphic 26"/>
-            <wp:cNvGraphicFramePr>
-              <a:graphicFrameLocks xmlns:a="http://schemas.openxmlformats.org/drawingml/2006/main" noChangeAspect="1"/>
-            </wp:cNvGraphicFramePr>
-            <a:graphic xmlns:a="http://schemas.openxmlformats.org/drawingml/2006/main">
-              <a:graphicData uri="http://schemas.openxmlformats.org/drawingml/2006/picture">
-                <pic:pic xmlns:pic="http://schemas.openxmlformats.org/drawingml/2006/picture">
-                  <pic:nvPicPr>
-                    <pic:cNvPr id="26" name="Graphic 26"/>
-                    <pic:cNvPicPr/>
-                  </pic:nvPicPr>
-                  <pic:blipFill>
-                    <a:blip r:embed="rId17">
-                      <a:extLst>
-                        <a:ext uri="{28A0092B-C50C-407E-A947-70E740481C1C}">
-                          <a14:useLocalDpi xmlns:a14="http://schemas.microsoft.com/office/drawing/2010/main" val="0"/>
-                        </a:ext>
-                        <a:ext uri="{96DAC541-7B7A-43D3-8B79-37D633B846F1}">
-                          <asvg:svgBlip xmlns:asvg="http://schemas.microsoft.com/office/drawing/2016/SVG/main" r:embed="rId18"/>
-                        </a:ext>
-                      </a:extLst>
-                    </a:blip>
-                    <a:stretch>
-                      <a:fillRect/>
-                    </a:stretch>
-                  </pic:blipFill>
-                  <pic:spPr>
-                    <a:xfrm>
-                      <a:off x="0" y="0"/>
-                      <a:ext cx="5733415" cy="5360670"/>
-                    </a:xfrm>
-                    <a:prstGeom prst="rect">
-                      <a:avLst/>
-                    </a:prstGeom>
-                  </pic:spPr>
-                </pic:pic>
-              </a:graphicData>
-            </a:graphic>
-          </wp:inline>
-        </w:drawing>
-      </w:r>
-    </w:p>
-    <w:p>
-      <w:pPr>
-        <w:jc w:val="center"/>
-        <w:rPr>
-          <w:rFonts w:asciiTheme="majorBidi" w:hAnsiTheme="majorBidi" w:cstheme="majorBidi"/>
-          <w:sz w:val="18"/>
-          <w:szCs w:val="18"/>
-        </w:rPr>
-      </w:pPr>
+        <w:t xml:space="preserve">Figure </w:t>
+      </w:r>
       <w:r>
         <w:rPr>
           <w:rFonts w:asciiTheme="majorBidi" w:hAnsiTheme="majorBidi" w:cstheme="majorBidi"/>
@@ -4346,7 +4270,7 @@
           <w:sz w:val="18"/>
           <w:szCs w:val="18"/>
         </w:rPr>
-        <w:t>Figure #</w:t>
+        <w:t>5</w:t>
       </w:r>
       <w:r>
         <w:rPr>
@@ -4354,13 +4278,114 @@
           <w:sz w:val="18"/>
           <w:szCs w:val="18"/>
         </w:rPr>
-        <w:t>. description</w:t>
-      </w:r>
-    </w:p>
-    <w:p>
-      <w:pPr>
-        <w:rPr>
-          <w:rFonts w:asciiTheme="majorBidi" w:hAnsiTheme="majorBidi" w:cstheme="majorBidi"/>
+        <w:t xml:space="preserve">. </w:t>
+      </w:r>
+      <w:r>
+        <w:rPr>
+          <w:rFonts w:asciiTheme="majorBidi" w:hAnsiTheme="majorBidi" w:cstheme="majorBidi"/>
+          <w:sz w:val="18"/>
+          <w:szCs w:val="18"/>
+        </w:rPr>
+        <w:t xml:space="preserve">Sequence diagram of the </w:t>
+      </w:r>
+      <w:proofErr w:type="spellStart"/>
+      <w:r>
+        <w:rPr>
+          <w:rFonts w:ascii="Courier New" w:hAnsi="Courier New" w:cs="Courier New"/>
+          <w:sz w:val="18"/>
+          <w:szCs w:val="18"/>
+        </w:rPr>
+        <w:t>Drumset</w:t>
+      </w:r>
+      <w:proofErr w:type="spellEnd"/>
+      <w:r>
+        <w:rPr>
+          <w:rFonts w:asciiTheme="majorBidi" w:hAnsiTheme="majorBidi" w:cstheme="majorBidi"/>
+          <w:sz w:val="18"/>
+          <w:szCs w:val="18"/>
+        </w:rPr>
+        <w:t xml:space="preserve"> class and its interactions with the classes </w:t>
+      </w:r>
+      <w:proofErr w:type="spellStart"/>
+      <w:r>
+        <w:rPr>
+          <w:rFonts w:ascii="Courier New" w:hAnsi="Courier New" w:cs="Courier New"/>
+          <w:sz w:val="18"/>
+          <w:szCs w:val="18"/>
+        </w:rPr>
+        <w:t>DrawDrumsetMusicLines</w:t>
+      </w:r>
+      <w:proofErr w:type="spellEnd"/>
+      <w:r>
+        <w:rPr>
+          <w:rFonts w:asciiTheme="majorBidi" w:hAnsiTheme="majorBidi" w:cstheme="majorBidi"/>
+          <w:sz w:val="18"/>
+          <w:szCs w:val="18"/>
+        </w:rPr>
+        <w:t xml:space="preserve">, </w:t>
+      </w:r>
+      <w:proofErr w:type="spellStart"/>
+      <w:r>
+        <w:rPr>
+          <w:rFonts w:ascii="Courier New" w:hAnsi="Courier New" w:cs="Courier New"/>
+          <w:sz w:val="18"/>
+          <w:szCs w:val="18"/>
+        </w:rPr>
+        <w:t>DrawClef</w:t>
+      </w:r>
+      <w:proofErr w:type="spellEnd"/>
+      <w:r>
+        <w:rPr>
+          <w:rFonts w:asciiTheme="majorBidi" w:hAnsiTheme="majorBidi" w:cstheme="majorBidi"/>
+          <w:sz w:val="18"/>
+          <w:szCs w:val="18"/>
+        </w:rPr>
+        <w:t xml:space="preserve">, </w:t>
+      </w:r>
+      <w:proofErr w:type="spellStart"/>
+      <w:r>
+        <w:rPr>
+          <w:rFonts w:ascii="Courier New" w:hAnsi="Courier New" w:cs="Courier New"/>
+          <w:sz w:val="18"/>
+          <w:szCs w:val="18"/>
+        </w:rPr>
+        <w:t>DrawDrumsetNote</w:t>
+      </w:r>
+      <w:proofErr w:type="spellEnd"/>
+      <w:r>
+        <w:rPr>
+          <w:rFonts w:asciiTheme="majorBidi" w:hAnsiTheme="majorBidi" w:cstheme="majorBidi"/>
+          <w:sz w:val="18"/>
+          <w:szCs w:val="18"/>
+        </w:rPr>
+        <w:t xml:space="preserve">, and </w:t>
+      </w:r>
+      <w:proofErr w:type="spellStart"/>
+      <w:r>
+        <w:rPr>
+          <w:rFonts w:ascii="Courier New" w:hAnsi="Courier New" w:cs="Courier New"/>
+          <w:sz w:val="18"/>
+          <w:szCs w:val="18"/>
+        </w:rPr>
+        <w:t>DrawBar</w:t>
+      </w:r>
+      <w:proofErr w:type="spellEnd"/>
+      <w:r>
+        <w:rPr>
+          <w:rFonts w:asciiTheme="majorBidi" w:hAnsiTheme="majorBidi" w:cstheme="majorBidi"/>
+          <w:sz w:val="18"/>
+          <w:szCs w:val="18"/>
+        </w:rPr>
+        <w:t>.</w:t>
+      </w:r>
+    </w:p>
+    <w:p>
+      <w:pPr>
+        <w:jc w:val="center"/>
+        <w:rPr>
+          <w:rFonts w:asciiTheme="majorBidi" w:hAnsiTheme="majorBidi" w:cstheme="majorBidi"/>
+          <w:sz w:val="18"/>
+          <w:szCs w:val="18"/>
         </w:rPr>
       </w:pPr>
     </w:p>
@@ -4392,13 +4417,13 @@
                     <pic:cNvPicPr/>
                   </pic:nvPicPr>
                   <pic:blipFill>
-                    <a:blip r:embed="rId19">
+                    <a:blip r:embed="rId17">
                       <a:extLst>
                         <a:ext uri="{28A0092B-C50C-407E-A947-70E740481C1C}">
                           <a14:useLocalDpi xmlns:a14="http://schemas.microsoft.com/office/drawing/2010/main" val="0"/>
                         </a:ext>
                         <a:ext uri="{96DAC541-7B7A-43D3-8B79-37D633B846F1}">
-                          <asvg:svgBlip xmlns:asvg="http://schemas.microsoft.com/office/drawing/2016/SVG/main" r:embed="rId20"/>
+                          <asvg:svgBlip xmlns:asvg="http://schemas.microsoft.com/office/drawing/2016/SVG/main" r:embed="rId18"/>
                         </a:ext>
                       </a:extLst>
                     </a:blip>
@@ -4525,7 +4550,6 @@
         </w:rPr>
       </w:pPr>
     </w:p>
-    <w:bookmarkStart w:id="6" w:name="_Toc99491851"/>
     <w:p>
       <w:pPr>
         <w:pStyle w:val="Heading1"/>
@@ -4540,6 +4564,7 @@
           <w:color w:val="FFFFFF" w:themeColor="background1"/>
         </w:rPr>
       </w:pPr>
+      <w:bookmarkStart w:id="6" w:name="_Toc99491851"/>
       <w:r>
         <w:rPr>
           <w:rFonts w:asciiTheme="majorBidi" w:hAnsiTheme="majorBidi" w:cstheme="majorBidi"/>
@@ -4790,7 +4815,7 @@
                     </pic:cNvPicPr>
                   </pic:nvPicPr>
                   <pic:blipFill>
-                    <a:blip r:embed="rId21" cstate="print">
+                    <a:blip r:embed="rId19" cstate="print">
                       <a:extLst>
                         <a:ext uri="{28A0092B-C50C-407E-A947-70E740481C1C}">
                           <a14:useLocalDpi xmlns:a14="http://schemas.microsoft.com/office/drawing/2010/main" val="0"/>
@@ -4943,7 +4968,7 @@
                     </pic:cNvPicPr>
                   </pic:nvPicPr>
                   <pic:blipFill>
-                    <a:blip r:embed="rId22" cstate="print">
+                    <a:blip r:embed="rId20" cstate="print">
                       <a:extLst>
                         <a:ext uri="{28A0092B-C50C-407E-A947-70E740481C1C}">
                           <a14:useLocalDpi xmlns:a14="http://schemas.microsoft.com/office/drawing/2010/main" val="0"/>
@@ -5111,7 +5136,7 @@
                     </pic:cNvPicPr>
                   </pic:nvPicPr>
                   <pic:blipFill>
-                    <a:blip r:embed="rId23" cstate="print">
+                    <a:blip r:embed="rId21" cstate="print">
                       <a:extLst>
                         <a:ext uri="{28A0092B-C50C-407E-A947-70E740481C1C}">
                           <a14:useLocalDpi xmlns:a14="http://schemas.microsoft.com/office/drawing/2010/main" val="0"/>
@@ -5215,7 +5240,6 @@
         </w:rPr>
       </w:pPr>
     </w:p>
-    <w:bookmarkStart w:id="10" w:name="_Toc99491856"/>
     <w:p>
       <w:pPr>
         <w:pStyle w:val="Heading1"/>
@@ -5228,6 +5252,7 @@
           <w:b/>
         </w:rPr>
       </w:pPr>
+      <w:bookmarkStart w:id="10" w:name="_Toc99491856"/>
       <w:r>
         <w:rPr>
           <w:rFonts w:asciiTheme="majorBidi" w:hAnsiTheme="majorBidi" w:cstheme="majorBidi"/>
@@ -5432,7 +5457,7 @@
                     <pic:cNvPicPr/>
                   </pic:nvPicPr>
                   <pic:blipFill>
-                    <a:blip r:embed="rId24" cstate="print">
+                    <a:blip r:embed="rId22" cstate="print">
                       <a:extLst>
                         <a:ext uri="{28A0092B-C50C-407E-A947-70E740481C1C}">
                           <a14:useLocalDpi xmlns:a14="http://schemas.microsoft.com/office/drawing/2010/main" val="0"/>
@@ -5604,7 +5629,7 @@
                     <pic:cNvPicPr/>
                   </pic:nvPicPr>
                   <pic:blipFill>
-                    <a:blip r:embed="rId25">
+                    <a:blip r:embed="rId23">
                       <a:extLst>
                         <a:ext uri="{28A0092B-C50C-407E-A947-70E740481C1C}">
                           <a14:useLocalDpi xmlns:a14="http://schemas.microsoft.com/office/drawing/2010/main" val="0"/>
@@ -5705,7 +5730,6 @@
       </w:r>
     </w:p>
     <w:p/>
-    <w:bookmarkStart w:id="13" w:name="_Toc99491859"/>
     <w:p>
       <w:pPr>
         <w:pStyle w:val="Heading1"/>
@@ -5719,6 +5743,7 @@
           <w:color w:val="FFFFFF" w:themeColor="background1"/>
         </w:rPr>
       </w:pPr>
+      <w:bookmarkStart w:id="13" w:name="_Toc99491859"/>
       <w:r>
         <w:rPr>
           <w:rFonts w:asciiTheme="majorBidi" w:hAnsiTheme="majorBidi" w:cstheme="majorBidi"/>
@@ -6196,8 +6221,8 @@
       </w:r>
     </w:p>
     <w:sectPr>
-      <w:headerReference w:type="default" r:id="rId26"/>
-      <w:footerReference w:type="default" r:id="rId27"/>
+      <w:headerReference w:type="default" r:id="rId24"/>
+      <w:footerReference w:type="default" r:id="rId25"/>
       <w:pgSz w:w="11909" w:h="16834"/>
       <w:pgMar w:top="1440" w:right="1440" w:bottom="1440" w:left="1440" w:header="720" w:footer="720" w:gutter="0"/>
       <w:pgNumType w:start="0"/>

</xml_diff>

<commit_message>
Added class diagram for Drumset (replaced the old one).
</commit_message>
<xml_diff>
--- a/Documents/DesignDocument/EECS2311_Group6_TAB2XML_DesignDocument.docx
+++ b/Documents/DesignDocument/EECS2311_Group6_TAB2XML_DesignDocument.docx
@@ -4402,10 +4402,10 @@
         </w:rPr>
         <w:lastRenderedPageBreak/>
         <w:drawing>
-          <wp:inline distT="0" distB="0" distL="0" distR="0" wp14:anchorId="02874AFD" wp14:editId="7B7369D2">
-            <wp:extent cx="5731994" cy="3609109"/>
-            <wp:effectExtent l="0" t="0" r="2540" b="0"/>
-            <wp:docPr id="29" name="Graphic 29"/>
+          <wp:inline distT="0" distB="0" distL="0" distR="0" wp14:anchorId="3BF48910" wp14:editId="4F15782B">
+            <wp:extent cx="5733415" cy="4850765"/>
+            <wp:effectExtent l="0" t="0" r="635" b="6985"/>
+            <wp:docPr id="18" name="Graphic 18"/>
             <wp:cNvGraphicFramePr>
               <a:graphicFrameLocks xmlns:a="http://schemas.openxmlformats.org/drawingml/2006/main" noChangeAspect="1"/>
             </wp:cNvGraphicFramePr>
@@ -4413,7 +4413,7 @@
               <a:graphicData uri="http://schemas.openxmlformats.org/drawingml/2006/picture">
                 <pic:pic xmlns:pic="http://schemas.openxmlformats.org/drawingml/2006/picture">
                   <pic:nvPicPr>
-                    <pic:cNvPr id="29" name="Graphic 29"/>
+                    <pic:cNvPr id="18" name="Graphic 18"/>
                     <pic:cNvPicPr/>
                   </pic:nvPicPr>
                   <pic:blipFill>
@@ -4434,7 +4434,7 @@
                   <pic:spPr>
                     <a:xfrm>
                       <a:off x="0" y="0"/>
-                      <a:ext cx="5731994" cy="3609109"/>
+                      <a:ext cx="5733415" cy="4850765"/>
                     </a:xfrm>
                     <a:prstGeom prst="rect">
                       <a:avLst/>
@@ -4464,15 +4464,61 @@
           <w:sz w:val="18"/>
           <w:szCs w:val="18"/>
         </w:rPr>
-        <w:t>Figure #.</w:t>
-      </w:r>
-      <w:r>
-        <w:rPr>
-          <w:rFonts w:asciiTheme="majorBidi" w:hAnsiTheme="majorBidi" w:cstheme="majorBidi"/>
+        <w:t xml:space="preserve">Figure </w:t>
+      </w:r>
+      <w:r>
+        <w:rPr>
+          <w:rFonts w:asciiTheme="majorBidi" w:hAnsiTheme="majorBidi" w:cstheme="majorBidi"/>
+          <w:b/>
+          <w:bCs/>
           <w:sz w:val="18"/>
           <w:szCs w:val="18"/>
         </w:rPr>
-        <w:t xml:space="preserve"> description</w:t>
+        <w:t>6</w:t>
+      </w:r>
+      <w:r>
+        <w:rPr>
+          <w:rFonts w:asciiTheme="majorBidi" w:hAnsiTheme="majorBidi" w:cstheme="majorBidi"/>
+          <w:b/>
+          <w:bCs/>
+          <w:sz w:val="18"/>
+          <w:szCs w:val="18"/>
+        </w:rPr>
+        <w:t>.</w:t>
+      </w:r>
+      <w:r>
+        <w:rPr>
+          <w:rFonts w:asciiTheme="majorBidi" w:hAnsiTheme="majorBidi" w:cstheme="majorBidi"/>
+          <w:sz w:val="18"/>
+          <w:szCs w:val="18"/>
+        </w:rPr>
+        <w:t xml:space="preserve"> </w:t>
+      </w:r>
+      <w:r>
+        <w:rPr>
+          <w:rFonts w:asciiTheme="majorBidi" w:hAnsiTheme="majorBidi" w:cstheme="majorBidi"/>
+          <w:sz w:val="18"/>
+          <w:szCs w:val="18"/>
+        </w:rPr>
+        <w:t xml:space="preserve">Class Diagram of the </w:t>
+      </w:r>
+      <w:proofErr w:type="spellStart"/>
+      <w:r>
+        <w:rPr>
+          <w:rFonts w:ascii="Courier New" w:hAnsi="Courier New" w:cs="Courier New"/>
+          <w:sz w:val="18"/>
+          <w:szCs w:val="18"/>
+        </w:rPr>
+        <w:t>Drumset</w:t>
+      </w:r>
+      <w:proofErr w:type="spellEnd"/>
+      <w:r>
+        <w:rPr>
+          <w:rFonts w:asciiTheme="majorBidi" w:hAnsiTheme="majorBidi" w:cstheme="majorBidi"/>
+          <w:sz w:val="18"/>
+          <w:szCs w:val="18"/>
+        </w:rPr>
+        <w:t xml:space="preserve"> class and the classes it uses.</w:t>
       </w:r>
     </w:p>
     <w:p>
@@ -4864,7 +4910,17 @@
           <w:sz w:val="18"/>
           <w:szCs w:val="18"/>
         </w:rPr>
-        <w:t>Figure #</w:t>
+        <w:t xml:space="preserve">Figure </w:t>
+      </w:r>
+      <w:r>
+        <w:rPr>
+          <w:rFonts w:asciiTheme="majorBidi" w:hAnsiTheme="majorBidi" w:cstheme="majorBidi"/>
+          <w:b/>
+          <w:bCs/>
+          <w:sz w:val="18"/>
+          <w:szCs w:val="18"/>
+        </w:rPr>
+        <w:t>7</w:t>
       </w:r>
       <w:r>
         <w:rPr>
@@ -5017,7 +5073,17 @@
           <w:sz w:val="18"/>
           <w:szCs w:val="18"/>
         </w:rPr>
-        <w:t>Figure #</w:t>
+        <w:t xml:space="preserve">Figure </w:t>
+      </w:r>
+      <w:r>
+        <w:rPr>
+          <w:rFonts w:asciiTheme="majorBidi" w:hAnsiTheme="majorBidi" w:cstheme="majorBidi"/>
+          <w:b/>
+          <w:bCs/>
+          <w:sz w:val="18"/>
+          <w:szCs w:val="18"/>
+        </w:rPr>
+        <w:t>8</w:t>
       </w:r>
       <w:r>
         <w:rPr>
@@ -5185,7 +5251,17 @@
           <w:sz w:val="18"/>
           <w:szCs w:val="18"/>
         </w:rPr>
-        <w:t>Figure #</w:t>
+        <w:t xml:space="preserve">Figure </w:t>
+      </w:r>
+      <w:r>
+        <w:rPr>
+          <w:rFonts w:asciiTheme="majorBidi" w:hAnsiTheme="majorBidi" w:cstheme="majorBidi"/>
+          <w:b/>
+          <w:bCs/>
+          <w:sz w:val="18"/>
+          <w:szCs w:val="18"/>
+        </w:rPr>
+        <w:t>9</w:t>
       </w:r>
       <w:r>
         <w:rPr>
@@ -5513,7 +5589,17 @@
           <w:sz w:val="18"/>
           <w:szCs w:val="18"/>
         </w:rPr>
-        <w:t>Figure #</w:t>
+        <w:t xml:space="preserve">Figure </w:t>
+      </w:r>
+      <w:r>
+        <w:rPr>
+          <w:rFonts w:asciiTheme="majorBidi" w:hAnsiTheme="majorBidi" w:cstheme="majorBidi"/>
+          <w:b/>
+          <w:bCs/>
+          <w:sz w:val="18"/>
+          <w:szCs w:val="18"/>
+        </w:rPr>
+        <w:t>10</w:t>
       </w:r>
       <w:r>
         <w:rPr>
@@ -5685,7 +5771,27 @@
           <w:sz w:val="18"/>
           <w:szCs w:val="18"/>
         </w:rPr>
-        <w:t>Figure #.</w:t>
+        <w:t xml:space="preserve">Figure </w:t>
+      </w:r>
+      <w:r>
+        <w:rPr>
+          <w:rFonts w:asciiTheme="majorBidi" w:hAnsiTheme="majorBidi" w:cstheme="majorBidi"/>
+          <w:b/>
+          <w:bCs/>
+          <w:sz w:val="18"/>
+          <w:szCs w:val="18"/>
+        </w:rPr>
+        <w:t>11</w:t>
+      </w:r>
+      <w:r>
+        <w:rPr>
+          <w:rFonts w:asciiTheme="majorBidi" w:hAnsiTheme="majorBidi" w:cstheme="majorBidi"/>
+          <w:b/>
+          <w:bCs/>
+          <w:sz w:val="18"/>
+          <w:szCs w:val="18"/>
+        </w:rPr>
+        <w:t>.</w:t>
       </w:r>
       <w:r>
         <w:rPr>

</xml_diff>

<commit_message>
Added description for drumset section
</commit_message>
<xml_diff>
--- a/Documents/DesignDocument/EECS2311_Group6_TAB2XML_DesignDocument.docx
+++ b/Documents/DesignDocument/EECS2311_Group6_TAB2XML_DesignDocument.docx
@@ -1259,7 +1259,7 @@
             <w:rPr>
               <w:rFonts w:asciiTheme="minorHAnsi" w:eastAsiaTheme="minorEastAsia" w:hAnsiTheme="minorHAnsi" w:cstheme="minorBidi"/>
               <w:noProof/>
-              <w:lang w:val="en-CA"/>
+              <w:lang w:val="en-US" w:eastAsia="en-US"/>
             </w:rPr>
           </w:pPr>
           <w:r>
@@ -1280,7 +1280,7 @@
             </w:rPr>
             <w:fldChar w:fldCharType="separate"/>
           </w:r>
-          <w:hyperlink w:anchor="_Toc99491845" w:history="1">
+          <w:hyperlink w:anchor="_Toc99570870" w:history="1">
             <w:r>
               <w:rPr>
                 <w:rStyle w:val="Hyperlink"/>
@@ -1293,7 +1293,7 @@
               <w:rPr>
                 <w:rFonts w:asciiTheme="minorHAnsi" w:eastAsiaTheme="minorEastAsia" w:hAnsiTheme="minorHAnsi" w:cstheme="minorBidi"/>
                 <w:noProof/>
-                <w:lang w:val="en-CA"/>
+                <w:lang w:val="en-US" w:eastAsia="en-US"/>
               </w:rPr>
               <w:tab/>
             </w:r>
@@ -1325,7 +1325,7 @@
                 <w:noProof/>
                 <w:webHidden/>
               </w:rPr>
-              <w:instrText xml:space="preserve"> PAGEREF _Toc99491845 \h </w:instrText>
+              <w:instrText xml:space="preserve"> PAGEREF _Toc99570870 \h </w:instrText>
             </w:r>
             <w:r>
               <w:rPr>
@@ -1366,10 +1366,10 @@
             <w:rPr>
               <w:rFonts w:asciiTheme="minorHAnsi" w:eastAsiaTheme="minorEastAsia" w:hAnsiTheme="minorHAnsi" w:cstheme="minorBidi"/>
               <w:noProof/>
-              <w:lang w:val="en-CA"/>
+              <w:lang w:val="en-US" w:eastAsia="en-US"/>
             </w:rPr>
           </w:pPr>
-          <w:hyperlink w:anchor="_Toc99491846" w:history="1">
+          <w:hyperlink w:anchor="_Toc99570871" w:history="1">
             <w:r>
               <w:rPr>
                 <w:rStyle w:val="Hyperlink"/>
@@ -1384,7 +1384,7 @@
               <w:rPr>
                 <w:rFonts w:asciiTheme="minorHAnsi" w:eastAsiaTheme="minorEastAsia" w:hAnsiTheme="minorHAnsi" w:cstheme="minorBidi"/>
                 <w:noProof/>
-                <w:lang w:val="en-CA"/>
+                <w:lang w:val="en-US" w:eastAsia="en-US"/>
               </w:rPr>
               <w:tab/>
             </w:r>
@@ -1429,7 +1429,7 @@
                 <w:noProof/>
                 <w:webHidden/>
               </w:rPr>
-              <w:instrText xml:space="preserve"> PAGEREF _Toc99491846 \h </w:instrText>
+              <w:instrText xml:space="preserve"> PAGEREF _Toc99570871 \h </w:instrText>
             </w:r>
             <w:r>
               <w:rPr>
@@ -1470,10 +1470,10 @@
             <w:rPr>
               <w:rFonts w:asciiTheme="minorHAnsi" w:eastAsiaTheme="minorEastAsia" w:hAnsiTheme="minorHAnsi" w:cstheme="minorBidi"/>
               <w:noProof/>
-              <w:lang w:val="en-CA"/>
+              <w:lang w:val="en-US" w:eastAsia="en-US"/>
             </w:rPr>
           </w:pPr>
-          <w:hyperlink w:anchor="_Toc99491847" w:history="1">
+          <w:hyperlink w:anchor="_Toc99570872" w:history="1">
             <w:r>
               <w:rPr>
                 <w:rStyle w:val="Hyperlink"/>
@@ -1488,7 +1488,7 @@
               <w:rPr>
                 <w:rFonts w:asciiTheme="minorHAnsi" w:eastAsiaTheme="minorEastAsia" w:hAnsiTheme="minorHAnsi" w:cstheme="minorBidi"/>
                 <w:noProof/>
-                <w:lang w:val="en-CA"/>
+                <w:lang w:val="en-US" w:eastAsia="en-US"/>
               </w:rPr>
               <w:tab/>
             </w:r>
@@ -1521,7 +1521,7 @@
                 <w:noProof/>
                 <w:webHidden/>
               </w:rPr>
-              <w:instrText xml:space="preserve"> PAGEREF _Toc99491847 \h </w:instrText>
+              <w:instrText xml:space="preserve"> PAGEREF _Toc99570872 \h </w:instrText>
             </w:r>
             <w:r>
               <w:rPr>
@@ -1562,10 +1562,10 @@
             <w:rPr>
               <w:rFonts w:asciiTheme="minorHAnsi" w:eastAsiaTheme="minorEastAsia" w:hAnsiTheme="minorHAnsi" w:cstheme="minorBidi"/>
               <w:noProof/>
-              <w:lang w:val="en-CA"/>
+              <w:lang w:val="en-US" w:eastAsia="en-US"/>
             </w:rPr>
           </w:pPr>
-          <w:hyperlink w:anchor="_Toc99491848" w:history="1">
+          <w:hyperlink w:anchor="_Toc99570873" w:history="1">
             <w:r>
               <w:rPr>
                 <w:rStyle w:val="Hyperlink"/>
@@ -1580,7 +1580,7 @@
               <w:rPr>
                 <w:rFonts w:asciiTheme="minorHAnsi" w:eastAsiaTheme="minorEastAsia" w:hAnsiTheme="minorHAnsi" w:cstheme="minorBidi"/>
                 <w:noProof/>
-                <w:lang w:val="en-CA"/>
+                <w:lang w:val="en-US" w:eastAsia="en-US"/>
               </w:rPr>
               <w:tab/>
             </w:r>
@@ -1613,7 +1613,7 @@
                 <w:noProof/>
                 <w:webHidden/>
               </w:rPr>
-              <w:instrText xml:space="preserve"> PAGEREF _Toc99491848 \h </w:instrText>
+              <w:instrText xml:space="preserve"> PAGEREF _Toc99570873 \h </w:instrText>
             </w:r>
             <w:r>
               <w:rPr>
@@ -1633,7 +1633,7 @@
                 <w:noProof/>
                 <w:webHidden/>
               </w:rPr>
-              <w:t>7</w:t>
+              <w:t>4</w:t>
             </w:r>
             <w:r>
               <w:rPr>
@@ -1654,10 +1654,10 @@
             <w:rPr>
               <w:rFonts w:asciiTheme="minorHAnsi" w:eastAsiaTheme="minorEastAsia" w:hAnsiTheme="minorHAnsi" w:cstheme="minorBidi"/>
               <w:noProof/>
-              <w:lang w:val="en-CA"/>
+              <w:lang w:val="en-US" w:eastAsia="en-US"/>
             </w:rPr>
           </w:pPr>
-          <w:hyperlink w:anchor="_Toc99491849" w:history="1">
+          <w:hyperlink w:anchor="_Toc99570874" w:history="1">
             <w:r>
               <w:rPr>
                 <w:rStyle w:val="Hyperlink"/>
@@ -1672,7 +1672,7 @@
               <w:rPr>
                 <w:rFonts w:asciiTheme="minorHAnsi" w:eastAsiaTheme="minorEastAsia" w:hAnsiTheme="minorHAnsi" w:cstheme="minorBidi"/>
                 <w:noProof/>
-                <w:lang w:val="en-CA"/>
+                <w:lang w:val="en-US" w:eastAsia="en-US"/>
               </w:rPr>
               <w:tab/>
             </w:r>
@@ -1717,7 +1717,7 @@
                 <w:noProof/>
                 <w:webHidden/>
               </w:rPr>
-              <w:instrText xml:space="preserve"> PAGEREF _Toc99491849 \h </w:instrText>
+              <w:instrText xml:space="preserve"> PAGEREF _Toc99570874 \h </w:instrText>
             </w:r>
             <w:r>
               <w:rPr>
@@ -1737,7 +1737,7 @@
                 <w:noProof/>
                 <w:webHidden/>
               </w:rPr>
-              <w:t>8</w:t>
+              <w:t>5</w:t>
             </w:r>
             <w:r>
               <w:rPr>
@@ -1758,10 +1758,10 @@
             <w:rPr>
               <w:rFonts w:asciiTheme="minorHAnsi" w:eastAsiaTheme="minorEastAsia" w:hAnsiTheme="minorHAnsi" w:cstheme="minorBidi"/>
               <w:noProof/>
-              <w:lang w:val="en-CA"/>
+              <w:lang w:val="en-US" w:eastAsia="en-US"/>
             </w:rPr>
           </w:pPr>
-          <w:hyperlink w:anchor="_Toc99491850" w:history="1">
+          <w:hyperlink w:anchor="_Toc99570875" w:history="1">
             <w:r>
               <w:rPr>
                 <w:rStyle w:val="Hyperlink"/>
@@ -1776,7 +1776,7 @@
               <w:rPr>
                 <w:rFonts w:asciiTheme="minorHAnsi" w:eastAsiaTheme="minorEastAsia" w:hAnsiTheme="minorHAnsi" w:cstheme="minorBidi"/>
                 <w:noProof/>
-                <w:lang w:val="en-CA"/>
+                <w:lang w:val="en-US" w:eastAsia="en-US"/>
               </w:rPr>
               <w:tab/>
             </w:r>
@@ -1821,7 +1821,7 @@
                 <w:noProof/>
                 <w:webHidden/>
               </w:rPr>
-              <w:instrText xml:space="preserve"> PAGEREF _Toc99491850 \h </w:instrText>
+              <w:instrText xml:space="preserve"> PAGEREF _Toc99570875 \h </w:instrText>
             </w:r>
             <w:r>
               <w:rPr>
@@ -1841,7 +1841,7 @@
                 <w:noProof/>
                 <w:webHidden/>
               </w:rPr>
-              <w:t>10</w:t>
+              <w:t>6</w:t>
             </w:r>
             <w:r>
               <w:rPr>
@@ -1862,10 +1862,10 @@
             <w:rPr>
               <w:rFonts w:asciiTheme="minorHAnsi" w:eastAsiaTheme="minorEastAsia" w:hAnsiTheme="minorHAnsi" w:cstheme="minorBidi"/>
               <w:noProof/>
-              <w:lang w:val="en-CA"/>
+              <w:lang w:val="en-US" w:eastAsia="en-US"/>
             </w:rPr>
           </w:pPr>
-          <w:hyperlink w:anchor="_Toc99491851" w:history="1">
+          <w:hyperlink w:anchor="_Toc99570876" w:history="1">
             <w:r>
               <w:rPr>
                 <w:rStyle w:val="Hyperlink"/>
@@ -1880,7 +1880,7 @@
               <w:rPr>
                 <w:rFonts w:asciiTheme="minorHAnsi" w:eastAsiaTheme="minorEastAsia" w:hAnsiTheme="minorHAnsi" w:cstheme="minorBidi"/>
                 <w:noProof/>
-                <w:lang w:val="en-CA"/>
+                <w:lang w:val="en-US" w:eastAsia="en-US"/>
               </w:rPr>
               <w:tab/>
             </w:r>
@@ -1913,7 +1913,7 @@
                 <w:noProof/>
                 <w:webHidden/>
               </w:rPr>
-              <w:instrText xml:space="preserve"> PAGEREF _Toc99491851 \h </w:instrText>
+              <w:instrText xml:space="preserve"> PAGEREF _Toc99570876 \h </w:instrText>
             </w:r>
             <w:r>
               <w:rPr>
@@ -1933,7 +1933,7 @@
                 <w:noProof/>
                 <w:webHidden/>
               </w:rPr>
-              <w:t>11</w:t>
+              <w:t>7</w:t>
             </w:r>
             <w:r>
               <w:rPr>
@@ -1954,10 +1954,10 @@
             <w:rPr>
               <w:rFonts w:asciiTheme="minorHAnsi" w:eastAsiaTheme="minorEastAsia" w:hAnsiTheme="minorHAnsi" w:cstheme="minorBidi"/>
               <w:noProof/>
-              <w:lang w:val="en-CA"/>
+              <w:lang w:val="en-US" w:eastAsia="en-US"/>
             </w:rPr>
           </w:pPr>
-          <w:hyperlink w:anchor="_Toc99491852" w:history="1">
+          <w:hyperlink w:anchor="_Toc99570877" w:history="1">
             <w:r>
               <w:rPr>
                 <w:rStyle w:val="Hyperlink"/>
@@ -1972,7 +1972,7 @@
               <w:rPr>
                 <w:rFonts w:asciiTheme="minorHAnsi" w:eastAsiaTheme="minorEastAsia" w:hAnsiTheme="minorHAnsi" w:cstheme="minorBidi"/>
                 <w:noProof/>
-                <w:lang w:val="en-CA"/>
+                <w:lang w:val="en-US" w:eastAsia="en-US"/>
               </w:rPr>
               <w:tab/>
             </w:r>
@@ -2005,7 +2005,7 @@
                 <w:noProof/>
                 <w:webHidden/>
               </w:rPr>
-              <w:instrText xml:space="preserve"> PAGEREF _Toc99491852 \h </w:instrText>
+              <w:instrText xml:space="preserve"> PAGEREF _Toc99570877 \h </w:instrText>
             </w:r>
             <w:r>
               <w:rPr>
@@ -2025,7 +2025,7 @@
                 <w:noProof/>
                 <w:webHidden/>
               </w:rPr>
-              <w:t>11</w:t>
+              <w:t>7</w:t>
             </w:r>
             <w:r>
               <w:rPr>
@@ -2046,10 +2046,10 @@
             <w:rPr>
               <w:rFonts w:asciiTheme="minorHAnsi" w:eastAsiaTheme="minorEastAsia" w:hAnsiTheme="minorHAnsi" w:cstheme="minorBidi"/>
               <w:noProof/>
-              <w:lang w:val="en-CA"/>
+              <w:lang w:val="en-US" w:eastAsia="en-US"/>
             </w:rPr>
           </w:pPr>
-          <w:hyperlink w:anchor="_Toc99491853" w:history="1">
+          <w:hyperlink w:anchor="_Toc99570878" w:history="1">
             <w:r>
               <w:rPr>
                 <w:rStyle w:val="Hyperlink"/>
@@ -2058,13 +2058,13 @@
                 <w:bCs/>
                 <w:noProof/>
               </w:rPr>
-              <w:t>2.2.</w:t>
+              <w:t>3.1.</w:t>
             </w:r>
             <w:r>
               <w:rPr>
                 <w:rFonts w:asciiTheme="minorHAnsi" w:eastAsiaTheme="minorEastAsia" w:hAnsiTheme="minorHAnsi" w:cstheme="minorBidi"/>
                 <w:noProof/>
-                <w:lang w:val="en-CA"/>
+                <w:lang w:val="en-US" w:eastAsia="en-US"/>
               </w:rPr>
               <w:tab/>
             </w:r>
@@ -2109,7 +2109,7 @@
                 <w:noProof/>
                 <w:webHidden/>
               </w:rPr>
-              <w:instrText xml:space="preserve"> PAGEREF _Toc99491853 \h </w:instrText>
+              <w:instrText xml:space="preserve"> PAGEREF _Toc99570878 \h </w:instrText>
             </w:r>
             <w:r>
               <w:rPr>
@@ -2129,7 +2129,7 @@
                 <w:noProof/>
                 <w:webHidden/>
               </w:rPr>
-              <w:t>12</w:t>
+              <w:t>8</w:t>
             </w:r>
             <w:r>
               <w:rPr>
@@ -2150,10 +2150,10 @@
             <w:rPr>
               <w:rFonts w:asciiTheme="minorHAnsi" w:eastAsiaTheme="minorEastAsia" w:hAnsiTheme="minorHAnsi" w:cstheme="minorBidi"/>
               <w:noProof/>
-              <w:lang w:val="en-CA"/>
+              <w:lang w:val="en-US" w:eastAsia="en-US"/>
             </w:rPr>
           </w:pPr>
-          <w:hyperlink w:anchor="_Toc99491854" w:history="1">
+          <w:hyperlink w:anchor="_Toc99570879" w:history="1">
             <w:r>
               <w:rPr>
                 <w:rStyle w:val="Hyperlink"/>
@@ -2162,13 +2162,13 @@
                 <w:bCs/>
                 <w:noProof/>
               </w:rPr>
-              <w:t>2.3.</w:t>
+              <w:t>4.1.</w:t>
             </w:r>
             <w:r>
               <w:rPr>
                 <w:rFonts w:asciiTheme="minorHAnsi" w:eastAsiaTheme="minorEastAsia" w:hAnsiTheme="minorHAnsi" w:cstheme="minorBidi"/>
                 <w:noProof/>
-                <w:lang w:val="en-CA"/>
+                <w:lang w:val="en-US" w:eastAsia="en-US"/>
               </w:rPr>
               <w:tab/>
             </w:r>
@@ -2213,7 +2213,7 @@
                 <w:noProof/>
                 <w:webHidden/>
               </w:rPr>
-              <w:instrText xml:space="preserve"> PAGEREF _Toc99491854 \h </w:instrText>
+              <w:instrText xml:space="preserve"> PAGEREF _Toc99570879 \h </w:instrText>
             </w:r>
             <w:r>
               <w:rPr>
@@ -2233,7 +2233,97 @@
                 <w:noProof/>
                 <w:webHidden/>
               </w:rPr>
-              <w:t>12</w:t>
+              <w:t>8</w:t>
+            </w:r>
+            <w:r>
+              <w:rPr>
+                <w:noProof/>
+                <w:webHidden/>
+              </w:rPr>
+              <w:fldChar w:fldCharType="end"/>
+            </w:r>
+          </w:hyperlink>
+        </w:p>
+        <w:p>
+          <w:pPr>
+            <w:pStyle w:val="TOC1"/>
+            <w:tabs>
+              <w:tab w:val="left" w:pos="440"/>
+              <w:tab w:val="right" w:pos="9019"/>
+            </w:tabs>
+            <w:rPr>
+              <w:rFonts w:asciiTheme="minorHAnsi" w:eastAsiaTheme="minorEastAsia" w:hAnsiTheme="minorHAnsi" w:cstheme="minorBidi"/>
+              <w:noProof/>
+              <w:lang w:val="en-US" w:eastAsia="en-US"/>
+            </w:rPr>
+          </w:pPr>
+          <w:hyperlink w:anchor="_Toc99570880" w:history="1">
+            <w:r>
+              <w:rPr>
+                <w:rStyle w:val="Hyperlink"/>
+                <w:rFonts w:asciiTheme="majorBidi" w:eastAsia="Times New Roman" w:hAnsiTheme="majorBidi" w:cstheme="majorBidi"/>
+                <w:b/>
+                <w:noProof/>
+              </w:rPr>
+              <w:t>6.</w:t>
+            </w:r>
+            <w:r>
+              <w:rPr>
+                <w:rFonts w:asciiTheme="minorHAnsi" w:eastAsiaTheme="minorEastAsia" w:hAnsiTheme="minorHAnsi" w:cstheme="minorBidi"/>
+                <w:noProof/>
+                <w:lang w:val="en-US" w:eastAsia="en-US"/>
+              </w:rPr>
+              <w:tab/>
+            </w:r>
+            <w:r>
+              <w:rPr>
+                <w:rStyle w:val="Hyperlink"/>
+                <w:rFonts w:asciiTheme="majorBidi" w:eastAsia="Times New Roman" w:hAnsiTheme="majorBidi" w:cstheme="majorBidi"/>
+                <w:b/>
+                <w:noProof/>
+              </w:rPr>
+              <w:t>Printing the Music sheet</w:t>
+            </w:r>
+            <w:r>
+              <w:rPr>
+                <w:noProof/>
+                <w:webHidden/>
+              </w:rPr>
+              <w:tab/>
+            </w:r>
+            <w:r>
+              <w:rPr>
+                <w:noProof/>
+                <w:webHidden/>
+              </w:rPr>
+              <w:fldChar w:fldCharType="begin"/>
+            </w:r>
+            <w:r>
+              <w:rPr>
+                <w:noProof/>
+                <w:webHidden/>
+              </w:rPr>
+              <w:instrText xml:space="preserve"> PAGEREF _Toc99570880 \h </w:instrText>
+            </w:r>
+            <w:r>
+              <w:rPr>
+                <w:noProof/>
+                <w:webHidden/>
+              </w:rPr>
+            </w:r>
+            <w:r>
+              <w:rPr>
+                <w:noProof/>
+                <w:webHidden/>
+              </w:rPr>
+              <w:fldChar w:fldCharType="separate"/>
+            </w:r>
+            <w:r>
+              <w:rPr>
+                <w:noProof/>
+                <w:webHidden/>
+              </w:rPr>
+              <w:t>9</w:t>
             </w:r>
             <w:r>
               <w:rPr>
@@ -2254,10 +2344,10 @@
             <w:rPr>
               <w:rFonts w:asciiTheme="minorHAnsi" w:eastAsiaTheme="minorEastAsia" w:hAnsiTheme="minorHAnsi" w:cstheme="minorBidi"/>
               <w:noProof/>
-              <w:lang w:val="en-CA"/>
+              <w:lang w:val="en-US" w:eastAsia="en-US"/>
             </w:rPr>
           </w:pPr>
-          <w:hyperlink w:anchor="_Toc99491855" w:history="1">
+          <w:hyperlink w:anchor="_Toc99570881" w:history="1">
             <w:r>
               <w:rPr>
                 <w:rStyle w:val="Hyperlink"/>
@@ -2266,13 +2356,13 @@
                 <w:bCs/>
                 <w:noProof/>
               </w:rPr>
-              <w:t>2.4.</w:t>
+              <w:t>6.1.</w:t>
             </w:r>
             <w:r>
               <w:rPr>
                 <w:rFonts w:asciiTheme="minorHAnsi" w:eastAsiaTheme="minorEastAsia" w:hAnsiTheme="minorHAnsi" w:cstheme="minorBidi"/>
                 <w:noProof/>
-                <w:lang w:val="en-CA"/>
+                <w:lang w:val="en-US" w:eastAsia="en-US"/>
               </w:rPr>
               <w:tab/>
             </w:r>
@@ -2284,29 +2374,109 @@
                 <w:bCs/>
                 <w:noProof/>
               </w:rPr>
-              <w:t xml:space="preserve">UML class diagram: </w:t>
-            </w:r>
+              <w:t>Sequence Diagram</w:t>
+            </w:r>
+            <w:r>
+              <w:rPr>
+                <w:noProof/>
+                <w:webHidden/>
+              </w:rPr>
+              <w:tab/>
+            </w:r>
+            <w:r>
+              <w:rPr>
+                <w:noProof/>
+                <w:webHidden/>
+              </w:rPr>
+              <w:fldChar w:fldCharType="begin"/>
+            </w:r>
+            <w:r>
+              <w:rPr>
+                <w:noProof/>
+                <w:webHidden/>
+              </w:rPr>
+              <w:instrText xml:space="preserve"> PAGEREF _Toc99570881 \h </w:instrText>
+            </w:r>
+            <w:r>
+              <w:rPr>
+                <w:noProof/>
+                <w:webHidden/>
+              </w:rPr>
+            </w:r>
+            <w:r>
+              <w:rPr>
+                <w:noProof/>
+                <w:webHidden/>
+              </w:rPr>
+              <w:fldChar w:fldCharType="separate"/>
+            </w:r>
+            <w:r>
+              <w:rPr>
+                <w:noProof/>
+                <w:webHidden/>
+              </w:rPr>
+              <w:t>9</w:t>
+            </w:r>
+            <w:r>
+              <w:rPr>
+                <w:noProof/>
+                <w:webHidden/>
+              </w:rPr>
+              <w:fldChar w:fldCharType="end"/>
+            </w:r>
+          </w:hyperlink>
+        </w:p>
+        <w:p>
+          <w:pPr>
+            <w:pStyle w:val="TOC3"/>
+            <w:tabs>
+              <w:tab w:val="left" w:pos="1100"/>
+              <w:tab w:val="right" w:pos="9019"/>
+            </w:tabs>
+            <w:rPr>
+              <w:rFonts w:asciiTheme="minorHAnsi" w:eastAsiaTheme="minorEastAsia" w:hAnsiTheme="minorHAnsi" w:cstheme="minorBidi"/>
+              <w:noProof/>
+              <w:lang w:val="en-US" w:eastAsia="en-US"/>
+            </w:rPr>
+          </w:pPr>
+          <w:hyperlink w:anchor="_Toc99570882" w:history="1">
             <w:r>
               <w:rPr>
                 <w:rStyle w:val="Hyperlink"/>
                 <w:rFonts w:asciiTheme="majorBidi" w:hAnsiTheme="majorBidi" w:cstheme="majorBidi"/>
                 <w:b/>
                 <w:bCs/>
-                <w:i/>
-                <w:iCs/>
-                <w:noProof/>
-              </w:rPr>
-              <w:t>Bass</w:t>
-            </w:r>
-            <w:r>
-              <w:rPr>
-                <w:noProof/>
-                <w:webHidden/>
+                <w:noProof/>
+              </w:rPr>
+              <w:t>6.2.</w:t>
+            </w:r>
+            <w:r>
+              <w:rPr>
+                <w:rFonts w:asciiTheme="minorHAnsi" w:eastAsiaTheme="minorEastAsia" w:hAnsiTheme="minorHAnsi" w:cstheme="minorBidi"/>
+                <w:noProof/>
+                <w:lang w:val="en-US" w:eastAsia="en-US"/>
               </w:rPr>
               <w:tab/>
             </w:r>
             <w:r>
               <w:rPr>
+                <w:rStyle w:val="Hyperlink"/>
+                <w:rFonts w:asciiTheme="majorBidi" w:hAnsiTheme="majorBidi" w:cstheme="majorBidi"/>
+                <w:b/>
+                <w:bCs/>
+                <w:noProof/>
+              </w:rPr>
+              <w:t>Activity Diagram</w:t>
+            </w:r>
+            <w:r>
+              <w:rPr>
+                <w:noProof/>
+                <w:webHidden/>
+              </w:rPr>
+              <w:tab/>
+            </w:r>
+            <w:r>
+              <w:rPr>
                 <w:noProof/>
                 <w:webHidden/>
               </w:rPr>
@@ -2317,7 +2487,7 @@
                 <w:noProof/>
                 <w:webHidden/>
               </w:rPr>
-              <w:instrText xml:space="preserve"> PAGEREF _Toc99491855 \h </w:instrText>
+              <w:instrText xml:space="preserve"> PAGEREF _Toc99570882 \h </w:instrText>
             </w:r>
             <w:r>
               <w:rPr>
@@ -2337,7 +2507,7 @@
                 <w:noProof/>
                 <w:webHidden/>
               </w:rPr>
-              <w:t>13</w:t>
+              <w:t>10</w:t>
             </w:r>
             <w:r>
               <w:rPr>
@@ -2358,10 +2528,10 @@
             <w:rPr>
               <w:rFonts w:asciiTheme="minorHAnsi" w:eastAsiaTheme="minorEastAsia" w:hAnsiTheme="minorHAnsi" w:cstheme="minorBidi"/>
               <w:noProof/>
-              <w:lang w:val="en-CA"/>
+              <w:lang w:val="en-US" w:eastAsia="en-US"/>
             </w:rPr>
           </w:pPr>
-          <w:hyperlink w:anchor="_Toc99491856" w:history="1">
+          <w:hyperlink w:anchor="_Toc99570883" w:history="1">
             <w:r>
               <w:rPr>
                 <w:rStyle w:val="Hyperlink"/>
@@ -2369,13 +2539,13 @@
                 <w:b/>
                 <w:noProof/>
               </w:rPr>
-              <w:t>3.</w:t>
+              <w:t>7.</w:t>
             </w:r>
             <w:r>
               <w:rPr>
                 <w:rFonts w:asciiTheme="minorHAnsi" w:eastAsiaTheme="minorEastAsia" w:hAnsiTheme="minorHAnsi" w:cstheme="minorBidi"/>
                 <w:noProof/>
-                <w:lang w:val="en-CA"/>
+                <w:lang w:val="en-US" w:eastAsia="en-US"/>
               </w:rPr>
               <w:tab/>
             </w:r>
@@ -2386,7 +2556,7 @@
                 <w:b/>
                 <w:noProof/>
               </w:rPr>
-              <w:t>Printing the Music sheet</w:t>
+              <w:t>Go to measure</w:t>
             </w:r>
             <w:r>
               <w:rPr>
@@ -2407,7 +2577,7 @@
                 <w:noProof/>
                 <w:webHidden/>
               </w:rPr>
-              <w:instrText xml:space="preserve"> PAGEREF _Toc99491856 \h </w:instrText>
+              <w:instrText xml:space="preserve"> PAGEREF _Toc99570883 \h </w:instrText>
             </w:r>
             <w:r>
               <w:rPr>
@@ -2427,7 +2597,7 @@
                 <w:noProof/>
                 <w:webHidden/>
               </w:rPr>
-              <w:t>14</w:t>
+              <w:t>11</w:t>
             </w:r>
             <w:r>
               <w:rPr>
@@ -2448,10 +2618,10 @@
             <w:rPr>
               <w:rFonts w:asciiTheme="minorHAnsi" w:eastAsiaTheme="minorEastAsia" w:hAnsiTheme="minorHAnsi" w:cstheme="minorBidi"/>
               <w:noProof/>
-              <w:lang w:val="en-CA"/>
+              <w:lang w:val="en-US" w:eastAsia="en-US"/>
             </w:rPr>
           </w:pPr>
-          <w:hyperlink w:anchor="_Toc99491857" w:history="1">
+          <w:hyperlink w:anchor="_Toc99570884" w:history="1">
             <w:r>
               <w:rPr>
                 <w:rStyle w:val="Hyperlink"/>
@@ -2460,13 +2630,13 @@
                 <w:bCs/>
                 <w:noProof/>
               </w:rPr>
-              <w:t>3.1.</w:t>
+              <w:t>7.1.</w:t>
             </w:r>
             <w:r>
               <w:rPr>
                 <w:rFonts w:asciiTheme="minorHAnsi" w:eastAsiaTheme="minorEastAsia" w:hAnsiTheme="minorHAnsi" w:cstheme="minorBidi"/>
                 <w:noProof/>
-                <w:lang w:val="en-CA"/>
+                <w:lang w:val="en-US" w:eastAsia="en-US"/>
               </w:rPr>
               <w:tab/>
             </w:r>
@@ -2478,7 +2648,7 @@
                 <w:bCs/>
                 <w:noProof/>
               </w:rPr>
-              <w:t>Sequence Diagram</w:t>
+              <w:t>[Name] Diagram</w:t>
             </w:r>
             <w:r>
               <w:rPr>
@@ -2499,7 +2669,7 @@
                 <w:noProof/>
                 <w:webHidden/>
               </w:rPr>
-              <w:instrText xml:space="preserve"> PAGEREF _Toc99491857 \h </w:instrText>
+              <w:instrText xml:space="preserve"> PAGEREF _Toc99570884 \h </w:instrText>
             </w:r>
             <w:r>
               <w:rPr>
@@ -2519,281 +2689,7 @@
                 <w:noProof/>
                 <w:webHidden/>
               </w:rPr>
-              <w:t>14</w:t>
-            </w:r>
-            <w:r>
-              <w:rPr>
-                <w:noProof/>
-                <w:webHidden/>
-              </w:rPr>
-              <w:fldChar w:fldCharType="end"/>
-            </w:r>
-          </w:hyperlink>
-        </w:p>
-        <w:p>
-          <w:pPr>
-            <w:pStyle w:val="TOC3"/>
-            <w:tabs>
-              <w:tab w:val="left" w:pos="1100"/>
-              <w:tab w:val="right" w:pos="9019"/>
-            </w:tabs>
-            <w:rPr>
-              <w:rFonts w:asciiTheme="minorHAnsi" w:eastAsiaTheme="minorEastAsia" w:hAnsiTheme="minorHAnsi" w:cstheme="minorBidi"/>
-              <w:noProof/>
-              <w:lang w:val="en-CA"/>
-            </w:rPr>
-          </w:pPr>
-          <w:hyperlink w:anchor="_Toc99491858" w:history="1">
-            <w:r>
-              <w:rPr>
-                <w:rStyle w:val="Hyperlink"/>
-                <w:rFonts w:asciiTheme="majorBidi" w:hAnsiTheme="majorBidi" w:cstheme="majorBidi"/>
-                <w:b/>
-                <w:bCs/>
-                <w:noProof/>
-              </w:rPr>
-              <w:t>3.2.</w:t>
-            </w:r>
-            <w:r>
-              <w:rPr>
-                <w:rFonts w:asciiTheme="minorHAnsi" w:eastAsiaTheme="minorEastAsia" w:hAnsiTheme="minorHAnsi" w:cstheme="minorBidi"/>
-                <w:noProof/>
-                <w:lang w:val="en-CA"/>
-              </w:rPr>
-              <w:tab/>
-            </w:r>
-            <w:r>
-              <w:rPr>
-                <w:rStyle w:val="Hyperlink"/>
-                <w:rFonts w:asciiTheme="majorBidi" w:hAnsiTheme="majorBidi" w:cstheme="majorBidi"/>
-                <w:b/>
-                <w:bCs/>
-                <w:noProof/>
-              </w:rPr>
-              <w:t>Activity Diagram</w:t>
-            </w:r>
-            <w:r>
-              <w:rPr>
-                <w:noProof/>
-                <w:webHidden/>
-              </w:rPr>
-              <w:tab/>
-            </w:r>
-            <w:r>
-              <w:rPr>
-                <w:noProof/>
-                <w:webHidden/>
-              </w:rPr>
-              <w:fldChar w:fldCharType="begin"/>
-            </w:r>
-            <w:r>
-              <w:rPr>
-                <w:noProof/>
-                <w:webHidden/>
-              </w:rPr>
-              <w:instrText xml:space="preserve"> PAGEREF _Toc99491858 \h </w:instrText>
-            </w:r>
-            <w:r>
-              <w:rPr>
-                <w:noProof/>
-                <w:webHidden/>
-              </w:rPr>
-            </w:r>
-            <w:r>
-              <w:rPr>
-                <w:noProof/>
-                <w:webHidden/>
-              </w:rPr>
-              <w:fldChar w:fldCharType="separate"/>
-            </w:r>
-            <w:r>
-              <w:rPr>
-                <w:noProof/>
-                <w:webHidden/>
-              </w:rPr>
-              <w:t>15</w:t>
-            </w:r>
-            <w:r>
-              <w:rPr>
-                <w:noProof/>
-                <w:webHidden/>
-              </w:rPr>
-              <w:fldChar w:fldCharType="end"/>
-            </w:r>
-          </w:hyperlink>
-        </w:p>
-        <w:p>
-          <w:pPr>
-            <w:pStyle w:val="TOC1"/>
-            <w:tabs>
-              <w:tab w:val="left" w:pos="440"/>
-              <w:tab w:val="right" w:pos="9019"/>
-            </w:tabs>
-            <w:rPr>
-              <w:rFonts w:asciiTheme="minorHAnsi" w:eastAsiaTheme="minorEastAsia" w:hAnsiTheme="minorHAnsi" w:cstheme="minorBidi"/>
-              <w:noProof/>
-              <w:lang w:val="en-CA"/>
-            </w:rPr>
-          </w:pPr>
-          <w:hyperlink w:anchor="_Toc99491859" w:history="1">
-            <w:r>
-              <w:rPr>
-                <w:rStyle w:val="Hyperlink"/>
-                <w:rFonts w:asciiTheme="majorBidi" w:eastAsia="Times New Roman" w:hAnsiTheme="majorBidi" w:cstheme="majorBidi"/>
-                <w:b/>
-                <w:noProof/>
-              </w:rPr>
-              <w:t>4.</w:t>
-            </w:r>
-            <w:r>
-              <w:rPr>
-                <w:rFonts w:asciiTheme="minorHAnsi" w:eastAsiaTheme="minorEastAsia" w:hAnsiTheme="minorHAnsi" w:cstheme="minorBidi"/>
-                <w:noProof/>
-                <w:lang w:val="en-CA"/>
-              </w:rPr>
-              <w:tab/>
-            </w:r>
-            <w:r>
-              <w:rPr>
-                <w:rStyle w:val="Hyperlink"/>
-                <w:rFonts w:asciiTheme="majorBidi" w:eastAsia="Times New Roman" w:hAnsiTheme="majorBidi" w:cstheme="majorBidi"/>
-                <w:b/>
-                <w:noProof/>
-              </w:rPr>
-              <w:t>Go to measure</w:t>
-            </w:r>
-            <w:r>
-              <w:rPr>
-                <w:noProof/>
-                <w:webHidden/>
-              </w:rPr>
-              <w:tab/>
-            </w:r>
-            <w:r>
-              <w:rPr>
-                <w:noProof/>
-                <w:webHidden/>
-              </w:rPr>
-              <w:fldChar w:fldCharType="begin"/>
-            </w:r>
-            <w:r>
-              <w:rPr>
-                <w:noProof/>
-                <w:webHidden/>
-              </w:rPr>
-              <w:instrText xml:space="preserve"> PAGEREF _Toc99491859 \h </w:instrText>
-            </w:r>
-            <w:r>
-              <w:rPr>
-                <w:noProof/>
-                <w:webHidden/>
-              </w:rPr>
-            </w:r>
-            <w:r>
-              <w:rPr>
-                <w:noProof/>
-                <w:webHidden/>
-              </w:rPr>
-              <w:fldChar w:fldCharType="separate"/>
-            </w:r>
-            <w:r>
-              <w:rPr>
-                <w:noProof/>
-                <w:webHidden/>
-              </w:rPr>
-              <w:t>16</w:t>
-            </w:r>
-            <w:r>
-              <w:rPr>
-                <w:noProof/>
-                <w:webHidden/>
-              </w:rPr>
-              <w:fldChar w:fldCharType="end"/>
-            </w:r>
-          </w:hyperlink>
-        </w:p>
-        <w:p>
-          <w:pPr>
-            <w:pStyle w:val="TOC3"/>
-            <w:tabs>
-              <w:tab w:val="left" w:pos="1100"/>
-              <w:tab w:val="right" w:pos="9019"/>
-            </w:tabs>
-            <w:rPr>
-              <w:rFonts w:asciiTheme="minorHAnsi" w:eastAsiaTheme="minorEastAsia" w:hAnsiTheme="minorHAnsi" w:cstheme="minorBidi"/>
-              <w:noProof/>
-              <w:lang w:val="en-CA"/>
-            </w:rPr>
-          </w:pPr>
-          <w:hyperlink w:anchor="_Toc99491860" w:history="1">
-            <w:r>
-              <w:rPr>
-                <w:rStyle w:val="Hyperlink"/>
-                <w:rFonts w:asciiTheme="majorBidi" w:hAnsiTheme="majorBidi" w:cstheme="majorBidi"/>
-                <w:b/>
-                <w:bCs/>
-                <w:noProof/>
-              </w:rPr>
-              <w:t>4.1.</w:t>
-            </w:r>
-            <w:r>
-              <w:rPr>
-                <w:rFonts w:asciiTheme="minorHAnsi" w:eastAsiaTheme="minorEastAsia" w:hAnsiTheme="minorHAnsi" w:cstheme="minorBidi"/>
-                <w:noProof/>
-                <w:lang w:val="en-CA"/>
-              </w:rPr>
-              <w:tab/>
-            </w:r>
-            <w:r>
-              <w:rPr>
-                <w:rStyle w:val="Hyperlink"/>
-                <w:rFonts w:asciiTheme="majorBidi" w:hAnsiTheme="majorBidi" w:cstheme="majorBidi"/>
-                <w:b/>
-                <w:bCs/>
-                <w:noProof/>
-              </w:rPr>
-              <w:t>[Name] Diagram</w:t>
-            </w:r>
-            <w:r>
-              <w:rPr>
-                <w:noProof/>
-                <w:webHidden/>
-              </w:rPr>
-              <w:tab/>
-            </w:r>
-            <w:r>
-              <w:rPr>
-                <w:noProof/>
-                <w:webHidden/>
-              </w:rPr>
-              <w:fldChar w:fldCharType="begin"/>
-            </w:r>
-            <w:r>
-              <w:rPr>
-                <w:noProof/>
-                <w:webHidden/>
-              </w:rPr>
-              <w:instrText xml:space="preserve"> PAGEREF _Toc99491860 \h </w:instrText>
-            </w:r>
-            <w:r>
-              <w:rPr>
-                <w:noProof/>
-                <w:webHidden/>
-              </w:rPr>
-            </w:r>
-            <w:r>
-              <w:rPr>
-                <w:noProof/>
-                <w:webHidden/>
-              </w:rPr>
-              <w:fldChar w:fldCharType="separate"/>
-            </w:r>
-            <w:r>
-              <w:rPr>
-                <w:noProof/>
-                <w:webHidden/>
-              </w:rPr>
-              <w:t>16</w:t>
+              <w:t>11</w:t>
             </w:r>
             <w:r>
               <w:rPr>
@@ -3038,7 +2934,7 @@
           <w:color w:val="FFFFFF" w:themeColor="background1"/>
         </w:rPr>
       </w:pPr>
-      <w:bookmarkStart w:id="0" w:name="_Toc99491845"/>
+      <w:bookmarkStart w:id="0" w:name="_Toc99570870"/>
       <w:r>
         <w:rPr>
           <w:rFonts w:asciiTheme="majorBidi" w:eastAsia="Times New Roman" w:hAnsiTheme="majorBidi" w:cstheme="majorBidi"/>
@@ -3318,7 +3214,7 @@
           <w:color w:val="000000" w:themeColor="text1"/>
         </w:rPr>
       </w:pPr>
-      <w:bookmarkStart w:id="1" w:name="_Toc99491846"/>
+      <w:bookmarkStart w:id="1" w:name="_Toc99570871"/>
       <w:r>
         <w:rPr>
           <w:rFonts w:asciiTheme="majorBidi" w:hAnsiTheme="majorBidi" w:cstheme="majorBidi"/>
@@ -3548,7 +3444,7 @@
           <w:color w:val="auto"/>
         </w:rPr>
       </w:pPr>
-      <w:bookmarkStart w:id="2" w:name="_Toc99491847"/>
+      <w:bookmarkStart w:id="2" w:name="_Toc99570872"/>
       <w:r>
         <w:rPr>
           <w:rFonts w:asciiTheme="majorBidi" w:hAnsiTheme="majorBidi" w:cstheme="majorBidi"/>
@@ -3894,7 +3790,7 @@
           <w:color w:val="auto"/>
         </w:rPr>
       </w:pPr>
-      <w:bookmarkStart w:id="3" w:name="_Toc99491848"/>
+      <w:bookmarkStart w:id="3" w:name="_Toc99570873"/>
       <w:r>
         <w:rPr>
           <w:rFonts w:asciiTheme="majorBidi" w:hAnsiTheme="majorBidi" w:cstheme="majorBidi"/>
@@ -4143,6 +4039,186 @@
     </w:p>
     <w:p>
       <w:pPr>
+        <w:jc w:val="both"/>
+        <w:rPr>
+          <w:rFonts w:asciiTheme="majorBidi" w:hAnsiTheme="majorBidi" w:cstheme="majorBidi"/>
+          <w:sz w:val="20"/>
+          <w:szCs w:val="20"/>
+        </w:rPr>
+      </w:pPr>
+    </w:p>
+    <w:p>
+      <w:pPr>
+        <w:jc w:val="both"/>
+        <w:rPr>
+          <w:rFonts w:asciiTheme="majorBidi" w:hAnsiTheme="majorBidi" w:cstheme="majorBidi"/>
+          <w:sz w:val="20"/>
+          <w:szCs w:val="20"/>
+        </w:rPr>
+      </w:pPr>
+    </w:p>
+    <w:p>
+      <w:pPr>
+        <w:jc w:val="both"/>
+        <w:rPr>
+          <w:rFonts w:asciiTheme="majorBidi" w:hAnsiTheme="majorBidi" w:cstheme="majorBidi"/>
+          <w:sz w:val="20"/>
+          <w:szCs w:val="20"/>
+        </w:rPr>
+      </w:pPr>
+    </w:p>
+    <w:p>
+      <w:pPr>
+        <w:jc w:val="both"/>
+        <w:rPr>
+          <w:rFonts w:asciiTheme="majorBidi" w:hAnsiTheme="majorBidi" w:cstheme="majorBidi"/>
+          <w:sz w:val="20"/>
+          <w:szCs w:val="20"/>
+        </w:rPr>
+      </w:pPr>
+    </w:p>
+    <w:p>
+      <w:pPr>
+        <w:jc w:val="both"/>
+        <w:rPr>
+          <w:rFonts w:asciiTheme="majorBidi" w:hAnsiTheme="majorBidi" w:cstheme="majorBidi"/>
+          <w:sz w:val="20"/>
+          <w:szCs w:val="20"/>
+        </w:rPr>
+      </w:pPr>
+    </w:p>
+    <w:p>
+      <w:pPr>
+        <w:jc w:val="both"/>
+        <w:rPr>
+          <w:rFonts w:asciiTheme="majorBidi" w:hAnsiTheme="majorBidi" w:cstheme="majorBidi"/>
+          <w:sz w:val="20"/>
+          <w:szCs w:val="20"/>
+        </w:rPr>
+      </w:pPr>
+    </w:p>
+    <w:p>
+      <w:pPr>
+        <w:jc w:val="both"/>
+        <w:rPr>
+          <w:rFonts w:asciiTheme="majorBidi" w:hAnsiTheme="majorBidi" w:cstheme="majorBidi"/>
+          <w:sz w:val="20"/>
+          <w:szCs w:val="20"/>
+        </w:rPr>
+      </w:pPr>
+    </w:p>
+    <w:p>
+      <w:pPr>
+        <w:jc w:val="both"/>
+        <w:rPr>
+          <w:rFonts w:asciiTheme="majorBidi" w:hAnsiTheme="majorBidi" w:cstheme="majorBidi"/>
+          <w:sz w:val="20"/>
+          <w:szCs w:val="20"/>
+        </w:rPr>
+      </w:pPr>
+    </w:p>
+    <w:p>
+      <w:pPr>
+        <w:jc w:val="both"/>
+        <w:rPr>
+          <w:rFonts w:asciiTheme="majorBidi" w:hAnsiTheme="majorBidi" w:cstheme="majorBidi"/>
+          <w:sz w:val="20"/>
+          <w:szCs w:val="20"/>
+        </w:rPr>
+      </w:pPr>
+    </w:p>
+    <w:p>
+      <w:pPr>
+        <w:jc w:val="both"/>
+        <w:rPr>
+          <w:rFonts w:asciiTheme="majorBidi" w:hAnsiTheme="majorBidi" w:cstheme="majorBidi"/>
+          <w:sz w:val="20"/>
+          <w:szCs w:val="20"/>
+        </w:rPr>
+      </w:pPr>
+    </w:p>
+    <w:p>
+      <w:pPr>
+        <w:jc w:val="both"/>
+        <w:rPr>
+          <w:rFonts w:asciiTheme="majorBidi" w:hAnsiTheme="majorBidi" w:cstheme="majorBidi"/>
+          <w:sz w:val="20"/>
+          <w:szCs w:val="20"/>
+        </w:rPr>
+      </w:pPr>
+    </w:p>
+    <w:p>
+      <w:pPr>
+        <w:jc w:val="both"/>
+        <w:rPr>
+          <w:rFonts w:asciiTheme="majorBidi" w:hAnsiTheme="majorBidi" w:cstheme="majorBidi"/>
+          <w:sz w:val="20"/>
+          <w:szCs w:val="20"/>
+        </w:rPr>
+      </w:pPr>
+    </w:p>
+    <w:p>
+      <w:pPr>
+        <w:jc w:val="both"/>
+        <w:rPr>
+          <w:rFonts w:asciiTheme="majorBidi" w:hAnsiTheme="majorBidi" w:cstheme="majorBidi"/>
+          <w:sz w:val="20"/>
+          <w:szCs w:val="20"/>
+        </w:rPr>
+      </w:pPr>
+    </w:p>
+    <w:p>
+      <w:pPr>
+        <w:jc w:val="both"/>
+        <w:rPr>
+          <w:rFonts w:asciiTheme="majorBidi" w:hAnsiTheme="majorBidi" w:cstheme="majorBidi"/>
+          <w:sz w:val="20"/>
+          <w:szCs w:val="20"/>
+        </w:rPr>
+      </w:pPr>
+    </w:p>
+    <w:p>
+      <w:pPr>
+        <w:jc w:val="both"/>
+        <w:rPr>
+          <w:rFonts w:asciiTheme="majorBidi" w:hAnsiTheme="majorBidi" w:cstheme="majorBidi"/>
+          <w:sz w:val="20"/>
+          <w:szCs w:val="20"/>
+        </w:rPr>
+      </w:pPr>
+    </w:p>
+    <w:p>
+      <w:pPr>
+        <w:jc w:val="both"/>
+        <w:rPr>
+          <w:rFonts w:asciiTheme="majorBidi" w:hAnsiTheme="majorBidi" w:cstheme="majorBidi"/>
+          <w:sz w:val="20"/>
+          <w:szCs w:val="20"/>
+        </w:rPr>
+      </w:pPr>
+    </w:p>
+    <w:p>
+      <w:pPr>
+        <w:jc w:val="both"/>
+        <w:rPr>
+          <w:rFonts w:asciiTheme="majorBidi" w:hAnsiTheme="majorBidi" w:cstheme="majorBidi"/>
+          <w:sz w:val="20"/>
+          <w:szCs w:val="20"/>
+        </w:rPr>
+      </w:pPr>
+    </w:p>
+    <w:p>
+      <w:pPr>
+        <w:jc w:val="both"/>
+        <w:rPr>
+          <w:rFonts w:asciiTheme="majorBidi" w:hAnsiTheme="majorBidi" w:cstheme="majorBidi"/>
+          <w:sz w:val="20"/>
+          <w:szCs w:val="20"/>
+        </w:rPr>
+      </w:pPr>
+    </w:p>
+    <w:p>
+      <w:pPr>
         <w:pStyle w:val="Heading3"/>
         <w:numPr>
           <w:ilvl w:val="1"/>
@@ -4155,7 +4231,7 @@
           <w:color w:val="auto"/>
         </w:rPr>
       </w:pPr>
-      <w:bookmarkStart w:id="4" w:name="_Toc99491849"/>
+      <w:bookmarkStart w:id="4" w:name="_Toc99570874"/>
       <w:r>
         <w:rPr>
           <w:rFonts w:asciiTheme="majorBidi" w:hAnsiTheme="majorBidi" w:cstheme="majorBidi"/>
@@ -4163,6 +4239,7 @@
           <w:bCs/>
           <w:color w:val="auto"/>
         </w:rPr>
+        <w:lastRenderedPageBreak/>
         <w:t xml:space="preserve">Instrument: </w:t>
       </w:r>
       <w:r>
@@ -4184,6 +4261,40 @@
           <w:rFonts w:asciiTheme="majorBidi" w:hAnsiTheme="majorBidi" w:cstheme="majorBidi"/>
         </w:rPr>
       </w:pPr>
+      <w:r>
+        <w:rPr>
+          <w:rFonts w:asciiTheme="majorBidi" w:hAnsiTheme="majorBidi" w:cstheme="majorBidi"/>
+        </w:rPr>
+        <w:t xml:space="preserve">The following two diagrams are sequence and class diagrams for the </w:t>
+      </w:r>
+      <w:proofErr w:type="spellStart"/>
+      <w:r>
+        <w:rPr>
+          <w:rFonts w:ascii="Courier New" w:hAnsi="Courier New" w:cs="Courier New"/>
+        </w:rPr>
+        <w:t>Drumset</w:t>
+      </w:r>
+      <w:proofErr w:type="spellEnd"/>
+      <w:r>
+        <w:rPr>
+          <w:rFonts w:asciiTheme="majorBidi" w:hAnsiTheme="majorBidi" w:cstheme="majorBidi"/>
+        </w:rPr>
+        <w:t xml:space="preserve"> class, showing its workflow and the other classes it uses/interacts with.</w:t>
+      </w:r>
+    </w:p>
+    <w:p>
+      <w:pPr>
+        <w:rPr>
+          <w:rFonts w:asciiTheme="majorBidi" w:hAnsiTheme="majorBidi" w:cstheme="majorBidi"/>
+        </w:rPr>
+      </w:pPr>
+    </w:p>
+    <w:p>
+      <w:pPr>
+        <w:rPr>
+          <w:rFonts w:asciiTheme="majorBidi" w:hAnsiTheme="majorBidi" w:cstheme="majorBidi"/>
+        </w:rPr>
+      </w:pPr>
     </w:p>
     <w:p>
       <w:pPr>
@@ -4196,7 +4307,6 @@
           <w:rFonts w:asciiTheme="majorBidi" w:hAnsiTheme="majorBidi" w:cstheme="majorBidi"/>
           <w:noProof/>
         </w:rPr>
-        <w:lastRenderedPageBreak/>
         <w:drawing>
           <wp:inline distT="0" distB="0" distL="0" distR="0" wp14:anchorId="013BD851" wp14:editId="6F4DD4A0">
             <wp:extent cx="5733415" cy="5050790"/>
@@ -4542,7 +4652,7 @@
           <w:color w:val="auto"/>
         </w:rPr>
       </w:pPr>
-      <w:bookmarkStart w:id="5" w:name="_Toc99491850"/>
+      <w:bookmarkStart w:id="5" w:name="_Toc99570875"/>
       <w:r>
         <w:rPr>
           <w:rFonts w:asciiTheme="majorBidi" w:hAnsiTheme="majorBidi" w:cstheme="majorBidi"/>
@@ -4610,7 +4720,7 @@
           <w:color w:val="FFFFFF" w:themeColor="background1"/>
         </w:rPr>
       </w:pPr>
-      <w:bookmarkStart w:id="6" w:name="_Toc99491851"/>
+      <w:bookmarkStart w:id="6" w:name="_Toc99570876"/>
       <w:r>
         <w:rPr>
           <w:rFonts w:asciiTheme="majorBidi" w:hAnsiTheme="majorBidi" w:cstheme="majorBidi"/>
@@ -4810,7 +4920,7 @@
           <w:color w:val="auto"/>
         </w:rPr>
       </w:pPr>
-      <w:bookmarkStart w:id="7" w:name="_Toc99491852"/>
+      <w:bookmarkStart w:id="7" w:name="_Toc99570877"/>
       <w:r>
         <w:rPr>
           <w:rFonts w:asciiTheme="majorBidi" w:hAnsiTheme="majorBidi" w:cstheme="majorBidi"/>
@@ -4953,7 +5063,7 @@
           <w:color w:val="auto"/>
         </w:rPr>
       </w:pPr>
-      <w:bookmarkStart w:id="8" w:name="_Toc99491853"/>
+      <w:bookmarkStart w:id="8" w:name="_Toc99570878"/>
       <w:r>
         <w:rPr>
           <w:rFonts w:asciiTheme="majorBidi" w:hAnsiTheme="majorBidi" w:cstheme="majorBidi"/>
@@ -5132,7 +5242,7 @@
           <w:color w:val="auto"/>
         </w:rPr>
       </w:pPr>
-      <w:bookmarkStart w:id="9" w:name="_Toc99491854"/>
+      <w:bookmarkStart w:id="9" w:name="_Toc99570879"/>
       <w:r>
         <w:rPr>
           <w:rFonts w:asciiTheme="majorBidi" w:hAnsiTheme="majorBidi" w:cstheme="majorBidi"/>
@@ -5328,7 +5438,7 @@
           <w:b/>
         </w:rPr>
       </w:pPr>
-      <w:bookmarkStart w:id="10" w:name="_Toc99491856"/>
+      <w:bookmarkStart w:id="10" w:name="_Toc99570880"/>
       <w:r>
         <w:rPr>
           <w:rFonts w:asciiTheme="majorBidi" w:hAnsiTheme="majorBidi" w:cstheme="majorBidi"/>
@@ -5485,7 +5595,7 @@
           <w:color w:val="auto"/>
         </w:rPr>
       </w:pPr>
-      <w:bookmarkStart w:id="11" w:name="_Toc99491857"/>
+      <w:bookmarkStart w:id="11" w:name="_Toc99570881"/>
       <w:r>
         <w:rPr>
           <w:rFonts w:asciiTheme="majorBidi" w:hAnsiTheme="majorBidi" w:cstheme="majorBidi"/>
@@ -5659,7 +5769,7 @@
           <w:color w:val="auto"/>
         </w:rPr>
       </w:pPr>
-      <w:bookmarkStart w:id="12" w:name="_Toc99491858"/>
+      <w:bookmarkStart w:id="12" w:name="_Toc99570882"/>
       <w:r>
         <w:rPr>
           <w:rFonts w:asciiTheme="majorBidi" w:hAnsiTheme="majorBidi" w:cstheme="majorBidi"/>
@@ -5849,7 +5959,7 @@
           <w:color w:val="FFFFFF" w:themeColor="background1"/>
         </w:rPr>
       </w:pPr>
-      <w:bookmarkStart w:id="13" w:name="_Toc99491859"/>
+      <w:bookmarkStart w:id="13" w:name="_Toc99570883"/>
       <w:r>
         <w:rPr>
           <w:rFonts w:asciiTheme="majorBidi" w:hAnsiTheme="majorBidi" w:cstheme="majorBidi"/>
@@ -6008,7 +6118,7 @@
         </w:rPr>
         <w:t xml:space="preserve"> </w:t>
       </w:r>
-      <w:bookmarkStart w:id="14" w:name="_Toc99491860"/>
+      <w:bookmarkStart w:id="14" w:name="_Toc99570884"/>
       <w:r>
         <w:rPr>
           <w:rFonts w:asciiTheme="majorBidi" w:hAnsiTheme="majorBidi" w:cstheme="majorBidi"/>

</xml_diff>

<commit_message>
Added Diagrams for Bass and GoTo Measure
</commit_message>
<xml_diff>
--- a/Documents/DesignDocument/EECS2311_Group6_TAB2XML_DesignDocument.docx
+++ b/Documents/DesignDocument/EECS2311_Group6_TAB2XML_DesignDocument.docx
@@ -4695,17 +4695,62 @@
         <w:rPr>
           <w:rFonts w:asciiTheme="majorBidi" w:eastAsia="Times New Roman" w:hAnsiTheme="majorBidi" w:cstheme="majorBidi"/>
           <w:b/>
-        </w:rPr>
-        <w:br w:type="page"/>
-      </w:r>
-    </w:p>
-    <w:p>
-      <w:pPr>
-        <w:rPr>
-          <w:rFonts w:asciiTheme="majorBidi" w:hAnsiTheme="majorBidi" w:cstheme="majorBidi"/>
-        </w:rPr>
-      </w:pPr>
-    </w:p>
+          <w:noProof/>
+          <w:sz w:val="40"/>
+          <w:szCs w:val="40"/>
+        </w:rPr>
+        <w:lastRenderedPageBreak/>
+        <w:drawing>
+          <wp:inline distT="0" distB="0" distL="0" distR="0" wp14:anchorId="471DC6F6" wp14:editId="4A49C736">
+            <wp:extent cx="5733415" cy="7618730"/>
+            <wp:effectExtent l="0" t="0" r="635" b="1270"/>
+            <wp:docPr id="26" name="Picture 26" descr="A picture containing text&#10;&#10;Description automatically generated"/>
+            <wp:cNvGraphicFramePr>
+              <a:graphicFrameLocks xmlns:a="http://schemas.openxmlformats.org/drawingml/2006/main" noChangeAspect="1"/>
+            </wp:cNvGraphicFramePr>
+            <a:graphic xmlns:a="http://schemas.openxmlformats.org/drawingml/2006/main">
+              <a:graphicData uri="http://schemas.openxmlformats.org/drawingml/2006/picture">
+                <pic:pic xmlns:pic="http://schemas.openxmlformats.org/drawingml/2006/picture">
+                  <pic:nvPicPr>
+                    <pic:cNvPr id="26" name="Picture 26" descr="A picture containing text&#10;&#10;Description automatically generated"/>
+                    <pic:cNvPicPr/>
+                  </pic:nvPicPr>
+                  <pic:blipFill>
+                    <a:blip r:embed="rId19" cstate="print">
+                      <a:extLst>
+                        <a:ext uri="{28A0092B-C50C-407E-A947-70E740481C1C}">
+                          <a14:useLocalDpi xmlns:a14="http://schemas.microsoft.com/office/drawing/2010/main" val="0"/>
+                        </a:ext>
+                      </a:extLst>
+                    </a:blip>
+                    <a:stretch>
+                      <a:fillRect/>
+                    </a:stretch>
+                  </pic:blipFill>
+                  <pic:spPr>
+                    <a:xfrm>
+                      <a:off x="0" y="0"/>
+                      <a:ext cx="5733415" cy="7618730"/>
+                    </a:xfrm>
+                    <a:prstGeom prst="rect">
+                      <a:avLst/>
+                    </a:prstGeom>
+                  </pic:spPr>
+                </pic:pic>
+              </a:graphicData>
+            </a:graphic>
+          </wp:inline>
+        </w:drawing>
+      </w:r>
+    </w:p>
+    <w:p>
+      <w:pPr>
+        <w:rPr>
+          <w:rFonts w:asciiTheme="majorBidi" w:hAnsiTheme="majorBidi" w:cstheme="majorBidi"/>
+        </w:rPr>
+      </w:pPr>
+    </w:p>
+    <w:bookmarkStart w:id="6" w:name="_Toc99570876"/>
     <w:p>
       <w:pPr>
         <w:pStyle w:val="Heading1"/>
@@ -4720,7 +4765,6 @@
           <w:color w:val="FFFFFF" w:themeColor="background1"/>
         </w:rPr>
       </w:pPr>
-      <w:bookmarkStart w:id="6" w:name="_Toc99570876"/>
       <w:r>
         <w:rPr>
           <w:rFonts w:asciiTheme="majorBidi" w:hAnsiTheme="majorBidi" w:cstheme="majorBidi"/>
@@ -4971,7 +5015,7 @@
                     </pic:cNvPicPr>
                   </pic:nvPicPr>
                   <pic:blipFill>
-                    <a:blip r:embed="rId19" cstate="print">
+                    <a:blip r:embed="rId20" cstate="print">
                       <a:extLst>
                         <a:ext uri="{28A0092B-C50C-407E-A947-70E740481C1C}">
                           <a14:useLocalDpi xmlns:a14="http://schemas.microsoft.com/office/drawing/2010/main" val="0"/>
@@ -5134,7 +5178,7 @@
                     </pic:cNvPicPr>
                   </pic:nvPicPr>
                   <pic:blipFill>
-                    <a:blip r:embed="rId20" cstate="print">
+                    <a:blip r:embed="rId21" cstate="print">
                       <a:extLst>
                         <a:ext uri="{28A0092B-C50C-407E-A947-70E740481C1C}">
                           <a14:useLocalDpi xmlns:a14="http://schemas.microsoft.com/office/drawing/2010/main" val="0"/>
@@ -5312,7 +5356,7 @@
                     </pic:cNvPicPr>
                   </pic:nvPicPr>
                   <pic:blipFill>
-                    <a:blip r:embed="rId21" cstate="print">
+                    <a:blip r:embed="rId22" cstate="print">
                       <a:extLst>
                         <a:ext uri="{28A0092B-C50C-407E-A947-70E740481C1C}">
                           <a14:useLocalDpi xmlns:a14="http://schemas.microsoft.com/office/drawing/2010/main" val="0"/>
@@ -5426,6 +5470,7 @@
         </w:rPr>
       </w:pPr>
     </w:p>
+    <w:bookmarkStart w:id="10" w:name="_Toc99570880"/>
     <w:p>
       <w:pPr>
         <w:pStyle w:val="Heading1"/>
@@ -5438,7 +5483,6 @@
           <w:b/>
         </w:rPr>
       </w:pPr>
-      <w:bookmarkStart w:id="10" w:name="_Toc99570880"/>
       <w:r>
         <w:rPr>
           <w:rFonts w:asciiTheme="majorBidi" w:hAnsiTheme="majorBidi" w:cstheme="majorBidi"/>
@@ -5643,7 +5687,7 @@
                     <pic:cNvPicPr/>
                   </pic:nvPicPr>
                   <pic:blipFill>
-                    <a:blip r:embed="rId22" cstate="print">
+                    <a:blip r:embed="rId23" cstate="print">
                       <a:extLst>
                         <a:ext uri="{28A0092B-C50C-407E-A947-70E740481C1C}">
                           <a14:useLocalDpi xmlns:a14="http://schemas.microsoft.com/office/drawing/2010/main" val="0"/>
@@ -5825,7 +5869,7 @@
                     <pic:cNvPicPr/>
                   </pic:nvPicPr>
                   <pic:blipFill>
-                    <a:blip r:embed="rId23">
+                    <a:blip r:embed="rId24">
                       <a:extLst>
                         <a:ext uri="{28A0092B-C50C-407E-A947-70E740481C1C}">
                           <a14:useLocalDpi xmlns:a14="http://schemas.microsoft.com/office/drawing/2010/main" val="0"/>
@@ -5946,6 +5990,7 @@
       </w:r>
     </w:p>
     <w:p/>
+    <w:bookmarkStart w:id="13" w:name="_Toc99570883"/>
     <w:p>
       <w:pPr>
         <w:pStyle w:val="Heading1"/>
@@ -5959,7 +6004,6 @@
           <w:color w:val="FFFFFF" w:themeColor="background1"/>
         </w:rPr>
       </w:pPr>
-      <w:bookmarkStart w:id="13" w:name="_Toc99570883"/>
       <w:r>
         <w:rPr>
           <w:rFonts w:asciiTheme="majorBidi" w:hAnsiTheme="majorBidi" w:cstheme="majorBidi"/>
@@ -6126,7 +6170,16 @@
           <w:bCs/>
           <w:color w:val="auto"/>
         </w:rPr>
-        <w:t>[Name] Diagram</w:t>
+        <w:t>Activity</w:t>
+      </w:r>
+      <w:r>
+        <w:rPr>
+          <w:rFonts w:asciiTheme="majorBidi" w:hAnsiTheme="majorBidi" w:cstheme="majorBidi"/>
+          <w:b/>
+          <w:bCs/>
+          <w:color w:val="auto"/>
+        </w:rPr>
+        <w:t xml:space="preserve"> Diagram</w:t>
       </w:r>
       <w:bookmarkEnd w:id="14"/>
     </w:p>
@@ -6145,6 +6198,53 @@
           <w:rFonts w:asciiTheme="majorBidi" w:eastAsia="Times New Roman" w:hAnsiTheme="majorBidi" w:cstheme="majorBidi"/>
         </w:rPr>
       </w:pPr>
+      <w:r>
+        <w:rPr>
+          <w:rFonts w:asciiTheme="majorBidi" w:eastAsia="Times New Roman" w:hAnsiTheme="majorBidi" w:cstheme="majorBidi"/>
+          <w:noProof/>
+        </w:rPr>
+        <w:drawing>
+          <wp:inline distT="0" distB="0" distL="0" distR="0" wp14:anchorId="468D31A4" wp14:editId="60EAE78B">
+            <wp:extent cx="4764033" cy="4764033"/>
+            <wp:effectExtent l="0" t="0" r="0" b="0"/>
+            <wp:docPr id="25" name="Picture 25" descr="A picture containing diagram&#10;&#10;Description automatically generated"/>
+            <wp:cNvGraphicFramePr>
+              <a:graphicFrameLocks xmlns:a="http://schemas.openxmlformats.org/drawingml/2006/main" noChangeAspect="1"/>
+            </wp:cNvGraphicFramePr>
+            <a:graphic xmlns:a="http://schemas.openxmlformats.org/drawingml/2006/main">
+              <a:graphicData uri="http://schemas.openxmlformats.org/drawingml/2006/picture">
+                <pic:pic xmlns:pic="http://schemas.openxmlformats.org/drawingml/2006/picture">
+                  <pic:nvPicPr>
+                    <pic:cNvPr id="25" name="Picture 25" descr="A picture containing diagram&#10;&#10;Description automatically generated"/>
+                    <pic:cNvPicPr/>
+                  </pic:nvPicPr>
+                  <pic:blipFill>
+                    <a:blip r:embed="rId25" cstate="print">
+                      <a:extLst>
+                        <a:ext uri="{28A0092B-C50C-407E-A947-70E740481C1C}">
+                          <a14:useLocalDpi xmlns:a14="http://schemas.microsoft.com/office/drawing/2010/main" val="0"/>
+                        </a:ext>
+                      </a:extLst>
+                    </a:blip>
+                    <a:stretch>
+                      <a:fillRect/>
+                    </a:stretch>
+                  </pic:blipFill>
+                  <pic:spPr>
+                    <a:xfrm>
+                      <a:off x="0" y="0"/>
+                      <a:ext cx="4764033" cy="4764033"/>
+                    </a:xfrm>
+                    <a:prstGeom prst="rect">
+                      <a:avLst/>
+                    </a:prstGeom>
+                  </pic:spPr>
+                </pic:pic>
+              </a:graphicData>
+            </a:graphic>
+          </wp:inline>
+        </w:drawing>
+      </w:r>
     </w:p>
     <w:p>
       <w:pPr>
@@ -6161,6 +6261,20 @@
           <w:rFonts w:asciiTheme="majorBidi" w:eastAsia="Times New Roman" w:hAnsiTheme="majorBidi" w:cstheme="majorBidi"/>
         </w:rPr>
       </w:pPr>
+    </w:p>
+    <w:p>
+      <w:pPr>
+        <w:jc w:val="both"/>
+        <w:rPr>
+          <w:rFonts w:asciiTheme="majorBidi" w:eastAsia="Times New Roman" w:hAnsiTheme="majorBidi" w:cstheme="majorBidi"/>
+        </w:rPr>
+      </w:pPr>
+      <w:r>
+        <w:rPr>
+          <w:rFonts w:asciiTheme="majorBidi" w:eastAsia="Times New Roman" w:hAnsiTheme="majorBidi" w:cstheme="majorBidi"/>
+        </w:rPr>
+        <w:t>Figure: Activity Diagram showing the events that result in selecting the Measure.</w:t>
+      </w:r>
     </w:p>
     <w:p>
       <w:pPr>
@@ -6437,8 +6551,8 @@
       </w:r>
     </w:p>
     <w:sectPr>
-      <w:headerReference w:type="default" r:id="rId24"/>
-      <w:footerReference w:type="default" r:id="rId25"/>
+      <w:headerReference w:type="default" r:id="rId26"/>
+      <w:footerReference w:type="default" r:id="rId27"/>
       <w:pgSz w:w="11909" w:h="16834"/>
       <w:pgMar w:top="1440" w:right="1440" w:bottom="1440" w:left="1440" w:header="720" w:footer="720" w:gutter="0"/>
       <w:pgNumType w:start="0"/>

</xml_diff>

<commit_message>
Edited the Design document
</commit_message>
<xml_diff>
--- a/Documents/DesignDocument/EECS2311_Group6_TAB2XML_DesignDocument.docx
+++ b/Documents/DesignDocument/EECS2311_Group6_TAB2XML_DesignDocument.docx
@@ -16,7 +16,7 @@
         <mc:AlternateContent>
           <mc:Choice Requires="wpg">
             <w:drawing>
-              <wp:anchor distT="114300" distB="114300" distL="114300" distR="114300" simplePos="0" relativeHeight="251658240" behindDoc="1" locked="0" layoutInCell="1" hidden="0" allowOverlap="1" wp14:anchorId="56805364" wp14:editId="140C0D0E">
+              <wp:anchor distT="114300" distB="114300" distL="114300" distR="114300" simplePos="0" relativeHeight="251659264" behindDoc="1" locked="0" layoutInCell="1" hidden="0" allowOverlap="1" wp14:anchorId="6A6567CA" wp14:editId="4F4B9B9B">
                 <wp:simplePos x="0" y="0"/>
                 <wp:positionH relativeFrom="margin">
                   <wp:posOffset>-914399</wp:posOffset>
@@ -125,7 +125,7 @@
           </mc:Choice>
           <mc:Fallback>
             <w:pict>
-              <v:group w14:anchorId="56805364" id="Group 1" o:spid="_x0000_s1026" style="position:absolute;margin-left:-1in;margin-top:-1in;width:597pt;height:843pt;z-index:-251658240;mso-wrap-distance-top:9pt;mso-wrap-distance-bottom:9pt;mso-position-horizontal-relative:margin;mso-position-vertical-relative:margin" coordorigin="" coordsize="38100,53188" o:gfxdata="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">
+              <v:group w14:anchorId="6A6567CA" id="Group 1" o:spid="_x0000_s1026" style="position:absolute;margin-left:-1in;margin-top:-1in;width:597pt;height:843pt;z-index:-251657216;mso-wrap-distance-top:9pt;mso-wrap-distance-bottom:9pt;mso-position-horizontal-relative:margin;mso-position-vertical-relative:margin" coordorigin="" coordsize="38100,53188" o:gfxdata="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